<commit_message>
Finished theory in continious case
</commit_message>
<xml_diff>
--- a/!THEORY/Теория.docx
+++ b/!THEORY/Теория.docx
@@ -77,10 +77,10 @@
             <v:path o:extrusionok="f" gradientshapeok="t" o:connecttype="rect"/>
             <o:lock v:ext="edit" aspectratio="t"/>
           </v:shapetype>
-          <v:shape id="_x0000_i1025" type="#_x0000_t75" style="width:47.25pt;height:16.75pt" o:ole="">
+          <v:shape id="_x0000_i1025" type="#_x0000_t75" style="width:47.5pt;height:16.85pt" o:ole="">
             <v:imagedata r:id="rId6" o:title=""/>
           </v:shape>
-          <o:OLEObject Type="Embed" ProgID="Equation.3" ShapeID="_x0000_i1025" DrawAspect="Content" ObjectID="_1404073729" r:id="rId7"/>
+          <o:OLEObject Type="Embed" ProgID="Equation.3" ShapeID="_x0000_i1025" DrawAspect="Content" ObjectID="_1404112230" r:id="rId7"/>
         </w:object>
       </w:r>
     </w:p>
@@ -103,10 +103,10 @@
           <w:position w:val="-12"/>
         </w:rPr>
         <w:object w:dxaOrig="1040" w:dyaOrig="360">
-          <v:shape id="_x0000_i1026" type="#_x0000_t75" style="width:52.35pt;height:18.2pt" o:ole="">
+          <v:shape id="_x0000_i1026" type="#_x0000_t75" style="width:52.1pt;height:18.4pt" o:ole="">
             <v:imagedata r:id="rId8" o:title=""/>
           </v:shape>
-          <o:OLEObject Type="Embed" ProgID="Equation.3" ShapeID="_x0000_i1026" DrawAspect="Content" ObjectID="_1404073730" r:id="rId9"/>
+          <o:OLEObject Type="Embed" ProgID="Equation.3" ShapeID="_x0000_i1026" DrawAspect="Content" ObjectID="_1404112231" r:id="rId9"/>
         </w:object>
       </w:r>
       <w:r>
@@ -121,37 +121,25 @@
           <w:position w:val="-12"/>
         </w:rPr>
         <w:object w:dxaOrig="1020" w:dyaOrig="360">
-          <v:shape id="_x0000_i1027" type="#_x0000_t75" style="width:50.9pt;height:18.2pt" o:ole="">
+          <v:shape id="_x0000_i1027" type="#_x0000_t75" style="width:50.55pt;height:18.4pt" o:ole="">
             <v:imagedata r:id="rId10" o:title=""/>
           </v:shape>
-          <o:OLEObject Type="Embed" ProgID="Equation.3" ShapeID="_x0000_i1027" DrawAspect="Content" ObjectID="_1404073731" r:id="rId11"/>
-        </w:object>
-      </w:r>
-    </w:p>
-    <w:p>
-      <w:pPr>
-        <w:spacing w:after="0" w:line="240" w:lineRule="auto"/>
-        <w:rPr>
-          <w:rFonts w:ascii="Times New Roman" w:hAnsi="Times New Roman" w:cs="Times New Roman"/>
-        </w:rPr>
-      </w:pPr>
-      <w:r>
-        <w:rPr>
-          <w:rFonts w:ascii="Times New Roman" w:hAnsi="Times New Roman" w:cs="Times New Roman"/>
-        </w:rPr>
-        <w:t xml:space="preserve">Пространственное распределение коэффициентов поглощения и рассеяния </w:t>
-      </w:r>
-      <w:r>
-        <w:rPr>
-          <w:rFonts w:ascii="Times New Roman" w:hAnsi="Times New Roman" w:cs="Times New Roman"/>
-        </w:rPr>
-        <w:t>индуцированного</w:t>
-      </w:r>
-      <w:r>
-        <w:rPr>
-          <w:rFonts w:ascii="Times New Roman" w:hAnsi="Times New Roman" w:cs="Times New Roman"/>
-        </w:rPr>
-        <w:t xml:space="preserve"> излучения: </w:t>
+          <o:OLEObject Type="Embed" ProgID="Equation.3" ShapeID="_x0000_i1027" DrawAspect="Content" ObjectID="_1404112232" r:id="rId11"/>
+        </w:object>
+      </w:r>
+    </w:p>
+    <w:p>
+      <w:pPr>
+        <w:spacing w:after="0" w:line="240" w:lineRule="auto"/>
+        <w:rPr>
+          <w:rFonts w:ascii="Times New Roman" w:hAnsi="Times New Roman" w:cs="Times New Roman"/>
+        </w:rPr>
+      </w:pPr>
+      <w:r>
+        <w:rPr>
+          <w:rFonts w:ascii="Times New Roman" w:hAnsi="Times New Roman" w:cs="Times New Roman"/>
+        </w:rPr>
+        <w:t xml:space="preserve">Пространственное распределение коэффициентов поглощения и рассеяния индуцированного излучения: </w:t>
       </w:r>
       <w:r>
         <w:rPr>
@@ -159,10 +147,10 @@
           <w:position w:val="-12"/>
         </w:rPr>
         <w:object w:dxaOrig="1040" w:dyaOrig="360">
-          <v:shape id="_x0000_i1028" type="#_x0000_t75" style="width:52.35pt;height:18.2pt" o:ole="">
+          <v:shape id="_x0000_i1028" type="#_x0000_t75" style="width:52.1pt;height:18.4pt" o:ole="">
             <v:imagedata r:id="rId12" o:title=""/>
           </v:shape>
-          <o:OLEObject Type="Embed" ProgID="Equation.3" ShapeID="_x0000_i1028" DrawAspect="Content" ObjectID="_1404073732" r:id="rId13"/>
+          <o:OLEObject Type="Embed" ProgID="Equation.3" ShapeID="_x0000_i1028" DrawAspect="Content" ObjectID="_1404112233" r:id="rId13"/>
         </w:object>
       </w:r>
       <w:r>
@@ -177,10 +165,10 @@
           <w:position w:val="-12"/>
         </w:rPr>
         <w:object w:dxaOrig="1020" w:dyaOrig="360">
-          <v:shape id="_x0000_i1029" type="#_x0000_t75" style="width:50.9pt;height:18.2pt" o:ole="">
+          <v:shape id="_x0000_i1029" type="#_x0000_t75" style="width:50.55pt;height:18.4pt" o:ole="">
             <v:imagedata r:id="rId14" o:title=""/>
           </v:shape>
-          <o:OLEObject Type="Embed" ProgID="Equation.3" ShapeID="_x0000_i1029" DrawAspect="Content" ObjectID="_1404073733" r:id="rId15"/>
+          <o:OLEObject Type="Embed" ProgID="Equation.3" ShapeID="_x0000_i1029" DrawAspect="Content" ObjectID="_1404112234" r:id="rId15"/>
         </w:object>
       </w:r>
     </w:p>
@@ -203,10 +191,10 @@
           <w:position w:val="-12"/>
         </w:rPr>
         <w:object w:dxaOrig="260" w:dyaOrig="360">
-          <v:shape id="_x0000_i1030" type="#_x0000_t75" style="width:13.1pt;height:18.2pt" o:ole="">
+          <v:shape id="_x0000_i1030" type="#_x0000_t75" style="width:13pt;height:18.4pt" o:ole="">
             <v:imagedata r:id="rId16" o:title=""/>
           </v:shape>
-          <o:OLEObject Type="Embed" ProgID="Equation.3" ShapeID="_x0000_i1030" DrawAspect="Content" ObjectID="_1404073734" r:id="rId17"/>
+          <o:OLEObject Type="Embed" ProgID="Equation.3" ShapeID="_x0000_i1030" DrawAspect="Content" ObjectID="_1404112235" r:id="rId17"/>
         </w:object>
       </w:r>
     </w:p>
@@ -229,10 +217,10 @@
           <w:position w:val="-4"/>
         </w:rPr>
         <w:object w:dxaOrig="220" w:dyaOrig="260">
-          <v:shape id="_x0000_i1031" type="#_x0000_t75" style="width:10.9pt;height:13.1pt" o:ole="">
+          <v:shape id="_x0000_i1031" type="#_x0000_t75" style="width:10.7pt;height:13pt" o:ole="">
             <v:imagedata r:id="rId18" o:title=""/>
           </v:shape>
-          <o:OLEObject Type="Embed" ProgID="Equation.3" ShapeID="_x0000_i1031" DrawAspect="Content" ObjectID="_1404073735" r:id="rId19"/>
+          <o:OLEObject Type="Embed" ProgID="Equation.3" ShapeID="_x0000_i1031" DrawAspect="Content" ObjectID="_1404112236" r:id="rId19"/>
         </w:object>
       </w:r>
       <w:r>
@@ -247,10 +235,10 @@
           <w:position w:val="-4"/>
         </w:rPr>
         <w:object w:dxaOrig="260" w:dyaOrig="260">
-          <v:shape id="_x0000_i1032" type="#_x0000_t75" style="width:13.1pt;height:13.1pt" o:ole="">
+          <v:shape id="_x0000_i1032" type="#_x0000_t75" style="width:13pt;height:13pt" o:ole="">
             <v:imagedata r:id="rId20" o:title=""/>
           </v:shape>
-          <o:OLEObject Type="Embed" ProgID="Equation.3" ShapeID="_x0000_i1032" DrawAspect="Content" ObjectID="_1404073736" r:id="rId21"/>
+          <o:OLEObject Type="Embed" ProgID="Equation.3" ShapeID="_x0000_i1032" DrawAspect="Content" ObjectID="_1404112237" r:id="rId21"/>
         </w:object>
       </w:r>
       <w:r>
@@ -265,10 +253,10 @@
           <w:position w:val="-6"/>
         </w:rPr>
         <w:object w:dxaOrig="220" w:dyaOrig="279">
-          <v:shape id="_x0000_i1037" type="#_x0000_t75" style="width:10.9pt;height:13.8pt" o:ole="">
+          <v:shape id="_x0000_i1033" type="#_x0000_t75" style="width:10.7pt;height:13.8pt" o:ole="">
             <v:imagedata r:id="rId22" o:title=""/>
           </v:shape>
-          <o:OLEObject Type="Embed" ProgID="Equation.3" ShapeID="_x0000_i1037" DrawAspect="Content" ObjectID="_1404073737" r:id="rId23"/>
+          <o:OLEObject Type="Embed" ProgID="Equation.3" ShapeID="_x0000_i1033" DrawAspect="Content" ObjectID="_1404112238" r:id="rId23"/>
         </w:object>
       </w:r>
       <w:r>
@@ -283,10 +271,10 @@
           <w:position w:val="-10"/>
         </w:rPr>
         <w:object w:dxaOrig="380" w:dyaOrig="340">
-          <v:shape id="_x0000_i1039" type="#_x0000_t75" style="width:18.9pt;height:16.75pt" o:ole="">
+          <v:shape id="_x0000_i1034" type="#_x0000_t75" style="width:19.15pt;height:16.85pt" o:ole="">
             <v:imagedata r:id="rId24" o:title=""/>
           </v:shape>
-          <o:OLEObject Type="Embed" ProgID="Equation.3" ShapeID="_x0000_i1039" DrawAspect="Content" ObjectID="_1404073738" r:id="rId25"/>
+          <o:OLEObject Type="Embed" ProgID="Equation.3" ShapeID="_x0000_i1034" DrawAspect="Content" ObjectID="_1404112239" r:id="rId25"/>
         </w:object>
       </w:r>
       <w:r>
@@ -301,10 +289,10 @@
           <w:position w:val="-10"/>
         </w:rPr>
         <w:object w:dxaOrig="340" w:dyaOrig="340">
-          <v:shape id="_x0000_i1038" type="#_x0000_t75" style="width:16.75pt;height:16.75pt" o:ole="">
+          <v:shape id="_x0000_i1035" type="#_x0000_t75" style="width:16.85pt;height:16.85pt" o:ole="">
             <v:imagedata r:id="rId26" o:title=""/>
           </v:shape>
-          <o:OLEObject Type="Embed" ProgID="Equation.3" ShapeID="_x0000_i1038" DrawAspect="Content" ObjectID="_1404073739" r:id="rId27"/>
+          <o:OLEObject Type="Embed" ProgID="Equation.3" ShapeID="_x0000_i1035" DrawAspect="Content" ObjectID="_1404112240" r:id="rId27"/>
         </w:object>
       </w:r>
       <w:r>
@@ -319,10 +307,10 @@
           <w:position w:val="-10"/>
         </w:rPr>
         <w:object w:dxaOrig="360" w:dyaOrig="340">
-          <v:shape id="_x0000_i1040" type="#_x0000_t75" style="width:18.2pt;height:16.75pt" o:ole="">
+          <v:shape id="_x0000_i1036" type="#_x0000_t75" style="width:18.4pt;height:16.85pt" o:ole="">
             <v:imagedata r:id="rId28" o:title=""/>
           </v:shape>
-          <o:OLEObject Type="Embed" ProgID="Equation.3" ShapeID="_x0000_i1040" DrawAspect="Content" ObjectID="_1404073740" r:id="rId29"/>
+          <o:OLEObject Type="Embed" ProgID="Equation.3" ShapeID="_x0000_i1036" DrawAspect="Content" ObjectID="_1404112241" r:id="rId29"/>
         </w:object>
       </w:r>
     </w:p>
@@ -344,11 +332,11 @@
           <w:rFonts w:ascii="Times New Roman" w:hAnsi="Times New Roman" w:cs="Times New Roman"/>
           <w:position w:val="-10"/>
         </w:rPr>
-        <w:object w:dxaOrig="780" w:dyaOrig="340">
-          <v:shape id="_x0000_i1033" type="#_x0000_t75" style="width:39.25pt;height:16.75pt" o:ole="">
+        <w:object w:dxaOrig="700" w:dyaOrig="340">
+          <v:shape id="_x0000_i1062" type="#_x0000_t75" style="width:35.25pt;height:16.85pt" o:ole="">
             <v:imagedata r:id="rId30" o:title=""/>
           </v:shape>
-          <o:OLEObject Type="Embed" ProgID="Equation.3" ShapeID="_x0000_i1033" DrawAspect="Content" ObjectID="_1404073741" r:id="rId31"/>
+          <o:OLEObject Type="Embed" ProgID="Equation.3" ShapeID="_x0000_i1062" DrawAspect="Content" ObjectID="_1404112242" r:id="rId31"/>
         </w:object>
       </w:r>
     </w:p>
@@ -363,10 +351,10 @@
         <w:rPr>
           <w:rFonts w:ascii="Times New Roman" w:hAnsi="Times New Roman" w:cs="Times New Roman"/>
           <w:noProof/>
-          <w:lang w:eastAsia="ru-RU"/>
+          <w:lang w:val="en-US"/>
         </w:rPr>
         <w:drawing>
-          <wp:inline distT="0" distB="0" distL="0" distR="0" wp14:anchorId="43A58A06" wp14:editId="40ACE504">
+          <wp:inline distT="0" distB="0" distL="0" distR="0" wp14:anchorId="68BD6727" wp14:editId="452B3F19">
             <wp:extent cx="5940425" cy="2188210"/>
             <wp:effectExtent l="0" t="0" r="3175" b="2540"/>
             <wp:docPr id="1" name="Рисунок 1"/>
@@ -441,7 +429,7 @@
     </w:p>
     <w:p>
       <w:pPr>
-        <w:pStyle w:val="a3"/>
+        <w:pStyle w:val="ListParagraph"/>
         <w:numPr>
           <w:ilvl w:val="0"/>
           <w:numId w:val="1"/>
@@ -478,7 +466,7 @@
     </w:p>
     <w:p>
       <w:pPr>
-        <w:pStyle w:val="a3"/>
+        <w:pStyle w:val="ListParagraph"/>
         <w:numPr>
           <w:ilvl w:val="0"/>
           <w:numId w:val="1"/>
@@ -497,7 +485,7 @@
     </w:p>
     <w:p>
       <w:pPr>
-        <w:pStyle w:val="a3"/>
+        <w:pStyle w:val="ListParagraph"/>
         <w:numPr>
           <w:ilvl w:val="0"/>
           <w:numId w:val="1"/>
@@ -516,7 +504,7 @@
     </w:p>
     <w:p>
       <w:pPr>
-        <w:pStyle w:val="a3"/>
+        <w:pStyle w:val="ListParagraph"/>
         <w:spacing w:after="0" w:line="240" w:lineRule="auto"/>
         <w:rPr>
           <w:rFonts w:ascii="Times New Roman" w:hAnsi="Times New Roman" w:cs="Times New Roman"/>
@@ -536,7 +524,7 @@
           <w:rFonts w:ascii="Times New Roman" w:hAnsi="Times New Roman" w:cs="Times New Roman"/>
           <w:b/>
         </w:rPr>
-        <w:t>Решение задачи 1.</w:t>
+        <w:t>Решение:</w:t>
       </w:r>
     </w:p>
     <w:p>
@@ -566,10 +554,10 @@
           <w:position w:val="-10"/>
         </w:rPr>
         <w:object w:dxaOrig="3280" w:dyaOrig="340">
-          <v:shape id="_x0000_i1057" type="#_x0000_t75" style="width:164.35pt;height:16.75pt" o:ole="">
+          <v:shape id="_x0000_i1037" type="#_x0000_t75" style="width:164.7pt;height:16.85pt" o:ole="">
             <v:imagedata r:id="rId33" o:title=""/>
           </v:shape>
-          <o:OLEObject Type="Embed" ProgID="Equation.3" ShapeID="_x0000_i1057" DrawAspect="Content" ObjectID="_1404073742" r:id="rId34"/>
+          <o:OLEObject Type="Embed" ProgID="Equation.3" ShapeID="_x0000_i1037" DrawAspect="Content" ObjectID="_1404112243" r:id="rId34"/>
         </w:object>
       </w:r>
     </w:p>
@@ -598,10 +586,10 @@
           <w:position w:val="-6"/>
         </w:rPr>
         <w:object w:dxaOrig="200" w:dyaOrig="279">
-          <v:shape id="_x0000_i1034" type="#_x0000_t75" style="width:10.2pt;height:13.8pt" o:ole="">
+          <v:shape id="_x0000_i1038" type="#_x0000_t75" style="width:9.95pt;height:13.8pt" o:ole="">
             <v:imagedata r:id="rId35" o:title=""/>
           </v:shape>
-          <o:OLEObject Type="Embed" ProgID="Equation.3" ShapeID="_x0000_i1034" DrawAspect="Content" ObjectID="_1404073743" r:id="rId36"/>
+          <o:OLEObject Type="Embed" ProgID="Equation.3" ShapeID="_x0000_i1038" DrawAspect="Content" ObjectID="_1404112244" r:id="rId36"/>
         </w:object>
       </w:r>
       <w:r>
@@ -616,10 +604,10 @@
           <w:position w:val="-10"/>
         </w:rPr>
         <w:object w:dxaOrig="880" w:dyaOrig="340">
-          <v:shape id="_x0000_i1035" type="#_x0000_t75" style="width:44.35pt;height:16.75pt" o:ole="">
+          <v:shape id="_x0000_i1039" type="#_x0000_t75" style="width:44.45pt;height:16.85pt" o:ole="">
             <v:imagedata r:id="rId37" o:title=""/>
           </v:shape>
-          <o:OLEObject Type="Embed" ProgID="Equation.3" ShapeID="_x0000_i1035" DrawAspect="Content" ObjectID="_1404073744" r:id="rId38"/>
+          <o:OLEObject Type="Embed" ProgID="Equation.3" ShapeID="_x0000_i1039" DrawAspect="Content" ObjectID="_1404112245" r:id="rId38"/>
         </w:object>
       </w:r>
       <w:r>
@@ -640,10 +628,10 @@
           <w:position w:val="-10"/>
         </w:rPr>
         <w:object w:dxaOrig="760" w:dyaOrig="340">
-          <v:shape id="_x0000_i1036" type="#_x0000_t75" style="width:37.8pt;height:16.75pt" o:ole="">
+          <v:shape id="_x0000_i1040" type="#_x0000_t75" style="width:37.55pt;height:16.85pt" o:ole="">
             <v:imagedata r:id="rId39" o:title=""/>
           </v:shape>
-          <o:OLEObject Type="Embed" ProgID="Equation.3" ShapeID="_x0000_i1036" DrawAspect="Content" ObjectID="_1404073745" r:id="rId40"/>
+          <o:OLEObject Type="Embed" ProgID="Equation.3" ShapeID="_x0000_i1040" DrawAspect="Content" ObjectID="_1404112246" r:id="rId40"/>
         </w:object>
       </w:r>
       <w:r>
@@ -666,7 +654,22 @@
           <w:rFonts w:ascii="Times New Roman" w:hAnsi="Times New Roman" w:cs="Times New Roman"/>
           <w:i/>
         </w:rPr>
-        <w:t>Упрощение 1: Взаимодействие излучения с веществом описывается осевой моделью.</w:t>
+        <w:lastRenderedPageBreak/>
+        <w:t>Приближение</w:t>
+      </w:r>
+      <w:r>
+        <w:rPr>
+          <w:rFonts w:ascii="Times New Roman" w:hAnsi="Times New Roman" w:cs="Times New Roman"/>
+          <w:i/>
+        </w:rPr>
+        <w:t xml:space="preserve"> 1: Взаимодействие излучения с веществом описывается осевой моделью.</w:t>
+      </w:r>
+      <w:r>
+        <w:rPr>
+          <w:rFonts w:ascii="Times New Roman" w:hAnsi="Times New Roman" w:cs="Times New Roman"/>
+          <w:i/>
+        </w:rPr>
+        <w:t xml:space="preserve"> Среда пропорциональна.</w:t>
       </w:r>
     </w:p>
     <w:p>
@@ -702,10 +705,10 @@
           <w:position w:val="-12"/>
         </w:rPr>
         <w:object w:dxaOrig="1320" w:dyaOrig="360">
-          <v:shape id="_x0000_i1042" type="#_x0000_t75" style="width:66.2pt;height:18.2pt" o:ole="">
+          <v:shape id="_x0000_i1041" type="#_x0000_t75" style="width:65.85pt;height:18.4pt" o:ole="">
             <v:imagedata r:id="rId41" o:title=""/>
           </v:shape>
-          <o:OLEObject Type="Embed" ProgID="Equation.3" ShapeID="_x0000_i1042" DrawAspect="Content" ObjectID="_1404073746" r:id="rId42"/>
+          <o:OLEObject Type="Embed" ProgID="Equation.3" ShapeID="_x0000_i1041" DrawAspect="Content" ObjectID="_1404112247" r:id="rId42"/>
         </w:object>
       </w:r>
       <w:r>
@@ -720,10 +723,10 @@
           <w:position w:val="-10"/>
         </w:rPr>
         <w:object w:dxaOrig="1340" w:dyaOrig="340">
-          <v:shape id="_x0000_i1043" type="#_x0000_t75" style="width:66.9pt;height:16.75pt" o:ole="">
+          <v:shape id="_x0000_i1042" type="#_x0000_t75" style="width:66.65pt;height:16.85pt" o:ole="">
             <v:imagedata r:id="rId43" o:title=""/>
           </v:shape>
-          <o:OLEObject Type="Embed" ProgID="Equation.3" ShapeID="_x0000_i1043" DrawAspect="Content" ObjectID="_1404073747" r:id="rId44"/>
+          <o:OLEObject Type="Embed" ProgID="Equation.3" ShapeID="_x0000_i1042" DrawAspect="Content" ObjectID="_1404112248" r:id="rId44"/>
         </w:object>
       </w:r>
       <w:r>
@@ -738,10 +741,10 @@
           <w:position w:val="-10"/>
         </w:rPr>
         <w:object w:dxaOrig="1359" w:dyaOrig="340">
-          <v:shape id="_x0000_i1044" type="#_x0000_t75" style="width:67.65pt;height:16.75pt" o:ole="">
+          <v:shape id="_x0000_i1043" type="#_x0000_t75" style="width:67.4pt;height:16.85pt" o:ole="">
             <v:imagedata r:id="rId45" o:title=""/>
           </v:shape>
-          <o:OLEObject Type="Embed" ProgID="Equation.3" ShapeID="_x0000_i1044" DrawAspect="Content" ObjectID="_1404073748" r:id="rId46"/>
+          <o:OLEObject Type="Embed" ProgID="Equation.3" ShapeID="_x0000_i1043" DrawAspect="Content" ObjectID="_1404112249" r:id="rId46"/>
         </w:object>
       </w:r>
       <w:r>
@@ -756,10 +759,10 @@
           <w:position w:val="-12"/>
         </w:rPr>
         <w:object w:dxaOrig="1280" w:dyaOrig="360">
-          <v:shape id="_x0000_i1045" type="#_x0000_t75" style="width:64pt;height:18.2pt" o:ole="">
+          <v:shape id="_x0000_i1044" type="#_x0000_t75" style="width:64.35pt;height:18.4pt" o:ole="">
             <v:imagedata r:id="rId47" o:title=""/>
           </v:shape>
-          <o:OLEObject Type="Embed" ProgID="Equation.3" ShapeID="_x0000_i1045" DrawAspect="Content" ObjectID="_1404073749" r:id="rId48"/>
+          <o:OLEObject Type="Embed" ProgID="Equation.3" ShapeID="_x0000_i1044" DrawAspect="Content" ObjectID="_1404112250" r:id="rId48"/>
         </w:object>
       </w:r>
     </w:p>
@@ -784,10 +787,10 @@
           <w:position w:val="-82"/>
         </w:rPr>
         <w:object w:dxaOrig="8820" w:dyaOrig="1760">
-          <v:shape id="_x0000_i1055" type="#_x0000_t75" style="width:440.75pt;height:88pt" o:ole="">
+          <v:shape id="_x0000_i1045" type="#_x0000_t75" style="width:440.45pt;height:88.1pt" o:ole="">
             <v:imagedata r:id="rId49" o:title=""/>
           </v:shape>
-          <o:OLEObject Type="Embed" ProgID="Equation.3" ShapeID="_x0000_i1055" DrawAspect="Content" ObjectID="_1404073750" r:id="rId50"/>
+          <o:OLEObject Type="Embed" ProgID="Equation.3" ShapeID="_x0000_i1045" DrawAspect="Content" ObjectID="_1404112251" r:id="rId50"/>
         </w:object>
       </w:r>
     </w:p>
@@ -810,318 +813,639 @@
         <w:spacing w:after="0" w:line="240" w:lineRule="auto"/>
         <w:rPr>
           <w:rFonts w:ascii="Times New Roman" w:hAnsi="Times New Roman" w:cs="Times New Roman"/>
+          <w:position w:val="-82"/>
+        </w:rPr>
+      </w:pPr>
+      <w:r>
+        <w:rPr>
+          <w:rFonts w:ascii="Times New Roman" w:hAnsi="Times New Roman" w:cs="Times New Roman"/>
+          <w:position w:val="-82"/>
+        </w:rPr>
+        <w:object w:dxaOrig="10260" w:dyaOrig="1760">
+          <v:shape id="_x0000_i1065" type="#_x0000_t75" style="width:513.2pt;height:88.1pt" o:ole="">
+            <v:imagedata r:id="rId51" o:title=""/>
+          </v:shape>
+          <o:OLEObject Type="Embed" ProgID="Equation.3" ShapeID="_x0000_i1065" DrawAspect="Content" ObjectID="_1404112252" r:id="rId52"/>
+        </w:object>
+      </w:r>
+    </w:p>
+    <w:p>
+      <w:pPr>
+        <w:spacing w:after="0" w:line="240" w:lineRule="auto"/>
+        <w:rPr>
+          <w:rFonts w:ascii="Times New Roman" w:hAnsi="Times New Roman" w:cs="Times New Roman"/>
           <w:i/>
         </w:rPr>
       </w:pPr>
       <w:r>
         <w:rPr>
           <w:rFonts w:ascii="Times New Roman" w:hAnsi="Times New Roman" w:cs="Times New Roman"/>
+          <w:i/>
+        </w:rPr>
+        <w:t>Приближение</w:t>
+      </w:r>
+      <w:r>
+        <w:rPr>
+          <w:rFonts w:ascii="Times New Roman" w:hAnsi="Times New Roman" w:cs="Times New Roman"/>
+          <w:i/>
+        </w:rPr>
+        <w:t xml:space="preserve"> 2: Возбужденный люминофор излучает изотропно в </w:t>
+      </w:r>
+      <w:r>
+        <w:rPr>
+          <w:rFonts w:ascii="Times New Roman" w:hAnsi="Times New Roman" w:cs="Times New Roman"/>
+          <w:position w:val="-6"/>
+        </w:rPr>
+        <w:object w:dxaOrig="360" w:dyaOrig="279">
+          <v:shape id="_x0000_i1046" type="#_x0000_t75" style="width:18.4pt;height:13.8pt" o:ole="">
+            <v:imagedata r:id="rId53" o:title=""/>
+          </v:shape>
+          <o:OLEObject Type="Embed" ProgID="Equation.3" ShapeID="_x0000_i1046" DrawAspect="Content" ObjectID="_1404112253" r:id="rId54"/>
+        </w:object>
+      </w:r>
+    </w:p>
+    <w:p>
+      <w:pPr>
+        <w:spacing w:after="0" w:line="240" w:lineRule="auto"/>
+        <w:rPr>
+          <w:rFonts w:ascii="Times New Roman" w:hAnsi="Times New Roman" w:cs="Times New Roman"/>
+        </w:rPr>
+      </w:pPr>
+      <w:r>
+        <w:rPr>
+          <w:rFonts w:ascii="Times New Roman" w:hAnsi="Times New Roman" w:cs="Times New Roman"/>
+        </w:rPr>
+        <w:t>Тогда показания детектора можно определить как:</w:t>
+      </w:r>
+      <w:r>
+        <w:rPr>
+          <w:rFonts w:ascii="Times New Roman" w:hAnsi="Times New Roman" w:cs="Times New Roman"/>
+        </w:rPr>
+        <w:br/>
+      </w:r>
+      <w:r>
+        <w:rPr>
+          <w:rFonts w:ascii="Times New Roman" w:hAnsi="Times New Roman" w:cs="Times New Roman"/>
+          <w:position w:val="-40"/>
+        </w:rPr>
+        <w:object w:dxaOrig="7300" w:dyaOrig="800">
+          <v:shape id="_x0000_i1061" type="#_x0000_t75" style="width:365.35pt;height:39.85pt" o:ole="">
+            <v:imagedata r:id="rId55" o:title=""/>
+          </v:shape>
+          <o:OLEObject Type="Embed" ProgID="Equation.3" ShapeID="_x0000_i1061" DrawAspect="Content" ObjectID="_1404112254" r:id="rId56"/>
+        </w:object>
+      </w:r>
+    </w:p>
+    <w:p>
+      <w:pPr>
+        <w:spacing w:after="0" w:line="240" w:lineRule="auto"/>
+        <w:rPr>
+          <w:rFonts w:ascii="Times New Roman" w:hAnsi="Times New Roman" w:cs="Times New Roman"/>
+        </w:rPr>
+      </w:pPr>
+      <w:r>
+        <w:rPr>
+          <w:rFonts w:ascii="Times New Roman" w:hAnsi="Times New Roman" w:cs="Times New Roman"/>
+        </w:rPr>
+        <w:t xml:space="preserve">Где </w:t>
+      </w:r>
+      <w:r>
+        <w:rPr>
+          <w:rFonts w:ascii="Times New Roman" w:hAnsi="Times New Roman" w:cs="Times New Roman"/>
+          <w:position w:val="-30"/>
+        </w:rPr>
+        <w:object w:dxaOrig="1920" w:dyaOrig="680">
+          <v:shape id="_x0000_i1055" type="#_x0000_t75" style="width:95.75pt;height:33.7pt" o:ole="">
+            <v:imagedata r:id="rId57" o:title=""/>
+          </v:shape>
+          <o:OLEObject Type="Embed" ProgID="Equation.3" ShapeID="_x0000_i1055" DrawAspect="Content" ObjectID="_1404112255" r:id="rId58"/>
+        </w:object>
+      </w:r>
+      <w:r>
+        <w:rPr>
+          <w:rFonts w:ascii="Times New Roman" w:hAnsi="Times New Roman" w:cs="Times New Roman"/>
+        </w:rPr>
+        <w:t xml:space="preserve">, </w:t>
+      </w:r>
+      <w:r>
+        <w:rPr>
+          <w:rFonts w:ascii="Times New Roman" w:hAnsi="Times New Roman" w:cs="Times New Roman"/>
+        </w:rPr>
+        <w:tab/>
+      </w:r>
+      <w:r>
+        <w:rPr>
+          <w:rFonts w:ascii="Times New Roman" w:hAnsi="Times New Roman" w:cs="Times New Roman"/>
+          <w:position w:val="-30"/>
+        </w:rPr>
+        <w:object w:dxaOrig="2060" w:dyaOrig="700">
+          <v:shape id="_x0000_i1047" type="#_x0000_t75" style="width:103.4pt;height:35.25pt" o:ole="">
+            <v:imagedata r:id="rId59" o:title=""/>
+          </v:shape>
+          <o:OLEObject Type="Embed" ProgID="Equation.3" ShapeID="_x0000_i1047" DrawAspect="Content" ObjectID="_1404112256" r:id="rId60"/>
+        </w:object>
+      </w:r>
+      <w:r>
+        <w:rPr>
+          <w:rFonts w:ascii="Times New Roman" w:hAnsi="Times New Roman" w:cs="Times New Roman"/>
+        </w:rPr>
+        <w:t>,</w:t>
+      </w:r>
+      <w:r>
+        <w:rPr>
+          <w:rFonts w:ascii="Times New Roman" w:hAnsi="Times New Roman" w:cs="Times New Roman"/>
+        </w:rPr>
+        <w:tab/>
+      </w:r>
+      <w:r>
+        <w:rPr>
+          <w:rFonts w:ascii="Times New Roman" w:hAnsi="Times New Roman" w:cs="Times New Roman"/>
+        </w:rPr>
+        <w:tab/>
+      </w:r>
+      <w:r>
+        <w:rPr>
+          <w:rFonts w:ascii="Times New Roman" w:hAnsi="Times New Roman" w:cs="Times New Roman"/>
+          <w:position w:val="-30"/>
+        </w:rPr>
+        <w:object w:dxaOrig="2600" w:dyaOrig="700">
+          <v:shape id="_x0000_i1048" type="#_x0000_t75" style="width:130.2pt;height:35.25pt" o:ole="">
+            <v:imagedata r:id="rId61" o:title=""/>
+          </v:shape>
+          <o:OLEObject Type="Embed" ProgID="Equation.3" ShapeID="_x0000_i1048" DrawAspect="Content" ObjectID="_1404112257" r:id="rId62"/>
+        </w:object>
+      </w:r>
+      <w:r>
+        <w:rPr>
+          <w:rFonts w:ascii="Times New Roman" w:hAnsi="Times New Roman" w:cs="Times New Roman"/>
+        </w:rPr>
+        <w:t xml:space="preserve">, </w:t>
+      </w:r>
+      <w:r>
+        <w:rPr>
+          <w:rFonts w:ascii="Times New Roman" w:hAnsi="Times New Roman" w:cs="Times New Roman"/>
+        </w:rPr>
+        <w:tab/>
+      </w:r>
+      <w:r>
+        <w:rPr>
+          <w:rFonts w:ascii="Times New Roman" w:hAnsi="Times New Roman" w:cs="Times New Roman"/>
+          <w:position w:val="-30"/>
+        </w:rPr>
+        <w:object w:dxaOrig="2640" w:dyaOrig="700">
+          <v:shape id="_x0000_i1049" type="#_x0000_t75" style="width:132.5pt;height:35.25pt" o:ole="">
+            <v:imagedata r:id="rId63" o:title=""/>
+          </v:shape>
+          <o:OLEObject Type="Embed" ProgID="Equation.3" ShapeID="_x0000_i1049" DrawAspect="Content" ObjectID="_1404112258" r:id="rId64"/>
+        </w:object>
+      </w:r>
+      <w:r>
+        <w:rPr>
+          <w:rFonts w:ascii="Times New Roman" w:hAnsi="Times New Roman" w:cs="Times New Roman"/>
+        </w:rPr>
+        <w:t>,</w:t>
+      </w:r>
+    </w:p>
+    <w:p>
+      <w:pPr>
+        <w:spacing w:after="0" w:line="240" w:lineRule="auto"/>
+        <w:rPr>
+          <w:rFonts w:ascii="Times New Roman" w:hAnsi="Times New Roman" w:cs="Times New Roman"/>
+        </w:rPr>
+      </w:pPr>
+      <w:r>
+        <w:rPr>
+          <w:rFonts w:ascii="Times New Roman" w:hAnsi="Times New Roman" w:cs="Times New Roman"/>
+          <w:position w:val="-10"/>
+        </w:rPr>
+        <w:object w:dxaOrig="300" w:dyaOrig="340">
+          <v:shape id="_x0000_i1050" type="#_x0000_t75" style="width:15.3pt;height:16.85pt" o:ole="">
+            <v:imagedata r:id="rId65" o:title=""/>
+          </v:shape>
+          <o:OLEObject Type="Embed" ProgID="Equation.3" ShapeID="_x0000_i1050" DrawAspect="Content" ObjectID="_1404112259" r:id="rId66"/>
+        </w:object>
+      </w:r>
+      <w:r>
+        <w:rPr>
+          <w:rFonts w:ascii="Times New Roman" w:hAnsi="Times New Roman" w:cs="Times New Roman"/>
+        </w:rPr>
+        <w:t xml:space="preserve"> - граница объекта, (в принципе можно считать </w:t>
+      </w:r>
+      <w:r>
+        <w:rPr>
+          <w:rFonts w:ascii="Times New Roman" w:hAnsi="Times New Roman" w:cs="Times New Roman"/>
+          <w:position w:val="-10"/>
+        </w:rPr>
+        <w:object w:dxaOrig="700" w:dyaOrig="340">
+          <v:shape id="_x0000_i1051" type="#_x0000_t75" style="width:35.25pt;height:16.85pt" o:ole="">
+            <v:imagedata r:id="rId67" o:title=""/>
+          </v:shape>
+          <o:OLEObject Type="Embed" ProgID="Equation.3" ShapeID="_x0000_i1051" DrawAspect="Content" ObjectID="_1404112260" r:id="rId68"/>
+        </w:object>
+      </w:r>
+      <w:r>
+        <w:rPr>
+          <w:rFonts w:ascii="Times New Roman" w:hAnsi="Times New Roman" w:cs="Times New Roman"/>
+        </w:rPr>
+        <w:t>),</w:t>
+      </w:r>
+    </w:p>
+    <w:p>
+      <w:pPr>
+        <w:spacing w:after="0" w:line="240" w:lineRule="auto"/>
+        <w:rPr>
+          <w:rFonts w:ascii="Times New Roman" w:hAnsi="Times New Roman" w:cs="Times New Roman"/>
+        </w:rPr>
+      </w:pPr>
+      <w:r>
+        <w:rPr>
+          <w:rFonts w:ascii="Times New Roman" w:hAnsi="Times New Roman" w:cs="Times New Roman"/>
+          <w:position w:val="-12"/>
+        </w:rPr>
+        <w:object w:dxaOrig="2040" w:dyaOrig="360">
+          <v:shape id="_x0000_i1052" type="#_x0000_t75" style="width:101.85pt;height:18.4pt" o:ole="">
+            <v:imagedata r:id="rId69" o:title=""/>
+          </v:shape>
+          <o:OLEObject Type="Embed" ProgID="Equation.3" ShapeID="_x0000_i1052" DrawAspect="Content" ObjectID="_1404112261" r:id="rId70"/>
+        </w:object>
+      </w:r>
+      <w:r>
+        <w:rPr>
+          <w:rFonts w:ascii="Times New Roman" w:hAnsi="Times New Roman" w:cs="Times New Roman"/>
+        </w:rPr>
+        <w:t xml:space="preserve"> - коэффициент ослабления излучения, обусловленный поглощением и рассеянием, который можно рассчитать, как:</w:t>
+      </w:r>
+    </w:p>
+    <w:p>
+      <w:pPr>
+        <w:spacing w:after="0" w:line="240" w:lineRule="auto"/>
+        <w:rPr>
+          <w:rFonts w:ascii="Times New Roman" w:hAnsi="Times New Roman" w:cs="Times New Roman"/>
+          <w:lang w:val="en-US"/>
+        </w:rPr>
+      </w:pPr>
+      <w:r>
+        <w:rPr>
+          <w:rFonts w:ascii="Times New Roman" w:hAnsi="Times New Roman" w:cs="Times New Roman"/>
+          <w:position w:val="-84"/>
+        </w:rPr>
+        <w:object w:dxaOrig="8720" w:dyaOrig="1800">
+          <v:shape id="_x0000_i1058" type="#_x0000_t75" style="width:435.85pt;height:90.4pt" o:ole="">
+            <v:imagedata r:id="rId71" o:title=""/>
+          </v:shape>
+          <o:OLEObject Type="Embed" ProgID="Equation.3" ShapeID="_x0000_i1058" DrawAspect="Content" ObjectID="_1404112262" r:id="rId72"/>
+        </w:object>
+      </w:r>
+    </w:p>
+    <w:p>
+      <w:pPr>
+        <w:rPr>
+          <w:rFonts w:ascii="Times New Roman" w:hAnsi="Times New Roman" w:cs="Times New Roman"/>
+          <w:lang w:val="en-US"/>
+        </w:rPr>
+      </w:pPr>
+      <w:r>
+        <w:rPr>
+          <w:rFonts w:ascii="Times New Roman" w:hAnsi="Times New Roman" w:cs="Times New Roman"/>
+          <w:lang w:val="en-US"/>
+        </w:rPr>
+        <w:br w:type="page"/>
+      </w:r>
+    </w:p>
+    <w:p>
+      <w:pPr>
+        <w:spacing w:after="0" w:line="240" w:lineRule="auto"/>
+        <w:rPr>
+          <w:position w:val="-14"/>
+          <w:lang w:val="en-US"/>
+        </w:rPr>
+      </w:pPr>
+      <w:r>
+        <w:rPr>
+          <w:rFonts w:ascii="Times New Roman" w:hAnsi="Times New Roman" w:cs="Times New Roman"/>
+        </w:rPr>
+        <w:lastRenderedPageBreak/>
+        <w:t xml:space="preserve">Рассмотрим плоский случай: </w:t>
+      </w:r>
+      <w:r>
+        <w:rPr>
+          <w:position w:val="-14"/>
+        </w:rPr>
+        <w:object w:dxaOrig="2659" w:dyaOrig="380">
+          <v:shape id="_x0000_i1053" type="#_x0000_t75" style="width:133.3pt;height:19.15pt" o:ole="">
+            <v:imagedata r:id="rId73" o:title=""/>
+          </v:shape>
+          <o:OLEObject Type="Embed" ProgID="Equation.3" ShapeID="_x0000_i1053" DrawAspect="Content" ObjectID="_1404112263" r:id="rId74"/>
+        </w:object>
+      </w:r>
+    </w:p>
+    <w:p>
+      <w:pPr>
+        <w:spacing w:after="0" w:line="240" w:lineRule="auto"/>
+        <w:rPr>
+          <w:rFonts w:ascii="Times New Roman" w:hAnsi="Times New Roman" w:cs="Times New Roman"/>
+          <w:position w:val="-80"/>
+        </w:rPr>
+      </w:pPr>
+      <w:r>
+        <w:rPr>
+          <w:rFonts w:ascii="Times New Roman" w:hAnsi="Times New Roman" w:cs="Times New Roman"/>
+        </w:rPr>
+        <w:t xml:space="preserve">Тогда </w:t>
+      </w:r>
+      <w:r>
+        <w:rPr>
+          <w:rFonts w:ascii="Times New Roman" w:hAnsi="Times New Roman" w:cs="Times New Roman"/>
+          <w:position w:val="-80"/>
+        </w:rPr>
+        <w:object w:dxaOrig="10980" w:dyaOrig="1719">
+          <v:shape id="_x0000_i1054" type="#_x0000_t75" style="width:500.95pt;height:78.15pt" o:ole="">
+            <v:imagedata r:id="rId75" o:title=""/>
+          </v:shape>
+        </w:object>
+      </w:r>
+    </w:p>
+    <w:p>
+      <w:pPr>
+        <w:spacing w:after="0" w:line="240" w:lineRule="auto"/>
+        <w:rPr>
+          <w:rFonts w:ascii="Times New Roman" w:hAnsi="Times New Roman" w:cs="Times New Roman"/>
+          <w:position w:val="-80"/>
+        </w:rPr>
+      </w:pPr>
+      <w:r>
+        <w:rPr>
+          <w:rFonts w:ascii="Times New Roman" w:hAnsi="Times New Roman" w:cs="Times New Roman"/>
+          <w:position w:val="-80"/>
+        </w:rPr>
+        <w:t>И</w:t>
+      </w:r>
+    </w:p>
+    <w:p>
+      <w:pPr>
+        <w:spacing w:after="0" w:line="240" w:lineRule="auto"/>
+        <w:rPr>
+          <w:rFonts w:ascii="Times New Roman" w:hAnsi="Times New Roman" w:cs="Times New Roman"/>
           <w:position w:val="-82"/>
         </w:rPr>
-        <w:object w:dxaOrig="10240" w:dyaOrig="1760">
-          <v:shape id="_x0000_i1054" type="#_x0000_t75" style="width:512pt;height:88pt" o:ole="">
-            <v:imagedata r:id="rId51" o:title=""/>
-          </v:shape>
-          <o:OLEObject Type="Embed" ProgID="Equation.3" ShapeID="_x0000_i1054" DrawAspect="Content" ObjectID="_1404073751" r:id="rId52"/>
-        </w:object>
-      </w:r>
-      <w:r>
-        <w:rPr>
-          <w:rFonts w:ascii="Times New Roman" w:hAnsi="Times New Roman" w:cs="Times New Roman"/>
+      </w:pPr>
+      <w:r>
+        <w:rPr>
+          <w:rFonts w:ascii="Times New Roman" w:hAnsi="Times New Roman" w:cs="Times New Roman"/>
+          <w:position w:val="-44"/>
+        </w:rPr>
+        <w:object w:dxaOrig="14860" w:dyaOrig="1300">
+          <v:shape id="_x0000_i1060" type="#_x0000_t75" style="width:743pt;height:65.1pt" o:ole="">
+            <v:imagedata r:id="rId76" o:title=""/>
+          </v:shape>
+          <o:OLEObject Type="Embed" ProgID="Equation.3" ShapeID="_x0000_i1060" DrawAspect="Content" ObjectID="_1404112265" r:id="rId77"/>
+        </w:object>
+      </w:r>
+    </w:p>
+    <w:p>
+      <w:pPr>
+        <w:spacing w:after="0" w:line="240" w:lineRule="auto"/>
+        <w:rPr>
+          <w:rFonts w:ascii="Times New Roman" w:hAnsi="Times New Roman" w:cs="Times New Roman"/>
+        </w:rPr>
+      </w:pPr>
+    </w:p>
+    <w:p>
+      <w:pPr>
+        <w:spacing w:after="0" w:line="240" w:lineRule="auto"/>
+        <w:rPr>
           <w:i/>
         </w:rPr>
-        <w:t xml:space="preserve">Упрощение </w:t>
-      </w:r>
+      </w:pPr>
       <w:r>
         <w:rPr>
           <w:rFonts w:ascii="Times New Roman" w:hAnsi="Times New Roman" w:cs="Times New Roman"/>
           <w:i/>
         </w:rPr>
-        <w:t>2</w:t>
+        <w:t>Приближение</w:t>
       </w:r>
       <w:r>
         <w:rPr>
           <w:rFonts w:ascii="Times New Roman" w:hAnsi="Times New Roman" w:cs="Times New Roman"/>
           <w:i/>
         </w:rPr>
-        <w:t xml:space="preserve">: </w:t>
+        <w:t xml:space="preserve"> 3: </w:t>
       </w:r>
       <w:r>
         <w:rPr>
           <w:rFonts w:ascii="Times New Roman" w:hAnsi="Times New Roman" w:cs="Times New Roman"/>
           <w:i/>
         </w:rPr>
-        <w:t xml:space="preserve">Возбужденный люминофор излучает изотропно </w:t>
-      </w:r>
-      <w:proofErr w:type="gramStart"/>
+        <w:t>Пусть коэффициен</w:t>
+      </w:r>
       <w:r>
         <w:rPr>
           <w:rFonts w:ascii="Times New Roman" w:hAnsi="Times New Roman" w:cs="Times New Roman"/>
           <w:i/>
         </w:rPr>
-        <w:t>в</w:t>
-      </w:r>
-      <w:proofErr w:type="gramEnd"/>
+        <w:t xml:space="preserve"> </w:t>
+      </w:r>
       <w:r>
         <w:rPr>
           <w:rFonts w:ascii="Times New Roman" w:hAnsi="Times New Roman" w:cs="Times New Roman"/>
           <w:i/>
         </w:rPr>
-        <w:t xml:space="preserve"> </w:t>
-      </w:r>
-      <w:r>
-        <w:rPr>
-          <w:rFonts w:ascii="Times New Roman" w:hAnsi="Times New Roman" w:cs="Times New Roman"/>
-          <w:position w:val="-6"/>
-        </w:rPr>
-        <w:object w:dxaOrig="360" w:dyaOrig="279">
-          <v:shape id="_x0000_i1041" type="#_x0000_t75" style="width:18.2pt;height:13.8pt" o:ole="">
-            <v:imagedata r:id="rId53" o:title=""/>
-          </v:shape>
-          <o:OLEObject Type="Embed" ProgID="Equation.3" ShapeID="_x0000_i1041" DrawAspect="Content" ObjectID="_1404073752" r:id="rId54"/>
-        </w:object>
-      </w:r>
-    </w:p>
-    <w:p>
-      <w:pPr>
-        <w:spacing w:after="0" w:line="240" w:lineRule="auto"/>
-        <w:rPr>
-          <w:rFonts w:ascii="Times New Roman" w:hAnsi="Times New Roman" w:cs="Times New Roman"/>
-        </w:rPr>
-      </w:pPr>
-      <w:r>
-        <w:rPr>
-          <w:rFonts w:ascii="Times New Roman" w:hAnsi="Times New Roman" w:cs="Times New Roman"/>
-        </w:rPr>
-        <w:t>Тогда показания детектора можно определить как:</w:t>
-      </w:r>
-      <w:r>
-        <w:rPr>
-          <w:rFonts w:ascii="Times New Roman" w:hAnsi="Times New Roman" w:cs="Times New Roman"/>
-        </w:rPr>
-        <w:br/>
-      </w:r>
-      <w:r>
+        <w:t>поглощения постоянный:</w:t>
+      </w:r>
+      <w:r>
+        <w:rPr>
+          <w:i/>
+          <w:position w:val="-10"/>
+        </w:rPr>
+        <w:object w:dxaOrig="1520" w:dyaOrig="340">
+          <v:shape id="_x0000_i1056" type="#_x0000_t75" style="width:75.85pt;height:16.85pt" o:ole="">
+            <v:imagedata r:id="rId78" o:title=""/>
+          </v:shape>
+          <o:OLEObject Type="Embed" ProgID="Equation.3" ShapeID="_x0000_i1056" DrawAspect="Content" ObjectID="_1404112266" r:id="rId79"/>
+        </w:object>
+      </w:r>
+    </w:p>
+    <w:p>
+      <w:pPr>
+        <w:spacing w:after="0" w:line="240" w:lineRule="auto"/>
+        <w:rPr>
+          <w:rFonts w:ascii="Times New Roman" w:hAnsi="Times New Roman" w:cs="Times New Roman"/>
+        </w:rPr>
+      </w:pPr>
+      <w:r>
+        <w:rPr>
+          <w:rFonts w:ascii="Times New Roman" w:hAnsi="Times New Roman" w:cs="Times New Roman"/>
+        </w:rPr>
+        <w:t>Тогда:</w:t>
+      </w:r>
+    </w:p>
+    <w:p>
+      <w:pPr>
+        <w:spacing w:after="0" w:line="240" w:lineRule="auto"/>
+        <w:rPr>
+          <w:rFonts w:ascii="Times New Roman" w:hAnsi="Times New Roman" w:cs="Times New Roman"/>
+          <w:position w:val="-82"/>
+        </w:rPr>
+      </w:pPr>
+      <w:r>
+        <w:rPr>
+          <w:rFonts w:ascii="Times New Roman" w:hAnsi="Times New Roman" w:cs="Times New Roman"/>
+          <w:position w:val="-166"/>
+        </w:rPr>
+        <w:object w:dxaOrig="11380" w:dyaOrig="3440">
+          <v:shape id="_x0000_i1057" type="#_x0000_t75" style="width:569.1pt;height:172.35pt" o:ole="">
+            <v:imagedata r:id="rId80" o:title=""/>
+          </v:shape>
+          <o:OLEObject Type="Embed" ProgID="Equation.3" ShapeID="_x0000_i1057" DrawAspect="Content" ObjectID="_1404112267" r:id="rId81"/>
+        </w:object>
+      </w:r>
+    </w:p>
+    <w:p>
+      <w:pPr>
+        <w:spacing w:after="0" w:line="240" w:lineRule="auto"/>
+        <w:rPr>
+          <w:rFonts w:ascii="Times New Roman" w:hAnsi="Times New Roman" w:cs="Times New Roman"/>
+          <w:i/>
+          <w:position w:val="-82"/>
+        </w:rPr>
+      </w:pPr>
+      <w:r>
+        <w:rPr>
+          <w:rFonts w:ascii="Times New Roman" w:hAnsi="Times New Roman" w:cs="Times New Roman"/>
+          <w:i/>
+          <w:position w:val="-82"/>
+        </w:rPr>
+        <w:lastRenderedPageBreak/>
+        <w:t>Приближение 4. Не будем учитывать фактор наклонного падения.</w:t>
+      </w:r>
+    </w:p>
+    <w:p>
+      <w:pPr>
+        <w:spacing w:after="0" w:line="240" w:lineRule="auto"/>
+        <w:rPr>
+          <w:rFonts w:ascii="Times New Roman" w:hAnsi="Times New Roman" w:cs="Times New Roman"/>
+          <w:position w:val="-82"/>
+        </w:rPr>
+      </w:pPr>
+      <w:r>
+        <w:rPr>
+          <w:rFonts w:ascii="Times New Roman" w:hAnsi="Times New Roman" w:cs="Times New Roman"/>
+          <w:position w:val="-84"/>
+        </w:rPr>
+        <w:object w:dxaOrig="9999" w:dyaOrig="1800">
+          <v:shape id="_x0000_i1059" type="#_x0000_t75" style="width:500.15pt;height:90.4pt" o:ole="">
+            <v:imagedata r:id="rId82" o:title=""/>
+          </v:shape>
+          <o:OLEObject Type="Embed" ProgID="Equation.3" ShapeID="_x0000_i1059" DrawAspect="Content" ObjectID="_1404112268" r:id="rId83"/>
+        </w:object>
+      </w:r>
+    </w:p>
+    <w:p>
+      <w:pPr>
+        <w:spacing w:after="0" w:line="240" w:lineRule="auto"/>
         <w:rPr>
           <w:rFonts w:ascii="Times New Roman" w:hAnsi="Times New Roman" w:cs="Times New Roman"/>
           <w:position w:val="-40"/>
         </w:rPr>
-        <w:object w:dxaOrig="7300" w:dyaOrig="800">
-          <v:shape id="_x0000_i1052" type="#_x0000_t75" style="width:365.1pt;height:40pt" o:ole="">
-            <v:imagedata r:id="rId55" o:title=""/>
-          </v:shape>
-          <o:OLEObject Type="Embed" ProgID="Equation.3" ShapeID="_x0000_i1052" DrawAspect="Content" ObjectID="_1404073753" r:id="rId56"/>
-        </w:object>
-      </w:r>
-    </w:p>
-    <w:p>
-      <w:pPr>
-        <w:spacing w:after="0" w:line="240" w:lineRule="auto"/>
-        <w:rPr>
-          <w:rFonts w:ascii="Times New Roman" w:hAnsi="Times New Roman" w:cs="Times New Roman"/>
-        </w:rPr>
-      </w:pPr>
-      <w:r>
-        <w:rPr>
-          <w:rFonts w:ascii="Times New Roman" w:hAnsi="Times New Roman" w:cs="Times New Roman"/>
-        </w:rPr>
-        <w:t xml:space="preserve">Где </w:t>
-      </w:r>
-      <w:r>
-        <w:rPr>
-          <w:rFonts w:ascii="Times New Roman" w:hAnsi="Times New Roman" w:cs="Times New Roman"/>
-          <w:position w:val="-30"/>
-        </w:rPr>
-        <w:object w:dxaOrig="2020" w:dyaOrig="700">
-          <v:shape id="_x0000_i1047" type="#_x0000_t75" style="width:101.1pt;height:34.9pt" o:ole="">
-            <v:imagedata r:id="rId57" o:title=""/>
-          </v:shape>
-          <o:OLEObject Type="Embed" ProgID="Equation.3" ShapeID="_x0000_i1047" DrawAspect="Content" ObjectID="_1404073754" r:id="rId58"/>
-        </w:object>
-      </w:r>
-      <w:r>
-        <w:rPr>
-          <w:rFonts w:ascii="Times New Roman" w:hAnsi="Times New Roman" w:cs="Times New Roman"/>
-        </w:rPr>
-        <w:t xml:space="preserve">, </w:t>
-      </w:r>
-      <w:r>
-        <w:rPr>
-          <w:rFonts w:ascii="Times New Roman" w:hAnsi="Times New Roman" w:cs="Times New Roman"/>
-        </w:rPr>
-        <w:tab/>
-      </w:r>
-      <w:r>
-        <w:rPr>
-          <w:rFonts w:ascii="Times New Roman" w:hAnsi="Times New Roman" w:cs="Times New Roman"/>
-          <w:position w:val="-30"/>
-        </w:rPr>
-        <w:object w:dxaOrig="2060" w:dyaOrig="700">
-          <v:shape id="_x0000_i1046" type="#_x0000_t75" style="width:103.25pt;height:34.9pt" o:ole="">
-            <v:imagedata r:id="rId59" o:title=""/>
-          </v:shape>
-          <o:OLEObject Type="Embed" ProgID="Equation.3" ShapeID="_x0000_i1046" DrawAspect="Content" ObjectID="_1404073755" r:id="rId60"/>
-        </w:object>
-      </w:r>
-      <w:r>
-        <w:rPr>
-          <w:rFonts w:ascii="Times New Roman" w:hAnsi="Times New Roman" w:cs="Times New Roman"/>
-        </w:rPr>
-        <w:t xml:space="preserve"> </w:t>
-      </w:r>
-    </w:p>
-    <w:p>
-      <w:pPr>
-        <w:spacing w:after="0" w:line="240" w:lineRule="auto"/>
-        <w:rPr>
-          <w:rFonts w:ascii="Times New Roman" w:hAnsi="Times New Roman" w:cs="Times New Roman"/>
-        </w:rPr>
-      </w:pPr>
-      <w:r>
-        <w:rPr>
-          <w:rFonts w:ascii="Times New Roman" w:hAnsi="Times New Roman" w:cs="Times New Roman"/>
-          <w:position w:val="-30"/>
-        </w:rPr>
-        <w:object w:dxaOrig="2600" w:dyaOrig="700">
-          <v:shape id="_x0000_i1048" type="#_x0000_t75" style="width:130.2pt;height:34.9pt" o:ole="">
-            <v:imagedata r:id="rId61" o:title=""/>
-          </v:shape>
-          <o:OLEObject Type="Embed" ProgID="Equation.3" ShapeID="_x0000_i1048" DrawAspect="Content" ObjectID="_1404073756" r:id="rId62"/>
-        </w:object>
-      </w:r>
-      <w:r>
-        <w:rPr>
-          <w:rFonts w:ascii="Times New Roman" w:hAnsi="Times New Roman" w:cs="Times New Roman"/>
-        </w:rPr>
-        <w:t xml:space="preserve">, </w:t>
-      </w:r>
-      <w:r>
-        <w:rPr>
-          <w:rFonts w:ascii="Times New Roman" w:hAnsi="Times New Roman" w:cs="Times New Roman"/>
-        </w:rPr>
-        <w:tab/>
-      </w:r>
-      <w:r>
-        <w:rPr>
-          <w:rFonts w:ascii="Times New Roman" w:hAnsi="Times New Roman" w:cs="Times New Roman"/>
-          <w:position w:val="-30"/>
-        </w:rPr>
-        <w:object w:dxaOrig="2640" w:dyaOrig="700">
-          <v:shape id="_x0000_i1049" type="#_x0000_t75" style="width:132.35pt;height:34.9pt" o:ole="">
-            <v:imagedata r:id="rId63" o:title=""/>
-          </v:shape>
-          <o:OLEObject Type="Embed" ProgID="Equation.3" ShapeID="_x0000_i1049" DrawAspect="Content" ObjectID="_1404073757" r:id="rId64"/>
-        </w:object>
-      </w:r>
-      <w:r>
-        <w:rPr>
-          <w:rFonts w:ascii="Times New Roman" w:hAnsi="Times New Roman" w:cs="Times New Roman"/>
-        </w:rPr>
-        <w:t>,</w:t>
-      </w:r>
-    </w:p>
-    <w:p>
-      <w:pPr>
-        <w:spacing w:after="0" w:line="240" w:lineRule="auto"/>
-        <w:rPr>
-          <w:rFonts w:ascii="Times New Roman" w:hAnsi="Times New Roman" w:cs="Times New Roman"/>
-        </w:rPr>
-      </w:pPr>
-      <w:r>
-        <w:rPr>
-          <w:rFonts w:ascii="Times New Roman" w:hAnsi="Times New Roman" w:cs="Times New Roman"/>
-          <w:position w:val="-10"/>
-        </w:rPr>
-        <w:object w:dxaOrig="300" w:dyaOrig="340">
-          <v:shape id="_x0000_i1051" type="#_x0000_t75" style="width:15.25pt;height:16.75pt" o:ole="">
-            <v:imagedata r:id="rId65" o:title=""/>
-          </v:shape>
-          <o:OLEObject Type="Embed" ProgID="Equation.3" ShapeID="_x0000_i1051" DrawAspect="Content" ObjectID="_1404073758" r:id="rId66"/>
-        </w:object>
-      </w:r>
-      <w:r>
-        <w:rPr>
-          <w:rFonts w:ascii="Times New Roman" w:hAnsi="Times New Roman" w:cs="Times New Roman"/>
-        </w:rPr>
-        <w:t xml:space="preserve"> - граница объекта, (в принципе можно считать </w:t>
-      </w:r>
-      <w:r>
-        <w:rPr>
-          <w:rFonts w:ascii="Times New Roman" w:hAnsi="Times New Roman" w:cs="Times New Roman"/>
-          <w:position w:val="-10"/>
-        </w:rPr>
-        <w:object w:dxaOrig="700" w:dyaOrig="340">
-          <v:shape id="_x0000_i1050" type="#_x0000_t75" style="width:34.9pt;height:16.75pt" o:ole="">
-            <v:imagedata r:id="rId67" o:title=""/>
-          </v:shape>
-          <o:OLEObject Type="Embed" ProgID="Equation.3" ShapeID="_x0000_i1050" DrawAspect="Content" ObjectID="_1404073759" r:id="rId68"/>
-        </w:object>
-      </w:r>
-      <w:r>
-        <w:rPr>
-          <w:rFonts w:ascii="Times New Roman" w:hAnsi="Times New Roman" w:cs="Times New Roman"/>
-        </w:rPr>
-        <w:t>),</w:t>
-      </w:r>
-    </w:p>
-    <w:p>
-      <w:pPr>
-        <w:spacing w:after="0" w:line="240" w:lineRule="auto"/>
-        <w:rPr>
-          <w:rFonts w:ascii="Times New Roman" w:hAnsi="Times New Roman" w:cs="Times New Roman"/>
-        </w:rPr>
-      </w:pPr>
-      <w:r>
-        <w:rPr>
-          <w:rFonts w:ascii="Times New Roman" w:hAnsi="Times New Roman" w:cs="Times New Roman"/>
-          <w:position w:val="-12"/>
-        </w:rPr>
-        <w:object w:dxaOrig="2040" w:dyaOrig="360">
-          <v:shape id="_x0000_i1053" type="#_x0000_t75" style="width:101.8pt;height:18.2pt" o:ole="">
-            <v:imagedata r:id="rId69" o:title=""/>
-          </v:shape>
-          <o:OLEObject Type="Embed" ProgID="Equation.3" ShapeID="_x0000_i1053" DrawAspect="Content" ObjectID="_1404073760" r:id="rId70"/>
-        </w:object>
-      </w:r>
-      <w:r>
-        <w:rPr>
-          <w:rFonts w:ascii="Times New Roman" w:hAnsi="Times New Roman" w:cs="Times New Roman"/>
-        </w:rPr>
-        <w:t xml:space="preserve"> - коэффициент ослабления излучения, обусловленный поглощением и рассеянием, который можно рассчитать, как:</w:t>
-      </w:r>
-    </w:p>
-    <w:p>
-      <w:pPr>
-        <w:spacing w:after="0" w:line="240" w:lineRule="auto"/>
-        <w:rPr>
-          <w:rFonts w:ascii="Times New Roman" w:hAnsi="Times New Roman" w:cs="Times New Roman"/>
-          <w:lang w:val="en-US"/>
-        </w:rPr>
-      </w:pPr>
-      <w:r>
-        <w:rPr>
-          <w:rFonts w:ascii="Times New Roman" w:hAnsi="Times New Roman" w:cs="Times New Roman"/>
-          <w:position w:val="-82"/>
-        </w:rPr>
-        <w:object w:dxaOrig="8640" w:dyaOrig="1760">
-          <v:shape id="_x0000_i1056" type="#_x0000_t75" style="width:6in;height:88pt" o:ole="">
-            <v:imagedata r:id="rId71" o:title=""/>
-          </v:shape>
-          <o:OLEObject Type="Embed" ProgID="Equation.3" ShapeID="_x0000_i1056" DrawAspect="Content" ObjectID="_1404073761" r:id="rId72"/>
-        </w:object>
-      </w:r>
-    </w:p>
-    <w:p>
-      <w:pPr>
-        <w:rPr>
-          <w:rFonts w:ascii="Times New Roman" w:hAnsi="Times New Roman" w:cs="Times New Roman"/>
-          <w:lang w:val="en-US"/>
-        </w:rPr>
-      </w:pPr>
-      <w:r>
-        <w:rPr>
-          <w:rFonts w:ascii="Times New Roman" w:hAnsi="Times New Roman" w:cs="Times New Roman"/>
-          <w:lang w:val="en-US"/>
+      </w:pPr>
+      <w:r>
+        <w:rPr>
+          <w:rFonts w:ascii="Times New Roman" w:hAnsi="Times New Roman" w:cs="Times New Roman"/>
+          <w:position w:val="-36"/>
+        </w:rPr>
+        <w:object w:dxaOrig="7640" w:dyaOrig="820">
+          <v:shape id="_x0000_i1063" type="#_x0000_t75" style="width:370.7pt;height:39.85pt" o:ole="">
+            <v:imagedata r:id="rId84" o:title=""/>
+          </v:shape>
+          <o:OLEObject Type="Embed" ProgID="Equation.3" ShapeID="_x0000_i1063" DrawAspect="Content" ObjectID="_1404112269" r:id="rId85"/>
+        </w:object>
+      </w:r>
+    </w:p>
+    <w:p>
+      <w:pPr>
+        <w:spacing w:after="0" w:line="240" w:lineRule="auto"/>
+        <w:rPr>
+          <w:rFonts w:ascii="Times New Roman" w:hAnsi="Times New Roman" w:cs="Times New Roman"/>
+          <w:position w:val="-40"/>
+        </w:rPr>
+      </w:pPr>
+      <w:r>
+        <w:rPr>
+          <w:rFonts w:ascii="Times New Roman" w:hAnsi="Times New Roman" w:cs="Times New Roman"/>
+          <w:position w:val="-40"/>
+        </w:rPr>
+        <w:t>Решением которого будет:</w:t>
+      </w:r>
+    </w:p>
+    <w:p>
+      <w:pPr>
+        <w:spacing w:after="0" w:line="240" w:lineRule="auto"/>
+        <w:rPr>
+          <w:rFonts w:ascii="Times New Roman" w:hAnsi="Times New Roman" w:cs="Times New Roman"/>
+          <w:position w:val="-40"/>
+        </w:rPr>
+      </w:pPr>
+      <w:r>
+        <w:rPr>
+          <w:rFonts w:ascii="Times New Roman" w:hAnsi="Times New Roman" w:cs="Times New Roman"/>
+          <w:position w:val="-70"/>
+        </w:rPr>
+        <w:object w:dxaOrig="7720" w:dyaOrig="1520">
+          <v:shape id="_x0000_i1064" type="#_x0000_t75" style="width:374.55pt;height:73.55pt" o:ole="">
+            <v:imagedata r:id="rId86" o:title=""/>
+          </v:shape>
+          <o:OLEObject Type="Embed" ProgID="Equation.3" ShapeID="_x0000_i1064" DrawAspect="Content" ObjectID="_1404112270" r:id="rId87"/>
+        </w:object>
+      </w:r>
+    </w:p>
+    <w:p>
+      <w:pPr>
+        <w:spacing w:after="0" w:line="240" w:lineRule="auto"/>
+        <w:rPr>
+          <w:rFonts w:ascii="Times New Roman" w:hAnsi="Times New Roman" w:cs="Times New Roman"/>
+          <w:position w:val="-40"/>
+        </w:rPr>
+      </w:pPr>
+      <w:r>
+        <w:rPr>
+          <w:rFonts w:ascii="Times New Roman" w:hAnsi="Times New Roman" w:cs="Times New Roman"/>
+          <w:position w:val="-40"/>
+        </w:rPr>
+        <w:t>И, как следствие</w:t>
+      </w:r>
+    </w:p>
+    <w:p>
+      <w:pPr>
+        <w:spacing w:after="0" w:line="240" w:lineRule="auto"/>
+        <w:rPr>
+          <w:rFonts w:ascii="Times New Roman" w:hAnsi="Times New Roman" w:cs="Times New Roman"/>
+          <w:position w:val="-40"/>
+        </w:rPr>
+      </w:pPr>
+      <w:r>
+        <w:rPr>
+          <w:rFonts w:ascii="Times New Roman" w:hAnsi="Times New Roman" w:cs="Times New Roman"/>
+          <w:position w:val="-84"/>
+        </w:rPr>
+        <w:object w:dxaOrig="15840" w:dyaOrig="1800">
+          <v:shape id="_x0000_i1066" type="#_x0000_t75" style="width:768.25pt;height:87.3pt" o:ole="">
+            <v:imagedata r:id="rId88" o:title=""/>
+          </v:shape>
+          <o:OLEObject Type="Embed" ProgID="Equation.3" ShapeID="_x0000_i1066" DrawAspect="Content" ObjectID="_1404112271" r:id="rId89"/>
+        </w:object>
+      </w:r>
+    </w:p>
+    <w:p>
+      <w:pPr>
+        <w:rPr>
+          <w:rFonts w:ascii="Times New Roman" w:hAnsi="Times New Roman" w:cs="Times New Roman"/>
+          <w:position w:val="-40"/>
+        </w:rPr>
+      </w:pPr>
+      <w:r>
+        <w:rPr>
+          <w:rFonts w:ascii="Times New Roman" w:hAnsi="Times New Roman" w:cs="Times New Roman"/>
+          <w:position w:val="-40"/>
         </w:rPr>
         <w:br w:type="page"/>
       </w:r>
@@ -1131,32 +1455,46 @@
         <w:spacing w:after="0" w:line="240" w:lineRule="auto"/>
         <w:rPr>
           <w:rFonts w:ascii="Times New Roman" w:hAnsi="Times New Roman" w:cs="Times New Roman"/>
+        </w:rPr>
+      </w:pPr>
+      <w:r>
+        <w:rPr>
+          <w:rFonts w:ascii="Times New Roman" w:hAnsi="Times New Roman" w:cs="Times New Roman"/>
+        </w:rPr>
+        <w:lastRenderedPageBreak/>
+        <w:t>Рассмотрим уже дискретизированную задачу:</w:t>
+      </w:r>
+    </w:p>
+    <w:p>
+      <w:pPr>
+        <w:spacing w:after="0" w:line="240" w:lineRule="auto"/>
+        <w:rPr>
+          <w:rFonts w:ascii="Times New Roman" w:hAnsi="Times New Roman" w:cs="Times New Roman"/>
+          <w:position w:val="-40"/>
         </w:rPr>
       </w:pPr>
       <w:bookmarkStart w:id="0" w:name="_GoBack"/>
       <w:bookmarkEnd w:id="0"/>
-      <w:r>
-        <w:rPr>
-          <w:rFonts w:ascii="Times New Roman" w:hAnsi="Times New Roman" w:cs="Times New Roman"/>
-        </w:rPr>
-        <w:lastRenderedPageBreak/>
-        <w:t xml:space="preserve">Рассмотрим плоский случай: </w:t>
-      </w:r>
-      <w:r>
-        <w:rPr>
-          <w:position w:val="-14"/>
-        </w:rPr>
-        <w:object w:dxaOrig="2659" w:dyaOrig="380">
-          <v:shape id="_x0000_i1058" type="#_x0000_t75" style="width:133.1pt;height:18.9pt" o:ole="">
-            <v:imagedata r:id="rId73" o:title=""/>
-          </v:shape>
-          <o:OLEObject Type="Embed" ProgID="Equation.3" ShapeID="_x0000_i1058" DrawAspect="Content" ObjectID="_1404073762" r:id="rId74"/>
-        </w:object>
+    </w:p>
+    <w:p>
+      <w:pPr>
+        <w:spacing w:after="0" w:line="240" w:lineRule="auto"/>
+        <w:rPr>
+          <w:rFonts w:ascii="Times New Roman" w:hAnsi="Times New Roman" w:cs="Times New Roman"/>
+          <w:position w:val="-40"/>
+        </w:rPr>
+      </w:pPr>
+      <w:r>
+        <w:rPr>
+          <w:rFonts w:ascii="Times New Roman" w:hAnsi="Times New Roman" w:cs="Times New Roman"/>
+          <w:position w:val="-40"/>
+        </w:rPr>
+        <w:t xml:space="preserve">Где матрица </w:t>
       </w:r>
     </w:p>
     <w:sectPr>
-      <w:pgSz w:w="11906" w:h="16838"/>
-      <w:pgMar w:top="1134" w:right="850" w:bottom="1134" w:left="1701" w:header="708" w:footer="708" w:gutter="0"/>
+      <w:pgSz w:w="16838" w:h="11906" w:orient="landscape"/>
+      <w:pgMar w:top="1701" w:right="1134" w:bottom="850" w:left="1134" w:header="708" w:footer="708" w:gutter="0"/>
       <w:cols w:space="708"/>
       <w:docGrid w:linePitch="360"/>
     </w:sectPr>
@@ -1417,17 +1755,17 @@
     <w:lsdException w:name="Bibliography" w:uiPriority="37"/>
     <w:lsdException w:name="TOC Heading" w:uiPriority="39" w:qFormat="1"/>
   </w:latentStyles>
-  <w:style w:type="paragraph" w:default="1" w:styleId="a">
+  <w:style w:type="paragraph" w:default="1" w:styleId="Normal">
     <w:name w:val="Normal"/>
     <w:qFormat/>
   </w:style>
-  <w:style w:type="character" w:default="1" w:styleId="a0">
+  <w:style w:type="character" w:default="1" w:styleId="DefaultParagraphFont">
     <w:name w:val="Default Paragraph Font"/>
     <w:uiPriority w:val="1"/>
     <w:semiHidden/>
     <w:unhideWhenUsed/>
   </w:style>
-  <w:style w:type="table" w:default="1" w:styleId="a1">
+  <w:style w:type="table" w:default="1" w:styleId="TableNormal">
     <w:name w:val="Normal Table"/>
     <w:uiPriority w:val="99"/>
     <w:semiHidden/>
@@ -1442,15 +1780,15 @@
       </w:tblCellMar>
     </w:tblPr>
   </w:style>
-  <w:style w:type="numbering" w:default="1" w:styleId="a2">
+  <w:style w:type="numbering" w:default="1" w:styleId="NoList">
     <w:name w:val="No List"/>
     <w:uiPriority w:val="99"/>
     <w:semiHidden/>
     <w:unhideWhenUsed/>
   </w:style>
-  <w:style w:type="paragraph" w:styleId="a3">
+  <w:style w:type="paragraph" w:styleId="ListParagraph">
     <w:name w:val="List Paragraph"/>
-    <w:basedOn w:val="a"/>
+    <w:basedOn w:val="Normal"/>
     <w:uiPriority w:val="34"/>
     <w:qFormat/>
     <w:rsid w:val="00264B05"/>
@@ -1459,10 +1797,10 @@
       <w:contextualSpacing/>
     </w:pPr>
   </w:style>
-  <w:style w:type="paragraph" w:styleId="a4">
+  <w:style w:type="paragraph" w:styleId="BalloonText">
     <w:name w:val="Balloon Text"/>
-    <w:basedOn w:val="a"/>
-    <w:link w:val="a5"/>
+    <w:basedOn w:val="Normal"/>
+    <w:link w:val="BalloonTextChar"/>
     <w:uiPriority w:val="99"/>
     <w:semiHidden/>
     <w:unhideWhenUsed/>
@@ -1476,10 +1814,10 @@
       <w:szCs w:val="16"/>
     </w:rPr>
   </w:style>
-  <w:style w:type="character" w:customStyle="1" w:styleId="a5">
-    <w:name w:val="Текст выноски Знак"/>
-    <w:basedOn w:val="a0"/>
-    <w:link w:val="a4"/>
+  <w:style w:type="character" w:customStyle="1" w:styleId="BalloonTextChar">
+    <w:name w:val="Balloon Text Char"/>
+    <w:basedOn w:val="DefaultParagraphFont"/>
+    <w:link w:val="BalloonText"/>
     <w:uiPriority w:val="99"/>
     <w:semiHidden/>
     <w:rsid w:val="00E27935"/>
@@ -1648,17 +1986,17 @@
     <w:lsdException w:name="Bibliography" w:uiPriority="37"/>
     <w:lsdException w:name="TOC Heading" w:uiPriority="39" w:qFormat="1"/>
   </w:latentStyles>
-  <w:style w:type="paragraph" w:default="1" w:styleId="a">
+  <w:style w:type="paragraph" w:default="1" w:styleId="Normal">
     <w:name w:val="Normal"/>
     <w:qFormat/>
   </w:style>
-  <w:style w:type="character" w:default="1" w:styleId="a0">
+  <w:style w:type="character" w:default="1" w:styleId="DefaultParagraphFont">
     <w:name w:val="Default Paragraph Font"/>
     <w:uiPriority w:val="1"/>
     <w:semiHidden/>
     <w:unhideWhenUsed/>
   </w:style>
-  <w:style w:type="table" w:default="1" w:styleId="a1">
+  <w:style w:type="table" w:default="1" w:styleId="TableNormal">
     <w:name w:val="Normal Table"/>
     <w:uiPriority w:val="99"/>
     <w:semiHidden/>
@@ -1673,15 +2011,15 @@
       </w:tblCellMar>
     </w:tblPr>
   </w:style>
-  <w:style w:type="numbering" w:default="1" w:styleId="a2">
+  <w:style w:type="numbering" w:default="1" w:styleId="NoList">
     <w:name w:val="No List"/>
     <w:uiPriority w:val="99"/>
     <w:semiHidden/>
     <w:unhideWhenUsed/>
   </w:style>
-  <w:style w:type="paragraph" w:styleId="a3">
+  <w:style w:type="paragraph" w:styleId="ListParagraph">
     <w:name w:val="List Paragraph"/>
-    <w:basedOn w:val="a"/>
+    <w:basedOn w:val="Normal"/>
     <w:uiPriority w:val="34"/>
     <w:qFormat/>
     <w:rsid w:val="00264B05"/>
@@ -1690,10 +2028,10 @@
       <w:contextualSpacing/>
     </w:pPr>
   </w:style>
-  <w:style w:type="paragraph" w:styleId="a4">
+  <w:style w:type="paragraph" w:styleId="BalloonText">
     <w:name w:val="Balloon Text"/>
-    <w:basedOn w:val="a"/>
-    <w:link w:val="a5"/>
+    <w:basedOn w:val="Normal"/>
+    <w:link w:val="BalloonTextChar"/>
     <w:uiPriority w:val="99"/>
     <w:semiHidden/>
     <w:unhideWhenUsed/>
@@ -1707,10 +2045,10 @@
       <w:szCs w:val="16"/>
     </w:rPr>
   </w:style>
-  <w:style w:type="character" w:customStyle="1" w:styleId="a5">
-    <w:name w:val="Текст выноски Знак"/>
-    <w:basedOn w:val="a0"/>
-    <w:link w:val="a4"/>
+  <w:style w:type="character" w:customStyle="1" w:styleId="BalloonTextChar">
+    <w:name w:val="Balloon Text Char"/>
+    <w:basedOn w:val="DefaultParagraphFont"/>
+    <w:link w:val="BalloonText"/>
     <w:uiPriority w:val="99"/>
     <w:semiHidden/>
     <w:rsid w:val="00E27935"/>

</xml_diff>

<commit_message>
1) Added theory about one-pinhole CA 2) Added ability to simulate one-pinhole CA
</commit_message>
<xml_diff>
--- a/!THEORY/Теория.docx
+++ b/!THEORY/Теория.docx
@@ -83,10 +83,10 @@
             <v:path o:extrusionok="f" gradientshapeok="t" o:connecttype="rect"/>
             <o:lock v:ext="edit" aspectratio="t"/>
           </v:shapetype>
-          <v:shape id="_x0000_i1025" type="#_x0000_t75" style="width:47.65pt;height:17.25pt" o:ole="">
+          <v:shape id="_x0000_i1025" type="#_x0000_t75" style="width:47.45pt;height:17.05pt" o:ole="">
             <v:imagedata r:id="rId6" o:title=""/>
           </v:shape>
-          <o:OLEObject Type="Embed" ProgID="Equation.3" ShapeID="_x0000_i1025" DrawAspect="Content" ObjectID="_1404239610" r:id="rId7"/>
+          <o:OLEObject Type="Embed" ProgID="Equation.3" ShapeID="_x0000_i1025" DrawAspect="Content" ObjectID="_1404544154" r:id="rId7"/>
         </w:object>
       </w:r>
     </w:p>
@@ -111,10 +111,10 @@
           <w:position w:val="-12"/>
         </w:rPr>
         <w:object w:dxaOrig="1040" w:dyaOrig="360">
-          <v:shape id="_x0000_i1026" type="#_x0000_t75" style="width:51.7pt;height:18.25pt" o:ole="">
+          <v:shape id="_x0000_i1026" type="#_x0000_t75" style="width:51.75pt;height:18.15pt" o:ole="">
             <v:imagedata r:id="rId8" o:title=""/>
           </v:shape>
-          <o:OLEObject Type="Embed" ProgID="Equation.3" ShapeID="_x0000_i1026" DrawAspect="Content" ObjectID="_1404239611" r:id="rId9"/>
+          <o:OLEObject Type="Embed" ProgID="Equation.3" ShapeID="_x0000_i1026" DrawAspect="Content" ObjectID="_1404544155" r:id="rId9"/>
         </w:object>
       </w:r>
       <w:r>
@@ -129,10 +129,10 @@
           <w:position w:val="-12"/>
         </w:rPr>
         <w:object w:dxaOrig="1020" w:dyaOrig="360">
-          <v:shape id="_x0000_i1027" type="#_x0000_t75" style="width:50.7pt;height:18.25pt" o:ole="">
+          <v:shape id="_x0000_i1027" type="#_x0000_t75" style="width:50.65pt;height:18.15pt" o:ole="">
             <v:imagedata r:id="rId10" o:title=""/>
           </v:shape>
-          <o:OLEObject Type="Embed" ProgID="Equation.3" ShapeID="_x0000_i1027" DrawAspect="Content" ObjectID="_1404239612" r:id="rId11"/>
+          <o:OLEObject Type="Embed" ProgID="Equation.3" ShapeID="_x0000_i1027" DrawAspect="Content" ObjectID="_1404544156" r:id="rId11"/>
         </w:object>
       </w:r>
     </w:p>
@@ -157,10 +157,10 @@
           <w:position w:val="-12"/>
         </w:rPr>
         <w:object w:dxaOrig="1040" w:dyaOrig="360">
-          <v:shape id="_x0000_i1028" type="#_x0000_t75" style="width:51.7pt;height:18.25pt" o:ole="">
+          <v:shape id="_x0000_i1028" type="#_x0000_t75" style="width:51.75pt;height:18.15pt" o:ole="">
             <v:imagedata r:id="rId12" o:title=""/>
           </v:shape>
-          <o:OLEObject Type="Embed" ProgID="Equation.3" ShapeID="_x0000_i1028" DrawAspect="Content" ObjectID="_1404239613" r:id="rId13"/>
+          <o:OLEObject Type="Embed" ProgID="Equation.3" ShapeID="_x0000_i1028" DrawAspect="Content" ObjectID="_1404544157" r:id="rId13"/>
         </w:object>
       </w:r>
       <w:r>
@@ -175,10 +175,10 @@
           <w:position w:val="-12"/>
         </w:rPr>
         <w:object w:dxaOrig="1020" w:dyaOrig="360">
-          <v:shape id="_x0000_i1029" type="#_x0000_t75" style="width:50.7pt;height:18.25pt" o:ole="">
+          <v:shape id="_x0000_i1029" type="#_x0000_t75" style="width:50.65pt;height:18.15pt" o:ole="">
             <v:imagedata r:id="rId14" o:title=""/>
           </v:shape>
-          <o:OLEObject Type="Embed" ProgID="Equation.3" ShapeID="_x0000_i1029" DrawAspect="Content" ObjectID="_1404239614" r:id="rId15"/>
+          <o:OLEObject Type="Embed" ProgID="Equation.3" ShapeID="_x0000_i1029" DrawAspect="Content" ObjectID="_1404544158" r:id="rId15"/>
         </w:object>
       </w:r>
     </w:p>
@@ -203,10 +203,10 @@
           <w:position w:val="-12"/>
         </w:rPr>
         <w:object w:dxaOrig="260" w:dyaOrig="360">
-          <v:shape id="_x0000_i1030" type="#_x0000_t75" style="width:13.2pt;height:18.25pt" o:ole="">
+          <v:shape id="_x0000_i1030" type="#_x0000_t75" style="width:13.35pt;height:18.15pt" o:ole="">
             <v:imagedata r:id="rId16" o:title=""/>
           </v:shape>
-          <o:OLEObject Type="Embed" ProgID="Equation.3" ShapeID="_x0000_i1030" DrawAspect="Content" ObjectID="_1404239615" r:id="rId17"/>
+          <o:OLEObject Type="Embed" ProgID="Equation.3" ShapeID="_x0000_i1030" DrawAspect="Content" ObjectID="_1404544159" r:id="rId17"/>
         </w:object>
       </w:r>
     </w:p>
@@ -231,10 +231,10 @@
           <w:position w:val="-4"/>
         </w:rPr>
         <w:object w:dxaOrig="220" w:dyaOrig="260">
-          <v:shape id="_x0000_i1031" type="#_x0000_t75" style="width:11.15pt;height:13.2pt" o:ole="">
+          <v:shape id="_x0000_i1031" type="#_x0000_t75" style="width:11.2pt;height:13.35pt" o:ole="">
             <v:imagedata r:id="rId18" o:title=""/>
           </v:shape>
-          <o:OLEObject Type="Embed" ProgID="Equation.3" ShapeID="_x0000_i1031" DrawAspect="Content" ObjectID="_1404239616" r:id="rId19"/>
+          <o:OLEObject Type="Embed" ProgID="Equation.3" ShapeID="_x0000_i1031" DrawAspect="Content" ObjectID="_1404544160" r:id="rId19"/>
         </w:object>
       </w:r>
       <w:r>
@@ -249,10 +249,10 @@
           <w:position w:val="-4"/>
         </w:rPr>
         <w:object w:dxaOrig="260" w:dyaOrig="260">
-          <v:shape id="_x0000_i1032" type="#_x0000_t75" style="width:13.2pt;height:13.2pt" o:ole="">
+          <v:shape id="_x0000_i1032" type="#_x0000_t75" style="width:13.35pt;height:13.35pt" o:ole="">
             <v:imagedata r:id="rId20" o:title=""/>
           </v:shape>
-          <o:OLEObject Type="Embed" ProgID="Equation.3" ShapeID="_x0000_i1032" DrawAspect="Content" ObjectID="_1404239617" r:id="rId21"/>
+          <o:OLEObject Type="Embed" ProgID="Equation.3" ShapeID="_x0000_i1032" DrawAspect="Content" ObjectID="_1404544161" r:id="rId21"/>
         </w:object>
       </w:r>
       <w:r>
@@ -267,10 +267,10 @@
           <w:position w:val="-6"/>
         </w:rPr>
         <w:object w:dxaOrig="220" w:dyaOrig="279">
-          <v:shape id="_x0000_i1033" type="#_x0000_t75" style="width:11.15pt;height:14.2pt" o:ole="">
+          <v:shape id="_x0000_i1033" type="#_x0000_t75" style="width:11.2pt;height:14.4pt" o:ole="">
             <v:imagedata r:id="rId22" o:title=""/>
           </v:shape>
-          <o:OLEObject Type="Embed" ProgID="Equation.3" ShapeID="_x0000_i1033" DrawAspect="Content" ObjectID="_1404239618" r:id="rId23"/>
+          <o:OLEObject Type="Embed" ProgID="Equation.3" ShapeID="_x0000_i1033" DrawAspect="Content" ObjectID="_1404544162" r:id="rId23"/>
         </w:object>
       </w:r>
       <w:r>
@@ -285,10 +285,10 @@
           <w:position w:val="-10"/>
         </w:rPr>
         <w:object w:dxaOrig="380" w:dyaOrig="340">
-          <v:shape id="_x0000_i1034" type="#_x0000_t75" style="width:19.25pt;height:17.25pt" o:ole="">
+          <v:shape id="_x0000_i1034" type="#_x0000_t75" style="width:19.2pt;height:17.05pt" o:ole="">
             <v:imagedata r:id="rId24" o:title=""/>
           </v:shape>
-          <o:OLEObject Type="Embed" ProgID="Equation.3" ShapeID="_x0000_i1034" DrawAspect="Content" ObjectID="_1404239619" r:id="rId25"/>
+          <o:OLEObject Type="Embed" ProgID="Equation.3" ShapeID="_x0000_i1034" DrawAspect="Content" ObjectID="_1404544163" r:id="rId25"/>
         </w:object>
       </w:r>
       <w:r>
@@ -303,10 +303,10 @@
           <w:position w:val="-10"/>
         </w:rPr>
         <w:object w:dxaOrig="340" w:dyaOrig="340">
-          <v:shape id="_x0000_i1035" type="#_x0000_t75" style="width:17.25pt;height:17.25pt" o:ole="">
+          <v:shape id="_x0000_i1035" type="#_x0000_t75" style="width:17.05pt;height:17.05pt" o:ole="">
             <v:imagedata r:id="rId26" o:title=""/>
           </v:shape>
-          <o:OLEObject Type="Embed" ProgID="Equation.3" ShapeID="_x0000_i1035" DrawAspect="Content" ObjectID="_1404239620" r:id="rId27"/>
+          <o:OLEObject Type="Embed" ProgID="Equation.3" ShapeID="_x0000_i1035" DrawAspect="Content" ObjectID="_1404544164" r:id="rId27"/>
         </w:object>
       </w:r>
       <w:r>
@@ -321,10 +321,10 @@
           <w:position w:val="-10"/>
         </w:rPr>
         <w:object w:dxaOrig="360" w:dyaOrig="340">
-          <v:shape id="_x0000_i1036" type="#_x0000_t75" style="width:18.25pt;height:17.25pt" o:ole="">
+          <v:shape id="_x0000_i1036" type="#_x0000_t75" style="width:18.15pt;height:17.05pt" o:ole="">
             <v:imagedata r:id="rId28" o:title=""/>
           </v:shape>
-          <o:OLEObject Type="Embed" ProgID="Equation.3" ShapeID="_x0000_i1036" DrawAspect="Content" ObjectID="_1404239621" r:id="rId29"/>
+          <o:OLEObject Type="Embed" ProgID="Equation.3" ShapeID="_x0000_i1036" DrawAspect="Content" ObjectID="_1404544165" r:id="rId29"/>
         </w:object>
       </w:r>
     </w:p>
@@ -349,10 +349,10 @@
           <w:position w:val="-10"/>
         </w:rPr>
         <w:object w:dxaOrig="700" w:dyaOrig="340">
-          <v:shape id="_x0000_i1037" type="#_x0000_t75" style="width:35.5pt;height:17.25pt" o:ole="">
+          <v:shape id="_x0000_i1037" type="#_x0000_t75" style="width:35.75pt;height:17.05pt" o:ole="">
             <v:imagedata r:id="rId30" o:title=""/>
           </v:shape>
-          <o:OLEObject Type="Embed" ProgID="Equation.3" ShapeID="_x0000_i1037" DrawAspect="Content" ObjectID="_1404239622" r:id="rId31"/>
+          <o:OLEObject Type="Embed" ProgID="Equation.3" ShapeID="_x0000_i1037" DrawAspect="Content" ObjectID="_1404544166" r:id="rId31"/>
         </w:object>
       </w:r>
     </w:p>
@@ -369,10 +369,10 @@
         <w:rPr>
           <w:rFonts w:ascii="Times New Roman" w:hAnsi="Times New Roman" w:cs="Times New Roman"/>
           <w:noProof/>
-          <w:lang w:eastAsia="ru-RU"/>
+          <w:lang w:val="en-US"/>
         </w:rPr>
         <w:drawing>
-          <wp:inline distT="0" distB="0" distL="0" distR="0" wp14:anchorId="00E6B39D" wp14:editId="2D853BBE">
+          <wp:inline distT="0" distB="0" distL="0" distR="0" wp14:anchorId="527BBEC0" wp14:editId="7051AA9B">
             <wp:extent cx="5940425" cy="2188210"/>
             <wp:effectExtent l="0" t="0" r="3175" b="2540"/>
             <wp:docPr id="1" name="Рисунок 1"/>
@@ -450,7 +450,7 @@
     </w:p>
     <w:p>
       <w:pPr>
-        <w:pStyle w:val="a3"/>
+        <w:pStyle w:val="ListParagraph"/>
         <w:numPr>
           <w:ilvl w:val="0"/>
           <w:numId w:val="1"/>
@@ -489,7 +489,7 @@
     </w:p>
     <w:p>
       <w:pPr>
-        <w:pStyle w:val="a3"/>
+        <w:pStyle w:val="ListParagraph"/>
         <w:numPr>
           <w:ilvl w:val="0"/>
           <w:numId w:val="1"/>
@@ -510,7 +510,7 @@
     </w:p>
     <w:p>
       <w:pPr>
-        <w:pStyle w:val="a3"/>
+        <w:pStyle w:val="ListParagraph"/>
         <w:numPr>
           <w:ilvl w:val="0"/>
           <w:numId w:val="1"/>
@@ -531,7 +531,7 @@
     </w:p>
     <w:p>
       <w:pPr>
-        <w:pStyle w:val="a3"/>
+        <w:pStyle w:val="ListParagraph"/>
         <w:spacing w:after="0" w:line="240" w:lineRule="auto"/>
         <w:ind w:left="0"/>
         <w:jc w:val="both"/>
@@ -589,27 +589,26 @@
           <w:position w:val="-10"/>
         </w:rPr>
         <w:object w:dxaOrig="3280" w:dyaOrig="340">
-          <v:shape id="_x0000_i1038" type="#_x0000_t75" style="width:164.3pt;height:17.25pt" o:ole="">
+          <v:shape id="_x0000_i1038" type="#_x0000_t75" style="width:164.25pt;height:17.05pt" o:ole="">
             <v:imagedata r:id="rId33" o:title=""/>
           </v:shape>
-          <o:OLEObject Type="Embed" ProgID="Equation.3" ShapeID="_x0000_i1038" DrawAspect="Content" ObjectID="_1404239623" r:id="rId34"/>
-        </w:object>
-      </w:r>
-    </w:p>
-    <w:p>
-      <w:pPr>
-        <w:spacing w:after="0" w:line="240" w:lineRule="auto"/>
-        <w:contextualSpacing/>
-        <w:jc w:val="both"/>
-        <w:rPr>
-          <w:rFonts w:ascii="Times New Roman" w:hAnsi="Times New Roman" w:cs="Times New Roman"/>
-        </w:rPr>
-      </w:pPr>
-      <w:r>
-        <w:rPr>
-          <w:rFonts w:ascii="Times New Roman" w:hAnsi="Times New Roman" w:cs="Times New Roman"/>
-        </w:rPr>
-        <w:lastRenderedPageBreak/>
+          <o:OLEObject Type="Embed" ProgID="Equation.3" ShapeID="_x0000_i1038" DrawAspect="Content" ObjectID="_1404544167" r:id="rId34"/>
+        </w:object>
+      </w:r>
+    </w:p>
+    <w:p>
+      <w:pPr>
+        <w:spacing w:after="0" w:line="240" w:lineRule="auto"/>
+        <w:contextualSpacing/>
+        <w:jc w:val="both"/>
+        <w:rPr>
+          <w:rFonts w:ascii="Times New Roman" w:hAnsi="Times New Roman" w:cs="Times New Roman"/>
+        </w:rPr>
+      </w:pPr>
+      <w:r>
+        <w:rPr>
+          <w:rFonts w:ascii="Times New Roman" w:hAnsi="Times New Roman" w:cs="Times New Roman"/>
+        </w:rPr>
         <w:t>г</w:t>
       </w:r>
       <w:r>
@@ -624,10 +623,10 @@
           <w:position w:val="-6"/>
         </w:rPr>
         <w:object w:dxaOrig="200" w:dyaOrig="279">
-          <v:shape id="_x0000_i1039" type="#_x0000_t75" style="width:10.15pt;height:14.2pt" o:ole="">
+          <v:shape id="_x0000_i1039" type="#_x0000_t75" style="width:10.15pt;height:14.4pt" o:ole="">
             <v:imagedata r:id="rId35" o:title=""/>
           </v:shape>
-          <o:OLEObject Type="Embed" ProgID="Equation.3" ShapeID="_x0000_i1039" DrawAspect="Content" ObjectID="_1404239624" r:id="rId36"/>
+          <o:OLEObject Type="Embed" ProgID="Equation.3" ShapeID="_x0000_i1039" DrawAspect="Content" ObjectID="_1404544168" r:id="rId36"/>
         </w:object>
       </w:r>
       <w:r>
@@ -642,10 +641,10 @@
           <w:position w:val="-10"/>
         </w:rPr>
         <w:object w:dxaOrig="880" w:dyaOrig="340">
-          <v:shape id="_x0000_i1040" type="#_x0000_t75" style="width:44.6pt;height:17.25pt" o:ole="">
+          <v:shape id="_x0000_i1040" type="#_x0000_t75" style="width:44.8pt;height:17.05pt" o:ole="">
             <v:imagedata r:id="rId37" o:title=""/>
           </v:shape>
-          <o:OLEObject Type="Embed" ProgID="Equation.3" ShapeID="_x0000_i1040" DrawAspect="Content" ObjectID="_1404239625" r:id="rId38"/>
+          <o:OLEObject Type="Embed" ProgID="Equation.3" ShapeID="_x0000_i1040" DrawAspect="Content" ObjectID="_1404544169" r:id="rId38"/>
         </w:object>
       </w:r>
       <w:r>
@@ -666,10 +665,10 @@
           <w:position w:val="-10"/>
         </w:rPr>
         <w:object w:dxaOrig="760" w:dyaOrig="340">
-          <v:shape id="_x0000_i1041" type="#_x0000_t75" style="width:37.5pt;height:17.25pt" o:ole="">
+          <v:shape id="_x0000_i1041" type="#_x0000_t75" style="width:37.35pt;height:17.05pt" o:ole="">
             <v:imagedata r:id="rId39" o:title=""/>
           </v:shape>
-          <o:OLEObject Type="Embed" ProgID="Equation.3" ShapeID="_x0000_i1041" DrawAspect="Content" ObjectID="_1404239626" r:id="rId40"/>
+          <o:OLEObject Type="Embed" ProgID="Equation.3" ShapeID="_x0000_i1041" DrawAspect="Content" ObjectID="_1404544170" r:id="rId40"/>
         </w:object>
       </w:r>
       <w:r>
@@ -748,10 +747,10 @@
           <w:position w:val="-12"/>
         </w:rPr>
         <w:object w:dxaOrig="1320" w:dyaOrig="360">
-          <v:shape id="_x0000_i1042" type="#_x0000_t75" style="width:65.9pt;height:18.25pt" o:ole="">
+          <v:shape id="_x0000_i1042" type="#_x0000_t75" style="width:66.15pt;height:18.15pt" o:ole="">
             <v:imagedata r:id="rId41" o:title=""/>
           </v:shape>
-          <o:OLEObject Type="Embed" ProgID="Equation.3" ShapeID="_x0000_i1042" DrawAspect="Content" ObjectID="_1404239627" r:id="rId42"/>
+          <o:OLEObject Type="Embed" ProgID="Equation.3" ShapeID="_x0000_i1042" DrawAspect="Content" ObjectID="_1404544171" r:id="rId42"/>
         </w:object>
       </w:r>
       <w:r>
@@ -766,10 +765,10 @@
           <w:position w:val="-10"/>
         </w:rPr>
         <w:object w:dxaOrig="1340" w:dyaOrig="340">
-          <v:shape id="_x0000_i1043" type="#_x0000_t75" style="width:66.95pt;height:17.25pt" o:ole="">
+          <v:shape id="_x0000_i1043" type="#_x0000_t75" style="width:66.65pt;height:17.05pt" o:ole="">
             <v:imagedata r:id="rId43" o:title=""/>
           </v:shape>
-          <o:OLEObject Type="Embed" ProgID="Equation.3" ShapeID="_x0000_i1043" DrawAspect="Content" ObjectID="_1404239628" r:id="rId44"/>
+          <o:OLEObject Type="Embed" ProgID="Equation.3" ShapeID="_x0000_i1043" DrawAspect="Content" ObjectID="_1404544172" r:id="rId44"/>
         </w:object>
       </w:r>
       <w:r>
@@ -784,10 +783,10 @@
           <w:position w:val="-10"/>
         </w:rPr>
         <w:object w:dxaOrig="1359" w:dyaOrig="340">
-          <v:shape id="_x0000_i1044" type="#_x0000_t75" style="width:66.95pt;height:17.25pt" o:ole="">
+          <v:shape id="_x0000_i1044" type="#_x0000_t75" style="width:66.65pt;height:17.05pt" o:ole="">
             <v:imagedata r:id="rId45" o:title=""/>
           </v:shape>
-          <o:OLEObject Type="Embed" ProgID="Equation.3" ShapeID="_x0000_i1044" DrawAspect="Content" ObjectID="_1404239629" r:id="rId46"/>
+          <o:OLEObject Type="Embed" ProgID="Equation.3" ShapeID="_x0000_i1044" DrawAspect="Content" ObjectID="_1404544173" r:id="rId46"/>
         </w:object>
       </w:r>
       <w:r>
@@ -802,10 +801,10 @@
           <w:position w:val="-12"/>
         </w:rPr>
         <w:object w:dxaOrig="1280" w:dyaOrig="360">
-          <v:shape id="_x0000_i1045" type="#_x0000_t75" style="width:63.9pt;height:18.25pt" o:ole="">
+          <v:shape id="_x0000_i1045" type="#_x0000_t75" style="width:64pt;height:18.15pt" o:ole="">
             <v:imagedata r:id="rId47" o:title=""/>
           </v:shape>
-          <o:OLEObject Type="Embed" ProgID="Equation.3" ShapeID="_x0000_i1045" DrawAspect="Content" ObjectID="_1404239630" r:id="rId48"/>
+          <o:OLEObject Type="Embed" ProgID="Equation.3" ShapeID="_x0000_i1045" DrawAspect="Content" ObjectID="_1404544174" r:id="rId48"/>
         </w:object>
       </w:r>
     </w:p>
@@ -834,10 +833,10 @@
           <w:position w:val="-82"/>
         </w:rPr>
         <w:object w:dxaOrig="8820" w:dyaOrig="1760">
-          <v:shape id="_x0000_i1046" type="#_x0000_t75" style="width:440.1pt;height:88.25pt" o:ole="">
+          <v:shape id="_x0000_i1046" type="#_x0000_t75" style="width:440pt;height:88pt" o:ole="">
             <v:imagedata r:id="rId49" o:title=""/>
           </v:shape>
-          <o:OLEObject Type="Embed" ProgID="Equation.3" ShapeID="_x0000_i1046" DrawAspect="Content" ObjectID="_1404239631" r:id="rId50"/>
+          <o:OLEObject Type="Embed" ProgID="Equation.3" ShapeID="_x0000_i1046" DrawAspect="Content" ObjectID="_1404544175" r:id="rId50"/>
         </w:object>
       </w:r>
     </w:p>
@@ -873,10 +872,10 @@
           <w:position w:val="-82"/>
         </w:rPr>
         <w:object w:dxaOrig="10260" w:dyaOrig="1760">
-          <v:shape id="_x0000_i1047" type="#_x0000_t75" style="width:513.15pt;height:88.25pt" o:ole="">
+          <v:shape id="_x0000_i1047" type="#_x0000_t75" style="width:513.05pt;height:88pt" o:ole="">
             <v:imagedata r:id="rId51" o:title=""/>
           </v:shape>
-          <o:OLEObject Type="Embed" ProgID="Equation.3" ShapeID="_x0000_i1047" DrawAspect="Content" ObjectID="_1404239632" r:id="rId52"/>
+          <o:OLEObject Type="Embed" ProgID="Equation.3" ShapeID="_x0000_i1047" DrawAspect="Content" ObjectID="_1404544176" r:id="rId52"/>
         </w:object>
       </w:r>
     </w:p>
@@ -902,23 +901,7 @@
           <w:rFonts w:ascii="Times New Roman" w:hAnsi="Times New Roman" w:cs="Times New Roman"/>
           <w:i/>
         </w:rPr>
-        <w:t xml:space="preserve"> 2: Возбужденный люминофор излучает изотропно </w:t>
-      </w:r>
-      <w:proofErr w:type="gramStart"/>
-      <w:r>
-        <w:rPr>
-          <w:rFonts w:ascii="Times New Roman" w:hAnsi="Times New Roman" w:cs="Times New Roman"/>
-          <w:i/>
-        </w:rPr>
-        <w:t>в</w:t>
-      </w:r>
-      <w:proofErr w:type="gramEnd"/>
-      <w:r>
-        <w:rPr>
-          <w:rFonts w:ascii="Times New Roman" w:hAnsi="Times New Roman" w:cs="Times New Roman"/>
-          <w:i/>
-        </w:rPr>
-        <w:t xml:space="preserve"> </w:t>
+        <w:t xml:space="preserve"> 2: Возбужденный люминофор излучает изотропно в </w:t>
       </w:r>
       <w:r>
         <w:rPr>
@@ -926,10 +909,10 @@
           <w:position w:val="-6"/>
         </w:rPr>
         <w:object w:dxaOrig="360" w:dyaOrig="279">
-          <v:shape id="_x0000_i1048" type="#_x0000_t75" style="width:18.25pt;height:14.2pt" o:ole="">
+          <v:shape id="_x0000_i1048" type="#_x0000_t75" style="width:18.15pt;height:14.4pt" o:ole="">
             <v:imagedata r:id="rId53" o:title=""/>
           </v:shape>
-          <o:OLEObject Type="Embed" ProgID="Equation.3" ShapeID="_x0000_i1048" DrawAspect="Content" ObjectID="_1404239633" r:id="rId54"/>
+          <o:OLEObject Type="Embed" ProgID="Equation.3" ShapeID="_x0000_i1048" DrawAspect="Content" ObjectID="_1404544177" r:id="rId54"/>
         </w:object>
       </w:r>
     </w:p>
@@ -960,10 +943,10 @@
           <w:position w:val="-40"/>
         </w:rPr>
         <w:object w:dxaOrig="7300" w:dyaOrig="800">
-          <v:shape id="_x0000_i1049" type="#_x0000_t75" style="width:365.05pt;height:39.55pt" o:ole="">
+          <v:shape id="_x0000_i1049" type="#_x0000_t75" style="width:364.8pt;height:39.45pt" o:ole="">
             <v:imagedata r:id="rId55" o:title=""/>
           </v:shape>
-          <o:OLEObject Type="Embed" ProgID="Equation.3" ShapeID="_x0000_i1049" DrawAspect="Content" ObjectID="_1404239634" r:id="rId56"/>
+          <o:OLEObject Type="Embed" ProgID="Equation.3" ShapeID="_x0000_i1049" DrawAspect="Content" ObjectID="_1404544178" r:id="rId56"/>
         </w:object>
       </w:r>
     </w:p>
@@ -988,10 +971,10 @@
           <w:position w:val="-30"/>
         </w:rPr>
         <w:object w:dxaOrig="1920" w:dyaOrig="680">
-          <v:shape id="_x0000_i1050" type="#_x0000_t75" style="width:95.3pt;height:33.45pt" o:ole="">
+          <v:shape id="_x0000_i1050" type="#_x0000_t75" style="width:95.45pt;height:33.6pt" o:ole="">
             <v:imagedata r:id="rId57" o:title=""/>
           </v:shape>
-          <o:OLEObject Type="Embed" ProgID="Equation.3" ShapeID="_x0000_i1050" DrawAspect="Content" ObjectID="_1404239635" r:id="rId58"/>
+          <o:OLEObject Type="Embed" ProgID="Equation.3" ShapeID="_x0000_i1050" DrawAspect="Content" ObjectID="_1404544179" r:id="rId58"/>
         </w:object>
       </w:r>
       <w:r>
@@ -1012,10 +995,10 @@
           <w:position w:val="-30"/>
         </w:rPr>
         <w:object w:dxaOrig="2060" w:dyaOrig="700">
-          <v:shape id="_x0000_i1051" type="#_x0000_t75" style="width:103.45pt;height:35.5pt" o:ole="">
+          <v:shape id="_x0000_i1051" type="#_x0000_t75" style="width:103.45pt;height:35.75pt" o:ole="">
             <v:imagedata r:id="rId59" o:title=""/>
           </v:shape>
-          <o:OLEObject Type="Embed" ProgID="Equation.3" ShapeID="_x0000_i1051" DrawAspect="Content" ObjectID="_1404239636" r:id="rId60"/>
+          <o:OLEObject Type="Embed" ProgID="Equation.3" ShapeID="_x0000_i1051" DrawAspect="Content" ObjectID="_1404544180" r:id="rId60"/>
         </w:object>
       </w:r>
       <w:r>
@@ -1042,10 +1025,10 @@
           <w:position w:val="-30"/>
         </w:rPr>
         <w:object w:dxaOrig="2600" w:dyaOrig="700">
-          <v:shape id="_x0000_i1052" type="#_x0000_t75" style="width:129.8pt;height:35.5pt" o:ole="">
+          <v:shape id="_x0000_i1052" type="#_x0000_t75" style="width:129.6pt;height:35.75pt" o:ole="">
             <v:imagedata r:id="rId61" o:title=""/>
           </v:shape>
-          <o:OLEObject Type="Embed" ProgID="Equation.3" ShapeID="_x0000_i1052" DrawAspect="Content" ObjectID="_1404239637" r:id="rId62"/>
+          <o:OLEObject Type="Embed" ProgID="Equation.3" ShapeID="_x0000_i1052" DrawAspect="Content" ObjectID="_1404544181" r:id="rId62"/>
         </w:object>
       </w:r>
       <w:r>
@@ -1066,10 +1049,10 @@
           <w:position w:val="-30"/>
         </w:rPr>
         <w:object w:dxaOrig="2640" w:dyaOrig="700">
-          <v:shape id="_x0000_i1053" type="#_x0000_t75" style="width:132.85pt;height:35.5pt" o:ole="">
+          <v:shape id="_x0000_i1053" type="#_x0000_t75" style="width:132.8pt;height:35.75pt" o:ole="">
             <v:imagedata r:id="rId63" o:title=""/>
           </v:shape>
-          <o:OLEObject Type="Embed" ProgID="Equation.3" ShapeID="_x0000_i1053" DrawAspect="Content" ObjectID="_1404239638" r:id="rId64"/>
+          <o:OLEObject Type="Embed" ProgID="Equation.3" ShapeID="_x0000_i1053" DrawAspect="Content" ObjectID="_1404544182" r:id="rId64"/>
         </w:object>
       </w:r>
       <w:r>
@@ -1094,10 +1077,10 @@
           <w:position w:val="-10"/>
         </w:rPr>
         <w:object w:dxaOrig="300" w:dyaOrig="340">
-          <v:shape id="_x0000_i1054" type="#_x0000_t75" style="width:15.2pt;height:17.25pt" o:ole="">
+          <v:shape id="_x0000_i1054" type="#_x0000_t75" style="width:14.95pt;height:17.05pt" o:ole="">
             <v:imagedata r:id="rId65" o:title=""/>
           </v:shape>
-          <o:OLEObject Type="Embed" ProgID="Equation.3" ShapeID="_x0000_i1054" DrawAspect="Content" ObjectID="_1404239639" r:id="rId66"/>
+          <o:OLEObject Type="Embed" ProgID="Equation.3" ShapeID="_x0000_i1054" DrawAspect="Content" ObjectID="_1404544183" r:id="rId66"/>
         </w:object>
       </w:r>
       <w:r>
@@ -1112,10 +1095,10 @@
           <w:position w:val="-10"/>
         </w:rPr>
         <w:object w:dxaOrig="700" w:dyaOrig="340">
-          <v:shape id="_x0000_i1055" type="#_x0000_t75" style="width:35.5pt;height:17.25pt" o:ole="">
+          <v:shape id="_x0000_i1055" type="#_x0000_t75" style="width:35.75pt;height:17.05pt" o:ole="">
             <v:imagedata r:id="rId67" o:title=""/>
           </v:shape>
-          <o:OLEObject Type="Embed" ProgID="Equation.3" ShapeID="_x0000_i1055" DrawAspect="Content" ObjectID="_1404239640" r:id="rId68"/>
+          <o:OLEObject Type="Embed" ProgID="Equation.3" ShapeID="_x0000_i1055" DrawAspect="Content" ObjectID="_1404544184" r:id="rId68"/>
         </w:object>
       </w:r>
       <w:r>
@@ -1140,10 +1123,10 @@
           <w:position w:val="-12"/>
         </w:rPr>
         <w:object w:dxaOrig="2040" w:dyaOrig="360">
-          <v:shape id="_x0000_i1056" type="#_x0000_t75" style="width:101.4pt;height:18.25pt" o:ole="">
+          <v:shape id="_x0000_i1056" type="#_x0000_t75" style="width:101.35pt;height:18.15pt" o:ole="">
             <v:imagedata r:id="rId69" o:title=""/>
           </v:shape>
-          <o:OLEObject Type="Embed" ProgID="Equation.3" ShapeID="_x0000_i1056" DrawAspect="Content" ObjectID="_1404239641" r:id="rId70"/>
+          <o:OLEObject Type="Embed" ProgID="Equation.3" ShapeID="_x0000_i1056" DrawAspect="Content" ObjectID="_1404544185" r:id="rId70"/>
         </w:object>
       </w:r>
       <w:r>
@@ -1169,10 +1152,10 @@
           <w:position w:val="-84"/>
         </w:rPr>
         <w:object w:dxaOrig="8720" w:dyaOrig="1800">
-          <v:shape id="_x0000_i1057" type="#_x0000_t75" style="width:436.05pt;height:90.25pt" o:ole="">
+          <v:shape id="_x0000_i1057" type="#_x0000_t75" style="width:436.25pt;height:90.15pt" o:ole="">
             <v:imagedata r:id="rId71" o:title=""/>
           </v:shape>
-          <o:OLEObject Type="Embed" ProgID="Equation.3" ShapeID="_x0000_i1057" DrawAspect="Content" ObjectID="_1404239642" r:id="rId72"/>
+          <o:OLEObject Type="Embed" ProgID="Equation.3" ShapeID="_x0000_i1057" DrawAspect="Content" ObjectID="_1404544186" r:id="rId72"/>
         </w:object>
       </w:r>
     </w:p>
@@ -1216,10 +1199,10 @@
           <w:position w:val="-14"/>
         </w:rPr>
         <w:object w:dxaOrig="2659" w:dyaOrig="380">
-          <v:shape id="_x0000_i1058" type="#_x0000_t75" style="width:132.85pt;height:19.25pt" o:ole="">
+          <v:shape id="_x0000_i1058" type="#_x0000_t75" style="width:132.8pt;height:19.2pt" o:ole="">
             <v:imagedata r:id="rId73" o:title=""/>
           </v:shape>
-          <o:OLEObject Type="Embed" ProgID="Equation.3" ShapeID="_x0000_i1058" DrawAspect="Content" ObjectID="_1404239643" r:id="rId74"/>
+          <o:OLEObject Type="Embed" ProgID="Equation.3" ShapeID="_x0000_i1058" DrawAspect="Content" ObjectID="_1404544187" r:id="rId74"/>
         </w:object>
       </w:r>
     </w:p>
@@ -1245,7 +1228,7 @@
           <w:position w:val="-80"/>
         </w:rPr>
         <w:pict>
-          <v:shape id="_x0000_i1059" type="#_x0000_t75" style="width:500.95pt;height:78.1pt">
+          <v:shape id="_x0000_i1059" type="#_x0000_t75" style="width:500.8pt;height:77.85pt">
             <v:imagedata r:id="rId75" o:title=""/>
           </v:shape>
         </w:pict>
@@ -1285,10 +1268,10 @@
           <w:position w:val="-44"/>
         </w:rPr>
         <w:object w:dxaOrig="14860" w:dyaOrig="1300">
-          <v:shape id="_x0000_i1060" type="#_x0000_t75" style="width:743.3pt;height:64.9pt" o:ole="">
+          <v:shape id="_x0000_i1060" type="#_x0000_t75" style="width:742.95pt;height:65.05pt" o:ole="">
             <v:imagedata r:id="rId76" o:title=""/>
           </v:shape>
-          <o:OLEObject Type="Embed" ProgID="Equation.3" ShapeID="_x0000_i1060" DrawAspect="Content" ObjectID="_1404239644" r:id="rId77"/>
+          <o:OLEObject Type="Embed" ProgID="Equation.3" ShapeID="_x0000_i1060" DrawAspect="Content" ObjectID="_1404544188" r:id="rId77"/>
         </w:object>
       </w:r>
     </w:p>
@@ -1330,46 +1313,21 @@
           <w:rFonts w:ascii="Times New Roman" w:hAnsi="Times New Roman" w:cs="Times New Roman"/>
           <w:i/>
         </w:rPr>
-        <w:t xml:space="preserve">Пусть </w:t>
-      </w:r>
-      <w:proofErr w:type="spellStart"/>
+        <w:t>Пусть коэффициен</w:t>
+      </w:r>
       <w:r>
         <w:rPr>
           <w:rFonts w:ascii="Times New Roman" w:hAnsi="Times New Roman" w:cs="Times New Roman"/>
           <w:i/>
         </w:rPr>
-        <w:t>коэффициен</w:t>
-      </w:r>
-      <w:proofErr w:type="spellEnd"/>
+        <w:t xml:space="preserve"> </w:t>
+      </w:r>
       <w:r>
         <w:rPr>
           <w:rFonts w:ascii="Times New Roman" w:hAnsi="Times New Roman" w:cs="Times New Roman"/>
           <w:i/>
         </w:rPr>
-        <w:t xml:space="preserve"> </w:t>
-      </w:r>
-      <w:r>
-        <w:rPr>
-          <w:rFonts w:ascii="Times New Roman" w:hAnsi="Times New Roman" w:cs="Times New Roman"/>
-          <w:i/>
-        </w:rPr>
-        <w:t xml:space="preserve">поглощения </w:t>
-      </w:r>
-      <w:proofErr w:type="gramStart"/>
-      <w:r>
-        <w:rPr>
-          <w:rFonts w:ascii="Times New Roman" w:hAnsi="Times New Roman" w:cs="Times New Roman"/>
-          <w:i/>
-        </w:rPr>
-        <w:t>постоянный</w:t>
-      </w:r>
-      <w:proofErr w:type="gramEnd"/>
-      <w:r>
-        <w:rPr>
-          <w:rFonts w:ascii="Times New Roman" w:hAnsi="Times New Roman" w:cs="Times New Roman"/>
-          <w:i/>
-        </w:rPr>
-        <w:t>:</w:t>
+        <w:t>поглощения постоянный:</w:t>
       </w:r>
       <w:r>
         <w:rPr>
@@ -1377,10 +1335,10 @@
           <w:position w:val="-10"/>
         </w:rPr>
         <w:object w:dxaOrig="1520" w:dyaOrig="340">
-          <v:shape id="_x0000_i1061" type="#_x0000_t75" style="width:76.05pt;height:17.25pt" o:ole="">
+          <v:shape id="_x0000_i1061" type="#_x0000_t75" style="width:76.25pt;height:17.05pt" o:ole="">
             <v:imagedata r:id="rId78" o:title=""/>
           </v:shape>
-          <o:OLEObject Type="Embed" ProgID="Equation.3" ShapeID="_x0000_i1061" DrawAspect="Content" ObjectID="_1404239645" r:id="rId79"/>
+          <o:OLEObject Type="Embed" ProgID="Equation.3" ShapeID="_x0000_i1061" DrawAspect="Content" ObjectID="_1404544189" r:id="rId79"/>
         </w:object>
       </w:r>
     </w:p>
@@ -1416,10 +1374,10 @@
           <w:position w:val="-166"/>
         </w:rPr>
         <w:object w:dxaOrig="11380" w:dyaOrig="3440">
-          <v:shape id="_x0000_i1062" type="#_x0000_t75" style="width:568.9pt;height:172.4pt" o:ole="">
+          <v:shape id="_x0000_i1062" type="#_x0000_t75" style="width:569.05pt;height:172.25pt" o:ole="">
             <v:imagedata r:id="rId80" o:title=""/>
           </v:shape>
-          <o:OLEObject Type="Embed" ProgID="Equation.3" ShapeID="_x0000_i1062" DrawAspect="Content" ObjectID="_1404239646" r:id="rId81"/>
+          <o:OLEObject Type="Embed" ProgID="Equation.3" ShapeID="_x0000_i1062" DrawAspect="Content" ObjectID="_1404544190" r:id="rId81"/>
         </w:object>
       </w:r>
     </w:p>
@@ -1440,359 +1398,899 @@
           <w:i/>
           <w:position w:val="-82"/>
         </w:rPr>
+        <w:t>Приближение 4. Не будем учитывать фактор наклонного падения.</w:t>
+      </w:r>
+    </w:p>
+    <w:p>
+      <w:pPr>
+        <w:spacing w:after="0" w:line="240" w:lineRule="auto"/>
+        <w:contextualSpacing/>
+        <w:jc w:val="both"/>
+        <w:rPr>
+          <w:rFonts w:ascii="Times New Roman" w:hAnsi="Times New Roman" w:cs="Times New Roman"/>
+          <w:position w:val="-82"/>
+        </w:rPr>
+      </w:pPr>
+      <w:r>
+        <w:rPr>
+          <w:rFonts w:ascii="Times New Roman" w:hAnsi="Times New Roman" w:cs="Times New Roman"/>
+          <w:position w:val="-80"/>
+        </w:rPr>
+        <w:object w:dxaOrig="9580" w:dyaOrig="1719">
+          <v:shape id="_x0000_i1063" type="#_x0000_t75" style="width:478.4pt;height:86.4pt" o:ole="">
+            <v:imagedata r:id="rId82" o:title=""/>
+          </v:shape>
+          <o:OLEObject Type="Embed" ProgID="Equation.3" ShapeID="_x0000_i1063" DrawAspect="Content" ObjectID="_1404544191" r:id="rId83"/>
+        </w:object>
+      </w:r>
+    </w:p>
+    <w:p>
+      <w:pPr>
+        <w:spacing w:after="0" w:line="240" w:lineRule="auto"/>
+        <w:contextualSpacing/>
+        <w:jc w:val="both"/>
+        <w:rPr>
+          <w:rFonts w:ascii="Times New Roman" w:hAnsi="Times New Roman" w:cs="Times New Roman"/>
+          <w:position w:val="-40"/>
+        </w:rPr>
+      </w:pPr>
+      <w:r>
+        <w:rPr>
+          <w:rFonts w:ascii="Times New Roman" w:hAnsi="Times New Roman" w:cs="Times New Roman"/>
+          <w:position w:val="-36"/>
+        </w:rPr>
+        <w:object w:dxaOrig="7640" w:dyaOrig="820">
+          <v:shape id="_x0000_i1064" type="#_x0000_t75" style="width:370.15pt;height:39.45pt" o:ole="">
+            <v:imagedata r:id="rId84" o:title=""/>
+          </v:shape>
+          <o:OLEObject Type="Embed" ProgID="Equation.3" ShapeID="_x0000_i1064" DrawAspect="Content" ObjectID="_1404544192" r:id="rId85"/>
+        </w:object>
+      </w:r>
+    </w:p>
+    <w:p>
+      <w:pPr>
+        <w:spacing w:after="0" w:line="240" w:lineRule="auto"/>
+        <w:contextualSpacing/>
+        <w:jc w:val="both"/>
+        <w:rPr>
+          <w:rFonts w:ascii="Times New Roman" w:hAnsi="Times New Roman" w:cs="Times New Roman"/>
+          <w:position w:val="-40"/>
+        </w:rPr>
+      </w:pPr>
+      <w:r>
+        <w:rPr>
+          <w:rFonts w:ascii="Times New Roman" w:hAnsi="Times New Roman" w:cs="Times New Roman"/>
+          <w:position w:val="-40"/>
+        </w:rPr>
+        <w:t>Решением которого будет:</w:t>
+      </w:r>
+    </w:p>
+    <w:p>
+      <w:pPr>
+        <w:spacing w:after="0" w:line="240" w:lineRule="auto"/>
+        <w:contextualSpacing/>
+        <w:jc w:val="both"/>
+        <w:rPr>
+          <w:rFonts w:ascii="Times New Roman" w:hAnsi="Times New Roman" w:cs="Times New Roman"/>
+          <w:position w:val="-40"/>
+        </w:rPr>
+      </w:pPr>
+      <w:r>
+        <w:rPr>
+          <w:rFonts w:ascii="Times New Roman" w:hAnsi="Times New Roman" w:cs="Times New Roman"/>
+          <w:position w:val="-70"/>
+        </w:rPr>
+        <w:object w:dxaOrig="7720" w:dyaOrig="1520">
+          <v:shape id="_x0000_i1065" type="#_x0000_t75" style="width:373.85pt;height:74.15pt" o:ole="">
+            <v:imagedata r:id="rId86" o:title=""/>
+          </v:shape>
+          <o:OLEObject Type="Embed" ProgID="Equation.3" ShapeID="_x0000_i1065" DrawAspect="Content" ObjectID="_1404544193" r:id="rId87"/>
+        </w:object>
+      </w:r>
+    </w:p>
+    <w:p>
+      <w:pPr>
+        <w:spacing w:after="0" w:line="240" w:lineRule="auto"/>
+        <w:contextualSpacing/>
+        <w:jc w:val="both"/>
+        <w:rPr>
+          <w:rFonts w:ascii="Times New Roman" w:hAnsi="Times New Roman" w:cs="Times New Roman"/>
+          <w:position w:val="-40"/>
+        </w:rPr>
+      </w:pPr>
+      <w:r>
+        <w:rPr>
+          <w:rFonts w:ascii="Times New Roman" w:hAnsi="Times New Roman" w:cs="Times New Roman"/>
+          <w:position w:val="-40"/>
+        </w:rPr>
+        <w:t>И, как следствие</w:t>
+      </w:r>
+    </w:p>
+    <w:p>
+      <w:pPr>
+        <w:spacing w:after="0" w:line="240" w:lineRule="auto"/>
+        <w:contextualSpacing/>
+        <w:jc w:val="both"/>
+        <w:rPr>
+          <w:rFonts w:ascii="Times New Roman" w:hAnsi="Times New Roman" w:cs="Times New Roman"/>
+          <w:position w:val="-84"/>
+        </w:rPr>
+      </w:pPr>
+      <w:r>
+        <w:rPr>
+          <w:rFonts w:ascii="Times New Roman" w:hAnsi="Times New Roman" w:cs="Times New Roman"/>
+          <w:position w:val="-84"/>
+        </w:rPr>
+        <w:object w:dxaOrig="15840" w:dyaOrig="1800">
+          <v:shape id="_x0000_i1066" type="#_x0000_t75" style="width:769.05pt;height:87.45pt" o:ole="">
+            <v:imagedata r:id="rId88" o:title=""/>
+          </v:shape>
+          <o:OLEObject Type="Embed" ProgID="Equation.3" ShapeID="_x0000_i1066" DrawAspect="Content" ObjectID="_1404544194" r:id="rId89"/>
+        </w:object>
+      </w:r>
+    </w:p>
+    <w:p>
+      <w:pPr>
+        <w:spacing w:after="0" w:line="240" w:lineRule="auto"/>
+        <w:contextualSpacing/>
+        <w:jc w:val="both"/>
+        <w:rPr>
+          <w:rFonts w:ascii="Times New Roman" w:hAnsi="Times New Roman" w:cs="Times New Roman"/>
+          <w:position w:val="-84"/>
+        </w:rPr>
+      </w:pPr>
+      <w:r>
+        <w:rPr>
+          <w:rFonts w:ascii="Times New Roman" w:hAnsi="Times New Roman" w:cs="Times New Roman"/>
+          <w:position w:val="-84"/>
+        </w:rPr>
+        <w:br w:type="page"/>
+      </w:r>
+    </w:p>
+    <w:p>
+      <w:pPr>
+        <w:spacing w:after="0" w:line="240" w:lineRule="auto"/>
+        <w:contextualSpacing/>
+        <w:jc w:val="both"/>
+        <w:rPr>
+          <w:rFonts w:ascii="Times New Roman" w:hAnsi="Times New Roman" w:cs="Times New Roman"/>
+        </w:rPr>
+      </w:pPr>
+    </w:p>
+    <w:p>
+      <w:pPr>
+        <w:spacing w:after="0" w:line="240" w:lineRule="auto"/>
+        <w:contextualSpacing/>
+        <w:jc w:val="both"/>
+        <w:rPr>
+          <w:rFonts w:ascii="Times New Roman" w:hAnsi="Times New Roman" w:cs="Times New Roman"/>
+        </w:rPr>
+      </w:pPr>
+      <w:r>
+        <w:rPr>
+          <w:rFonts w:ascii="Times New Roman" w:hAnsi="Times New Roman" w:cs="Times New Roman"/>
+        </w:rPr>
+        <w:t>Рассмотрим дискретный вариант задачи:</w:t>
+      </w:r>
+    </w:p>
+    <w:p>
+      <w:pPr>
+        <w:spacing w:after="0" w:line="240" w:lineRule="auto"/>
+        <w:contextualSpacing/>
+        <w:jc w:val="both"/>
+        <w:rPr>
+          <w:rFonts w:ascii="Times New Roman" w:hAnsi="Times New Roman" w:cs="Times New Roman"/>
+        </w:rPr>
+      </w:pPr>
+      <w:r>
+        <w:rPr>
+          <w:rFonts w:ascii="Times New Roman" w:hAnsi="Times New Roman" w:cs="Times New Roman"/>
+        </w:rPr>
+        <w:object w:dxaOrig="1260" w:dyaOrig="340">
+          <v:shape id="_x0000_i1067" type="#_x0000_t75" style="width:64pt;height:17.05pt" o:ole="">
+            <v:imagedata r:id="rId90" o:title=""/>
+          </v:shape>
+          <o:OLEObject Type="Embed" ProgID="Equation.3" ShapeID="_x0000_i1067" DrawAspect="Content" ObjectID="_1404544195" r:id="rId91"/>
+        </w:object>
+      </w:r>
+      <w:r>
+        <w:rPr>
+          <w:rFonts w:ascii="Times New Roman" w:hAnsi="Times New Roman" w:cs="Times New Roman"/>
+        </w:rPr>
+        <w:t>,</w:t>
+      </w:r>
+    </w:p>
+    <w:p>
+      <w:pPr>
+        <w:spacing w:after="0" w:line="240" w:lineRule="auto"/>
+        <w:contextualSpacing/>
+        <w:jc w:val="both"/>
+        <w:rPr>
+          <w:rFonts w:ascii="Times New Roman" w:hAnsi="Times New Roman" w:cs="Times New Roman"/>
+        </w:rPr>
+      </w:pPr>
+      <w:r>
+        <w:rPr>
+          <w:rFonts w:ascii="Times New Roman" w:hAnsi="Times New Roman" w:cs="Times New Roman"/>
+        </w:rPr>
+        <w:t xml:space="preserve">Где </w:t>
+      </w:r>
+      <w:r>
+        <w:rPr>
+          <w:rFonts w:ascii="Times New Roman" w:hAnsi="Times New Roman" w:cs="Times New Roman"/>
+        </w:rPr>
+        <w:object w:dxaOrig="220" w:dyaOrig="320">
+          <v:shape id="_x0000_i1068" type="#_x0000_t75" style="width:11.2pt;height:16pt" o:ole="">
+            <v:imagedata r:id="rId92" o:title=""/>
+          </v:shape>
+          <o:OLEObject Type="Embed" ProgID="Equation.3" ShapeID="_x0000_i1068" DrawAspect="Content" ObjectID="_1404544196" r:id="rId93"/>
+        </w:object>
+      </w:r>
+      <w:r>
+        <w:rPr>
+          <w:rFonts w:ascii="Times New Roman" w:hAnsi="Times New Roman" w:cs="Times New Roman"/>
+        </w:rPr>
+        <w:t xml:space="preserve">- вектор показаний детектора, </w:t>
+      </w:r>
+      <w:r>
+        <w:rPr>
+          <w:rFonts w:ascii="Times New Roman" w:hAnsi="Times New Roman" w:cs="Times New Roman"/>
+        </w:rPr>
+        <w:object w:dxaOrig="200" w:dyaOrig="279">
+          <v:shape id="_x0000_i1069" type="#_x0000_t75" style="width:10.15pt;height:14.4pt" o:ole="">
+            <v:imagedata r:id="rId94" o:title=""/>
+          </v:shape>
+          <o:OLEObject Type="Embed" ProgID="Equation.3" ShapeID="_x0000_i1069" DrawAspect="Content" ObjectID="_1404544197" r:id="rId95"/>
+        </w:object>
+      </w:r>
+      <w:r>
+        <w:rPr>
+          <w:rFonts w:ascii="Times New Roman" w:hAnsi="Times New Roman" w:cs="Times New Roman"/>
+        </w:rPr>
+        <w:t>- вектор источников излучения</w:t>
+      </w:r>
+      <w:r>
+        <w:rPr>
+          <w:rFonts w:ascii="Times New Roman" w:hAnsi="Times New Roman" w:cs="Times New Roman"/>
+        </w:rPr>
+        <w:object w:dxaOrig="240" w:dyaOrig="260">
+          <v:shape id="_x0000_i1070" type="#_x0000_t75" style="width:12.25pt;height:13.35pt" o:ole="">
+            <v:imagedata r:id="rId96" o:title=""/>
+          </v:shape>
+          <o:OLEObject Type="Embed" ProgID="Equation.3" ShapeID="_x0000_i1070" DrawAspect="Content" ObjectID="_1404544198" r:id="rId97"/>
+        </w:object>
+      </w:r>
+      <w:r>
+        <w:rPr>
+          <w:rFonts w:ascii="Times New Roman" w:hAnsi="Times New Roman" w:cs="Times New Roman"/>
+        </w:rPr>
+        <w:t xml:space="preserve"> - образующая матрица, </w:t>
+      </w:r>
+      <w:r>
+        <w:rPr>
+          <w:rFonts w:ascii="Times New Roman" w:hAnsi="Times New Roman" w:cs="Times New Roman"/>
+        </w:rPr>
+        <w:object w:dxaOrig="240" w:dyaOrig="260">
+          <v:shape id="_x0000_i1071" type="#_x0000_t75" style="width:12.25pt;height:13.35pt" o:ole="">
+            <v:imagedata r:id="rId98" o:title=""/>
+          </v:shape>
+          <o:OLEObject Type="Embed" ProgID="Equation.3" ShapeID="_x0000_i1071" DrawAspect="Content" ObjectID="_1404544199" r:id="rId99"/>
+        </w:object>
+      </w:r>
+      <w:r>
+        <w:rPr>
+          <w:rFonts w:ascii="Times New Roman" w:hAnsi="Times New Roman" w:cs="Times New Roman"/>
+        </w:rPr>
+        <w:t xml:space="preserve">- матрица коэффициентов, эквивалентная функции </w:t>
+      </w:r>
+      <w:r>
+        <w:rPr>
+          <w:rFonts w:ascii="Times New Roman" w:hAnsi="Times New Roman" w:cs="Times New Roman"/>
+        </w:rPr>
+        <w:object w:dxaOrig="2040" w:dyaOrig="360">
+          <v:shape id="_x0000_i1072" type="#_x0000_t75" style="width:102.4pt;height:18.15pt" o:ole="">
+            <v:imagedata r:id="rId100" o:title=""/>
+          </v:shape>
+          <o:OLEObject Type="Embed" ProgID="Equation.3" ShapeID="_x0000_i1072" DrawAspect="Content" ObjectID="_1404544200" r:id="rId101"/>
+        </w:object>
+      </w:r>
+      <w:r>
+        <w:rPr>
+          <w:rFonts w:ascii="Times New Roman" w:hAnsi="Times New Roman" w:cs="Times New Roman"/>
+        </w:rPr>
+        <w:t xml:space="preserve">, </w:t>
+      </w:r>
+      <w:r>
+        <w:rPr>
+          <w:rFonts w:ascii="Times New Roman" w:hAnsi="Times New Roman" w:cs="Times New Roman"/>
+        </w:rPr>
+        <w:object w:dxaOrig="160" w:dyaOrig="160">
+          <v:shape id="_x0000_i1073" type="#_x0000_t75" style="width:8pt;height:8pt" o:ole="">
+            <v:imagedata r:id="rId102" o:title=""/>
+          </v:shape>
+          <o:OLEObject Type="Embed" ProgID="Equation.3" ShapeID="_x0000_i1073" DrawAspect="Content" ObjectID="_1404544201" r:id="rId103"/>
+        </w:object>
+      </w:r>
+      <w:r>
+        <w:rPr>
+          <w:rFonts w:ascii="Times New Roman" w:hAnsi="Times New Roman" w:cs="Times New Roman"/>
+        </w:rPr>
+        <w:t>- операция произведения Адамара (поэлементного произведения).</w:t>
+      </w:r>
+    </w:p>
+    <w:p>
+      <w:pPr>
+        <w:spacing w:after="0" w:line="240" w:lineRule="auto"/>
+        <w:contextualSpacing/>
+        <w:jc w:val="both"/>
+        <w:rPr>
+          <w:rFonts w:ascii="Times New Roman" w:hAnsi="Times New Roman" w:cs="Times New Roman"/>
+        </w:rPr>
+      </w:pPr>
+      <w:r>
+        <w:rPr>
+          <w:rFonts w:ascii="Times New Roman" w:hAnsi="Times New Roman" w:cs="Times New Roman"/>
+        </w:rPr>
+        <w:t xml:space="preserve">Пусть диагональная матрица </w:t>
+      </w:r>
+      <w:r>
+        <w:rPr>
+          <w:rFonts w:ascii="Times New Roman" w:hAnsi="Times New Roman" w:cs="Times New Roman"/>
+          <w:position w:val="-10"/>
+        </w:rPr>
+        <w:object w:dxaOrig="380" w:dyaOrig="340">
+          <v:shape id="_x0000_i1074" type="#_x0000_t75" style="width:19.2pt;height:17.05pt" o:ole="">
+            <v:imagedata r:id="rId104" o:title=""/>
+          </v:shape>
+          <o:OLEObject Type="Embed" ProgID="Equation.3" ShapeID="_x0000_i1074" DrawAspect="Content" ObjectID="_1404544202" r:id="rId105"/>
+        </w:object>
+      </w:r>
+      <w:r>
+        <w:rPr>
+          <w:rFonts w:ascii="Times New Roman" w:hAnsi="Times New Roman" w:cs="Times New Roman"/>
+        </w:rPr>
+        <w:t xml:space="preserve"> определена следующим образом:</w:t>
+      </w:r>
+    </w:p>
+    <w:p>
+      <w:pPr>
+        <w:spacing w:after="0" w:line="240" w:lineRule="auto"/>
+        <w:contextualSpacing/>
+        <w:jc w:val="both"/>
+        <w:rPr>
+          <w:rFonts w:ascii="Times New Roman" w:hAnsi="Times New Roman" w:cs="Times New Roman"/>
+        </w:rPr>
+      </w:pPr>
+      <w:r>
+        <w:rPr>
+          <w:rFonts w:ascii="Times New Roman" w:hAnsi="Times New Roman" w:cs="Times New Roman"/>
+        </w:rPr>
+        <w:object w:dxaOrig="1579" w:dyaOrig="720">
+          <v:shape id="_x0000_i1075" type="#_x0000_t75" style="width:78.95pt;height:36.25pt" o:ole="">
+            <v:imagedata r:id="rId106" o:title=""/>
+          </v:shape>
+          <o:OLEObject Type="Embed" ProgID="Equation.3" ShapeID="_x0000_i1075" DrawAspect="Content" ObjectID="_1404544203" r:id="rId107"/>
+        </w:object>
+      </w:r>
+    </w:p>
+    <w:p>
+      <w:pPr>
+        <w:spacing w:after="0" w:line="240" w:lineRule="auto"/>
+        <w:contextualSpacing/>
+        <w:jc w:val="both"/>
+        <w:rPr>
+          <w:rFonts w:ascii="Times New Roman" w:hAnsi="Times New Roman" w:cs="Times New Roman"/>
+        </w:rPr>
+      </w:pPr>
+      <w:r>
+        <w:rPr>
+          <w:rFonts w:ascii="Times New Roman" w:hAnsi="Times New Roman" w:cs="Times New Roman"/>
+        </w:rPr>
+        <w:t>Тогда справедливо следующее соотношение:</w:t>
+      </w:r>
+    </w:p>
+    <w:p>
+      <w:pPr>
+        <w:spacing w:after="0" w:line="240" w:lineRule="auto"/>
+        <w:contextualSpacing/>
+        <w:jc w:val="both"/>
+        <w:rPr>
+          <w:rFonts w:ascii="Times New Roman" w:hAnsi="Times New Roman" w:cs="Times New Roman"/>
+        </w:rPr>
+      </w:pPr>
+      <w:r>
+        <w:rPr>
+          <w:rFonts w:ascii="Times New Roman" w:hAnsi="Times New Roman" w:cs="Times New Roman"/>
+        </w:rPr>
+        <w:object w:dxaOrig="2400" w:dyaOrig="360">
+          <v:shape id="_x0000_i1076" type="#_x0000_t75" style="width:119.45pt;height:18.15pt" o:ole="">
+            <v:imagedata r:id="rId108" o:title=""/>
+          </v:shape>
+          <o:OLEObject Type="Embed" ProgID="Equation.3" ShapeID="_x0000_i1076" DrawAspect="Content" ObjectID="_1404544204" r:id="rId109"/>
+        </w:object>
+      </w:r>
+    </w:p>
+    <w:p>
+      <w:pPr>
+        <w:spacing w:after="0" w:line="240" w:lineRule="auto"/>
+        <w:contextualSpacing/>
+        <w:jc w:val="both"/>
+        <w:rPr>
+          <w:rFonts w:ascii="Times New Roman" w:hAnsi="Times New Roman" w:cs="Times New Roman"/>
+        </w:rPr>
+      </w:pPr>
+      <w:r>
+        <w:rPr>
+          <w:rFonts w:ascii="Times New Roman" w:hAnsi="Times New Roman" w:cs="Times New Roman"/>
+        </w:rPr>
+        <w:t xml:space="preserve">Где </w:t>
+      </w:r>
+      <w:r>
+        <w:rPr>
+          <w:rFonts w:ascii="Times New Roman" w:hAnsi="Times New Roman" w:cs="Times New Roman"/>
+        </w:rPr>
+        <w:object w:dxaOrig="760" w:dyaOrig="340">
+          <v:shape id="_x0000_i1077" type="#_x0000_t75" style="width:37.35pt;height:17.05pt" o:ole="">
+            <v:imagedata r:id="rId110" o:title=""/>
+          </v:shape>
+          <o:OLEObject Type="Embed" ProgID="Equation.3" ShapeID="_x0000_i1077" DrawAspect="Content" ObjectID="_1404544205" r:id="rId111"/>
+        </w:object>
+      </w:r>
+      <w:r>
+        <w:rPr>
+          <w:rFonts w:ascii="Times New Roman" w:hAnsi="Times New Roman" w:cs="Times New Roman"/>
+        </w:rPr>
+        <w:t xml:space="preserve"> -  главная диагональ матрицы</w:t>
+      </w:r>
+      <w:r>
+        <w:rPr>
+          <w:rFonts w:ascii="Times New Roman" w:hAnsi="Times New Roman" w:cs="Times New Roman"/>
+        </w:rPr>
+        <w:t xml:space="preserve"> </w:t>
+      </w:r>
+      <w:r>
+        <w:rPr>
+          <w:rFonts w:ascii="Times New Roman" w:hAnsi="Times New Roman" w:cs="Times New Roman"/>
+        </w:rPr>
+        <w:object w:dxaOrig="220" w:dyaOrig="260">
+          <v:shape id="_x0000_i1078" type="#_x0000_t75" style="width:11.2pt;height:13.35pt" o:ole="">
+            <v:imagedata r:id="rId112" o:title=""/>
+          </v:shape>
+          <o:OLEObject Type="Embed" ProgID="Equation.3" ShapeID="_x0000_i1078" DrawAspect="Content" ObjectID="_1404544206" r:id="rId113"/>
+        </w:object>
+      </w:r>
+      <w:r>
+        <w:rPr>
+          <w:rFonts w:ascii="Times New Roman" w:hAnsi="Times New Roman" w:cs="Times New Roman"/>
+        </w:rPr>
+        <w:t xml:space="preserve"> - символ транспонирования,</w:t>
+      </w:r>
+    </w:p>
+    <w:p>
+      <w:pPr>
+        <w:spacing w:after="0" w:line="240" w:lineRule="auto"/>
+        <w:contextualSpacing/>
+        <w:jc w:val="both"/>
+        <w:rPr>
+          <w:rFonts w:ascii="Times New Roman" w:hAnsi="Times New Roman" w:cs="Times New Roman"/>
+        </w:rPr>
+      </w:pPr>
+      <w:r>
+        <w:rPr>
+          <w:rFonts w:ascii="Times New Roman" w:hAnsi="Times New Roman" w:cs="Times New Roman"/>
+        </w:rPr>
+        <w:t>Кроме того, матрица</w:t>
+      </w:r>
+      <w:r>
+        <w:rPr>
+          <w:rFonts w:ascii="Times New Roman" w:hAnsi="Times New Roman" w:cs="Times New Roman"/>
+        </w:rPr>
+        <w:object w:dxaOrig="240" w:dyaOrig="260">
+          <v:shape id="_x0000_i1079" type="#_x0000_t75" style="width:12.25pt;height:13.35pt" o:ole="">
+            <v:imagedata r:id="rId98" o:title=""/>
+          </v:shape>
+          <o:OLEObject Type="Embed" ProgID="Equation.3" ShapeID="_x0000_i1079" DrawAspect="Content" ObjectID="_1404544207" r:id="rId114"/>
+        </w:object>
+      </w:r>
+      <w:r>
+        <w:rPr>
+          <w:rFonts w:ascii="Times New Roman" w:hAnsi="Times New Roman" w:cs="Times New Roman"/>
+        </w:rPr>
+        <w:t xml:space="preserve">- симметричная, а значит </w:t>
+      </w:r>
+      <w:r>
+        <w:rPr>
+          <w:rFonts w:ascii="Times New Roman" w:hAnsi="Times New Roman" w:cs="Times New Roman"/>
+        </w:rPr>
+        <w:object w:dxaOrig="780" w:dyaOrig="300">
+          <v:shape id="_x0000_i1080" type="#_x0000_t75" style="width:38.4pt;height:14.95pt" o:ole="">
+            <v:imagedata r:id="rId115" o:title=""/>
+          </v:shape>
+          <o:OLEObject Type="Embed" ProgID="Equation.3" ShapeID="_x0000_i1080" DrawAspect="Content" ObjectID="_1404544208" r:id="rId116"/>
+        </w:object>
+      </w:r>
+      <w:r>
+        <w:rPr>
+          <w:rFonts w:ascii="Times New Roman" w:hAnsi="Times New Roman" w:cs="Times New Roman"/>
+        </w:rPr>
+        <w:t xml:space="preserve">, и следовательно, </w:t>
+      </w:r>
+      <w:r>
+        <w:rPr>
+          <w:rFonts w:ascii="Times New Roman" w:hAnsi="Times New Roman" w:cs="Times New Roman"/>
+          <w:position w:val="-10"/>
+        </w:rPr>
+        <w:object w:dxaOrig="2320" w:dyaOrig="340">
+          <v:shape id="_x0000_i1081" type="#_x0000_t75" style="width:115.75pt;height:17.05pt" o:ole="">
+            <v:imagedata r:id="rId117" o:title=""/>
+          </v:shape>
+          <o:OLEObject Type="Embed" ProgID="Equation.3" ShapeID="_x0000_i1081" DrawAspect="Content" ObjectID="_1404544209" r:id="rId118"/>
+        </w:object>
+      </w:r>
+    </w:p>
+    <w:p>
+      <w:pPr>
+        <w:spacing w:after="0" w:line="240" w:lineRule="auto"/>
+        <w:contextualSpacing/>
+        <w:jc w:val="both"/>
+        <w:rPr>
+          <w:rFonts w:ascii="Times New Roman" w:hAnsi="Times New Roman" w:cs="Times New Roman"/>
+        </w:rPr>
+      </w:pPr>
+    </w:p>
+    <w:p>
+      <w:pPr>
+        <w:spacing w:after="0" w:line="240" w:lineRule="auto"/>
+        <w:contextualSpacing/>
+        <w:jc w:val="both"/>
+        <w:rPr>
+          <w:rFonts w:ascii="Times New Roman" w:hAnsi="Times New Roman" w:cs="Times New Roman"/>
+        </w:rPr>
+      </w:pPr>
+    </w:p>
+    <w:p>
+      <w:pPr>
+        <w:spacing w:after="0" w:line="240" w:lineRule="auto"/>
+        <w:contextualSpacing/>
+        <w:jc w:val="both"/>
+        <w:rPr>
+          <w:rFonts w:ascii="Times New Roman" w:hAnsi="Times New Roman" w:cs="Times New Roman"/>
+        </w:rPr>
+      </w:pPr>
+      <w:r>
+        <w:rPr>
+          <w:rFonts w:ascii="Times New Roman" w:hAnsi="Times New Roman" w:cs="Times New Roman"/>
+        </w:rPr>
+        <w:t>А вот дальше начинается мистика</w:t>
+      </w:r>
+    </w:p>
+    <w:p>
+      <w:pPr>
+        <w:spacing w:after="0" w:line="240" w:lineRule="auto"/>
+        <w:contextualSpacing/>
+        <w:jc w:val="both"/>
+        <w:rPr>
+          <w:rFonts w:ascii="Times New Roman" w:hAnsi="Times New Roman" w:cs="Times New Roman"/>
+        </w:rPr>
+      </w:pPr>
+    </w:p>
+    <w:p>
+      <w:pPr>
+        <w:spacing w:after="0" w:line="240" w:lineRule="auto"/>
+        <w:contextualSpacing/>
+        <w:jc w:val="both"/>
+      </w:pPr>
+      <w:r>
+        <w:rPr>
+          <w:rFonts w:ascii="Times New Roman" w:hAnsi="Times New Roman" w:cs="Times New Roman"/>
+        </w:rPr>
+        <w:t xml:space="preserve">Рассмотрим матрицу </w:t>
+      </w:r>
+      <w:r>
+        <w:rPr>
+          <w:rFonts w:ascii="Times New Roman" w:hAnsi="Times New Roman" w:cs="Times New Roman"/>
+          <w:position w:val="-10"/>
+        </w:rPr>
+        <w:object w:dxaOrig="1240" w:dyaOrig="340">
+          <v:shape id="_x0000_i1082" type="#_x0000_t75" style="width:61.85pt;height:17.05pt" o:ole="">
+            <v:imagedata r:id="rId119" o:title=""/>
+          </v:shape>
+          <o:OLEObject Type="Embed" ProgID="Equation.3" ShapeID="_x0000_i1082" DrawAspect="Content" ObjectID="_1404544210" r:id="rId120"/>
+        </w:object>
+      </w:r>
+      <w:r>
+        <w:rPr>
+          <w:rFonts w:ascii="Times New Roman" w:hAnsi="Times New Roman" w:cs="Times New Roman"/>
+        </w:rPr>
+        <w:t xml:space="preserve">, при чем известно, что </w:t>
+      </w:r>
+      <w:r>
+        <w:rPr>
+          <w:rFonts w:ascii="Times New Roman" w:hAnsi="Times New Roman" w:cs="Times New Roman"/>
+          <w:position w:val="-10"/>
+        </w:rPr>
+        <w:object w:dxaOrig="2020" w:dyaOrig="340">
+          <v:shape id="_x0000_i1083" type="#_x0000_t75" style="width:101.35pt;height:17.05pt" o:ole="">
+            <v:imagedata r:id="rId121" o:title=""/>
+          </v:shape>
+          <o:OLEObject Type="Embed" ProgID="Equation.3" ShapeID="_x0000_i1083" DrawAspect="Content" ObjectID="_1404544211" r:id="rId122"/>
+        </w:object>
+      </w:r>
+      <w:r>
+        <w:rPr>
+          <w:rFonts w:ascii="Times New Roman" w:hAnsi="Times New Roman" w:cs="Times New Roman"/>
+        </w:rPr>
+        <w:t xml:space="preserve">, где </w:t>
+      </w:r>
+      <w:r>
+        <w:rPr>
+          <w:position w:val="-4"/>
+        </w:rPr>
+        <w:object w:dxaOrig="260" w:dyaOrig="260">
+          <v:shape id="_x0000_i1084" type="#_x0000_t75" style="width:13.35pt;height:13.35pt" o:ole="">
+            <v:imagedata r:id="rId123" o:title=""/>
+          </v:shape>
+          <o:OLEObject Type="Embed" ProgID="Equation.3" ShapeID="_x0000_i1084" DrawAspect="Content" ObjectID="_1404544212" r:id="rId124"/>
+        </w:object>
+      </w:r>
+      <w:r>
+        <w:t xml:space="preserve"> - некоторая неизвестная матрица</w:t>
+      </w:r>
+    </w:p>
+    <w:p>
+      <w:pPr>
+        <w:spacing w:after="0" w:line="240" w:lineRule="auto"/>
+        <w:contextualSpacing/>
+        <w:jc w:val="both"/>
+      </w:pPr>
+      <w:r>
+        <w:t xml:space="preserve">Предположим она нам известна, тогда нам известна матрица </w:t>
+      </w:r>
+      <w:r>
+        <w:rPr>
+          <w:position w:val="-10"/>
+        </w:rPr>
+        <w:object w:dxaOrig="340" w:dyaOrig="340">
+          <v:shape id="_x0000_i1085" type="#_x0000_t75" style="width:17.05pt;height:17.05pt" o:ole="">
+            <v:imagedata r:id="rId125" o:title=""/>
+          </v:shape>
+          <o:OLEObject Type="Embed" ProgID="Equation.3" ShapeID="_x0000_i1085" DrawAspect="Content" ObjectID="_1404544213" r:id="rId126"/>
+        </w:object>
+      </w:r>
+      <w:r>
+        <w:t xml:space="preserve">, а значит можно получить выражение для </w:t>
+      </w:r>
+    </w:p>
+    <w:p>
+      <w:pPr>
+        <w:spacing w:after="0" w:line="240" w:lineRule="auto"/>
+        <w:contextualSpacing/>
+        <w:jc w:val="both"/>
+        <w:rPr>
+          <w:rFonts w:ascii="Times New Roman" w:hAnsi="Times New Roman" w:cs="Times New Roman"/>
+        </w:rPr>
+      </w:pPr>
+      <w:r>
+        <w:rPr>
+          <w:rFonts w:ascii="Times New Roman" w:hAnsi="Times New Roman" w:cs="Times New Roman"/>
+          <w:position w:val="-10"/>
+        </w:rPr>
+        <w:object w:dxaOrig="1560" w:dyaOrig="360">
+          <v:shape id="_x0000_i1086" type="#_x0000_t75" style="width:77.85pt;height:18.15pt" o:ole="">
+            <v:imagedata r:id="rId127" o:title=""/>
+          </v:shape>
+          <o:OLEObject Type="Embed" ProgID="Equation.3" ShapeID="_x0000_i1086" DrawAspect="Content" ObjectID="_1404544214" r:id="rId128"/>
+        </w:object>
+      </w:r>
+    </w:p>
+    <w:p>
+      <w:pPr>
+        <w:spacing w:after="0" w:line="240" w:lineRule="auto"/>
+        <w:contextualSpacing/>
+        <w:jc w:val="both"/>
+        <w:rPr>
+          <w:rFonts w:ascii="Times New Roman" w:hAnsi="Times New Roman" w:cs="Times New Roman"/>
+        </w:rPr>
+      </w:pPr>
+      <w:r>
+        <w:rPr>
+          <w:rFonts w:ascii="Times New Roman" w:hAnsi="Times New Roman" w:cs="Times New Roman"/>
+        </w:rPr>
+        <w:t xml:space="preserve">Поскольку в </w:t>
+      </w:r>
+      <w:r>
+        <w:rPr>
+          <w:rFonts w:ascii="Times New Roman" w:hAnsi="Times New Roman" w:cs="Times New Roman"/>
+          <w:position w:val="-10"/>
+        </w:rPr>
+        <w:object w:dxaOrig="380" w:dyaOrig="340">
+          <v:shape id="_x0000_i1087" type="#_x0000_t75" style="width:19.2pt;height:17.05pt" o:ole="">
+            <v:imagedata r:id="rId129" o:title=""/>
+          </v:shape>
+          <o:OLEObject Type="Embed" ProgID="Equation.3" ShapeID="_x0000_i1087" DrawAspect="Content" ObjectID="_1404544215" r:id="rId130"/>
+        </w:object>
+      </w:r>
+      <w:r>
+        <w:rPr>
+          <w:rFonts w:ascii="Times New Roman" w:hAnsi="Times New Roman" w:cs="Times New Roman"/>
+        </w:rPr>
+        <w:t xml:space="preserve"> интерес представляет только диагональ, (и она равна </w:t>
+      </w:r>
+      <w:r>
+        <w:rPr>
+          <w:rFonts w:ascii="Times New Roman" w:hAnsi="Times New Roman" w:cs="Times New Roman"/>
+        </w:rPr>
+        <w:object w:dxaOrig="200" w:dyaOrig="279">
+          <v:shape id="_x0000_i1088" type="#_x0000_t75" style="width:10.15pt;height:14.4pt" o:ole="">
+            <v:imagedata r:id="rId94" o:title=""/>
+          </v:shape>
+          <o:OLEObject Type="Embed" ProgID="Equation.3" ShapeID="_x0000_i1088" DrawAspect="Content" ObjectID="_1404544216" r:id="rId131"/>
+        </w:object>
+      </w:r>
+      <w:r>
+        <w:rPr>
+          <w:rFonts w:ascii="Times New Roman" w:hAnsi="Times New Roman" w:cs="Times New Roman"/>
+        </w:rPr>
+        <w:t>), то</w:t>
+      </w:r>
+    </w:p>
+    <w:p>
+      <w:pPr>
+        <w:spacing w:after="0" w:line="240" w:lineRule="auto"/>
+        <w:contextualSpacing/>
+        <w:jc w:val="both"/>
+        <w:rPr>
+          <w:rFonts w:ascii="Times New Roman" w:hAnsi="Times New Roman" w:cs="Times New Roman"/>
+        </w:rPr>
+      </w:pPr>
+      <w:r>
+        <w:rPr>
+          <w:rFonts w:ascii="Times New Roman" w:hAnsi="Times New Roman" w:cs="Times New Roman"/>
+          <w:position w:val="-10"/>
+        </w:rPr>
+        <w:object w:dxaOrig="3460" w:dyaOrig="360">
+          <v:shape id="_x0000_i1089" type="#_x0000_t75" style="width:174.4pt;height:18.15pt" o:ole="">
+            <v:imagedata r:id="rId132" o:title=""/>
+          </v:shape>
+          <o:OLEObject Type="Embed" ProgID="Equation.3" ShapeID="_x0000_i1089" DrawAspect="Content" ObjectID="_1404544217" r:id="rId133"/>
+        </w:object>
+      </w:r>
+    </w:p>
+    <w:p>
+      <w:pPr>
+        <w:spacing w:after="0" w:line="240" w:lineRule="auto"/>
+        <w:contextualSpacing/>
+        <w:jc w:val="both"/>
+        <w:rPr>
+          <w:rFonts w:ascii="Times New Roman" w:hAnsi="Times New Roman" w:cs="Times New Roman"/>
+        </w:rPr>
+      </w:pPr>
+      <w:r>
+        <w:rPr>
+          <w:rFonts w:ascii="Times New Roman" w:hAnsi="Times New Roman" w:cs="Times New Roman"/>
+        </w:rPr>
+        <w:t xml:space="preserve">Но это справедливо, если </w:t>
+      </w:r>
+      <w:r>
+        <w:rPr>
+          <w:rFonts w:ascii="Times New Roman" w:hAnsi="Times New Roman" w:cs="Times New Roman"/>
+          <w:position w:val="-10"/>
+        </w:rPr>
+        <w:object w:dxaOrig="340" w:dyaOrig="340">
+          <v:shape id="_x0000_i1090" type="#_x0000_t75" style="width:17.05pt;height:17.05pt" o:ole="">
+            <v:imagedata r:id="rId134" o:title=""/>
+          </v:shape>
+          <o:OLEObject Type="Embed" ProgID="Equation.3" ShapeID="_x0000_i1090" DrawAspect="Content" ObjectID="_1404544218" r:id="rId135"/>
+        </w:object>
+      </w:r>
+      <w:r>
+        <w:rPr>
+          <w:rFonts w:ascii="Times New Roman" w:hAnsi="Times New Roman" w:cs="Times New Roman"/>
+        </w:rPr>
+        <w:t xml:space="preserve"> - диагональная матрица.</w:t>
+      </w:r>
+    </w:p>
+    <w:p>
+      <w:pPr>
+        <w:rPr>
+          <w:rFonts w:ascii="Times New Roman" w:hAnsi="Times New Roman" w:cs="Times New Roman"/>
+        </w:rPr>
+      </w:pPr>
+      <w:r>
+        <w:rPr>
+          <w:rFonts w:ascii="Times New Roman" w:hAnsi="Times New Roman" w:cs="Times New Roman"/>
+        </w:rPr>
+        <w:br w:type="page"/>
+      </w:r>
+    </w:p>
+    <w:p>
+      <w:pPr>
+        <w:spacing w:after="0" w:line="240" w:lineRule="auto"/>
+        <w:contextualSpacing/>
+        <w:jc w:val="both"/>
+        <w:rPr>
+          <w:rFonts w:ascii="Times New Roman" w:hAnsi="Times New Roman" w:cs="Times New Roman"/>
+          <w:lang w:val="en-US"/>
+        </w:rPr>
+      </w:pPr>
+      <w:r>
+        <w:rPr>
+          <w:rFonts w:ascii="Times New Roman" w:hAnsi="Times New Roman" w:cs="Times New Roman"/>
+        </w:rPr>
         <w:lastRenderedPageBreak/>
-        <w:t>Приближение 4. Не будем учитывать фактор наклонного падения.</w:t>
-      </w:r>
-    </w:p>
-    <w:p>
-      <w:pPr>
-        <w:spacing w:after="0" w:line="240" w:lineRule="auto"/>
-        <w:contextualSpacing/>
-        <w:jc w:val="both"/>
-        <w:rPr>
-          <w:rFonts w:ascii="Times New Roman" w:hAnsi="Times New Roman" w:cs="Times New Roman"/>
-          <w:position w:val="-82"/>
-        </w:rPr>
-      </w:pPr>
-      <w:r>
-        <w:rPr>
-          <w:rFonts w:ascii="Times New Roman" w:hAnsi="Times New Roman" w:cs="Times New Roman"/>
-          <w:position w:val="-80"/>
-        </w:rPr>
-        <w:object w:dxaOrig="9580" w:dyaOrig="1719">
-          <v:shape id="_x0000_i1066" type="#_x0000_t75" style="width:478.65pt;height:86.2pt" o:ole="">
-            <v:imagedata r:id="rId82" o:title=""/>
-          </v:shape>
-          <o:OLEObject Type="Embed" ProgID="Equation.3" ShapeID="_x0000_i1066" DrawAspect="Content" ObjectID="_1404239647" r:id="rId83"/>
-        </w:object>
-      </w:r>
-    </w:p>
-    <w:p>
-      <w:pPr>
-        <w:spacing w:after="0" w:line="240" w:lineRule="auto"/>
-        <w:contextualSpacing/>
-        <w:jc w:val="both"/>
-        <w:rPr>
-          <w:rFonts w:ascii="Times New Roman" w:hAnsi="Times New Roman" w:cs="Times New Roman"/>
-          <w:position w:val="-40"/>
-        </w:rPr>
-      </w:pPr>
-      <w:r>
-        <w:rPr>
-          <w:rFonts w:ascii="Times New Roman" w:hAnsi="Times New Roman" w:cs="Times New Roman"/>
-          <w:position w:val="-36"/>
-        </w:rPr>
-        <w:object w:dxaOrig="7640" w:dyaOrig="820">
-          <v:shape id="_x0000_i1063" type="#_x0000_t75" style="width:370.15pt;height:39.55pt" o:ole="">
-            <v:imagedata r:id="rId84" o:title=""/>
-          </v:shape>
-          <o:OLEObject Type="Embed" ProgID="Equation.3" ShapeID="_x0000_i1063" DrawAspect="Content" ObjectID="_1404239648" r:id="rId85"/>
-        </w:object>
-      </w:r>
-    </w:p>
-    <w:p>
-      <w:pPr>
-        <w:spacing w:after="0" w:line="240" w:lineRule="auto"/>
-        <w:contextualSpacing/>
-        <w:jc w:val="both"/>
-        <w:rPr>
-          <w:rFonts w:ascii="Times New Roman" w:hAnsi="Times New Roman" w:cs="Times New Roman"/>
-          <w:position w:val="-40"/>
-        </w:rPr>
-      </w:pPr>
-      <w:r>
-        <w:rPr>
-          <w:rFonts w:ascii="Times New Roman" w:hAnsi="Times New Roman" w:cs="Times New Roman"/>
-          <w:position w:val="-40"/>
-        </w:rPr>
-        <w:t>Решением которого будет:</w:t>
-      </w:r>
-    </w:p>
-    <w:p>
-      <w:pPr>
-        <w:spacing w:after="0" w:line="240" w:lineRule="auto"/>
-        <w:contextualSpacing/>
-        <w:jc w:val="both"/>
-        <w:rPr>
-          <w:rFonts w:ascii="Times New Roman" w:hAnsi="Times New Roman" w:cs="Times New Roman"/>
-          <w:position w:val="-40"/>
-        </w:rPr>
-      </w:pPr>
-      <w:r>
-        <w:rPr>
-          <w:rFonts w:ascii="Times New Roman" w:hAnsi="Times New Roman" w:cs="Times New Roman"/>
-          <w:position w:val="-70"/>
-        </w:rPr>
-        <w:object w:dxaOrig="7720" w:dyaOrig="1520">
-          <v:shape id="_x0000_i1064" type="#_x0000_t75" style="width:374.2pt;height:74.05pt" o:ole="">
-            <v:imagedata r:id="rId86" o:title=""/>
-          </v:shape>
-          <o:OLEObject Type="Embed" ProgID="Equation.3" ShapeID="_x0000_i1064" DrawAspect="Content" ObjectID="_1404239649" r:id="rId87"/>
-        </w:object>
-      </w:r>
-    </w:p>
-    <w:p>
-      <w:pPr>
-        <w:spacing w:after="0" w:line="240" w:lineRule="auto"/>
-        <w:contextualSpacing/>
-        <w:jc w:val="both"/>
-        <w:rPr>
-          <w:rFonts w:ascii="Times New Roman" w:hAnsi="Times New Roman" w:cs="Times New Roman"/>
-          <w:position w:val="-40"/>
-        </w:rPr>
-      </w:pPr>
-      <w:r>
-        <w:rPr>
-          <w:rFonts w:ascii="Times New Roman" w:hAnsi="Times New Roman" w:cs="Times New Roman"/>
-          <w:position w:val="-40"/>
-        </w:rPr>
-        <w:t>И, как следствие</w:t>
-      </w:r>
-    </w:p>
-    <w:p>
-      <w:pPr>
-        <w:spacing w:after="0" w:line="240" w:lineRule="auto"/>
-        <w:contextualSpacing/>
-        <w:jc w:val="both"/>
-        <w:rPr>
-          <w:rFonts w:ascii="Times New Roman" w:hAnsi="Times New Roman" w:cs="Times New Roman"/>
-          <w:position w:val="-84"/>
-        </w:rPr>
-      </w:pPr>
-      <w:r>
-        <w:rPr>
-          <w:rFonts w:ascii="Times New Roman" w:hAnsi="Times New Roman" w:cs="Times New Roman"/>
-          <w:position w:val="-84"/>
-        </w:rPr>
-        <w:object w:dxaOrig="15840" w:dyaOrig="1800">
-          <v:shape id="_x0000_i1065" type="#_x0000_t75" style="width:768.7pt;height:87.2pt" o:ole="">
-            <v:imagedata r:id="rId88" o:title=""/>
-          </v:shape>
-          <o:OLEObject Type="Embed" ProgID="Equation.3" ShapeID="_x0000_i1065" DrawAspect="Content" ObjectID="_1404239650" r:id="rId89"/>
-        </w:object>
-      </w:r>
-    </w:p>
-    <w:p>
-      <w:pPr>
-        <w:spacing w:after="0" w:line="240" w:lineRule="auto"/>
-        <w:contextualSpacing/>
-        <w:jc w:val="both"/>
-        <w:rPr>
-          <w:rFonts w:ascii="Times New Roman" w:hAnsi="Times New Roman" w:cs="Times New Roman"/>
-          <w:position w:val="-84"/>
-        </w:rPr>
-      </w:pPr>
-      <w:r>
-        <w:rPr>
-          <w:rFonts w:ascii="Times New Roman" w:hAnsi="Times New Roman" w:cs="Times New Roman"/>
-          <w:position w:val="-84"/>
-        </w:rPr>
-        <w:br w:type="page"/>
-      </w:r>
-    </w:p>
-    <w:p>
-      <w:pPr>
-        <w:spacing w:after="0" w:line="240" w:lineRule="auto"/>
-        <w:contextualSpacing/>
-        <w:jc w:val="both"/>
-        <w:rPr>
-          <w:rFonts w:ascii="Times New Roman" w:hAnsi="Times New Roman" w:cs="Times New Roman"/>
-        </w:rPr>
-      </w:pPr>
-    </w:p>
-    <w:p>
-      <w:pPr>
-        <w:spacing w:after="0" w:line="240" w:lineRule="auto"/>
-        <w:contextualSpacing/>
-        <w:jc w:val="both"/>
-        <w:rPr>
-          <w:rFonts w:ascii="Times New Roman" w:hAnsi="Times New Roman" w:cs="Times New Roman"/>
-        </w:rPr>
-      </w:pPr>
-      <w:r>
-        <w:rPr>
-          <w:rFonts w:ascii="Times New Roman" w:hAnsi="Times New Roman" w:cs="Times New Roman"/>
-        </w:rPr>
-        <w:t>Рассмотрим дискретный вариант задачи:</w:t>
-      </w:r>
-    </w:p>
-    <w:p>
-      <w:pPr>
-        <w:spacing w:after="0" w:line="240" w:lineRule="auto"/>
-        <w:contextualSpacing/>
-        <w:jc w:val="both"/>
-        <w:rPr>
-          <w:rFonts w:ascii="Times New Roman" w:hAnsi="Times New Roman" w:cs="Times New Roman"/>
-        </w:rPr>
-      </w:pPr>
-      <w:r>
-        <w:rPr>
-          <w:rFonts w:ascii="Times New Roman" w:hAnsi="Times New Roman" w:cs="Times New Roman"/>
-        </w:rPr>
-        <w:object w:dxaOrig="1260" w:dyaOrig="340">
-          <v:shape id="_x0000_i1074" type="#_x0000_t75" style="width:63.9pt;height:17.25pt" o:ole="">
-            <v:imagedata r:id="rId90" o:title=""/>
-          </v:shape>
-          <o:OLEObject Type="Embed" ProgID="Equation.3" ShapeID="_x0000_i1074" DrawAspect="Content" ObjectID="_1404239651" r:id="rId91"/>
-        </w:object>
-      </w:r>
-      <w:r>
-        <w:rPr>
-          <w:rFonts w:ascii="Times New Roman" w:hAnsi="Times New Roman" w:cs="Times New Roman"/>
-        </w:rPr>
-        <w:t>,</w:t>
-      </w:r>
-    </w:p>
-    <w:p>
-      <w:pPr>
-        <w:spacing w:after="0" w:line="240" w:lineRule="auto"/>
-        <w:contextualSpacing/>
-        <w:jc w:val="both"/>
-        <w:rPr>
-          <w:rFonts w:ascii="Times New Roman" w:hAnsi="Times New Roman" w:cs="Times New Roman"/>
-        </w:rPr>
-      </w:pPr>
-      <w:r>
-        <w:rPr>
-          <w:rFonts w:ascii="Times New Roman" w:hAnsi="Times New Roman" w:cs="Times New Roman"/>
-        </w:rPr>
-        <w:t xml:space="preserve">Где </w:t>
-      </w:r>
-      <w:r>
-        <w:rPr>
-          <w:rFonts w:ascii="Times New Roman" w:hAnsi="Times New Roman" w:cs="Times New Roman"/>
-        </w:rPr>
-        <w:object w:dxaOrig="220" w:dyaOrig="320">
-          <v:shape id="_x0000_i1070" type="#_x0000_t75" style="width:11.15pt;height:16.25pt" o:ole="">
-            <v:imagedata r:id="rId92" o:title=""/>
-          </v:shape>
-          <o:OLEObject Type="Embed" ProgID="Equation.3" ShapeID="_x0000_i1070" DrawAspect="Content" ObjectID="_1404239652" r:id="rId93"/>
-        </w:object>
-      </w:r>
-      <w:r>
-        <w:rPr>
-          <w:rFonts w:ascii="Times New Roman" w:hAnsi="Times New Roman" w:cs="Times New Roman"/>
-        </w:rPr>
-        <w:t xml:space="preserve">- вектор показаний детектора, </w:t>
-      </w:r>
-      <w:r>
-        <w:rPr>
-          <w:rFonts w:ascii="Times New Roman" w:hAnsi="Times New Roman" w:cs="Times New Roman"/>
-        </w:rPr>
-        <w:object w:dxaOrig="200" w:dyaOrig="279">
-          <v:shape id="_x0000_i1069" type="#_x0000_t75" style="width:10.15pt;height:14.2pt" o:ole="">
-            <v:imagedata r:id="rId94" o:title=""/>
-          </v:shape>
-          <o:OLEObject Type="Embed" ProgID="Equation.3" ShapeID="_x0000_i1069" DrawAspect="Content" ObjectID="_1404239653" r:id="rId95"/>
-        </w:object>
-      </w:r>
-      <w:r>
-        <w:rPr>
-          <w:rFonts w:ascii="Times New Roman" w:hAnsi="Times New Roman" w:cs="Times New Roman"/>
-        </w:rPr>
-        <w:t>- вектор источников излучения</w:t>
-      </w:r>
-      <w:r>
-        <w:rPr>
-          <w:rFonts w:ascii="Times New Roman" w:hAnsi="Times New Roman" w:cs="Times New Roman"/>
-        </w:rPr>
-        <w:object w:dxaOrig="240" w:dyaOrig="260">
-          <v:shape id="_x0000_i1072" type="#_x0000_t75" style="width:12.15pt;height:13.2pt" o:ole="">
-            <v:imagedata r:id="rId96" o:title=""/>
-          </v:shape>
-          <o:OLEObject Type="Embed" ProgID="Equation.3" ShapeID="_x0000_i1072" DrawAspect="Content" ObjectID="_1404239654" r:id="rId97"/>
-        </w:object>
-      </w:r>
-      <w:r>
-        <w:rPr>
-          <w:rFonts w:ascii="Times New Roman" w:hAnsi="Times New Roman" w:cs="Times New Roman"/>
-        </w:rPr>
-        <w:t xml:space="preserve"> - образующая матрица, </w:t>
-      </w:r>
-      <w:r>
-        <w:rPr>
-          <w:rFonts w:ascii="Times New Roman" w:hAnsi="Times New Roman" w:cs="Times New Roman"/>
-        </w:rPr>
-        <w:object w:dxaOrig="240" w:dyaOrig="260">
-          <v:shape id="_x0000_i1071" type="#_x0000_t75" style="width:12.15pt;height:13.2pt" o:ole="">
-            <v:imagedata r:id="rId98" o:title=""/>
-          </v:shape>
-          <o:OLEObject Type="Embed" ProgID="Equation.3" ShapeID="_x0000_i1071" DrawAspect="Content" ObjectID="_1404239655" r:id="rId99"/>
-        </w:object>
-      </w:r>
-      <w:r>
-        <w:rPr>
-          <w:rFonts w:ascii="Times New Roman" w:hAnsi="Times New Roman" w:cs="Times New Roman"/>
-        </w:rPr>
-        <w:t xml:space="preserve">- матрица коэффициентов, эквивалентная функции </w:t>
-      </w:r>
-      <w:r>
-        <w:rPr>
-          <w:rFonts w:ascii="Times New Roman" w:hAnsi="Times New Roman" w:cs="Times New Roman"/>
-        </w:rPr>
-        <w:object w:dxaOrig="2040" w:dyaOrig="360">
-          <v:shape id="_x0000_i1067" type="#_x0000_t75" style="width:102.4pt;height:18.25pt" o:ole="">
-            <v:imagedata r:id="rId100" o:title=""/>
-          </v:shape>
-          <o:OLEObject Type="Embed" ProgID="Equation.3" ShapeID="_x0000_i1067" DrawAspect="Content" ObjectID="_1404239656" r:id="rId101"/>
-        </w:object>
-      </w:r>
-      <w:r>
-        <w:rPr>
-          <w:rFonts w:ascii="Times New Roman" w:hAnsi="Times New Roman" w:cs="Times New Roman"/>
-        </w:rPr>
-        <w:t xml:space="preserve">, </w:t>
-      </w:r>
-      <w:r>
-        <w:rPr>
-          <w:rFonts w:ascii="Times New Roman" w:hAnsi="Times New Roman" w:cs="Times New Roman"/>
-        </w:rPr>
-        <w:object w:dxaOrig="160" w:dyaOrig="160">
-          <v:shape id="_x0000_i1068" type="#_x0000_t75" style="width:8.1pt;height:8.1pt" o:ole="">
-            <v:imagedata r:id="rId102" o:title=""/>
-          </v:shape>
-          <o:OLEObject Type="Embed" ProgID="Equation.3" ShapeID="_x0000_i1068" DrawAspect="Content" ObjectID="_1404239657" r:id="rId103"/>
-        </w:object>
-      </w:r>
-      <w:r>
-        <w:rPr>
-          <w:rFonts w:ascii="Times New Roman" w:hAnsi="Times New Roman" w:cs="Times New Roman"/>
-        </w:rPr>
-        <w:t>- операция произведения Адамара (поэлементного произведения).</w:t>
-      </w:r>
-    </w:p>
-    <w:p>
-      <w:pPr>
-        <w:spacing w:after="0" w:line="240" w:lineRule="auto"/>
-        <w:contextualSpacing/>
-        <w:jc w:val="both"/>
-        <w:rPr>
-          <w:rFonts w:ascii="Times New Roman" w:hAnsi="Times New Roman" w:cs="Times New Roman"/>
-        </w:rPr>
-      </w:pPr>
-      <w:r>
-        <w:rPr>
-          <w:rFonts w:ascii="Times New Roman" w:hAnsi="Times New Roman" w:cs="Times New Roman"/>
-        </w:rPr>
-        <w:t xml:space="preserve">Пусть диагональная матрица </w:t>
-      </w:r>
-      <w:r>
+        <w:t>Рассмотрим однопинхольный коллиматор</w:t>
+      </w:r>
+      <w:r>
+        <w:rPr>
+          <w:rFonts w:ascii="Times New Roman" w:hAnsi="Times New Roman" w:cs="Times New Roman"/>
+          <w:lang w:val="en-US"/>
+        </w:rPr>
+        <w:t>:</w:t>
+      </w:r>
+    </w:p>
+    <w:p>
+      <w:pPr>
+        <w:spacing w:after="0" w:line="240" w:lineRule="auto"/>
+        <w:contextualSpacing/>
+        <w:jc w:val="both"/>
         <w:rPr>
           <w:rFonts w:ascii="Times New Roman" w:hAnsi="Times New Roman" w:cs="Times New Roman"/>
           <w:position w:val="-10"/>
-        </w:rPr>
-        <w:object w:dxaOrig="380" w:dyaOrig="340">
-          <v:shape id="_x0000_i1080" type="#_x0000_t75" style="width:19.25pt;height:17.25pt" o:ole="">
-            <v:imagedata r:id="rId104" o:title=""/>
-          </v:shape>
-          <o:OLEObject Type="Embed" ProgID="Equation.3" ShapeID="_x0000_i1080" DrawAspect="Content" ObjectID="_1404239658" r:id="rId105"/>
-        </w:object>
-      </w:r>
-      <w:r>
-        <w:rPr>
-          <w:rFonts w:ascii="Times New Roman" w:hAnsi="Times New Roman" w:cs="Times New Roman"/>
-        </w:rPr>
-        <w:t xml:space="preserve"> определена следующим образом:</w:t>
+          <w:lang w:val="en-US"/>
+        </w:rPr>
+      </w:pPr>
+      <w:r>
+        <w:rPr>
+          <w:rFonts w:ascii="Times New Roman" w:hAnsi="Times New Roman" w:cs="Times New Roman"/>
+          <w:position w:val="-14"/>
+        </w:rPr>
+        <w:object w:dxaOrig="2780" w:dyaOrig="380">
+          <v:shape id="_x0000_i1091" type="#_x0000_t75" style="width:140.8pt;height:19.2pt" o:ole="">
+            <v:imagedata r:id="rId136" o:title=""/>
+          </v:shape>
+          <o:OLEObject Type="Embed" ProgID="Equation.3" ShapeID="_x0000_i1091" DrawAspect="Content" ObjectID="_1404544219" r:id="rId137"/>
+        </w:object>
+      </w:r>
+    </w:p>
+    <w:p>
+      <w:pPr>
+        <w:spacing w:after="0" w:line="240" w:lineRule="auto"/>
+        <w:contextualSpacing/>
+        <w:jc w:val="both"/>
+        <w:rPr>
+          <w:rFonts w:ascii="Times New Roman" w:hAnsi="Times New Roman" w:cs="Times New Roman"/>
+          <w:position w:val="-10"/>
+        </w:rPr>
+      </w:pPr>
+      <w:r>
+        <w:rPr>
+          <w:rFonts w:ascii="Times New Roman" w:hAnsi="Times New Roman" w:cs="Times New Roman"/>
+          <w:position w:val="-10"/>
+        </w:rPr>
+        <w:t>Для него справедливо соотношение:</w:t>
+      </w:r>
+    </w:p>
+    <w:p>
+      <w:pPr>
+        <w:spacing w:after="0" w:line="240" w:lineRule="auto"/>
+        <w:contextualSpacing/>
+        <w:jc w:val="both"/>
+        <w:rPr>
+          <w:rFonts w:ascii="Times New Roman" w:hAnsi="Times New Roman" w:cs="Times New Roman"/>
+          <w:position w:val="-44"/>
+        </w:rPr>
+      </w:pPr>
+      <w:r>
+        <w:rPr>
+          <w:rFonts w:ascii="Times New Roman" w:hAnsi="Times New Roman" w:cs="Times New Roman"/>
+          <w:position w:val="-52"/>
+        </w:rPr>
+        <w:object w:dxaOrig="10180" w:dyaOrig="6280">
+          <v:shape id="_x0000_i1093" type="#_x0000_t75" style="width:508.8pt;height:313.6pt" o:ole="">
+            <v:imagedata r:id="rId138" o:title=""/>
+          </v:shape>
+          <o:OLEObject Type="Embed" ProgID="Equation.3" ShapeID="_x0000_i1093" DrawAspect="Content" ObjectID="_1404544220" r:id="rId139"/>
+        </w:object>
       </w:r>
       <w:bookmarkStart w:id="0" w:name="_GoBack"/>
       <w:bookmarkEnd w:id="0"/>
@@ -1802,481 +2300,154 @@
         <w:spacing w:after="0" w:line="240" w:lineRule="auto"/>
         <w:contextualSpacing/>
         <w:jc w:val="both"/>
-        <w:rPr>
-          <w:rFonts w:ascii="Times New Roman" w:hAnsi="Times New Roman" w:cs="Times New Roman"/>
-        </w:rPr>
-      </w:pPr>
-      <w:r>
-        <w:rPr>
-          <w:rFonts w:ascii="Times New Roman" w:hAnsi="Times New Roman" w:cs="Times New Roman"/>
-        </w:rPr>
-        <w:object w:dxaOrig="1579" w:dyaOrig="720">
-          <v:shape id="_x0000_i1073" type="#_x0000_t75" style="width:79.1pt;height:36.5pt" o:ole="">
-            <v:imagedata r:id="rId106" o:title=""/>
-          </v:shape>
-          <o:OLEObject Type="Embed" ProgID="Equation.3" ShapeID="_x0000_i1073" DrawAspect="Content" ObjectID="_1404239659" r:id="rId107"/>
-        </w:object>
-      </w:r>
-    </w:p>
-    <w:p>
-      <w:pPr>
-        <w:spacing w:after="0" w:line="240" w:lineRule="auto"/>
-        <w:contextualSpacing/>
-        <w:jc w:val="both"/>
-        <w:rPr>
-          <w:rFonts w:ascii="Times New Roman" w:hAnsi="Times New Roman" w:cs="Times New Roman"/>
-        </w:rPr>
-      </w:pPr>
-      <w:r>
-        <w:rPr>
-          <w:rFonts w:ascii="Times New Roman" w:hAnsi="Times New Roman" w:cs="Times New Roman"/>
-        </w:rPr>
-        <w:t>Тогда справедливо следующее соотношение:</w:t>
-      </w:r>
-    </w:p>
-    <w:p>
-      <w:pPr>
-        <w:spacing w:after="0" w:line="240" w:lineRule="auto"/>
-        <w:contextualSpacing/>
-        <w:jc w:val="both"/>
-        <w:rPr>
-          <w:rFonts w:ascii="Times New Roman" w:hAnsi="Times New Roman" w:cs="Times New Roman"/>
-        </w:rPr>
-      </w:pPr>
-      <w:r>
-        <w:rPr>
-          <w:rFonts w:ascii="Times New Roman" w:hAnsi="Times New Roman" w:cs="Times New Roman"/>
-        </w:rPr>
-        <w:object w:dxaOrig="2400" w:dyaOrig="360">
-          <v:shape id="_x0000_i1079" type="#_x0000_t75" style="width:119.65pt;height:18.25pt" o:ole="">
-            <v:imagedata r:id="rId108" o:title=""/>
-          </v:shape>
-          <o:OLEObject Type="Embed" ProgID="Equation.3" ShapeID="_x0000_i1079" DrawAspect="Content" ObjectID="_1404239660" r:id="rId109"/>
-        </w:object>
-      </w:r>
-    </w:p>
-    <w:p>
-      <w:pPr>
-        <w:spacing w:after="0" w:line="240" w:lineRule="auto"/>
-        <w:contextualSpacing/>
-        <w:jc w:val="both"/>
-        <w:rPr>
-          <w:rFonts w:ascii="Times New Roman" w:hAnsi="Times New Roman" w:cs="Times New Roman"/>
-        </w:rPr>
-      </w:pPr>
-      <w:r>
-        <w:rPr>
-          <w:rFonts w:ascii="Times New Roman" w:hAnsi="Times New Roman" w:cs="Times New Roman"/>
-        </w:rPr>
-        <w:t xml:space="preserve">Где </w:t>
-      </w:r>
-      <w:r>
-        <w:rPr>
-          <w:rFonts w:ascii="Times New Roman" w:hAnsi="Times New Roman" w:cs="Times New Roman"/>
-        </w:rPr>
-        <w:object w:dxaOrig="760" w:dyaOrig="340">
-          <v:shape id="_x0000_i1075" type="#_x0000_t75" style="width:37.5pt;height:17.25pt" o:ole="">
-            <v:imagedata r:id="rId110" o:title=""/>
-          </v:shape>
-          <o:OLEObject Type="Embed" ProgID="Equation.3" ShapeID="_x0000_i1075" DrawAspect="Content" ObjectID="_1404239661" r:id="rId111"/>
-        </w:object>
-      </w:r>
-      <w:r>
-        <w:rPr>
-          <w:rFonts w:ascii="Times New Roman" w:hAnsi="Times New Roman" w:cs="Times New Roman"/>
-        </w:rPr>
-        <w:t xml:space="preserve"> -  главная диагональ матрицы</w:t>
-      </w:r>
-      <w:r>
-        <w:rPr>
-          <w:rFonts w:ascii="Times New Roman" w:hAnsi="Times New Roman" w:cs="Times New Roman"/>
-        </w:rPr>
-        <w:t xml:space="preserve"> </w:t>
-      </w:r>
-      <w:r>
-        <w:rPr>
-          <w:rFonts w:ascii="Times New Roman" w:hAnsi="Times New Roman" w:cs="Times New Roman"/>
-        </w:rPr>
-        <w:object w:dxaOrig="220" w:dyaOrig="260">
-          <v:shape id="_x0000_i1076" type="#_x0000_t75" style="width:11.15pt;height:13.2pt" o:ole="">
-            <v:imagedata r:id="rId112" o:title=""/>
-          </v:shape>
-          <o:OLEObject Type="Embed" ProgID="Equation.3" ShapeID="_x0000_i1076" DrawAspect="Content" ObjectID="_1404239662" r:id="rId113"/>
-        </w:object>
-      </w:r>
-      <w:r>
-        <w:rPr>
-          <w:rFonts w:ascii="Times New Roman" w:hAnsi="Times New Roman" w:cs="Times New Roman"/>
-        </w:rPr>
-        <w:t xml:space="preserve"> - символ транспонирования,</w:t>
-      </w:r>
-    </w:p>
-    <w:p>
-      <w:pPr>
-        <w:spacing w:after="0" w:line="240" w:lineRule="auto"/>
-        <w:contextualSpacing/>
-        <w:jc w:val="both"/>
-        <w:rPr>
-          <w:rFonts w:ascii="Times New Roman" w:hAnsi="Times New Roman" w:cs="Times New Roman"/>
-        </w:rPr>
-      </w:pPr>
-      <w:r>
-        <w:rPr>
-          <w:rFonts w:ascii="Times New Roman" w:hAnsi="Times New Roman" w:cs="Times New Roman"/>
-        </w:rPr>
-        <w:t>Кроме того, матрица</w:t>
-      </w:r>
-      <w:r>
-        <w:rPr>
-          <w:rFonts w:ascii="Times New Roman" w:hAnsi="Times New Roman" w:cs="Times New Roman"/>
-        </w:rPr>
-        <w:object w:dxaOrig="240" w:dyaOrig="260">
-          <v:shape id="_x0000_i1077" type="#_x0000_t75" style="width:12.15pt;height:13.2pt" o:ole="">
-            <v:imagedata r:id="rId98" o:title=""/>
-          </v:shape>
-          <o:OLEObject Type="Embed" ProgID="Equation.3" ShapeID="_x0000_i1077" DrawAspect="Content" ObjectID="_1404239663" r:id="rId114"/>
-        </w:object>
-      </w:r>
-      <w:r>
-        <w:rPr>
-          <w:rFonts w:ascii="Times New Roman" w:hAnsi="Times New Roman" w:cs="Times New Roman"/>
-        </w:rPr>
-        <w:t xml:space="preserve">- </w:t>
-      </w:r>
-      <w:r>
-        <w:rPr>
-          <w:rFonts w:ascii="Times New Roman" w:hAnsi="Times New Roman" w:cs="Times New Roman"/>
-        </w:rPr>
-        <w:t xml:space="preserve">симметричная, а значит </w:t>
-      </w:r>
-      <w:r>
-        <w:rPr>
-          <w:rFonts w:ascii="Times New Roman" w:hAnsi="Times New Roman" w:cs="Times New Roman"/>
-        </w:rPr>
-        <w:object w:dxaOrig="780" w:dyaOrig="300">
-          <v:shape id="_x0000_i1078" type="#_x0000_t75" style="width:38.55pt;height:15.2pt" o:ole="">
-            <v:imagedata r:id="rId115" o:title=""/>
-          </v:shape>
-          <o:OLEObject Type="Embed" ProgID="Equation.3" ShapeID="_x0000_i1078" DrawAspect="Content" ObjectID="_1404239664" r:id="rId116"/>
-        </w:object>
-      </w:r>
-      <w:r>
-        <w:rPr>
-          <w:rFonts w:ascii="Times New Roman" w:hAnsi="Times New Roman" w:cs="Times New Roman"/>
-        </w:rPr>
-        <w:t xml:space="preserve">, </w:t>
-      </w:r>
-      <w:proofErr w:type="gramStart"/>
-      <w:r>
-        <w:rPr>
-          <w:rFonts w:ascii="Times New Roman" w:hAnsi="Times New Roman" w:cs="Times New Roman"/>
-        </w:rPr>
-        <w:t>и</w:t>
-      </w:r>
-      <w:proofErr w:type="gramEnd"/>
-      <w:r>
-        <w:rPr>
-          <w:rFonts w:ascii="Times New Roman" w:hAnsi="Times New Roman" w:cs="Times New Roman"/>
-        </w:rPr>
-        <w:t xml:space="preserve"> следовательно, </w:t>
-      </w:r>
-      <w:r>
-        <w:rPr>
-          <w:rFonts w:ascii="Times New Roman" w:hAnsi="Times New Roman" w:cs="Times New Roman"/>
+      </w:pPr>
+      <w:r>
+        <w:rPr>
+          <w:rFonts w:ascii="Times New Roman" w:hAnsi="Times New Roman" w:cs="Times New Roman"/>
+          <w:position w:val="-44"/>
+        </w:rPr>
+        <w:t xml:space="preserve">Таким образом, </w:t>
+      </w:r>
+      <w:r>
+        <w:rPr>
+          <w:rFonts w:ascii="Times New Roman" w:hAnsi="Times New Roman" w:cs="Times New Roman"/>
+          <w:position w:val="-44"/>
+        </w:rPr>
+        <w:t xml:space="preserve">можно выразить </w:t>
+      </w:r>
+      <w:r>
+        <w:rPr>
           <w:position w:val="-10"/>
         </w:rPr>
-        <w:object w:dxaOrig="2320" w:dyaOrig="340">
-          <v:shape id="_x0000_i1081" type="#_x0000_t75" style="width:115.6pt;height:17.25pt" o:ole="">
-            <v:imagedata r:id="rId117" o:title=""/>
-          </v:shape>
-          <o:OLEObject Type="Embed" ProgID="Equation.3" ShapeID="_x0000_i1081" DrawAspect="Content" ObjectID="_1404239665" r:id="rId118"/>
-        </w:object>
-      </w:r>
-    </w:p>
-    <w:p>
-      <w:pPr>
-        <w:spacing w:after="0" w:line="240" w:lineRule="auto"/>
-        <w:contextualSpacing/>
-        <w:jc w:val="both"/>
-        <w:rPr>
-          <w:rFonts w:ascii="Times New Roman" w:hAnsi="Times New Roman" w:cs="Times New Roman"/>
-        </w:rPr>
-      </w:pPr>
-    </w:p>
-    <w:p>
-      <w:pPr>
-        <w:spacing w:after="0" w:line="240" w:lineRule="auto"/>
-        <w:contextualSpacing/>
-        <w:jc w:val="both"/>
-        <w:rPr>
-          <w:rFonts w:ascii="Times New Roman" w:hAnsi="Times New Roman" w:cs="Times New Roman"/>
-        </w:rPr>
-      </w:pPr>
-    </w:p>
-    <w:p>
-      <w:pPr>
-        <w:spacing w:after="0" w:line="240" w:lineRule="auto"/>
-        <w:contextualSpacing/>
-        <w:jc w:val="both"/>
-        <w:rPr>
-          <w:rFonts w:ascii="Times New Roman" w:hAnsi="Times New Roman" w:cs="Times New Roman"/>
-        </w:rPr>
-      </w:pPr>
-      <w:r>
-        <w:rPr>
-          <w:rFonts w:ascii="Times New Roman" w:hAnsi="Times New Roman" w:cs="Times New Roman"/>
-        </w:rPr>
-        <w:t>А вот дальше начинается мистика</w:t>
-      </w:r>
-    </w:p>
-    <w:p>
-      <w:pPr>
-        <w:spacing w:after="0" w:line="240" w:lineRule="auto"/>
-        <w:contextualSpacing/>
-        <w:jc w:val="both"/>
-        <w:rPr>
-          <w:rFonts w:ascii="Times New Roman" w:hAnsi="Times New Roman" w:cs="Times New Roman"/>
-        </w:rPr>
-      </w:pPr>
-    </w:p>
-    <w:p>
-      <w:pPr>
-        <w:spacing w:after="0" w:line="240" w:lineRule="auto"/>
-        <w:contextualSpacing/>
-        <w:jc w:val="both"/>
-      </w:pPr>
-      <w:r>
-        <w:rPr>
-          <w:rFonts w:ascii="Times New Roman" w:hAnsi="Times New Roman" w:cs="Times New Roman"/>
-        </w:rPr>
-        <w:t xml:space="preserve">Рассмотрим матрицу </w:t>
-      </w:r>
-      <w:r>
-        <w:rPr>
-          <w:rFonts w:ascii="Times New Roman" w:hAnsi="Times New Roman" w:cs="Times New Roman"/>
-          <w:position w:val="-10"/>
-        </w:rPr>
-        <w:object w:dxaOrig="1240" w:dyaOrig="340">
-          <v:shape id="_x0000_i1085" type="#_x0000_t75" style="width:61.85pt;height:17.25pt" o:ole="">
-            <v:imagedata r:id="rId119" o:title=""/>
-          </v:shape>
-          <o:OLEObject Type="Embed" ProgID="Equation.3" ShapeID="_x0000_i1085" DrawAspect="Content" ObjectID="_1404239666" r:id="rId120"/>
-        </w:object>
-      </w:r>
-      <w:r>
-        <w:rPr>
-          <w:rFonts w:ascii="Times New Roman" w:hAnsi="Times New Roman" w:cs="Times New Roman"/>
-        </w:rPr>
-        <w:t xml:space="preserve">, </w:t>
-      </w:r>
-      <w:proofErr w:type="gramStart"/>
-      <w:r>
-        <w:rPr>
-          <w:rFonts w:ascii="Times New Roman" w:hAnsi="Times New Roman" w:cs="Times New Roman"/>
-        </w:rPr>
-        <w:t>при чем</w:t>
-      </w:r>
-      <w:proofErr w:type="gramEnd"/>
-      <w:r>
-        <w:rPr>
-          <w:rFonts w:ascii="Times New Roman" w:hAnsi="Times New Roman" w:cs="Times New Roman"/>
-        </w:rPr>
-        <w:t xml:space="preserve"> известно, что </w:t>
-      </w:r>
-      <w:r>
-        <w:rPr>
-          <w:rFonts w:ascii="Times New Roman" w:hAnsi="Times New Roman" w:cs="Times New Roman"/>
-          <w:position w:val="-10"/>
-        </w:rPr>
-        <w:object w:dxaOrig="2020" w:dyaOrig="340">
-          <v:shape id="_x0000_i1083" type="#_x0000_t75" style="width:101.4pt;height:17.25pt" o:ole="">
-            <v:imagedata r:id="rId121" o:title=""/>
-          </v:shape>
-          <o:OLEObject Type="Embed" ProgID="Equation.3" ShapeID="_x0000_i1083" DrawAspect="Content" ObjectID="_1404239667" r:id="rId122"/>
-        </w:object>
-      </w:r>
-      <w:r>
-        <w:rPr>
-          <w:rFonts w:ascii="Times New Roman" w:hAnsi="Times New Roman" w:cs="Times New Roman"/>
-        </w:rPr>
-        <w:t xml:space="preserve">, где </w:t>
-      </w:r>
-      <w:r>
-        <w:rPr>
-          <w:position w:val="-4"/>
-        </w:rPr>
-        <w:object w:dxaOrig="260" w:dyaOrig="260">
-          <v:shape id="_x0000_i1082" type="#_x0000_t75" style="width:13.2pt;height:13.2pt" o:ole="">
-            <v:imagedata r:id="rId123" o:title=""/>
-          </v:shape>
-          <o:OLEObject Type="Embed" ProgID="Equation.3" ShapeID="_x0000_i1082" DrawAspect="Content" ObjectID="_1404239668" r:id="rId124"/>
-        </w:object>
-      </w:r>
-      <w:r>
-        <w:t xml:space="preserve"> - некоторая неизвестная матрица</w:t>
-      </w:r>
-    </w:p>
-    <w:p>
-      <w:pPr>
-        <w:spacing w:after="0" w:line="240" w:lineRule="auto"/>
-        <w:contextualSpacing/>
-        <w:jc w:val="both"/>
-      </w:pPr>
-      <w:proofErr w:type="gramStart"/>
-      <w:r>
-        <w:t>Предположим</w:t>
-      </w:r>
-      <w:proofErr w:type="gramEnd"/>
-      <w:r>
-        <w:t xml:space="preserve"> она нам известна, тогда нам известна матрица </w:t>
-      </w:r>
-      <w:r>
-        <w:rPr>
-          <w:position w:val="-10"/>
-        </w:rPr>
-        <w:object w:dxaOrig="340" w:dyaOrig="340">
-          <v:shape id="_x0000_i1084" type="#_x0000_t75" style="width:17.25pt;height:17.25pt" o:ole="">
-            <v:imagedata r:id="rId125" o:title=""/>
-          </v:shape>
-          <o:OLEObject Type="Embed" ProgID="Equation.3" ShapeID="_x0000_i1084" DrawAspect="Content" ObjectID="_1404239669" r:id="rId126"/>
-        </w:object>
-      </w:r>
-      <w:r>
-        <w:t xml:space="preserve">, а значит можно получить выражение для </w:t>
-      </w:r>
-    </w:p>
-    <w:p>
-      <w:pPr>
-        <w:spacing w:after="0" w:line="240" w:lineRule="auto"/>
-        <w:contextualSpacing/>
-        <w:jc w:val="both"/>
-        <w:rPr>
-          <w:rFonts w:ascii="Times New Roman" w:hAnsi="Times New Roman" w:cs="Times New Roman"/>
-        </w:rPr>
-      </w:pPr>
-      <w:r>
-        <w:rPr>
-          <w:rFonts w:ascii="Times New Roman" w:hAnsi="Times New Roman" w:cs="Times New Roman"/>
-          <w:position w:val="-10"/>
-        </w:rPr>
-        <w:object w:dxaOrig="1560" w:dyaOrig="360">
-          <v:shape id="_x0000_i1088" type="#_x0000_t75" style="width:78.1pt;height:18.25pt" o:ole="">
-            <v:imagedata r:id="rId127" o:title=""/>
-          </v:shape>
-          <o:OLEObject Type="Embed" ProgID="Equation.3" ShapeID="_x0000_i1088" DrawAspect="Content" ObjectID="_1404239670" r:id="rId128"/>
-        </w:object>
-      </w:r>
-    </w:p>
-    <w:p>
-      <w:pPr>
-        <w:spacing w:after="0" w:line="240" w:lineRule="auto"/>
-        <w:contextualSpacing/>
-        <w:jc w:val="both"/>
-        <w:rPr>
-          <w:rFonts w:ascii="Times New Roman" w:hAnsi="Times New Roman" w:cs="Times New Roman"/>
-        </w:rPr>
-      </w:pPr>
-      <w:r>
-        <w:rPr>
-          <w:rFonts w:ascii="Times New Roman" w:hAnsi="Times New Roman" w:cs="Times New Roman"/>
-        </w:rPr>
-        <w:t xml:space="preserve">Поскольку в </w:t>
-      </w:r>
-      <w:r>
-        <w:rPr>
-          <w:rFonts w:ascii="Times New Roman" w:hAnsi="Times New Roman" w:cs="Times New Roman"/>
-          <w:position w:val="-10"/>
-        </w:rPr>
-        <w:object w:dxaOrig="380" w:dyaOrig="340">
-          <v:shape id="_x0000_i1086" type="#_x0000_t75" style="width:19.25pt;height:17.25pt" o:ole="">
-            <v:imagedata r:id="rId129" o:title=""/>
-          </v:shape>
-          <o:OLEObject Type="Embed" ProgID="Equation.3" ShapeID="_x0000_i1086" DrawAspect="Content" ObjectID="_1404239671" r:id="rId130"/>
-        </w:object>
-      </w:r>
-      <w:r>
-        <w:rPr>
-          <w:rFonts w:ascii="Times New Roman" w:hAnsi="Times New Roman" w:cs="Times New Roman"/>
-        </w:rPr>
-        <w:t xml:space="preserve"> интерес представляет только диагональ, (и она равна </w:t>
-      </w:r>
-      <w:r>
-        <w:rPr>
-          <w:rFonts w:ascii="Times New Roman" w:hAnsi="Times New Roman" w:cs="Times New Roman"/>
-        </w:rPr>
-        <w:object w:dxaOrig="200" w:dyaOrig="279">
-          <v:shape id="_x0000_i1087" type="#_x0000_t75" style="width:10.15pt;height:14.2pt" o:ole="">
-            <v:imagedata r:id="rId94" o:title=""/>
-          </v:shape>
-          <o:OLEObject Type="Embed" ProgID="Equation.3" ShapeID="_x0000_i1087" DrawAspect="Content" ObjectID="_1404239672" r:id="rId131"/>
-        </w:object>
-      </w:r>
-      <w:r>
-        <w:rPr>
-          <w:rFonts w:ascii="Times New Roman" w:hAnsi="Times New Roman" w:cs="Times New Roman"/>
-        </w:rPr>
-        <w:t>), то</w:t>
-      </w:r>
-    </w:p>
-    <w:p>
-      <w:pPr>
-        <w:spacing w:after="0" w:line="240" w:lineRule="auto"/>
-        <w:contextualSpacing/>
-        <w:jc w:val="both"/>
-        <w:rPr>
-          <w:rFonts w:ascii="Times New Roman" w:hAnsi="Times New Roman" w:cs="Times New Roman"/>
-        </w:rPr>
-      </w:pPr>
-      <w:r>
-        <w:rPr>
-          <w:rFonts w:ascii="Times New Roman" w:hAnsi="Times New Roman" w:cs="Times New Roman"/>
-          <w:position w:val="-10"/>
-        </w:rPr>
-        <w:object w:dxaOrig="3460" w:dyaOrig="360">
-          <v:shape id="_x0000_i1090" type="#_x0000_t75" style="width:174.4pt;height:18.25pt" o:ole="">
-            <v:imagedata r:id="rId132" o:title=""/>
-          </v:shape>
-          <o:OLEObject Type="Embed" ProgID="Equation.3" ShapeID="_x0000_i1090" DrawAspect="Content" ObjectID="_1404239673" r:id="rId133"/>
-        </w:object>
-      </w:r>
-    </w:p>
-    <w:p>
-      <w:pPr>
-        <w:spacing w:after="0" w:line="240" w:lineRule="auto"/>
-        <w:contextualSpacing/>
-        <w:jc w:val="both"/>
-        <w:rPr>
-          <w:rFonts w:ascii="Times New Roman" w:hAnsi="Times New Roman" w:cs="Times New Roman"/>
-        </w:rPr>
-      </w:pPr>
-      <w:r>
-        <w:rPr>
-          <w:rFonts w:ascii="Times New Roman" w:hAnsi="Times New Roman" w:cs="Times New Roman"/>
-        </w:rPr>
-        <w:t xml:space="preserve">Но это справедливо, если </w:t>
-      </w:r>
-      <w:r>
-        <w:rPr>
-          <w:rFonts w:ascii="Times New Roman" w:hAnsi="Times New Roman" w:cs="Times New Roman"/>
-          <w:position w:val="-10"/>
-        </w:rPr>
-        <w:object w:dxaOrig="340" w:dyaOrig="340">
-          <v:shape id="_x0000_i1089" type="#_x0000_t75" style="width:17.25pt;height:17.25pt" o:ole="">
-            <v:imagedata r:id="rId134" o:title=""/>
-          </v:shape>
-          <o:OLEObject Type="Embed" ProgID="Equation.3" ShapeID="_x0000_i1089" DrawAspect="Content" ObjectID="_1404239674" r:id="rId135"/>
-        </w:object>
-      </w:r>
-      <w:r>
-        <w:rPr>
-          <w:rFonts w:ascii="Times New Roman" w:hAnsi="Times New Roman" w:cs="Times New Roman"/>
-        </w:rPr>
-        <w:t xml:space="preserve"> - диагональная матрица.</w:t>
+        <w:object w:dxaOrig="740" w:dyaOrig="340">
+          <v:shape id="_x0000_i1092" type="#_x0000_t75" style="width:36.8pt;height:17.05pt" o:ole="">
+            <v:imagedata r:id="rId140" o:title=""/>
+          </v:shape>
+          <o:OLEObject Type="Embed" ProgID="Equation.3" ShapeID="_x0000_i1092" DrawAspect="Content" ObjectID="_1404544221" r:id="rId141"/>
+        </w:object>
+      </w:r>
+      <w:r>
+        <w:t>:</w:t>
+      </w:r>
+    </w:p>
+    <w:p>
+      <w:pPr>
+        <w:spacing w:after="0" w:line="240" w:lineRule="auto"/>
+        <w:contextualSpacing/>
+        <w:jc w:val="both"/>
+      </w:pPr>
+      <w:r>
+        <w:rPr>
+          <w:position w:val="-74"/>
+        </w:rPr>
+        <w:object w:dxaOrig="10140" w:dyaOrig="1740">
+          <v:shape id="_x0000_i1094" type="#_x0000_t75" style="width:507.2pt;height:86.95pt" o:ole="">
+            <v:imagedata r:id="rId142" o:title=""/>
+          </v:shape>
+          <o:OLEObject Type="Embed" ProgID="Equation.3" ShapeID="_x0000_i1094" DrawAspect="Content" ObjectID="_1404544222" r:id="rId143"/>
+        </w:object>
+      </w:r>
+    </w:p>
+    <w:p>
+      <w:pPr>
+        <w:spacing w:after="0" w:line="240" w:lineRule="auto"/>
+        <w:contextualSpacing/>
+        <w:jc w:val="both"/>
+        <w:rPr>
+          <w:rFonts w:ascii="Times New Roman" w:hAnsi="Times New Roman" w:cs="Times New Roman"/>
+        </w:rPr>
+      </w:pPr>
+      <w:r>
+        <w:t xml:space="preserve">Пусть </w:t>
+      </w:r>
+      <w:r>
+        <w:rPr>
+          <w:position w:val="-24"/>
+        </w:rPr>
+        <w:object w:dxaOrig="1980" w:dyaOrig="660">
+          <v:shape id="_x0000_i1095" type="#_x0000_t75" style="width:99.2pt;height:33.05pt" o:ole="">
+            <v:imagedata r:id="rId144" o:title=""/>
+          </v:shape>
+          <o:OLEObject Type="Embed" ProgID="Equation.3" ShapeID="_x0000_i1095" DrawAspect="Content" ObjectID="_1404544223" r:id="rId145"/>
+        </w:object>
+      </w:r>
+      <w:r>
+        <w:t xml:space="preserve">, значит </w:t>
+      </w:r>
+      <w:r>
+        <w:rPr>
+          <w:position w:val="-32"/>
+        </w:rPr>
+        <w:object w:dxaOrig="2360" w:dyaOrig="760">
+          <v:shape id="_x0000_i1097" type="#_x0000_t75" style="width:117.85pt;height:37.85pt" o:ole="">
+            <v:imagedata r:id="rId146" o:title=""/>
+          </v:shape>
+          <o:OLEObject Type="Embed" ProgID="Equation.3" ShapeID="_x0000_i1097" DrawAspect="Content" ObjectID="_1404544224" r:id="rId147"/>
+        </w:object>
+      </w:r>
+    </w:p>
+    <w:p>
+      <w:pPr>
+        <w:spacing w:after="0" w:line="240" w:lineRule="auto"/>
+        <w:contextualSpacing/>
+        <w:jc w:val="both"/>
+        <w:rPr>
+          <w:rFonts w:ascii="Times New Roman" w:hAnsi="Times New Roman" w:cs="Times New Roman"/>
+        </w:rPr>
+      </w:pPr>
+      <w:r>
+        <w:t xml:space="preserve">Пусть </w:t>
+      </w:r>
+      <w:r>
+        <w:rPr>
+          <w:position w:val="-24"/>
+        </w:rPr>
+        <w:object w:dxaOrig="2040" w:dyaOrig="660">
+          <v:shape id="_x0000_i1096" type="#_x0000_t75" style="width:101.85pt;height:33.05pt" o:ole="">
+            <v:imagedata r:id="rId148" o:title=""/>
+          </v:shape>
+          <o:OLEObject Type="Embed" ProgID="Equation.3" ShapeID="_x0000_i1096" DrawAspect="Content" ObjectID="_1404544225" r:id="rId149"/>
+        </w:object>
+      </w:r>
+      <w:r>
+        <w:t xml:space="preserve">, значит </w:t>
+      </w:r>
+      <w:r>
+        <w:rPr>
+          <w:position w:val="-32"/>
+        </w:rPr>
+        <w:object w:dxaOrig="2400" w:dyaOrig="760">
+          <v:shape id="_x0000_i1098" type="#_x0000_t75" style="width:120pt;height:37.85pt" o:ole="">
+            <v:imagedata r:id="rId150" o:title=""/>
+          </v:shape>
+          <o:OLEObject Type="Embed" ProgID="Equation.3" ShapeID="_x0000_i1098" DrawAspect="Content" ObjectID="_1404544226" r:id="rId151"/>
+        </w:object>
+      </w:r>
+    </w:p>
+    <w:p>
+      <w:pPr>
+        <w:spacing w:after="0" w:line="240" w:lineRule="auto"/>
+        <w:contextualSpacing/>
+        <w:jc w:val="both"/>
+        <w:rPr>
+          <w:rFonts w:ascii="Times New Roman" w:hAnsi="Times New Roman" w:cs="Times New Roman"/>
+        </w:rPr>
+      </w:pPr>
+      <w:r>
+        <w:rPr>
+          <w:position w:val="-154"/>
+        </w:rPr>
+        <w:object w:dxaOrig="10140" w:dyaOrig="3200">
+          <v:shape id="_x0000_i1099" type="#_x0000_t75" style="width:507.2pt;height:160pt" o:ole="">
+            <v:imagedata r:id="rId152" o:title=""/>
+          </v:shape>
+          <o:OLEObject Type="Embed" ProgID="Equation.3" ShapeID="_x0000_i1099" DrawAspect="Content" ObjectID="_1404544227" r:id="rId153"/>
+        </w:object>
       </w:r>
     </w:p>
     <w:sectPr>
-      <w:pgSz w:w="16838" w:h="11906" w:orient="landscape"/>
-      <w:pgMar w:top="1701" w:right="1134" w:bottom="850" w:left="1134" w:header="708" w:footer="708" w:gutter="0"/>
+      <w:pgSz w:w="11906" w:h="16838" w:code="9"/>
+      <w:pgMar w:top="1134" w:right="850" w:bottom="1134" w:left="567" w:header="708" w:footer="708" w:gutter="0"/>
       <w:cols w:space="708"/>
       <w:docGrid w:linePitch="360"/>
     </w:sectPr>
@@ -2537,17 +2708,17 @@
     <w:lsdException w:name="Bibliography" w:uiPriority="37"/>
     <w:lsdException w:name="TOC Heading" w:uiPriority="39" w:qFormat="1"/>
   </w:latentStyles>
-  <w:style w:type="paragraph" w:default="1" w:styleId="a">
+  <w:style w:type="paragraph" w:default="1" w:styleId="Normal">
     <w:name w:val="Normal"/>
     <w:qFormat/>
   </w:style>
-  <w:style w:type="character" w:default="1" w:styleId="a0">
+  <w:style w:type="character" w:default="1" w:styleId="DefaultParagraphFont">
     <w:name w:val="Default Paragraph Font"/>
     <w:uiPriority w:val="1"/>
     <w:semiHidden/>
     <w:unhideWhenUsed/>
   </w:style>
-  <w:style w:type="table" w:default="1" w:styleId="a1">
+  <w:style w:type="table" w:default="1" w:styleId="TableNormal">
     <w:name w:val="Normal Table"/>
     <w:uiPriority w:val="99"/>
     <w:semiHidden/>
@@ -2562,15 +2733,15 @@
       </w:tblCellMar>
     </w:tblPr>
   </w:style>
-  <w:style w:type="numbering" w:default="1" w:styleId="a2">
+  <w:style w:type="numbering" w:default="1" w:styleId="NoList">
     <w:name w:val="No List"/>
     <w:uiPriority w:val="99"/>
     <w:semiHidden/>
     <w:unhideWhenUsed/>
   </w:style>
-  <w:style w:type="paragraph" w:styleId="a3">
+  <w:style w:type="paragraph" w:styleId="ListParagraph">
     <w:name w:val="List Paragraph"/>
-    <w:basedOn w:val="a"/>
+    <w:basedOn w:val="Normal"/>
     <w:uiPriority w:val="34"/>
     <w:qFormat/>
     <w:rsid w:val="00264B05"/>
@@ -2579,10 +2750,10 @@
       <w:contextualSpacing/>
     </w:pPr>
   </w:style>
-  <w:style w:type="paragraph" w:styleId="a4">
+  <w:style w:type="paragraph" w:styleId="BalloonText">
     <w:name w:val="Balloon Text"/>
-    <w:basedOn w:val="a"/>
-    <w:link w:val="a5"/>
+    <w:basedOn w:val="Normal"/>
+    <w:link w:val="BalloonTextChar"/>
     <w:uiPriority w:val="99"/>
     <w:semiHidden/>
     <w:unhideWhenUsed/>
@@ -2596,10 +2767,10 @@
       <w:szCs w:val="16"/>
     </w:rPr>
   </w:style>
-  <w:style w:type="character" w:customStyle="1" w:styleId="a5">
-    <w:name w:val="Текст выноски Знак"/>
-    <w:basedOn w:val="a0"/>
-    <w:link w:val="a4"/>
+  <w:style w:type="character" w:customStyle="1" w:styleId="BalloonTextChar">
+    <w:name w:val="Balloon Text Char"/>
+    <w:basedOn w:val="DefaultParagraphFont"/>
+    <w:link w:val="BalloonText"/>
     <w:uiPriority w:val="99"/>
     <w:semiHidden/>
     <w:rsid w:val="00E27935"/>
@@ -2768,17 +2939,17 @@
     <w:lsdException w:name="Bibliography" w:uiPriority="37"/>
     <w:lsdException w:name="TOC Heading" w:uiPriority="39" w:qFormat="1"/>
   </w:latentStyles>
-  <w:style w:type="paragraph" w:default="1" w:styleId="a">
+  <w:style w:type="paragraph" w:default="1" w:styleId="Normal">
     <w:name w:val="Normal"/>
     <w:qFormat/>
   </w:style>
-  <w:style w:type="character" w:default="1" w:styleId="a0">
+  <w:style w:type="character" w:default="1" w:styleId="DefaultParagraphFont">
     <w:name w:val="Default Paragraph Font"/>
     <w:uiPriority w:val="1"/>
     <w:semiHidden/>
     <w:unhideWhenUsed/>
   </w:style>
-  <w:style w:type="table" w:default="1" w:styleId="a1">
+  <w:style w:type="table" w:default="1" w:styleId="TableNormal">
     <w:name w:val="Normal Table"/>
     <w:uiPriority w:val="99"/>
     <w:semiHidden/>
@@ -2793,15 +2964,15 @@
       </w:tblCellMar>
     </w:tblPr>
   </w:style>
-  <w:style w:type="numbering" w:default="1" w:styleId="a2">
+  <w:style w:type="numbering" w:default="1" w:styleId="NoList">
     <w:name w:val="No List"/>
     <w:uiPriority w:val="99"/>
     <w:semiHidden/>
     <w:unhideWhenUsed/>
   </w:style>
-  <w:style w:type="paragraph" w:styleId="a3">
+  <w:style w:type="paragraph" w:styleId="ListParagraph">
     <w:name w:val="List Paragraph"/>
-    <w:basedOn w:val="a"/>
+    <w:basedOn w:val="Normal"/>
     <w:uiPriority w:val="34"/>
     <w:qFormat/>
     <w:rsid w:val="00264B05"/>
@@ -2810,10 +2981,10 @@
       <w:contextualSpacing/>
     </w:pPr>
   </w:style>
-  <w:style w:type="paragraph" w:styleId="a4">
+  <w:style w:type="paragraph" w:styleId="BalloonText">
     <w:name w:val="Balloon Text"/>
-    <w:basedOn w:val="a"/>
-    <w:link w:val="a5"/>
+    <w:basedOn w:val="Normal"/>
+    <w:link w:val="BalloonTextChar"/>
     <w:uiPriority w:val="99"/>
     <w:semiHidden/>
     <w:unhideWhenUsed/>
@@ -2827,10 +2998,10 @@
       <w:szCs w:val="16"/>
     </w:rPr>
   </w:style>
-  <w:style w:type="character" w:customStyle="1" w:styleId="a5">
-    <w:name w:val="Текст выноски Знак"/>
-    <w:basedOn w:val="a0"/>
-    <w:link w:val="a4"/>
+  <w:style w:type="character" w:customStyle="1" w:styleId="BalloonTextChar">
+    <w:name w:val="Balloon Text Char"/>
+    <w:basedOn w:val="DefaultParagraphFont"/>
+    <w:link w:val="BalloonText"/>
     <w:uiPriority w:val="99"/>
     <w:semiHidden/>
     <w:rsid w:val="00E27935"/>

</xml_diff>

<commit_message>
Complete theory (TSA first iter)
</commit_message>
<xml_diff>
--- a/!THEORY/Теория.docx
+++ b/!THEORY/Теория.docx
@@ -1,6 +1,6 @@
 
 <file path=word/document.xml><?xml version="1.0" encoding="utf-8"?>
-<w:document xmlns:wpc="http://schemas.microsoft.com/office/word/2010/wordprocessingCanvas" xmlns:mc="http://schemas.openxmlformats.org/markup-compatibility/2006" xmlns:o="urn:schemas-microsoft-com:office:office" xmlns:r="http://schemas.openxmlformats.org/officeDocument/2006/relationships" xmlns:m="http://schemas.openxmlformats.org/officeDocument/2006/math" xmlns:v="urn:schemas-microsoft-com:vml" xmlns:wp14="http://schemas.microsoft.com/office/word/2010/wordprocessingDrawing" xmlns:wp="http://schemas.openxmlformats.org/drawingml/2006/wordprocessingDrawing" xmlns:w10="urn:schemas-microsoft-com:office:word" xmlns:w="http://schemas.openxmlformats.org/wordprocessingml/2006/main" xmlns:w14="http://schemas.microsoft.com/office/word/2010/wordml" xmlns:wpg="http://schemas.microsoft.com/office/word/2010/wordprocessingGroup" xmlns:wpi="http://schemas.microsoft.com/office/word/2010/wordprocessingInk" xmlns:wne="http://schemas.microsoft.com/office/word/2006/wordml" xmlns:wps="http://schemas.microsoft.com/office/word/2010/wordprocessingShape" mc:Ignorable="w14 wp14">
+<w:document xmlns:wpc="http://schemas.microsoft.com/office/word/2010/wordprocessingCanvas" xmlns:mc="http://schemas.openxmlformats.org/markup-compatibility/2006" xmlns:o="urn:schemas-microsoft-com:office:office" xmlns:r="http://schemas.openxmlformats.org/officeDocument/2006/relationships" xmlns:m="http://schemas.openxmlformats.org/officeDocument/2006/math" xmlns:v="urn:schemas-microsoft-com:vml" xmlns:wp14="http://schemas.microsoft.com/office/word/2010/wordprocessingDrawing" xmlns:wp="http://schemas.openxmlformats.org/drawingml/2006/wordprocessingDrawing" xmlns:w10="urn:schemas-microsoft-com:office:word" xmlns:w="http://schemas.openxmlformats.org/wordprocessingml/2006/main" xmlns:w14="http://schemas.microsoft.com/office/word/2010/wordml" xmlns:w15="http://schemas.microsoft.com/office/word/2012/wordml" xmlns:wpg="http://schemas.microsoft.com/office/word/2010/wordprocessingGroup" xmlns:wpi="http://schemas.microsoft.com/office/word/2010/wordprocessingInk" xmlns:wne="http://schemas.microsoft.com/office/word/2006/wordml" xmlns:wps="http://schemas.microsoft.com/office/word/2010/wordprocessingShape" mc:Ignorable="w14 w15 wp14">
   <w:body>
     <w:p>
       <w:pPr>
@@ -83,10 +83,10 @@
             <v:path o:extrusionok="f" gradientshapeok="t" o:connecttype="rect"/>
             <o:lock v:ext="edit" aspectratio="t"/>
           </v:shapetype>
-          <v:shape id="_x0000_i1025" type="#_x0000_t75" style="width:47.45pt;height:17.05pt" o:ole="">
-            <v:imagedata r:id="rId6" o:title=""/>
-          </v:shape>
-          <o:OLEObject Type="Embed" ProgID="Equation.3" ShapeID="_x0000_i1025" DrawAspect="Content" ObjectID="_1404544154" r:id="rId7"/>
+          <v:shape id="_x0000_i1025" type="#_x0000_t75" style="width:47.25pt;height:17.25pt" o:ole="">
+            <v:imagedata r:id="rId5" o:title=""/>
+          </v:shape>
+          <o:OLEObject Type="Embed" ProgID="Equation.3" ShapeID="_x0000_i1025" DrawAspect="Content" ObjectID="_1404803986" r:id="rId6"/>
         </w:object>
       </w:r>
     </w:p>
@@ -111,10 +111,10 @@
           <w:position w:val="-12"/>
         </w:rPr>
         <w:object w:dxaOrig="1040" w:dyaOrig="360">
-          <v:shape id="_x0000_i1026" type="#_x0000_t75" style="width:51.75pt;height:18.15pt" o:ole="">
-            <v:imagedata r:id="rId8" o:title=""/>
-          </v:shape>
-          <o:OLEObject Type="Embed" ProgID="Equation.3" ShapeID="_x0000_i1026" DrawAspect="Content" ObjectID="_1404544155" r:id="rId9"/>
+          <v:shape id="_x0000_i1026" type="#_x0000_t75" style="width:51.75pt;height:18pt" o:ole="">
+            <v:imagedata r:id="rId7" o:title=""/>
+          </v:shape>
+          <o:OLEObject Type="Embed" ProgID="Equation.3" ShapeID="_x0000_i1026" DrawAspect="Content" ObjectID="_1404803987" r:id="rId8"/>
         </w:object>
       </w:r>
       <w:r>
@@ -129,10 +129,10 @@
           <w:position w:val="-12"/>
         </w:rPr>
         <w:object w:dxaOrig="1020" w:dyaOrig="360">
-          <v:shape id="_x0000_i1027" type="#_x0000_t75" style="width:50.65pt;height:18.15pt" o:ole="">
-            <v:imagedata r:id="rId10" o:title=""/>
-          </v:shape>
-          <o:OLEObject Type="Embed" ProgID="Equation.3" ShapeID="_x0000_i1027" DrawAspect="Content" ObjectID="_1404544156" r:id="rId11"/>
+          <v:shape id="_x0000_i1027" type="#_x0000_t75" style="width:51pt;height:18pt" o:ole="">
+            <v:imagedata r:id="rId9" o:title=""/>
+          </v:shape>
+          <o:OLEObject Type="Embed" ProgID="Equation.3" ShapeID="_x0000_i1027" DrawAspect="Content" ObjectID="_1404803988" r:id="rId10"/>
         </w:object>
       </w:r>
     </w:p>
@@ -157,10 +157,10 @@
           <w:position w:val="-12"/>
         </w:rPr>
         <w:object w:dxaOrig="1040" w:dyaOrig="360">
-          <v:shape id="_x0000_i1028" type="#_x0000_t75" style="width:51.75pt;height:18.15pt" o:ole="">
-            <v:imagedata r:id="rId12" o:title=""/>
-          </v:shape>
-          <o:OLEObject Type="Embed" ProgID="Equation.3" ShapeID="_x0000_i1028" DrawAspect="Content" ObjectID="_1404544157" r:id="rId13"/>
+          <v:shape id="_x0000_i1028" type="#_x0000_t75" style="width:51.75pt;height:18pt" o:ole="">
+            <v:imagedata r:id="rId11" o:title=""/>
+          </v:shape>
+          <o:OLEObject Type="Embed" ProgID="Equation.3" ShapeID="_x0000_i1028" DrawAspect="Content" ObjectID="_1404803989" r:id="rId12"/>
         </w:object>
       </w:r>
       <w:r>
@@ -175,10 +175,10 @@
           <w:position w:val="-12"/>
         </w:rPr>
         <w:object w:dxaOrig="1020" w:dyaOrig="360">
-          <v:shape id="_x0000_i1029" type="#_x0000_t75" style="width:50.65pt;height:18.15pt" o:ole="">
-            <v:imagedata r:id="rId14" o:title=""/>
-          </v:shape>
-          <o:OLEObject Type="Embed" ProgID="Equation.3" ShapeID="_x0000_i1029" DrawAspect="Content" ObjectID="_1404544158" r:id="rId15"/>
+          <v:shape id="_x0000_i1029" type="#_x0000_t75" style="width:51pt;height:18pt" o:ole="">
+            <v:imagedata r:id="rId13" o:title=""/>
+          </v:shape>
+          <o:OLEObject Type="Embed" ProgID="Equation.3" ShapeID="_x0000_i1029" DrawAspect="Content" ObjectID="_1404803990" r:id="rId14"/>
         </w:object>
       </w:r>
     </w:p>
@@ -203,10 +203,10 @@
           <w:position w:val="-12"/>
         </w:rPr>
         <w:object w:dxaOrig="260" w:dyaOrig="360">
-          <v:shape id="_x0000_i1030" type="#_x0000_t75" style="width:13.35pt;height:18.15pt" o:ole="">
-            <v:imagedata r:id="rId16" o:title=""/>
-          </v:shape>
-          <o:OLEObject Type="Embed" ProgID="Equation.3" ShapeID="_x0000_i1030" DrawAspect="Content" ObjectID="_1404544159" r:id="rId17"/>
+          <v:shape id="_x0000_i1030" type="#_x0000_t75" style="width:13.5pt;height:18pt" o:ole="">
+            <v:imagedata r:id="rId15" o:title=""/>
+          </v:shape>
+          <o:OLEObject Type="Embed" ProgID="Equation.3" ShapeID="_x0000_i1030" DrawAspect="Content" ObjectID="_1404803991" r:id="rId16"/>
         </w:object>
       </w:r>
     </w:p>
@@ -231,10 +231,10 @@
           <w:position w:val="-4"/>
         </w:rPr>
         <w:object w:dxaOrig="220" w:dyaOrig="260">
-          <v:shape id="_x0000_i1031" type="#_x0000_t75" style="width:11.2pt;height:13.35pt" o:ole="">
-            <v:imagedata r:id="rId18" o:title=""/>
-          </v:shape>
-          <o:OLEObject Type="Embed" ProgID="Equation.3" ShapeID="_x0000_i1031" DrawAspect="Content" ObjectID="_1404544160" r:id="rId19"/>
+          <v:shape id="_x0000_i1031" type="#_x0000_t75" style="width:11.25pt;height:13.5pt" o:ole="">
+            <v:imagedata r:id="rId17" o:title=""/>
+          </v:shape>
+          <o:OLEObject Type="Embed" ProgID="Equation.3" ShapeID="_x0000_i1031" DrawAspect="Content" ObjectID="_1404803992" r:id="rId18"/>
         </w:object>
       </w:r>
       <w:r>
@@ -249,10 +249,10 @@
           <w:position w:val="-4"/>
         </w:rPr>
         <w:object w:dxaOrig="260" w:dyaOrig="260">
-          <v:shape id="_x0000_i1032" type="#_x0000_t75" style="width:13.35pt;height:13.35pt" o:ole="">
-            <v:imagedata r:id="rId20" o:title=""/>
-          </v:shape>
-          <o:OLEObject Type="Embed" ProgID="Equation.3" ShapeID="_x0000_i1032" DrawAspect="Content" ObjectID="_1404544161" r:id="rId21"/>
+          <v:shape id="_x0000_i1032" type="#_x0000_t75" style="width:13.5pt;height:13.5pt" o:ole="">
+            <v:imagedata r:id="rId19" o:title=""/>
+          </v:shape>
+          <o:OLEObject Type="Embed" ProgID="Equation.3" ShapeID="_x0000_i1032" DrawAspect="Content" ObjectID="_1404803993" r:id="rId20"/>
         </w:object>
       </w:r>
       <w:r>
@@ -267,10 +267,10 @@
           <w:position w:val="-6"/>
         </w:rPr>
         <w:object w:dxaOrig="220" w:dyaOrig="279">
-          <v:shape id="_x0000_i1033" type="#_x0000_t75" style="width:11.2pt;height:14.4pt" o:ole="">
-            <v:imagedata r:id="rId22" o:title=""/>
-          </v:shape>
-          <o:OLEObject Type="Embed" ProgID="Equation.3" ShapeID="_x0000_i1033" DrawAspect="Content" ObjectID="_1404544162" r:id="rId23"/>
+          <v:shape id="_x0000_i1033" type="#_x0000_t75" style="width:11.25pt;height:14.25pt" o:ole="">
+            <v:imagedata r:id="rId21" o:title=""/>
+          </v:shape>
+          <o:OLEObject Type="Embed" ProgID="Equation.3" ShapeID="_x0000_i1033" DrawAspect="Content" ObjectID="_1404803994" r:id="rId22"/>
         </w:object>
       </w:r>
       <w:r>
@@ -285,10 +285,10 @@
           <w:position w:val="-10"/>
         </w:rPr>
         <w:object w:dxaOrig="380" w:dyaOrig="340">
-          <v:shape id="_x0000_i1034" type="#_x0000_t75" style="width:19.2pt;height:17.05pt" o:ole="">
-            <v:imagedata r:id="rId24" o:title=""/>
-          </v:shape>
-          <o:OLEObject Type="Embed" ProgID="Equation.3" ShapeID="_x0000_i1034" DrawAspect="Content" ObjectID="_1404544163" r:id="rId25"/>
+          <v:shape id="_x0000_i1034" type="#_x0000_t75" style="width:19.5pt;height:17.25pt" o:ole="">
+            <v:imagedata r:id="rId23" o:title=""/>
+          </v:shape>
+          <o:OLEObject Type="Embed" ProgID="Equation.3" ShapeID="_x0000_i1034" DrawAspect="Content" ObjectID="_1404803995" r:id="rId24"/>
         </w:object>
       </w:r>
       <w:r>
@@ -303,10 +303,10 @@
           <w:position w:val="-10"/>
         </w:rPr>
         <w:object w:dxaOrig="340" w:dyaOrig="340">
-          <v:shape id="_x0000_i1035" type="#_x0000_t75" style="width:17.05pt;height:17.05pt" o:ole="">
-            <v:imagedata r:id="rId26" o:title=""/>
-          </v:shape>
-          <o:OLEObject Type="Embed" ProgID="Equation.3" ShapeID="_x0000_i1035" DrawAspect="Content" ObjectID="_1404544164" r:id="rId27"/>
+          <v:shape id="_x0000_i1035" type="#_x0000_t75" style="width:17.25pt;height:17.25pt" o:ole="">
+            <v:imagedata r:id="rId25" o:title=""/>
+          </v:shape>
+          <o:OLEObject Type="Embed" ProgID="Equation.3" ShapeID="_x0000_i1035" DrawAspect="Content" ObjectID="_1404803996" r:id="rId26"/>
         </w:object>
       </w:r>
       <w:r>
@@ -321,10 +321,10 @@
           <w:position w:val="-10"/>
         </w:rPr>
         <w:object w:dxaOrig="360" w:dyaOrig="340">
-          <v:shape id="_x0000_i1036" type="#_x0000_t75" style="width:18.15pt;height:17.05pt" o:ole="">
-            <v:imagedata r:id="rId28" o:title=""/>
-          </v:shape>
-          <o:OLEObject Type="Embed" ProgID="Equation.3" ShapeID="_x0000_i1036" DrawAspect="Content" ObjectID="_1404544165" r:id="rId29"/>
+          <v:shape id="_x0000_i1036" type="#_x0000_t75" style="width:18pt;height:17.25pt" o:ole="">
+            <v:imagedata r:id="rId27" o:title=""/>
+          </v:shape>
+          <o:OLEObject Type="Embed" ProgID="Equation.3" ShapeID="_x0000_i1036" DrawAspect="Content" ObjectID="_1404803997" r:id="rId28"/>
         </w:object>
       </w:r>
     </w:p>
@@ -349,10 +349,10 @@
           <w:position w:val="-10"/>
         </w:rPr>
         <w:object w:dxaOrig="700" w:dyaOrig="340">
-          <v:shape id="_x0000_i1037" type="#_x0000_t75" style="width:35.75pt;height:17.05pt" o:ole="">
-            <v:imagedata r:id="rId30" o:title=""/>
-          </v:shape>
-          <o:OLEObject Type="Embed" ProgID="Equation.3" ShapeID="_x0000_i1037" DrawAspect="Content" ObjectID="_1404544166" r:id="rId31"/>
+          <v:shape id="_x0000_i1037" type="#_x0000_t75" style="width:36pt;height:17.25pt" o:ole="">
+            <v:imagedata r:id="rId29" o:title=""/>
+          </v:shape>
+          <o:OLEObject Type="Embed" ProgID="Equation.3" ShapeID="_x0000_i1037" DrawAspect="Content" ObjectID="_1404803998" r:id="rId30"/>
         </w:object>
       </w:r>
     </w:p>
@@ -387,7 +387,7 @@
                     <pic:cNvPicPr/>
                   </pic:nvPicPr>
                   <pic:blipFill>
-                    <a:blip r:embed="rId32">
+                    <a:blip r:embed="rId31">
                       <a:extLst>
                         <a:ext uri="{28A0092B-C50C-407E-A947-70E740481C1C}">
                           <a14:useLocalDpi xmlns:a14="http://schemas.microsoft.com/office/drawing/2010/main" val="0"/>
@@ -589,10 +589,10 @@
           <w:position w:val="-10"/>
         </w:rPr>
         <w:object w:dxaOrig="3280" w:dyaOrig="340">
-          <v:shape id="_x0000_i1038" type="#_x0000_t75" style="width:164.25pt;height:17.05pt" o:ole="">
-            <v:imagedata r:id="rId33" o:title=""/>
-          </v:shape>
-          <o:OLEObject Type="Embed" ProgID="Equation.3" ShapeID="_x0000_i1038" DrawAspect="Content" ObjectID="_1404544167" r:id="rId34"/>
+          <v:shape id="_x0000_i1038" type="#_x0000_t75" style="width:164.25pt;height:17.25pt" o:ole="">
+            <v:imagedata r:id="rId32" o:title=""/>
+          </v:shape>
+          <o:OLEObject Type="Embed" ProgID="Equation.3" ShapeID="_x0000_i1038" DrawAspect="Content" ObjectID="_1404803999" r:id="rId33"/>
         </w:object>
       </w:r>
     </w:p>
@@ -623,10 +623,10 @@
           <w:position w:val="-6"/>
         </w:rPr>
         <w:object w:dxaOrig="200" w:dyaOrig="279">
-          <v:shape id="_x0000_i1039" type="#_x0000_t75" style="width:10.15pt;height:14.4pt" o:ole="">
-            <v:imagedata r:id="rId35" o:title=""/>
-          </v:shape>
-          <o:OLEObject Type="Embed" ProgID="Equation.3" ShapeID="_x0000_i1039" DrawAspect="Content" ObjectID="_1404544168" r:id="rId36"/>
+          <v:shape id="_x0000_i1039" type="#_x0000_t75" style="width:10.5pt;height:14.25pt" o:ole="">
+            <v:imagedata r:id="rId34" o:title=""/>
+          </v:shape>
+          <o:OLEObject Type="Embed" ProgID="Equation.3" ShapeID="_x0000_i1039" DrawAspect="Content" ObjectID="_1404804000" r:id="rId35"/>
         </w:object>
       </w:r>
       <w:r>
@@ -641,10 +641,10 @@
           <w:position w:val="-10"/>
         </w:rPr>
         <w:object w:dxaOrig="880" w:dyaOrig="340">
-          <v:shape id="_x0000_i1040" type="#_x0000_t75" style="width:44.8pt;height:17.05pt" o:ole="">
-            <v:imagedata r:id="rId37" o:title=""/>
-          </v:shape>
-          <o:OLEObject Type="Embed" ProgID="Equation.3" ShapeID="_x0000_i1040" DrawAspect="Content" ObjectID="_1404544169" r:id="rId38"/>
+          <v:shape id="_x0000_i1040" type="#_x0000_t75" style="width:45pt;height:17.25pt" o:ole="">
+            <v:imagedata r:id="rId36" o:title=""/>
+          </v:shape>
+          <o:OLEObject Type="Embed" ProgID="Equation.3" ShapeID="_x0000_i1040" DrawAspect="Content" ObjectID="_1404804001" r:id="rId37"/>
         </w:object>
       </w:r>
       <w:r>
@@ -665,10 +665,10 @@
           <w:position w:val="-10"/>
         </w:rPr>
         <w:object w:dxaOrig="760" w:dyaOrig="340">
-          <v:shape id="_x0000_i1041" type="#_x0000_t75" style="width:37.35pt;height:17.05pt" o:ole="">
-            <v:imagedata r:id="rId39" o:title=""/>
-          </v:shape>
-          <o:OLEObject Type="Embed" ProgID="Equation.3" ShapeID="_x0000_i1041" DrawAspect="Content" ObjectID="_1404544170" r:id="rId40"/>
+          <v:shape id="_x0000_i1041" type="#_x0000_t75" style="width:37.5pt;height:17.25pt" o:ole="">
+            <v:imagedata r:id="rId38" o:title=""/>
+          </v:shape>
+          <o:OLEObject Type="Embed" ProgID="Equation.3" ShapeID="_x0000_i1041" DrawAspect="Content" ObjectID="_1404804002" r:id="rId39"/>
         </w:object>
       </w:r>
       <w:r>
@@ -747,10 +747,10 @@
           <w:position w:val="-12"/>
         </w:rPr>
         <w:object w:dxaOrig="1320" w:dyaOrig="360">
-          <v:shape id="_x0000_i1042" type="#_x0000_t75" style="width:66.15pt;height:18.15pt" o:ole="">
-            <v:imagedata r:id="rId41" o:title=""/>
-          </v:shape>
-          <o:OLEObject Type="Embed" ProgID="Equation.3" ShapeID="_x0000_i1042" DrawAspect="Content" ObjectID="_1404544171" r:id="rId42"/>
+          <v:shape id="_x0000_i1042" type="#_x0000_t75" style="width:66pt;height:18pt" o:ole="">
+            <v:imagedata r:id="rId40" o:title=""/>
+          </v:shape>
+          <o:OLEObject Type="Embed" ProgID="Equation.3" ShapeID="_x0000_i1042" DrawAspect="Content" ObjectID="_1404804003" r:id="rId41"/>
         </w:object>
       </w:r>
       <w:r>
@@ -765,10 +765,10 @@
           <w:position w:val="-10"/>
         </w:rPr>
         <w:object w:dxaOrig="1340" w:dyaOrig="340">
-          <v:shape id="_x0000_i1043" type="#_x0000_t75" style="width:66.65pt;height:17.05pt" o:ole="">
-            <v:imagedata r:id="rId43" o:title=""/>
-          </v:shape>
-          <o:OLEObject Type="Embed" ProgID="Equation.3" ShapeID="_x0000_i1043" DrawAspect="Content" ObjectID="_1404544172" r:id="rId44"/>
+          <v:shape id="_x0000_i1043" type="#_x0000_t75" style="width:66.75pt;height:17.25pt" o:ole="">
+            <v:imagedata r:id="rId42" o:title=""/>
+          </v:shape>
+          <o:OLEObject Type="Embed" ProgID="Equation.3" ShapeID="_x0000_i1043" DrawAspect="Content" ObjectID="_1404804004" r:id="rId43"/>
         </w:object>
       </w:r>
       <w:r>
@@ -783,10 +783,10 @@
           <w:position w:val="-10"/>
         </w:rPr>
         <w:object w:dxaOrig="1359" w:dyaOrig="340">
-          <v:shape id="_x0000_i1044" type="#_x0000_t75" style="width:66.65pt;height:17.05pt" o:ole="">
-            <v:imagedata r:id="rId45" o:title=""/>
-          </v:shape>
-          <o:OLEObject Type="Embed" ProgID="Equation.3" ShapeID="_x0000_i1044" DrawAspect="Content" ObjectID="_1404544173" r:id="rId46"/>
+          <v:shape id="_x0000_i1044" type="#_x0000_t75" style="width:66.75pt;height:17.25pt" o:ole="">
+            <v:imagedata r:id="rId44" o:title=""/>
+          </v:shape>
+          <o:OLEObject Type="Embed" ProgID="Equation.3" ShapeID="_x0000_i1044" DrawAspect="Content" ObjectID="_1404804005" r:id="rId45"/>
         </w:object>
       </w:r>
       <w:r>
@@ -801,10 +801,10 @@
           <w:position w:val="-12"/>
         </w:rPr>
         <w:object w:dxaOrig="1280" w:dyaOrig="360">
-          <v:shape id="_x0000_i1045" type="#_x0000_t75" style="width:64pt;height:18.15pt" o:ole="">
-            <v:imagedata r:id="rId47" o:title=""/>
-          </v:shape>
-          <o:OLEObject Type="Embed" ProgID="Equation.3" ShapeID="_x0000_i1045" DrawAspect="Content" ObjectID="_1404544174" r:id="rId48"/>
+          <v:shape id="_x0000_i1045" type="#_x0000_t75" style="width:63.75pt;height:18pt" o:ole="">
+            <v:imagedata r:id="rId46" o:title=""/>
+          </v:shape>
+          <o:OLEObject Type="Embed" ProgID="Equation.3" ShapeID="_x0000_i1045" DrawAspect="Content" ObjectID="_1404804006" r:id="rId47"/>
         </w:object>
       </w:r>
     </w:p>
@@ -833,10 +833,10 @@
           <w:position w:val="-82"/>
         </w:rPr>
         <w:object w:dxaOrig="8820" w:dyaOrig="1760">
-          <v:shape id="_x0000_i1046" type="#_x0000_t75" style="width:440pt;height:88pt" o:ole="">
-            <v:imagedata r:id="rId49" o:title=""/>
-          </v:shape>
-          <o:OLEObject Type="Embed" ProgID="Equation.3" ShapeID="_x0000_i1046" DrawAspect="Content" ObjectID="_1404544175" r:id="rId50"/>
+          <v:shape id="_x0000_i1046" type="#_x0000_t75" style="width:440.25pt;height:87.75pt" o:ole="">
+            <v:imagedata r:id="rId48" o:title=""/>
+          </v:shape>
+          <o:OLEObject Type="Embed" ProgID="Equation.3" ShapeID="_x0000_i1046" DrawAspect="Content" ObjectID="_1404804007" r:id="rId49"/>
         </w:object>
       </w:r>
     </w:p>
@@ -872,10 +872,10 @@
           <w:position w:val="-82"/>
         </w:rPr>
         <w:object w:dxaOrig="10260" w:dyaOrig="1760">
-          <v:shape id="_x0000_i1047" type="#_x0000_t75" style="width:513.05pt;height:88pt" o:ole="">
-            <v:imagedata r:id="rId51" o:title=""/>
-          </v:shape>
-          <o:OLEObject Type="Embed" ProgID="Equation.3" ShapeID="_x0000_i1047" DrawAspect="Content" ObjectID="_1404544176" r:id="rId52"/>
+          <v:shape id="_x0000_i1047" type="#_x0000_t75" style="width:513pt;height:87.75pt" o:ole="">
+            <v:imagedata r:id="rId50" o:title=""/>
+          </v:shape>
+          <o:OLEObject Type="Embed" ProgID="Equation.3" ShapeID="_x0000_i1047" DrawAspect="Content" ObjectID="_1404804008" r:id="rId51"/>
         </w:object>
       </w:r>
     </w:p>
@@ -909,10 +909,10 @@
           <w:position w:val="-6"/>
         </w:rPr>
         <w:object w:dxaOrig="360" w:dyaOrig="279">
-          <v:shape id="_x0000_i1048" type="#_x0000_t75" style="width:18.15pt;height:14.4pt" o:ole="">
-            <v:imagedata r:id="rId53" o:title=""/>
-          </v:shape>
-          <o:OLEObject Type="Embed" ProgID="Equation.3" ShapeID="_x0000_i1048" DrawAspect="Content" ObjectID="_1404544177" r:id="rId54"/>
+          <v:shape id="_x0000_i1048" type="#_x0000_t75" style="width:18pt;height:14.25pt" o:ole="">
+            <v:imagedata r:id="rId52" o:title=""/>
+          </v:shape>
+          <o:OLEObject Type="Embed" ProgID="Equation.3" ShapeID="_x0000_i1048" DrawAspect="Content" ObjectID="_1404804009" r:id="rId53"/>
         </w:object>
       </w:r>
     </w:p>
@@ -943,10 +943,10 @@
           <w:position w:val="-40"/>
         </w:rPr>
         <w:object w:dxaOrig="7300" w:dyaOrig="800">
-          <v:shape id="_x0000_i1049" type="#_x0000_t75" style="width:364.8pt;height:39.45pt" o:ole="">
-            <v:imagedata r:id="rId55" o:title=""/>
-          </v:shape>
-          <o:OLEObject Type="Embed" ProgID="Equation.3" ShapeID="_x0000_i1049" DrawAspect="Content" ObjectID="_1404544178" r:id="rId56"/>
+          <v:shape id="_x0000_i1049" type="#_x0000_t75" style="width:364.5pt;height:39.75pt" o:ole="">
+            <v:imagedata r:id="rId54" o:title=""/>
+          </v:shape>
+          <o:OLEObject Type="Embed" ProgID="Equation.3" ShapeID="_x0000_i1049" DrawAspect="Content" ObjectID="_1404804010" r:id="rId55"/>
         </w:object>
       </w:r>
     </w:p>
@@ -971,10 +971,10 @@
           <w:position w:val="-30"/>
         </w:rPr>
         <w:object w:dxaOrig="1920" w:dyaOrig="680">
-          <v:shape id="_x0000_i1050" type="#_x0000_t75" style="width:95.45pt;height:33.6pt" o:ole="">
-            <v:imagedata r:id="rId57" o:title=""/>
-          </v:shape>
-          <o:OLEObject Type="Embed" ProgID="Equation.3" ShapeID="_x0000_i1050" DrawAspect="Content" ObjectID="_1404544179" r:id="rId58"/>
+          <v:shape id="_x0000_i1050" type="#_x0000_t75" style="width:95.25pt;height:33.75pt" o:ole="">
+            <v:imagedata r:id="rId56" o:title=""/>
+          </v:shape>
+          <o:OLEObject Type="Embed" ProgID="Equation.3" ShapeID="_x0000_i1050" DrawAspect="Content" ObjectID="_1404804011" r:id="rId57"/>
         </w:object>
       </w:r>
       <w:r>
@@ -995,10 +995,10 @@
           <w:position w:val="-30"/>
         </w:rPr>
         <w:object w:dxaOrig="2060" w:dyaOrig="700">
-          <v:shape id="_x0000_i1051" type="#_x0000_t75" style="width:103.45pt;height:35.75pt" o:ole="">
-            <v:imagedata r:id="rId59" o:title=""/>
-          </v:shape>
-          <o:OLEObject Type="Embed" ProgID="Equation.3" ShapeID="_x0000_i1051" DrawAspect="Content" ObjectID="_1404544180" r:id="rId60"/>
+          <v:shape id="_x0000_i1051" type="#_x0000_t75" style="width:103.5pt;height:36pt" o:ole="">
+            <v:imagedata r:id="rId58" o:title=""/>
+          </v:shape>
+          <o:OLEObject Type="Embed" ProgID="Equation.3" ShapeID="_x0000_i1051" DrawAspect="Content" ObjectID="_1404804012" r:id="rId59"/>
         </w:object>
       </w:r>
       <w:r>
@@ -1025,10 +1025,10 @@
           <w:position w:val="-30"/>
         </w:rPr>
         <w:object w:dxaOrig="2600" w:dyaOrig="700">
-          <v:shape id="_x0000_i1052" type="#_x0000_t75" style="width:129.6pt;height:35.75pt" o:ole="">
-            <v:imagedata r:id="rId61" o:title=""/>
-          </v:shape>
-          <o:OLEObject Type="Embed" ProgID="Equation.3" ShapeID="_x0000_i1052" DrawAspect="Content" ObjectID="_1404544181" r:id="rId62"/>
+          <v:shape id="_x0000_i1052" type="#_x0000_t75" style="width:129.75pt;height:36pt" o:ole="">
+            <v:imagedata r:id="rId60" o:title=""/>
+          </v:shape>
+          <o:OLEObject Type="Embed" ProgID="Equation.3" ShapeID="_x0000_i1052" DrawAspect="Content" ObjectID="_1404804013" r:id="rId61"/>
         </w:object>
       </w:r>
       <w:r>
@@ -1049,10 +1049,10 @@
           <w:position w:val="-30"/>
         </w:rPr>
         <w:object w:dxaOrig="2640" w:dyaOrig="700">
-          <v:shape id="_x0000_i1053" type="#_x0000_t75" style="width:132.8pt;height:35.75pt" o:ole="">
-            <v:imagedata r:id="rId63" o:title=""/>
-          </v:shape>
-          <o:OLEObject Type="Embed" ProgID="Equation.3" ShapeID="_x0000_i1053" DrawAspect="Content" ObjectID="_1404544182" r:id="rId64"/>
+          <v:shape id="_x0000_i1053" type="#_x0000_t75" style="width:132.75pt;height:36pt" o:ole="">
+            <v:imagedata r:id="rId62" o:title=""/>
+          </v:shape>
+          <o:OLEObject Type="Embed" ProgID="Equation.3" ShapeID="_x0000_i1053" DrawAspect="Content" ObjectID="_1404804014" r:id="rId63"/>
         </w:object>
       </w:r>
       <w:r>
@@ -1077,10 +1077,10 @@
           <w:position w:val="-10"/>
         </w:rPr>
         <w:object w:dxaOrig="300" w:dyaOrig="340">
-          <v:shape id="_x0000_i1054" type="#_x0000_t75" style="width:14.95pt;height:17.05pt" o:ole="">
-            <v:imagedata r:id="rId65" o:title=""/>
-          </v:shape>
-          <o:OLEObject Type="Embed" ProgID="Equation.3" ShapeID="_x0000_i1054" DrawAspect="Content" ObjectID="_1404544183" r:id="rId66"/>
+          <v:shape id="_x0000_i1054" type="#_x0000_t75" style="width:15pt;height:17.25pt" o:ole="">
+            <v:imagedata r:id="rId64" o:title=""/>
+          </v:shape>
+          <o:OLEObject Type="Embed" ProgID="Equation.3" ShapeID="_x0000_i1054" DrawAspect="Content" ObjectID="_1404804015" r:id="rId65"/>
         </w:object>
       </w:r>
       <w:r>
@@ -1095,10 +1095,10 @@
           <w:position w:val="-10"/>
         </w:rPr>
         <w:object w:dxaOrig="700" w:dyaOrig="340">
-          <v:shape id="_x0000_i1055" type="#_x0000_t75" style="width:35.75pt;height:17.05pt" o:ole="">
-            <v:imagedata r:id="rId67" o:title=""/>
-          </v:shape>
-          <o:OLEObject Type="Embed" ProgID="Equation.3" ShapeID="_x0000_i1055" DrawAspect="Content" ObjectID="_1404544184" r:id="rId68"/>
+          <v:shape id="_x0000_i1055" type="#_x0000_t75" style="width:36pt;height:17.25pt" o:ole="">
+            <v:imagedata r:id="rId66" o:title=""/>
+          </v:shape>
+          <o:OLEObject Type="Embed" ProgID="Equation.3" ShapeID="_x0000_i1055" DrawAspect="Content" ObjectID="_1404804016" r:id="rId67"/>
         </w:object>
       </w:r>
       <w:r>
@@ -1123,10 +1123,10 @@
           <w:position w:val="-12"/>
         </w:rPr>
         <w:object w:dxaOrig="2040" w:dyaOrig="360">
-          <v:shape id="_x0000_i1056" type="#_x0000_t75" style="width:101.35pt;height:18.15pt" o:ole="">
-            <v:imagedata r:id="rId69" o:title=""/>
-          </v:shape>
-          <o:OLEObject Type="Embed" ProgID="Equation.3" ShapeID="_x0000_i1056" DrawAspect="Content" ObjectID="_1404544185" r:id="rId70"/>
+          <v:shape id="_x0000_i1056" type="#_x0000_t75" style="width:101.25pt;height:18pt" o:ole="">
+            <v:imagedata r:id="rId68" o:title=""/>
+          </v:shape>
+          <o:OLEObject Type="Embed" ProgID="Equation.3" ShapeID="_x0000_i1056" DrawAspect="Content" ObjectID="_1404804017" r:id="rId69"/>
         </w:object>
       </w:r>
       <w:r>
@@ -1152,10 +1152,10 @@
           <w:position w:val="-84"/>
         </w:rPr>
         <w:object w:dxaOrig="8720" w:dyaOrig="1800">
-          <v:shape id="_x0000_i1057" type="#_x0000_t75" style="width:436.25pt;height:90.15pt" o:ole="">
-            <v:imagedata r:id="rId71" o:title=""/>
-          </v:shape>
-          <o:OLEObject Type="Embed" ProgID="Equation.3" ShapeID="_x0000_i1057" DrawAspect="Content" ObjectID="_1404544186" r:id="rId72"/>
+          <v:shape id="_x0000_i1057" type="#_x0000_t75" style="width:436.5pt;height:90pt" o:ole="">
+            <v:imagedata r:id="rId70" o:title=""/>
+          </v:shape>
+          <o:OLEObject Type="Embed" ProgID="Equation.3" ShapeID="_x0000_i1057" DrawAspect="Content" ObjectID="_1404804018" r:id="rId71"/>
         </w:object>
       </w:r>
     </w:p>
@@ -1199,10 +1199,10 @@
           <w:position w:val="-14"/>
         </w:rPr>
         <w:object w:dxaOrig="2659" w:dyaOrig="380">
-          <v:shape id="_x0000_i1058" type="#_x0000_t75" style="width:132.8pt;height:19.2pt" o:ole="">
-            <v:imagedata r:id="rId73" o:title=""/>
-          </v:shape>
-          <o:OLEObject Type="Embed" ProgID="Equation.3" ShapeID="_x0000_i1058" DrawAspect="Content" ObjectID="_1404544187" r:id="rId74"/>
+          <v:shape id="_x0000_i1058" type="#_x0000_t75" style="width:132.75pt;height:19.5pt" o:ole="">
+            <v:imagedata r:id="rId72" o:title=""/>
+          </v:shape>
+          <o:OLEObject Type="Embed" ProgID="Equation.3" ShapeID="_x0000_i1058" DrawAspect="Content" ObjectID="_1404804019" r:id="rId73"/>
         </w:object>
       </w:r>
     </w:p>
@@ -1228,50 +1228,50 @@
           <w:position w:val="-80"/>
         </w:rPr>
         <w:pict>
-          <v:shape id="_x0000_i1059" type="#_x0000_t75" style="width:500.8pt;height:77.85pt">
+          <v:shape id="_x0000_i1059" type="#_x0000_t75" style="width:501pt;height:78pt">
+            <v:imagedata r:id="rId74" o:title=""/>
+          </v:shape>
+        </w:pict>
+      </w:r>
+    </w:p>
+    <w:p>
+      <w:pPr>
+        <w:spacing w:after="0" w:line="240" w:lineRule="auto"/>
+        <w:contextualSpacing/>
+        <w:jc w:val="both"/>
+        <w:rPr>
+          <w:rFonts w:ascii="Times New Roman" w:hAnsi="Times New Roman" w:cs="Times New Roman"/>
+          <w:position w:val="-80"/>
+        </w:rPr>
+      </w:pPr>
+      <w:r>
+        <w:rPr>
+          <w:rFonts w:ascii="Times New Roman" w:hAnsi="Times New Roman" w:cs="Times New Roman"/>
+          <w:position w:val="-80"/>
+        </w:rPr>
+        <w:t>И</w:t>
+      </w:r>
+    </w:p>
+    <w:p>
+      <w:pPr>
+        <w:spacing w:after="0" w:line="240" w:lineRule="auto"/>
+        <w:contextualSpacing/>
+        <w:jc w:val="both"/>
+        <w:rPr>
+          <w:rFonts w:ascii="Times New Roman" w:hAnsi="Times New Roman" w:cs="Times New Roman"/>
+          <w:position w:val="-82"/>
+        </w:rPr>
+      </w:pPr>
+      <w:r>
+        <w:rPr>
+          <w:rFonts w:ascii="Times New Roman" w:hAnsi="Times New Roman" w:cs="Times New Roman"/>
+          <w:position w:val="-44"/>
+        </w:rPr>
+        <w:object w:dxaOrig="14860" w:dyaOrig="1300">
+          <v:shape id="_x0000_i1060" type="#_x0000_t75" style="width:743.25pt;height:65.25pt" o:ole="">
             <v:imagedata r:id="rId75" o:title=""/>
           </v:shape>
-        </w:pict>
-      </w:r>
-    </w:p>
-    <w:p>
-      <w:pPr>
-        <w:spacing w:after="0" w:line="240" w:lineRule="auto"/>
-        <w:contextualSpacing/>
-        <w:jc w:val="both"/>
-        <w:rPr>
-          <w:rFonts w:ascii="Times New Roman" w:hAnsi="Times New Roman" w:cs="Times New Roman"/>
-          <w:position w:val="-80"/>
-        </w:rPr>
-      </w:pPr>
-      <w:r>
-        <w:rPr>
-          <w:rFonts w:ascii="Times New Roman" w:hAnsi="Times New Roman" w:cs="Times New Roman"/>
-          <w:position w:val="-80"/>
-        </w:rPr>
-        <w:t>И</w:t>
-      </w:r>
-    </w:p>
-    <w:p>
-      <w:pPr>
-        <w:spacing w:after="0" w:line="240" w:lineRule="auto"/>
-        <w:contextualSpacing/>
-        <w:jc w:val="both"/>
-        <w:rPr>
-          <w:rFonts w:ascii="Times New Roman" w:hAnsi="Times New Roman" w:cs="Times New Roman"/>
-          <w:position w:val="-82"/>
-        </w:rPr>
-      </w:pPr>
-      <w:r>
-        <w:rPr>
-          <w:rFonts w:ascii="Times New Roman" w:hAnsi="Times New Roman" w:cs="Times New Roman"/>
-          <w:position w:val="-44"/>
-        </w:rPr>
-        <w:object w:dxaOrig="14860" w:dyaOrig="1300">
-          <v:shape id="_x0000_i1060" type="#_x0000_t75" style="width:742.95pt;height:65.05pt" o:ole="">
-            <v:imagedata r:id="rId76" o:title=""/>
-          </v:shape>
-          <o:OLEObject Type="Embed" ProgID="Equation.3" ShapeID="_x0000_i1060" DrawAspect="Content" ObjectID="_1404544188" r:id="rId77"/>
+          <o:OLEObject Type="Embed" ProgID="Equation.3" ShapeID="_x0000_i1060" DrawAspect="Content" ObjectID="_1404804020" r:id="rId76"/>
         </w:object>
       </w:r>
     </w:p>
@@ -1335,10 +1335,10 @@
           <w:position w:val="-10"/>
         </w:rPr>
         <w:object w:dxaOrig="1520" w:dyaOrig="340">
-          <v:shape id="_x0000_i1061" type="#_x0000_t75" style="width:76.25pt;height:17.05pt" o:ole="">
-            <v:imagedata r:id="rId78" o:title=""/>
-          </v:shape>
-          <o:OLEObject Type="Embed" ProgID="Equation.3" ShapeID="_x0000_i1061" DrawAspect="Content" ObjectID="_1404544189" r:id="rId79"/>
+          <v:shape id="_x0000_i1061" type="#_x0000_t75" style="width:76.5pt;height:17.25pt" o:ole="">
+            <v:imagedata r:id="rId77" o:title=""/>
+          </v:shape>
+          <o:OLEObject Type="Embed" ProgID="Equation.3" ShapeID="_x0000_i1061" DrawAspect="Content" ObjectID="_1404804021" r:id="rId78"/>
         </w:object>
       </w:r>
     </w:p>
@@ -1374,10 +1374,10 @@
           <w:position w:val="-166"/>
         </w:rPr>
         <w:object w:dxaOrig="11380" w:dyaOrig="3440">
-          <v:shape id="_x0000_i1062" type="#_x0000_t75" style="width:569.05pt;height:172.25pt" o:ole="">
-            <v:imagedata r:id="rId80" o:title=""/>
-          </v:shape>
-          <o:OLEObject Type="Embed" ProgID="Equation.3" ShapeID="_x0000_i1062" DrawAspect="Content" ObjectID="_1404544190" r:id="rId81"/>
+          <v:shape id="_x0000_i1062" type="#_x0000_t75" style="width:569.25pt;height:172.5pt" o:ole="">
+            <v:imagedata r:id="rId79" o:title=""/>
+          </v:shape>
+          <o:OLEObject Type="Embed" ProgID="Equation.3" ShapeID="_x0000_i1062" DrawAspect="Content" ObjectID="_1404804022" r:id="rId80"/>
         </w:object>
       </w:r>
     </w:p>
@@ -1417,10 +1417,10 @@
           <w:position w:val="-80"/>
         </w:rPr>
         <w:object w:dxaOrig="9580" w:dyaOrig="1719">
-          <v:shape id="_x0000_i1063" type="#_x0000_t75" style="width:478.4pt;height:86.4pt" o:ole="">
-            <v:imagedata r:id="rId82" o:title=""/>
-          </v:shape>
-          <o:OLEObject Type="Embed" ProgID="Equation.3" ShapeID="_x0000_i1063" DrawAspect="Content" ObjectID="_1404544191" r:id="rId83"/>
+          <v:shape id="_x0000_i1063" type="#_x0000_t75" style="width:478.5pt;height:86.25pt" o:ole="">
+            <v:imagedata r:id="rId81" o:title=""/>
+          </v:shape>
+          <o:OLEObject Type="Embed" ProgID="Equation.3" ShapeID="_x0000_i1063" DrawAspect="Content" ObjectID="_1404804023" r:id="rId82"/>
         </w:object>
       </w:r>
     </w:p>
@@ -1440,10 +1440,10 @@
           <w:position w:val="-36"/>
         </w:rPr>
         <w:object w:dxaOrig="7640" w:dyaOrig="820">
-          <v:shape id="_x0000_i1064" type="#_x0000_t75" style="width:370.15pt;height:39.45pt" o:ole="">
-            <v:imagedata r:id="rId84" o:title=""/>
-          </v:shape>
-          <o:OLEObject Type="Embed" ProgID="Equation.3" ShapeID="_x0000_i1064" DrawAspect="Content" ObjectID="_1404544192" r:id="rId85"/>
+          <v:shape id="_x0000_i1064" type="#_x0000_t75" style="width:370.5pt;height:39.75pt" o:ole="">
+            <v:imagedata r:id="rId83" o:title=""/>
+          </v:shape>
+          <o:OLEObject Type="Embed" ProgID="Equation.3" ShapeID="_x0000_i1064" DrawAspect="Content" ObjectID="_1404804024" r:id="rId84"/>
         </w:object>
       </w:r>
     </w:p>
@@ -1481,10 +1481,10 @@
           <w:position w:val="-70"/>
         </w:rPr>
         <w:object w:dxaOrig="7720" w:dyaOrig="1520">
-          <v:shape id="_x0000_i1065" type="#_x0000_t75" style="width:373.85pt;height:74.15pt" o:ole="">
-            <v:imagedata r:id="rId86" o:title=""/>
-          </v:shape>
-          <o:OLEObject Type="Embed" ProgID="Equation.3" ShapeID="_x0000_i1065" DrawAspect="Content" ObjectID="_1404544193" r:id="rId87"/>
+          <v:shape id="_x0000_i1065" type="#_x0000_t75" style="width:374.25pt;height:74.25pt" o:ole="">
+            <v:imagedata r:id="rId85" o:title=""/>
+          </v:shape>
+          <o:OLEObject Type="Embed" ProgID="Equation.3" ShapeID="_x0000_i1065" DrawAspect="Content" ObjectID="_1404804025" r:id="rId86"/>
         </w:object>
       </w:r>
     </w:p>
@@ -1522,10 +1522,10 @@
           <w:position w:val="-84"/>
         </w:rPr>
         <w:object w:dxaOrig="15840" w:dyaOrig="1800">
-          <v:shape id="_x0000_i1066" type="#_x0000_t75" style="width:769.05pt;height:87.45pt" o:ole="">
-            <v:imagedata r:id="rId88" o:title=""/>
-          </v:shape>
-          <o:OLEObject Type="Embed" ProgID="Equation.3" ShapeID="_x0000_i1066" DrawAspect="Content" ObjectID="_1404544194" r:id="rId89"/>
+          <v:shape id="_x0000_i1066" type="#_x0000_t75" style="width:768.75pt;height:87.75pt" o:ole="">
+            <v:imagedata r:id="rId87" o:title=""/>
+          </v:shape>
+          <o:OLEObject Type="Embed" ProgID="Equation.3" ShapeID="_x0000_i1066" DrawAspect="Content" ObjectID="_1404804026" r:id="rId88"/>
         </w:object>
       </w:r>
     </w:p>
@@ -1587,10 +1587,10 @@
           <w:rFonts w:ascii="Times New Roman" w:hAnsi="Times New Roman" w:cs="Times New Roman"/>
         </w:rPr>
         <w:object w:dxaOrig="1260" w:dyaOrig="340">
-          <v:shape id="_x0000_i1067" type="#_x0000_t75" style="width:64pt;height:17.05pt" o:ole="">
-            <v:imagedata r:id="rId90" o:title=""/>
-          </v:shape>
-          <o:OLEObject Type="Embed" ProgID="Equation.3" ShapeID="_x0000_i1067" DrawAspect="Content" ObjectID="_1404544195" r:id="rId91"/>
+          <v:shape id="_x0000_i1067" type="#_x0000_t75" style="width:63.75pt;height:17.25pt" o:ole="">
+            <v:imagedata r:id="rId89" o:title=""/>
+          </v:shape>
+          <o:OLEObject Type="Embed" ProgID="Equation.3" ShapeID="_x0000_i1067" DrawAspect="Content" ObjectID="_1404804027" r:id="rId90"/>
         </w:object>
       </w:r>
       <w:r>
@@ -1620,10 +1620,10 @@
           <w:rFonts w:ascii="Times New Roman" w:hAnsi="Times New Roman" w:cs="Times New Roman"/>
         </w:rPr>
         <w:object w:dxaOrig="220" w:dyaOrig="320">
-          <v:shape id="_x0000_i1068" type="#_x0000_t75" style="width:11.2pt;height:16pt" o:ole="">
-            <v:imagedata r:id="rId92" o:title=""/>
-          </v:shape>
-          <o:OLEObject Type="Embed" ProgID="Equation.3" ShapeID="_x0000_i1068" DrawAspect="Content" ObjectID="_1404544196" r:id="rId93"/>
+          <v:shape id="_x0000_i1068" type="#_x0000_t75" style="width:11.25pt;height:15.75pt" o:ole="">
+            <v:imagedata r:id="rId91" o:title=""/>
+          </v:shape>
+          <o:OLEObject Type="Embed" ProgID="Equation.3" ShapeID="_x0000_i1068" DrawAspect="Content" ObjectID="_1404804028" r:id="rId92"/>
         </w:object>
       </w:r>
       <w:r>
@@ -1637,10 +1637,10 @@
           <w:rFonts w:ascii="Times New Roman" w:hAnsi="Times New Roman" w:cs="Times New Roman"/>
         </w:rPr>
         <w:object w:dxaOrig="200" w:dyaOrig="279">
-          <v:shape id="_x0000_i1069" type="#_x0000_t75" style="width:10.15pt;height:14.4pt" o:ole="">
-            <v:imagedata r:id="rId94" o:title=""/>
-          </v:shape>
-          <o:OLEObject Type="Embed" ProgID="Equation.3" ShapeID="_x0000_i1069" DrawAspect="Content" ObjectID="_1404544197" r:id="rId95"/>
+          <v:shape id="_x0000_i1069" type="#_x0000_t75" style="width:10.5pt;height:14.25pt" o:ole="">
+            <v:imagedata r:id="rId93" o:title=""/>
+          </v:shape>
+          <o:OLEObject Type="Embed" ProgID="Equation.3" ShapeID="_x0000_i1069" DrawAspect="Content" ObjectID="_1404804029" r:id="rId94"/>
         </w:object>
       </w:r>
       <w:r>
@@ -1654,10 +1654,10 @@
           <w:rFonts w:ascii="Times New Roman" w:hAnsi="Times New Roman" w:cs="Times New Roman"/>
         </w:rPr>
         <w:object w:dxaOrig="240" w:dyaOrig="260">
-          <v:shape id="_x0000_i1070" type="#_x0000_t75" style="width:12.25pt;height:13.35pt" o:ole="">
-            <v:imagedata r:id="rId96" o:title=""/>
-          </v:shape>
-          <o:OLEObject Type="Embed" ProgID="Equation.3" ShapeID="_x0000_i1070" DrawAspect="Content" ObjectID="_1404544198" r:id="rId97"/>
+          <v:shape id="_x0000_i1070" type="#_x0000_t75" style="width:12pt;height:13.5pt" o:ole="">
+            <v:imagedata r:id="rId95" o:title=""/>
+          </v:shape>
+          <o:OLEObject Type="Embed" ProgID="Equation.3" ShapeID="_x0000_i1070" DrawAspect="Content" ObjectID="_1404804030" r:id="rId96"/>
         </w:object>
       </w:r>
       <w:r>
@@ -1671,10 +1671,10 @@
           <w:rFonts w:ascii="Times New Roman" w:hAnsi="Times New Roman" w:cs="Times New Roman"/>
         </w:rPr>
         <w:object w:dxaOrig="240" w:dyaOrig="260">
-          <v:shape id="_x0000_i1071" type="#_x0000_t75" style="width:12.25pt;height:13.35pt" o:ole="">
-            <v:imagedata r:id="rId98" o:title=""/>
-          </v:shape>
-          <o:OLEObject Type="Embed" ProgID="Equation.3" ShapeID="_x0000_i1071" DrawAspect="Content" ObjectID="_1404544199" r:id="rId99"/>
+          <v:shape id="_x0000_i1071" type="#_x0000_t75" style="width:12pt;height:13.5pt" o:ole="">
+            <v:imagedata r:id="rId97" o:title=""/>
+          </v:shape>
+          <o:OLEObject Type="Embed" ProgID="Equation.3" ShapeID="_x0000_i1071" DrawAspect="Content" ObjectID="_1404804031" r:id="rId98"/>
         </w:object>
       </w:r>
       <w:r>
@@ -1688,10 +1688,10 @@
           <w:rFonts w:ascii="Times New Roman" w:hAnsi="Times New Roman" w:cs="Times New Roman"/>
         </w:rPr>
         <w:object w:dxaOrig="2040" w:dyaOrig="360">
-          <v:shape id="_x0000_i1072" type="#_x0000_t75" style="width:102.4pt;height:18.15pt" o:ole="">
-            <v:imagedata r:id="rId100" o:title=""/>
-          </v:shape>
-          <o:OLEObject Type="Embed" ProgID="Equation.3" ShapeID="_x0000_i1072" DrawAspect="Content" ObjectID="_1404544200" r:id="rId101"/>
+          <v:shape id="_x0000_i1072" type="#_x0000_t75" style="width:102.75pt;height:18pt" o:ole="">
+            <v:imagedata r:id="rId99" o:title=""/>
+          </v:shape>
+          <o:OLEObject Type="Embed" ProgID="Equation.3" ShapeID="_x0000_i1072" DrawAspect="Content" ObjectID="_1404804032" r:id="rId100"/>
         </w:object>
       </w:r>
       <w:r>
@@ -1705,10 +1705,10 @@
           <w:rFonts w:ascii="Times New Roman" w:hAnsi="Times New Roman" w:cs="Times New Roman"/>
         </w:rPr>
         <w:object w:dxaOrig="160" w:dyaOrig="160">
-          <v:shape id="_x0000_i1073" type="#_x0000_t75" style="width:8pt;height:8pt" o:ole="">
-            <v:imagedata r:id="rId102" o:title=""/>
-          </v:shape>
-          <o:OLEObject Type="Embed" ProgID="Equation.3" ShapeID="_x0000_i1073" DrawAspect="Content" ObjectID="_1404544201" r:id="rId103"/>
+          <v:shape id="_x0000_i1073" type="#_x0000_t75" style="width:8.25pt;height:8.25pt" o:ole="">
+            <v:imagedata r:id="rId101" o:title=""/>
+          </v:shape>
+          <o:OLEObject Type="Embed" ProgID="Equation.3" ShapeID="_x0000_i1073" DrawAspect="Content" ObjectID="_1404804033" r:id="rId102"/>
         </w:object>
       </w:r>
       <w:r>
@@ -1739,10 +1739,10 @@
           <w:position w:val="-10"/>
         </w:rPr>
         <w:object w:dxaOrig="380" w:dyaOrig="340">
-          <v:shape id="_x0000_i1074" type="#_x0000_t75" style="width:19.2pt;height:17.05pt" o:ole="">
-            <v:imagedata r:id="rId104" o:title=""/>
-          </v:shape>
-          <o:OLEObject Type="Embed" ProgID="Equation.3" ShapeID="_x0000_i1074" DrawAspect="Content" ObjectID="_1404544202" r:id="rId105"/>
+          <v:shape id="_x0000_i1074" type="#_x0000_t75" style="width:19.5pt;height:17.25pt" o:ole="">
+            <v:imagedata r:id="rId103" o:title=""/>
+          </v:shape>
+          <o:OLEObject Type="Embed" ProgID="Equation.3" ShapeID="_x0000_i1074" DrawAspect="Content" ObjectID="_1404804034" r:id="rId104"/>
         </w:object>
       </w:r>
       <w:r>
@@ -1766,10 +1766,10 @@
           <w:rFonts w:ascii="Times New Roman" w:hAnsi="Times New Roman" w:cs="Times New Roman"/>
         </w:rPr>
         <w:object w:dxaOrig="1579" w:dyaOrig="720">
-          <v:shape id="_x0000_i1075" type="#_x0000_t75" style="width:78.95pt;height:36.25pt" o:ole="">
-            <v:imagedata r:id="rId106" o:title=""/>
-          </v:shape>
-          <o:OLEObject Type="Embed" ProgID="Equation.3" ShapeID="_x0000_i1075" DrawAspect="Content" ObjectID="_1404544203" r:id="rId107"/>
+          <v:shape id="_x0000_i1075" type="#_x0000_t75" style="width:78.75pt;height:36pt" o:ole="">
+            <v:imagedata r:id="rId105" o:title=""/>
+          </v:shape>
+          <o:OLEObject Type="Embed" ProgID="Equation.3" ShapeID="_x0000_i1075" DrawAspect="Content" ObjectID="_1404804035" r:id="rId106"/>
         </w:object>
       </w:r>
     </w:p>
@@ -1803,10 +1803,10 @@
           <w:rFonts w:ascii="Times New Roman" w:hAnsi="Times New Roman" w:cs="Times New Roman"/>
         </w:rPr>
         <w:object w:dxaOrig="2400" w:dyaOrig="360">
-          <v:shape id="_x0000_i1076" type="#_x0000_t75" style="width:119.45pt;height:18.15pt" o:ole="">
-            <v:imagedata r:id="rId108" o:title=""/>
-          </v:shape>
-          <o:OLEObject Type="Embed" ProgID="Equation.3" ShapeID="_x0000_i1076" DrawAspect="Content" ObjectID="_1404544204" r:id="rId109"/>
+          <v:shape id="_x0000_i1076" type="#_x0000_t75" style="width:119.25pt;height:18pt" o:ole="">
+            <v:imagedata r:id="rId107" o:title=""/>
+          </v:shape>
+          <o:OLEObject Type="Embed" ProgID="Equation.3" ShapeID="_x0000_i1076" DrawAspect="Content" ObjectID="_1404804036" r:id="rId108"/>
         </w:object>
       </w:r>
     </w:p>
@@ -1830,10 +1830,10 @@
           <w:rFonts w:ascii="Times New Roman" w:hAnsi="Times New Roman" w:cs="Times New Roman"/>
         </w:rPr>
         <w:object w:dxaOrig="760" w:dyaOrig="340">
-          <v:shape id="_x0000_i1077" type="#_x0000_t75" style="width:37.35pt;height:17.05pt" o:ole="">
-            <v:imagedata r:id="rId110" o:title=""/>
-          </v:shape>
-          <o:OLEObject Type="Embed" ProgID="Equation.3" ShapeID="_x0000_i1077" DrawAspect="Content" ObjectID="_1404544205" r:id="rId111"/>
+          <v:shape id="_x0000_i1077" type="#_x0000_t75" style="width:37.5pt;height:17.25pt" o:ole="">
+            <v:imagedata r:id="rId109" o:title=""/>
+          </v:shape>
+          <o:OLEObject Type="Embed" ProgID="Equation.3" ShapeID="_x0000_i1077" DrawAspect="Content" ObjectID="_1404804037" r:id="rId110"/>
         </w:object>
       </w:r>
       <w:r>
@@ -1853,10 +1853,10 @@
           <w:rFonts w:ascii="Times New Roman" w:hAnsi="Times New Roman" w:cs="Times New Roman"/>
         </w:rPr>
         <w:object w:dxaOrig="220" w:dyaOrig="260">
-          <v:shape id="_x0000_i1078" type="#_x0000_t75" style="width:11.2pt;height:13.35pt" o:ole="">
-            <v:imagedata r:id="rId112" o:title=""/>
-          </v:shape>
-          <o:OLEObject Type="Embed" ProgID="Equation.3" ShapeID="_x0000_i1078" DrawAspect="Content" ObjectID="_1404544206" r:id="rId113"/>
+          <v:shape id="_x0000_i1078" type="#_x0000_t75" style="width:11.25pt;height:13.5pt" o:ole="">
+            <v:imagedata r:id="rId111" o:title=""/>
+          </v:shape>
+          <o:OLEObject Type="Embed" ProgID="Equation.3" ShapeID="_x0000_i1078" DrawAspect="Content" ObjectID="_1404804038" r:id="rId112"/>
         </w:object>
       </w:r>
       <w:r>
@@ -1886,10 +1886,10 @@
           <w:rFonts w:ascii="Times New Roman" w:hAnsi="Times New Roman" w:cs="Times New Roman"/>
         </w:rPr>
         <w:object w:dxaOrig="240" w:dyaOrig="260">
-          <v:shape id="_x0000_i1079" type="#_x0000_t75" style="width:12.25pt;height:13.35pt" o:ole="">
-            <v:imagedata r:id="rId98" o:title=""/>
-          </v:shape>
-          <o:OLEObject Type="Embed" ProgID="Equation.3" ShapeID="_x0000_i1079" DrawAspect="Content" ObjectID="_1404544207" r:id="rId114"/>
+          <v:shape id="_x0000_i1079" type="#_x0000_t75" style="width:12pt;height:13.5pt" o:ole="">
+            <v:imagedata r:id="rId97" o:title=""/>
+          </v:shape>
+          <o:OLEObject Type="Embed" ProgID="Equation.3" ShapeID="_x0000_i1079" DrawAspect="Content" ObjectID="_1404804039" r:id="rId113"/>
         </w:object>
       </w:r>
       <w:r>
@@ -1903,10 +1903,10 @@
           <w:rFonts w:ascii="Times New Roman" w:hAnsi="Times New Roman" w:cs="Times New Roman"/>
         </w:rPr>
         <w:object w:dxaOrig="780" w:dyaOrig="300">
-          <v:shape id="_x0000_i1080" type="#_x0000_t75" style="width:38.4pt;height:14.95pt" o:ole="">
-            <v:imagedata r:id="rId115" o:title=""/>
-          </v:shape>
-          <o:OLEObject Type="Embed" ProgID="Equation.3" ShapeID="_x0000_i1080" DrawAspect="Content" ObjectID="_1404544208" r:id="rId116"/>
+          <v:shape id="_x0000_i1080" type="#_x0000_t75" style="width:38.25pt;height:15pt" o:ole="">
+            <v:imagedata r:id="rId114" o:title=""/>
+          </v:shape>
+          <o:OLEObject Type="Embed" ProgID="Equation.3" ShapeID="_x0000_i1080" DrawAspect="Content" ObjectID="_1404804040" r:id="rId115"/>
         </w:object>
       </w:r>
       <w:r>
@@ -1921,10 +1921,10 @@
           <w:position w:val="-10"/>
         </w:rPr>
         <w:object w:dxaOrig="2320" w:dyaOrig="340">
-          <v:shape id="_x0000_i1081" type="#_x0000_t75" style="width:115.75pt;height:17.05pt" o:ole="">
-            <v:imagedata r:id="rId117" o:title=""/>
-          </v:shape>
-          <o:OLEObject Type="Embed" ProgID="Equation.3" ShapeID="_x0000_i1081" DrawAspect="Content" ObjectID="_1404544209" r:id="rId118"/>
+          <v:shape id="_x0000_i1081" type="#_x0000_t75" style="width:115.5pt;height:17.25pt" o:ole="">
+            <v:imagedata r:id="rId116" o:title=""/>
+          </v:shape>
+          <o:OLEObject Type="Embed" ProgID="Equation.3" ShapeID="_x0000_i1081" DrawAspect="Content" ObjectID="_1404804041" r:id="rId117"/>
         </w:object>
       </w:r>
     </w:p>
@@ -1992,10 +1992,10 @@
           <w:position w:val="-10"/>
         </w:rPr>
         <w:object w:dxaOrig="1240" w:dyaOrig="340">
-          <v:shape id="_x0000_i1082" type="#_x0000_t75" style="width:61.85pt;height:17.05pt" o:ole="">
-            <v:imagedata r:id="rId119" o:title=""/>
-          </v:shape>
-          <o:OLEObject Type="Embed" ProgID="Equation.3" ShapeID="_x0000_i1082" DrawAspect="Content" ObjectID="_1404544210" r:id="rId120"/>
+          <v:shape id="_x0000_i1082" type="#_x0000_t75" style="width:62.25pt;height:17.25pt" o:ole="">
+            <v:imagedata r:id="rId118" o:title=""/>
+          </v:shape>
+          <o:OLEObject Type="Embed" ProgID="Equation.3" ShapeID="_x0000_i1082" DrawAspect="Content" ObjectID="_1404804042" r:id="rId119"/>
         </w:object>
       </w:r>
       <w:r>
@@ -2010,10 +2010,10 @@
           <w:position w:val="-10"/>
         </w:rPr>
         <w:object w:dxaOrig="2020" w:dyaOrig="340">
-          <v:shape id="_x0000_i1083" type="#_x0000_t75" style="width:101.35pt;height:17.05pt" o:ole="">
-            <v:imagedata r:id="rId121" o:title=""/>
-          </v:shape>
-          <o:OLEObject Type="Embed" ProgID="Equation.3" ShapeID="_x0000_i1083" DrawAspect="Content" ObjectID="_1404544211" r:id="rId122"/>
+          <v:shape id="_x0000_i1083" type="#_x0000_t75" style="width:101.25pt;height:17.25pt" o:ole="">
+            <v:imagedata r:id="rId120" o:title=""/>
+          </v:shape>
+          <o:OLEObject Type="Embed" ProgID="Equation.3" ShapeID="_x0000_i1083" DrawAspect="Content" ObjectID="_1404804043" r:id="rId121"/>
         </w:object>
       </w:r>
       <w:r>
@@ -2027,10 +2027,10 @@
           <w:position w:val="-4"/>
         </w:rPr>
         <w:object w:dxaOrig="260" w:dyaOrig="260">
-          <v:shape id="_x0000_i1084" type="#_x0000_t75" style="width:13.35pt;height:13.35pt" o:ole="">
-            <v:imagedata r:id="rId123" o:title=""/>
-          </v:shape>
-          <o:OLEObject Type="Embed" ProgID="Equation.3" ShapeID="_x0000_i1084" DrawAspect="Content" ObjectID="_1404544212" r:id="rId124"/>
+          <v:shape id="_x0000_i1084" type="#_x0000_t75" style="width:13.5pt;height:13.5pt" o:ole="">
+            <v:imagedata r:id="rId122" o:title=""/>
+          </v:shape>
+          <o:OLEObject Type="Embed" ProgID="Equation.3" ShapeID="_x0000_i1084" DrawAspect="Content" ObjectID="_1404804044" r:id="rId123"/>
         </w:object>
       </w:r>
       <w:r>
@@ -2051,10 +2051,10 @@
           <w:position w:val="-10"/>
         </w:rPr>
         <w:object w:dxaOrig="340" w:dyaOrig="340">
-          <v:shape id="_x0000_i1085" type="#_x0000_t75" style="width:17.05pt;height:17.05pt" o:ole="">
-            <v:imagedata r:id="rId125" o:title=""/>
-          </v:shape>
-          <o:OLEObject Type="Embed" ProgID="Equation.3" ShapeID="_x0000_i1085" DrawAspect="Content" ObjectID="_1404544213" r:id="rId126"/>
+          <v:shape id="_x0000_i1085" type="#_x0000_t75" style="width:17.25pt;height:17.25pt" o:ole="">
+            <v:imagedata r:id="rId124" o:title=""/>
+          </v:shape>
+          <o:OLEObject Type="Embed" ProgID="Equation.3" ShapeID="_x0000_i1085" DrawAspect="Content" ObjectID="_1404804045" r:id="rId125"/>
         </w:object>
       </w:r>
       <w:r>
@@ -2076,10 +2076,10 @@
           <w:position w:val="-10"/>
         </w:rPr>
         <w:object w:dxaOrig="1560" w:dyaOrig="360">
-          <v:shape id="_x0000_i1086" type="#_x0000_t75" style="width:77.85pt;height:18.15pt" o:ole="">
-            <v:imagedata r:id="rId127" o:title=""/>
-          </v:shape>
-          <o:OLEObject Type="Embed" ProgID="Equation.3" ShapeID="_x0000_i1086" DrawAspect="Content" ObjectID="_1404544214" r:id="rId128"/>
+          <v:shape id="_x0000_i1086" type="#_x0000_t75" style="width:78pt;height:18pt" o:ole="">
+            <v:imagedata r:id="rId126" o:title=""/>
+          </v:shape>
+          <o:OLEObject Type="Embed" ProgID="Equation.3" ShapeID="_x0000_i1086" DrawAspect="Content" ObjectID="_1404804046" r:id="rId127"/>
         </w:object>
       </w:r>
     </w:p>
@@ -2104,10 +2104,10 @@
           <w:position w:val="-10"/>
         </w:rPr>
         <w:object w:dxaOrig="380" w:dyaOrig="340">
-          <v:shape id="_x0000_i1087" type="#_x0000_t75" style="width:19.2pt;height:17.05pt" o:ole="">
-            <v:imagedata r:id="rId129" o:title=""/>
-          </v:shape>
-          <o:OLEObject Type="Embed" ProgID="Equation.3" ShapeID="_x0000_i1087" DrawAspect="Content" ObjectID="_1404544215" r:id="rId130"/>
+          <v:shape id="_x0000_i1087" type="#_x0000_t75" style="width:19.5pt;height:17.25pt" o:ole="">
+            <v:imagedata r:id="rId128" o:title=""/>
+          </v:shape>
+          <o:OLEObject Type="Embed" ProgID="Equation.3" ShapeID="_x0000_i1087" DrawAspect="Content" ObjectID="_1404804047" r:id="rId129"/>
         </w:object>
       </w:r>
       <w:r>
@@ -2121,10 +2121,10 @@
           <w:rFonts w:ascii="Times New Roman" w:hAnsi="Times New Roman" w:cs="Times New Roman"/>
         </w:rPr>
         <w:object w:dxaOrig="200" w:dyaOrig="279">
-          <v:shape id="_x0000_i1088" type="#_x0000_t75" style="width:10.15pt;height:14.4pt" o:ole="">
-            <v:imagedata r:id="rId94" o:title=""/>
-          </v:shape>
-          <o:OLEObject Type="Embed" ProgID="Equation.3" ShapeID="_x0000_i1088" DrawAspect="Content" ObjectID="_1404544216" r:id="rId131"/>
+          <v:shape id="_x0000_i1088" type="#_x0000_t75" style="width:10.5pt;height:14.25pt" o:ole="">
+            <v:imagedata r:id="rId93" o:title=""/>
+          </v:shape>
+          <o:OLEObject Type="Embed" ProgID="Equation.3" ShapeID="_x0000_i1088" DrawAspect="Content" ObjectID="_1404804048" r:id="rId130"/>
         </w:object>
       </w:r>
       <w:r>
@@ -2149,10 +2149,10 @@
           <w:position w:val="-10"/>
         </w:rPr>
         <w:object w:dxaOrig="3460" w:dyaOrig="360">
-          <v:shape id="_x0000_i1089" type="#_x0000_t75" style="width:174.4pt;height:18.15pt" o:ole="">
-            <v:imagedata r:id="rId132" o:title=""/>
-          </v:shape>
-          <o:OLEObject Type="Embed" ProgID="Equation.3" ShapeID="_x0000_i1089" DrawAspect="Content" ObjectID="_1404544217" r:id="rId133"/>
+          <v:shape id="_x0000_i1089" type="#_x0000_t75" style="width:174.75pt;height:18pt" o:ole="">
+            <v:imagedata r:id="rId131" o:title=""/>
+          </v:shape>
+          <o:OLEObject Type="Embed" ProgID="Equation.3" ShapeID="_x0000_i1089" DrawAspect="Content" ObjectID="_1404804049" r:id="rId132"/>
         </w:object>
       </w:r>
     </w:p>
@@ -2177,10 +2177,10 @@
           <w:position w:val="-10"/>
         </w:rPr>
         <w:object w:dxaOrig="340" w:dyaOrig="340">
-          <v:shape id="_x0000_i1090" type="#_x0000_t75" style="width:17.05pt;height:17.05pt" o:ole="">
-            <v:imagedata r:id="rId134" o:title=""/>
-          </v:shape>
-          <o:OLEObject Type="Embed" ProgID="Equation.3" ShapeID="_x0000_i1090" DrawAspect="Content" ObjectID="_1404544218" r:id="rId135"/>
+          <v:shape id="_x0000_i1090" type="#_x0000_t75" style="width:17.25pt;height:17.25pt" o:ole="">
+            <v:imagedata r:id="rId133" o:title=""/>
+          </v:shape>
+          <o:OLEObject Type="Embed" ProgID="Equation.3" ShapeID="_x0000_i1090" DrawAspect="Content" ObjectID="_1404804050" r:id="rId134"/>
         </w:object>
       </w:r>
       <w:r>
@@ -2245,10 +2245,10 @@
           <w:position w:val="-14"/>
         </w:rPr>
         <w:object w:dxaOrig="2780" w:dyaOrig="380">
-          <v:shape id="_x0000_i1091" type="#_x0000_t75" style="width:140.8pt;height:19.2pt" o:ole="">
-            <v:imagedata r:id="rId136" o:title=""/>
-          </v:shape>
-          <o:OLEObject Type="Embed" ProgID="Equation.3" ShapeID="_x0000_i1091" DrawAspect="Content" ObjectID="_1404544219" r:id="rId137"/>
+          <v:shape id="_x0000_i1091" type="#_x0000_t75" style="width:141pt;height:19.5pt" o:ole="">
+            <v:imagedata r:id="rId135" o:title=""/>
+          </v:shape>
+          <o:OLEObject Type="Embed" ProgID="Equation.3" ShapeID="_x0000_i1091" DrawAspect="Content" ObjectID="_1404804051" r:id="rId136"/>
         </w:object>
       </w:r>
     </w:p>
@@ -2286,10 +2286,490 @@
           <w:position w:val="-52"/>
         </w:rPr>
         <w:object w:dxaOrig="10180" w:dyaOrig="6280">
-          <v:shape id="_x0000_i1093" type="#_x0000_t75" style="width:508.8pt;height:313.6pt" o:ole="">
-            <v:imagedata r:id="rId138" o:title=""/>
-          </v:shape>
-          <o:OLEObject Type="Embed" ProgID="Equation.3" ShapeID="_x0000_i1093" DrawAspect="Content" ObjectID="_1404544220" r:id="rId139"/>
+          <v:shape id="_x0000_i1092" type="#_x0000_t75" style="width:509.25pt;height:313.5pt" o:ole="">
+            <v:imagedata r:id="rId137" o:title=""/>
+          </v:shape>
+          <o:OLEObject Type="Embed" ProgID="Equation.3" ShapeID="_x0000_i1092" DrawAspect="Content" ObjectID="_1404804052" r:id="rId138"/>
+        </w:object>
+      </w:r>
+    </w:p>
+    <w:p>
+      <w:pPr>
+        <w:spacing w:after="0" w:line="240" w:lineRule="auto"/>
+        <w:contextualSpacing/>
+        <w:jc w:val="both"/>
+      </w:pPr>
+      <w:r>
+        <w:rPr>
+          <w:rFonts w:ascii="Times New Roman" w:hAnsi="Times New Roman" w:cs="Times New Roman"/>
+          <w:position w:val="-44"/>
+        </w:rPr>
+        <w:t xml:space="preserve">Таким образом, </w:t>
+      </w:r>
+      <w:r>
+        <w:rPr>
+          <w:rFonts w:ascii="Times New Roman" w:hAnsi="Times New Roman" w:cs="Times New Roman"/>
+          <w:position w:val="-44"/>
+        </w:rPr>
+        <w:t xml:space="preserve">можно выразить </w:t>
+      </w:r>
+      <w:r>
+        <w:rPr>
+          <w:position w:val="-10"/>
+        </w:rPr>
+        <w:object w:dxaOrig="740" w:dyaOrig="340">
+          <v:shape id="_x0000_i1093" type="#_x0000_t75" style="width:36.75pt;height:17.25pt" o:ole="">
+            <v:imagedata r:id="rId139" o:title=""/>
+          </v:shape>
+          <o:OLEObject Type="Embed" ProgID="Equation.3" ShapeID="_x0000_i1093" DrawAspect="Content" ObjectID="_1404804053" r:id="rId140"/>
+        </w:object>
+      </w:r>
+      <w:r>
+        <w:t>:</w:t>
+      </w:r>
+    </w:p>
+    <w:p>
+      <w:pPr>
+        <w:spacing w:after="0" w:line="240" w:lineRule="auto"/>
+        <w:contextualSpacing/>
+        <w:jc w:val="both"/>
+      </w:pPr>
+      <w:r>
+        <w:rPr>
+          <w:position w:val="-74"/>
+        </w:rPr>
+        <w:object w:dxaOrig="10140" w:dyaOrig="1740">
+          <v:shape id="_x0000_i1094" type="#_x0000_t75" style="width:507pt;height:87pt" o:ole="">
+            <v:imagedata r:id="rId141" o:title=""/>
+          </v:shape>
+          <o:OLEObject Type="Embed" ProgID="Equation.3" ShapeID="_x0000_i1094" DrawAspect="Content" ObjectID="_1404804054" r:id="rId142"/>
+        </w:object>
+      </w:r>
+    </w:p>
+    <w:p>
+      <w:pPr>
+        <w:spacing w:after="0" w:line="240" w:lineRule="auto"/>
+        <w:contextualSpacing/>
+        <w:jc w:val="both"/>
+        <w:rPr>
+          <w:rFonts w:ascii="Times New Roman" w:hAnsi="Times New Roman" w:cs="Times New Roman"/>
+        </w:rPr>
+      </w:pPr>
+      <w:r>
+        <w:t xml:space="preserve">Пусть </w:t>
+      </w:r>
+      <w:r>
+        <w:rPr>
+          <w:position w:val="-24"/>
+        </w:rPr>
+        <w:object w:dxaOrig="1980" w:dyaOrig="660">
+          <v:shape id="_x0000_i1095" type="#_x0000_t75" style="width:99pt;height:33pt" o:ole="">
+            <v:imagedata r:id="rId143" o:title=""/>
+          </v:shape>
+          <o:OLEObject Type="Embed" ProgID="Equation.3" ShapeID="_x0000_i1095" DrawAspect="Content" ObjectID="_1404804055" r:id="rId144"/>
+        </w:object>
+      </w:r>
+      <w:r>
+        <w:t xml:space="preserve">, значит </w:t>
+      </w:r>
+      <w:r>
+        <w:rPr>
+          <w:position w:val="-32"/>
+        </w:rPr>
+        <w:object w:dxaOrig="2360" w:dyaOrig="760">
+          <v:shape id="_x0000_i1096" type="#_x0000_t75" style="width:117.75pt;height:37.5pt" o:ole="">
+            <v:imagedata r:id="rId145" o:title=""/>
+          </v:shape>
+          <o:OLEObject Type="Embed" ProgID="Equation.3" ShapeID="_x0000_i1096" DrawAspect="Content" ObjectID="_1404804056" r:id="rId146"/>
+        </w:object>
+      </w:r>
+    </w:p>
+    <w:p>
+      <w:pPr>
+        <w:spacing w:after="0" w:line="240" w:lineRule="auto"/>
+        <w:contextualSpacing/>
+        <w:jc w:val="both"/>
+        <w:rPr>
+          <w:rFonts w:ascii="Times New Roman" w:hAnsi="Times New Roman" w:cs="Times New Roman"/>
+        </w:rPr>
+      </w:pPr>
+      <w:r>
+        <w:t xml:space="preserve">Пусть </w:t>
+      </w:r>
+      <w:r>
+        <w:rPr>
+          <w:position w:val="-24"/>
+        </w:rPr>
+        <w:object w:dxaOrig="2040" w:dyaOrig="660">
+          <v:shape id="_x0000_i1097" type="#_x0000_t75" style="width:102pt;height:33pt" o:ole="">
+            <v:imagedata r:id="rId147" o:title=""/>
+          </v:shape>
+          <o:OLEObject Type="Embed" ProgID="Equation.3" ShapeID="_x0000_i1097" DrawAspect="Content" ObjectID="_1404804057" r:id="rId148"/>
+        </w:object>
+      </w:r>
+      <w:r>
+        <w:t xml:space="preserve">, значит </w:t>
+      </w:r>
+      <w:r>
+        <w:rPr>
+          <w:position w:val="-32"/>
+        </w:rPr>
+        <w:object w:dxaOrig="2400" w:dyaOrig="760">
+          <v:shape id="_x0000_i1098" type="#_x0000_t75" style="width:120pt;height:37.5pt" o:ole="">
+            <v:imagedata r:id="rId149" o:title=""/>
+          </v:shape>
+          <o:OLEObject Type="Embed" ProgID="Equation.3" ShapeID="_x0000_i1098" DrawAspect="Content" ObjectID="_1404804058" r:id="rId150"/>
+        </w:object>
+      </w:r>
+    </w:p>
+    <w:p>
+      <w:pPr>
+        <w:spacing w:after="0" w:line="240" w:lineRule="auto"/>
+        <w:contextualSpacing/>
+        <w:jc w:val="both"/>
+        <w:rPr>
+          <w:position w:val="-154"/>
+        </w:rPr>
+      </w:pPr>
+      <w:r>
+        <w:rPr>
+          <w:position w:val="-154"/>
+        </w:rPr>
+        <w:object w:dxaOrig="10140" w:dyaOrig="3200">
+          <v:shape id="_x0000_i1099" type="#_x0000_t75" style="width:507pt;height:159.75pt" o:ole="">
+            <v:imagedata r:id="rId151" o:title=""/>
+          </v:shape>
+          <o:OLEObject Type="Embed" ProgID="Equation.3" ShapeID="_x0000_i1099" DrawAspect="Content" ObjectID="_1404804059" r:id="rId152"/>
+        </w:object>
+      </w:r>
+    </w:p>
+    <w:p>
+      <w:pPr>
+        <w:spacing w:after="0" w:line="240" w:lineRule="auto"/>
+        <w:contextualSpacing/>
+        <w:jc w:val="both"/>
+        <w:rPr>
+          <w:rFonts w:ascii="Times New Roman" w:hAnsi="Times New Roman" w:cs="Times New Roman"/>
+        </w:rPr>
+      </w:pPr>
+      <w:r>
+        <w:rPr>
+          <w:rFonts w:ascii="Times New Roman" w:hAnsi="Times New Roman" w:cs="Times New Roman"/>
+        </w:rPr>
+        <w:lastRenderedPageBreak/>
+        <w:t>Рассмотрим дискретный вариант задачи:</w:t>
+      </w:r>
+    </w:p>
+    <w:p>
+      <w:pPr>
+        <w:spacing w:after="0" w:line="240" w:lineRule="auto"/>
+        <w:contextualSpacing/>
+        <w:jc w:val="both"/>
+        <w:rPr>
+          <w:rFonts w:ascii="Times New Roman" w:hAnsi="Times New Roman" w:cs="Times New Roman"/>
+        </w:rPr>
+      </w:pPr>
+      <w:r>
+        <w:rPr>
+          <w:rFonts w:ascii="Times New Roman" w:hAnsi="Times New Roman" w:cs="Times New Roman"/>
+          <w:position w:val="-10"/>
+        </w:rPr>
+        <w:object w:dxaOrig="1240" w:dyaOrig="340">
+          <v:shape id="_x0000_i1107" type="#_x0000_t75" style="width:63pt;height:17.25pt" o:ole="">
+            <v:imagedata r:id="rId153" o:title=""/>
+          </v:shape>
+          <o:OLEObject Type="Embed" ProgID="Equation.3" ShapeID="_x0000_i1107" DrawAspect="Content" ObjectID="_1404804060" r:id="rId154"/>
+        </w:object>
+      </w:r>
+      <w:r>
+        <w:rPr>
+          <w:rFonts w:ascii="Times New Roman" w:hAnsi="Times New Roman" w:cs="Times New Roman"/>
+        </w:rPr>
+        <w:t>,</w:t>
+      </w:r>
+    </w:p>
+    <w:p>
+      <w:pPr>
+        <w:spacing w:after="0" w:line="240" w:lineRule="auto"/>
+        <w:contextualSpacing/>
+        <w:jc w:val="both"/>
+        <w:rPr>
+          <w:rFonts w:ascii="Times New Roman" w:hAnsi="Times New Roman" w:cs="Times New Roman"/>
+        </w:rPr>
+      </w:pPr>
+      <w:r>
+        <w:rPr>
+          <w:rFonts w:ascii="Times New Roman" w:hAnsi="Times New Roman" w:cs="Times New Roman"/>
+        </w:rPr>
+        <w:t xml:space="preserve">Где </w:t>
+      </w:r>
+      <w:r>
+        <w:rPr>
+          <w:rFonts w:ascii="Times New Roman" w:hAnsi="Times New Roman" w:cs="Times New Roman"/>
+          <w:position w:val="-10"/>
+        </w:rPr>
+        <w:object w:dxaOrig="220" w:dyaOrig="320">
+          <v:shape id="_x0000_i1101" type="#_x0000_t75" style="width:11.25pt;height:15.75pt" o:ole="">
+            <v:imagedata r:id="rId155" o:title=""/>
+          </v:shape>
+          <o:OLEObject Type="Embed" ProgID="Equation.3" ShapeID="_x0000_i1101" DrawAspect="Content" ObjectID="_1404804061" r:id="rId156"/>
+        </w:object>
+      </w:r>
+      <w:r>
+        <w:rPr>
+          <w:rFonts w:ascii="Times New Roman" w:hAnsi="Times New Roman" w:cs="Times New Roman"/>
+        </w:rPr>
+        <w:t xml:space="preserve">- вектор показаний детектора, </w:t>
+      </w:r>
+      <w:r>
+        <w:rPr>
+          <w:rFonts w:ascii="Times New Roman" w:hAnsi="Times New Roman" w:cs="Times New Roman"/>
+          <w:position w:val="-6"/>
+        </w:rPr>
+        <w:object w:dxaOrig="200" w:dyaOrig="279">
+          <v:shape id="_x0000_i1102" type="#_x0000_t75" style="width:10.5pt;height:14.25pt" o:ole="">
+            <v:imagedata r:id="rId157" o:title=""/>
+          </v:shape>
+          <o:OLEObject Type="Embed" ProgID="Equation.3" ShapeID="_x0000_i1102" DrawAspect="Content" ObjectID="_1404804062" r:id="rId158"/>
+        </w:object>
+      </w:r>
+      <w:r>
+        <w:rPr>
+          <w:rFonts w:ascii="Times New Roman" w:hAnsi="Times New Roman" w:cs="Times New Roman"/>
+        </w:rPr>
+        <w:t>- вектор источников излучения</w:t>
+      </w:r>
+      <w:r>
+        <w:rPr>
+          <w:rFonts w:ascii="Times New Roman" w:hAnsi="Times New Roman" w:cs="Times New Roman"/>
+          <w:position w:val="-4"/>
+        </w:rPr>
+        <w:object w:dxaOrig="240" w:dyaOrig="260">
+          <v:shape id="_x0000_i1103" type="#_x0000_t75" style="width:12pt;height:13.5pt" o:ole="">
+            <v:imagedata r:id="rId159" o:title=""/>
+          </v:shape>
+          <o:OLEObject Type="Embed" ProgID="Equation.3" ShapeID="_x0000_i1103" DrawAspect="Content" ObjectID="_1404804063" r:id="rId160"/>
+        </w:object>
+      </w:r>
+      <w:r>
+        <w:rPr>
+          <w:rFonts w:ascii="Times New Roman" w:hAnsi="Times New Roman" w:cs="Times New Roman"/>
+        </w:rPr>
+        <w:t xml:space="preserve"> - образующая матрица</w:t>
+      </w:r>
+      <w:r>
+        <w:rPr>
+          <w:rFonts w:ascii="Times New Roman" w:hAnsi="Times New Roman" w:cs="Times New Roman"/>
+        </w:rPr>
+        <w:t xml:space="preserve"> кодирующего коллиматора</w:t>
+      </w:r>
+      <w:r>
+        <w:rPr>
+          <w:rFonts w:ascii="Times New Roman" w:hAnsi="Times New Roman" w:cs="Times New Roman"/>
+        </w:rPr>
+        <w:t xml:space="preserve">, </w:t>
+      </w:r>
+      <w:r>
+        <w:rPr>
+          <w:rFonts w:ascii="Times New Roman" w:hAnsi="Times New Roman" w:cs="Times New Roman"/>
+          <w:position w:val="-4"/>
+        </w:rPr>
+        <w:object w:dxaOrig="240" w:dyaOrig="260">
+          <v:shape id="_x0000_i1104" type="#_x0000_t75" style="width:12pt;height:13.5pt" o:ole="">
+            <v:imagedata r:id="rId161" o:title=""/>
+          </v:shape>
+          <o:OLEObject Type="Embed" ProgID="Equation.3" ShapeID="_x0000_i1104" DrawAspect="Content" ObjectID="_1404804064" r:id="rId162"/>
+        </w:object>
+      </w:r>
+      <w:r>
+        <w:rPr>
+          <w:rFonts w:ascii="Times New Roman" w:hAnsi="Times New Roman" w:cs="Times New Roman"/>
+        </w:rPr>
+        <w:t>- матрица коэффициентов</w:t>
+      </w:r>
+      <w:r>
+        <w:rPr>
+          <w:rFonts w:ascii="Times New Roman" w:hAnsi="Times New Roman" w:cs="Times New Roman"/>
+        </w:rPr>
+        <w:t xml:space="preserve"> ослабления излучения</w:t>
+      </w:r>
+      <w:r>
+        <w:rPr>
+          <w:rFonts w:ascii="Times New Roman" w:hAnsi="Times New Roman" w:cs="Times New Roman"/>
+        </w:rPr>
+        <w:t xml:space="preserve">, </w:t>
+      </w:r>
+      <w:r>
+        <w:rPr>
+          <w:rFonts w:ascii="Times New Roman" w:hAnsi="Times New Roman" w:cs="Times New Roman"/>
+        </w:rPr>
+        <w:object w:dxaOrig="160" w:dyaOrig="160">
+          <v:shape id="_x0000_i1100" type="#_x0000_t75" style="width:8.25pt;height:8.25pt" o:ole="">
+            <v:imagedata r:id="rId101" o:title=""/>
+          </v:shape>
+          <o:OLEObject Type="Embed" ProgID="Equation.3" ShapeID="_x0000_i1100" DrawAspect="Content" ObjectID="_1404804065" r:id="rId163"/>
+        </w:object>
+      </w:r>
+      <w:r>
+        <w:rPr>
+          <w:rFonts w:ascii="Times New Roman" w:hAnsi="Times New Roman" w:cs="Times New Roman"/>
+        </w:rPr>
+        <w:t>- операция произведения Адамара (поэлементного произведения).</w:t>
+      </w:r>
+    </w:p>
+    <w:p>
+      <w:pPr>
+        <w:spacing w:after="0" w:line="240" w:lineRule="auto"/>
+        <w:contextualSpacing/>
+        <w:jc w:val="both"/>
+        <w:rPr>
+          <w:rFonts w:ascii="Times New Roman" w:hAnsi="Times New Roman" w:cs="Times New Roman"/>
+        </w:rPr>
+      </w:pPr>
+    </w:p>
+    <w:p>
+      <w:pPr>
+        <w:spacing w:after="0" w:line="240" w:lineRule="auto"/>
+        <w:contextualSpacing/>
+        <w:jc w:val="both"/>
+        <w:rPr>
+          <w:rFonts w:ascii="Times New Roman" w:hAnsi="Times New Roman" w:cs="Times New Roman"/>
+        </w:rPr>
+      </w:pPr>
+      <w:r>
+        <w:rPr>
+          <w:rFonts w:ascii="Times New Roman" w:hAnsi="Times New Roman" w:cs="Times New Roman"/>
+        </w:rPr>
+        <w:t>Для однопинхольного коллиматора справедливо соотношение:</w:t>
+      </w:r>
+    </w:p>
+    <w:p>
+      <w:pPr>
+        <w:spacing w:after="0" w:line="240" w:lineRule="auto"/>
+        <w:contextualSpacing/>
+        <w:jc w:val="both"/>
+        <w:rPr>
+          <w:rFonts w:ascii="Times New Roman" w:hAnsi="Times New Roman" w:cs="Times New Roman"/>
+        </w:rPr>
+      </w:pPr>
+      <w:r>
+        <w:rPr>
+          <w:rFonts w:ascii="Times New Roman" w:hAnsi="Times New Roman" w:cs="Times New Roman"/>
+          <w:position w:val="-84"/>
+        </w:rPr>
+        <w:object w:dxaOrig="2380" w:dyaOrig="1800">
+          <v:shape id="_x0000_i1105" type="#_x0000_t75" style="width:120.75pt;height:90pt" o:ole="">
+            <v:imagedata r:id="rId164" o:title=""/>
+          </v:shape>
+          <o:OLEObject Type="Embed" ProgID="Equation.3" ShapeID="_x0000_i1105" DrawAspect="Content" ObjectID="_1404804066" r:id="rId165"/>
+        </w:object>
+      </w:r>
+      <w:r>
+        <w:rPr>
+          <w:rFonts w:ascii="Times New Roman" w:hAnsi="Times New Roman" w:cs="Times New Roman"/>
+        </w:rPr>
+        <w:t xml:space="preserve">, Для такой матрицы </w:t>
+      </w:r>
+      <w:r>
+        <w:rPr>
+          <w:rFonts w:ascii="Times New Roman" w:hAnsi="Times New Roman" w:cs="Times New Roman"/>
+          <w:position w:val="-4"/>
+        </w:rPr>
+        <w:object w:dxaOrig="840" w:dyaOrig="300">
+          <v:shape id="_x0000_i1106" type="#_x0000_t75" style="width:42.75pt;height:15pt" o:ole="">
+            <v:imagedata r:id="rId166" o:title=""/>
+          </v:shape>
+          <o:OLEObject Type="Embed" ProgID="Equation.3" ShapeID="_x0000_i1106" DrawAspect="Content" ObjectID="_1404804067" r:id="rId167"/>
+        </w:object>
+      </w:r>
+    </w:p>
+    <w:p>
+      <w:pPr>
+        <w:spacing w:after="0" w:line="240" w:lineRule="auto"/>
+        <w:contextualSpacing/>
+        <w:jc w:val="both"/>
+        <w:rPr>
+          <w:rFonts w:ascii="Times New Roman" w:hAnsi="Times New Roman" w:cs="Times New Roman"/>
+        </w:rPr>
+      </w:pPr>
+      <w:r>
+        <w:rPr>
+          <w:rFonts w:ascii="Times New Roman" w:hAnsi="Times New Roman" w:cs="Times New Roman"/>
+        </w:rPr>
+        <w:t>Тогда произведение</w:t>
+      </w:r>
+    </w:p>
+    <w:p>
+      <w:pPr>
+        <w:spacing w:after="0" w:line="240" w:lineRule="auto"/>
+        <w:contextualSpacing/>
+        <w:jc w:val="both"/>
+        <w:rPr>
+          <w:rFonts w:ascii="Times New Roman" w:hAnsi="Times New Roman" w:cs="Times New Roman"/>
+        </w:rPr>
+      </w:pPr>
+      <w:r>
+        <w:rPr>
+          <w:rFonts w:ascii="Times New Roman" w:hAnsi="Times New Roman" w:cs="Times New Roman"/>
+          <w:position w:val="-12"/>
+        </w:rPr>
+        <w:object w:dxaOrig="1359" w:dyaOrig="360">
+          <v:shape id="_x0000_i1108" type="#_x0000_t75" style="width:69pt;height:18pt" o:ole="">
+            <v:imagedata r:id="rId168" o:title=""/>
+          </v:shape>
+          <o:OLEObject Type="Embed" ProgID="Equation.3" ShapeID="_x0000_i1108" DrawAspect="Content" ObjectID="_1404804068" r:id="rId169"/>
+        </w:object>
+      </w:r>
+      <w:r>
+        <w:rPr>
+          <w:rFonts w:ascii="Times New Roman" w:hAnsi="Times New Roman" w:cs="Times New Roman"/>
+        </w:rPr>
+        <w:t xml:space="preserve">, где </w:t>
+      </w:r>
+    </w:p>
+    <w:p>
+      <w:pPr>
+        <w:spacing w:after="0" w:line="240" w:lineRule="auto"/>
+        <w:contextualSpacing/>
+        <w:jc w:val="both"/>
+        <w:rPr>
+          <w:rFonts w:ascii="Times New Roman" w:hAnsi="Times New Roman" w:cs="Times New Roman"/>
+        </w:rPr>
+      </w:pPr>
+      <w:r>
+        <w:rPr>
+          <w:rFonts w:ascii="Times New Roman" w:hAnsi="Times New Roman" w:cs="Times New Roman"/>
+          <w:position w:val="-86"/>
+        </w:rPr>
+        <w:object w:dxaOrig="3440" w:dyaOrig="1840">
+          <v:shape id="_x0000_i1109" type="#_x0000_t75" style="width:174.75pt;height:92.25pt" o:ole="">
+            <v:imagedata r:id="rId170" o:title=""/>
+          </v:shape>
+          <o:OLEObject Type="Embed" ProgID="Equation.3" ShapeID="_x0000_i1109" DrawAspect="Content" ObjectID="_1404804069" r:id="rId171"/>
+        </w:object>
+      </w:r>
+      <w:r>
+        <w:rPr>
+          <w:rFonts w:ascii="Times New Roman" w:hAnsi="Times New Roman" w:cs="Times New Roman"/>
+        </w:rPr>
+        <w:t>Кроме того:</w:t>
+      </w:r>
+      <w:r>
+        <w:rPr>
+          <w:rFonts w:ascii="Times New Roman" w:hAnsi="Times New Roman" w:cs="Times New Roman"/>
+        </w:rPr>
+        <w:t xml:space="preserve"> </w:t>
+      </w:r>
+      <w:r>
+        <w:rPr>
+          <w:rFonts w:ascii="Times New Roman" w:hAnsi="Times New Roman" w:cs="Times New Roman"/>
+          <w:position w:val="-112"/>
+        </w:rPr>
+        <w:object w:dxaOrig="4459" w:dyaOrig="2360">
+          <v:shape id="_x0000_i1111" type="#_x0000_t75" style="width:226.5pt;height:118.5pt" o:ole="">
+            <v:imagedata r:id="rId172" o:title=""/>
+          </v:shape>
+          <o:OLEObject Type="Embed" ProgID="Equation.3" ShapeID="_x0000_i1111" DrawAspect="Content" ObjectID="_1404804070" r:id="rId173"/>
         </w:object>
       </w:r>
       <w:bookmarkStart w:id="0" w:name="_GoBack"/>
@@ -2300,148 +2780,36 @@
         <w:spacing w:after="0" w:line="240" w:lineRule="auto"/>
         <w:contextualSpacing/>
         <w:jc w:val="both"/>
-      </w:pPr>
-      <w:r>
-        <w:rPr>
-          <w:rFonts w:ascii="Times New Roman" w:hAnsi="Times New Roman" w:cs="Times New Roman"/>
-          <w:position w:val="-44"/>
-        </w:rPr>
-        <w:t xml:space="preserve">Таким образом, </w:t>
-      </w:r>
-      <w:r>
-        <w:rPr>
-          <w:rFonts w:ascii="Times New Roman" w:hAnsi="Times New Roman" w:cs="Times New Roman"/>
-          <w:position w:val="-44"/>
-        </w:rPr>
-        <w:t xml:space="preserve">можно выразить </w:t>
-      </w:r>
-      <w:r>
-        <w:rPr>
-          <w:position w:val="-10"/>
-        </w:rPr>
-        <w:object w:dxaOrig="740" w:dyaOrig="340">
-          <v:shape id="_x0000_i1092" type="#_x0000_t75" style="width:36.8pt;height:17.05pt" o:ole="">
-            <v:imagedata r:id="rId140" o:title=""/>
-          </v:shape>
-          <o:OLEObject Type="Embed" ProgID="Equation.3" ShapeID="_x0000_i1092" DrawAspect="Content" ObjectID="_1404544221" r:id="rId141"/>
-        </w:object>
-      </w:r>
-      <w:r>
-        <w:t>:</w:t>
-      </w:r>
-    </w:p>
-    <w:p>
-      <w:pPr>
-        <w:spacing w:after="0" w:line="240" w:lineRule="auto"/>
-        <w:contextualSpacing/>
-        <w:jc w:val="both"/>
-      </w:pPr>
-      <w:r>
-        <w:rPr>
-          <w:position w:val="-74"/>
-        </w:rPr>
-        <w:object w:dxaOrig="10140" w:dyaOrig="1740">
-          <v:shape id="_x0000_i1094" type="#_x0000_t75" style="width:507.2pt;height:86.95pt" o:ole="">
-            <v:imagedata r:id="rId142" o:title=""/>
-          </v:shape>
-          <o:OLEObject Type="Embed" ProgID="Equation.3" ShapeID="_x0000_i1094" DrawAspect="Content" ObjectID="_1404544222" r:id="rId143"/>
-        </w:object>
-      </w:r>
-    </w:p>
-    <w:p>
-      <w:pPr>
-        <w:spacing w:after="0" w:line="240" w:lineRule="auto"/>
-        <w:contextualSpacing/>
-        <w:jc w:val="both"/>
-        <w:rPr>
-          <w:rFonts w:ascii="Times New Roman" w:hAnsi="Times New Roman" w:cs="Times New Roman"/>
-        </w:rPr>
-      </w:pPr>
-      <w:r>
-        <w:t xml:space="preserve">Пусть </w:t>
-      </w:r>
-      <w:r>
-        <w:rPr>
-          <w:position w:val="-24"/>
-        </w:rPr>
-        <w:object w:dxaOrig="1980" w:dyaOrig="660">
-          <v:shape id="_x0000_i1095" type="#_x0000_t75" style="width:99.2pt;height:33.05pt" o:ole="">
-            <v:imagedata r:id="rId144" o:title=""/>
-          </v:shape>
-          <o:OLEObject Type="Embed" ProgID="Equation.3" ShapeID="_x0000_i1095" DrawAspect="Content" ObjectID="_1404544223" r:id="rId145"/>
-        </w:object>
-      </w:r>
-      <w:r>
-        <w:t xml:space="preserve">, значит </w:t>
-      </w:r>
-      <w:r>
-        <w:rPr>
-          <w:position w:val="-32"/>
-        </w:rPr>
-        <w:object w:dxaOrig="2360" w:dyaOrig="760">
-          <v:shape id="_x0000_i1097" type="#_x0000_t75" style="width:117.85pt;height:37.85pt" o:ole="">
-            <v:imagedata r:id="rId146" o:title=""/>
-          </v:shape>
-          <o:OLEObject Type="Embed" ProgID="Equation.3" ShapeID="_x0000_i1097" DrawAspect="Content" ObjectID="_1404544224" r:id="rId147"/>
-        </w:object>
-      </w:r>
-    </w:p>
-    <w:p>
-      <w:pPr>
-        <w:spacing w:after="0" w:line="240" w:lineRule="auto"/>
-        <w:contextualSpacing/>
-        <w:jc w:val="both"/>
-        <w:rPr>
-          <w:rFonts w:ascii="Times New Roman" w:hAnsi="Times New Roman" w:cs="Times New Roman"/>
-        </w:rPr>
-      </w:pPr>
-      <w:r>
-        <w:t xml:space="preserve">Пусть </w:t>
-      </w:r>
-      <w:r>
-        <w:rPr>
-          <w:position w:val="-24"/>
-        </w:rPr>
-        <w:object w:dxaOrig="2040" w:dyaOrig="660">
-          <v:shape id="_x0000_i1096" type="#_x0000_t75" style="width:101.85pt;height:33.05pt" o:ole="">
-            <v:imagedata r:id="rId148" o:title=""/>
-          </v:shape>
-          <o:OLEObject Type="Embed" ProgID="Equation.3" ShapeID="_x0000_i1096" DrawAspect="Content" ObjectID="_1404544225" r:id="rId149"/>
-        </w:object>
-      </w:r>
-      <w:r>
-        <w:t xml:space="preserve">, значит </w:t>
-      </w:r>
-      <w:r>
-        <w:rPr>
-          <w:position w:val="-32"/>
-        </w:rPr>
-        <w:object w:dxaOrig="2400" w:dyaOrig="760">
-          <v:shape id="_x0000_i1098" type="#_x0000_t75" style="width:120pt;height:37.85pt" o:ole="">
-            <v:imagedata r:id="rId150" o:title=""/>
-          </v:shape>
-          <o:OLEObject Type="Embed" ProgID="Equation.3" ShapeID="_x0000_i1098" DrawAspect="Content" ObjectID="_1404544226" r:id="rId151"/>
-        </w:object>
-      </w:r>
-    </w:p>
-    <w:p>
-      <w:pPr>
-        <w:spacing w:after="0" w:line="240" w:lineRule="auto"/>
-        <w:contextualSpacing/>
-        <w:jc w:val="both"/>
-        <w:rPr>
-          <w:rFonts w:ascii="Times New Roman" w:hAnsi="Times New Roman" w:cs="Times New Roman"/>
-        </w:rPr>
-      </w:pPr>
-      <w:r>
-        <w:rPr>
-          <w:position w:val="-154"/>
-        </w:rPr>
-        <w:object w:dxaOrig="10140" w:dyaOrig="3200">
-          <v:shape id="_x0000_i1099" type="#_x0000_t75" style="width:507.2pt;height:160pt" o:ole="">
-            <v:imagedata r:id="rId152" o:title=""/>
-          </v:shape>
-          <o:OLEObject Type="Embed" ProgID="Equation.3" ShapeID="_x0000_i1099" DrawAspect="Content" ObjectID="_1404544227" r:id="rId153"/>
+        <w:rPr>
+          <w:rFonts w:ascii="Times New Roman" w:hAnsi="Times New Roman" w:cs="Times New Roman"/>
+        </w:rPr>
+      </w:pPr>
+      <w:r>
+        <w:rPr>
+          <w:rFonts w:ascii="Times New Roman" w:hAnsi="Times New Roman" w:cs="Times New Roman"/>
+        </w:rPr>
+        <w:t>Таким образом:</w:t>
+      </w:r>
+    </w:p>
+    <w:p>
+      <w:pPr>
+        <w:spacing w:after="0" w:line="240" w:lineRule="auto"/>
+        <w:contextualSpacing/>
+        <w:jc w:val="both"/>
+        <w:rPr>
+          <w:rFonts w:ascii="Times New Roman" w:hAnsi="Times New Roman" w:cs="Times New Roman"/>
+        </w:rPr>
+      </w:pPr>
+      <w:r>
+        <w:rPr>
+          <w:rFonts w:ascii="Times New Roman" w:hAnsi="Times New Roman" w:cs="Times New Roman"/>
+          <w:position w:val="-12"/>
+        </w:rPr>
+        <w:object w:dxaOrig="4000" w:dyaOrig="400">
+          <v:shape id="_x0000_i1110" type="#_x0000_t75" style="width:203.25pt;height:20.25pt" o:ole="">
+            <v:imagedata r:id="rId174" o:title=""/>
+          </v:shape>
+          <o:OLEObject Type="Embed" ProgID="Equation.3" ShapeID="_x0000_i1110" DrawAspect="Content" ObjectID="_1404804071" r:id="rId175"/>
         </w:object>
       </w:r>
     </w:p>
@@ -2456,7 +2824,7 @@
 </file>
 
 <file path=word/numbering.xml><?xml version="1.0" encoding="utf-8"?>
-<w:numbering xmlns:wpc="http://schemas.microsoft.com/office/word/2010/wordprocessingCanvas" xmlns:mc="http://schemas.openxmlformats.org/markup-compatibility/2006" xmlns:o="urn:schemas-microsoft-com:office:office" xmlns:r="http://schemas.openxmlformats.org/officeDocument/2006/relationships" xmlns:m="http://schemas.openxmlformats.org/officeDocument/2006/math" xmlns:v="urn:schemas-microsoft-com:vml" xmlns:wp14="http://schemas.microsoft.com/office/word/2010/wordprocessingDrawing" xmlns:wp="http://schemas.openxmlformats.org/drawingml/2006/wordprocessingDrawing" xmlns:w10="urn:schemas-microsoft-com:office:word" xmlns:w="http://schemas.openxmlformats.org/wordprocessingml/2006/main" xmlns:w14="http://schemas.microsoft.com/office/word/2010/wordml" xmlns:wpg="http://schemas.microsoft.com/office/word/2010/wordprocessingGroup" xmlns:wpi="http://schemas.microsoft.com/office/word/2010/wordprocessingInk" xmlns:wne="http://schemas.microsoft.com/office/word/2006/wordml" xmlns:wps="http://schemas.microsoft.com/office/word/2010/wordprocessingShape" mc:Ignorable="w14 wp14">
+<w:numbering xmlns:wpc="http://schemas.microsoft.com/office/word/2010/wordprocessingCanvas" xmlns:mc="http://schemas.openxmlformats.org/markup-compatibility/2006" xmlns:o="urn:schemas-microsoft-com:office:office" xmlns:r="http://schemas.openxmlformats.org/officeDocument/2006/relationships" xmlns:m="http://schemas.openxmlformats.org/officeDocument/2006/math" xmlns:v="urn:schemas-microsoft-com:vml" xmlns:wp14="http://schemas.microsoft.com/office/word/2010/wordprocessingDrawing" xmlns:wp="http://schemas.openxmlformats.org/drawingml/2006/wordprocessingDrawing" xmlns:w10="urn:schemas-microsoft-com:office:word" xmlns:w="http://schemas.openxmlformats.org/wordprocessingml/2006/main" xmlns:w14="http://schemas.microsoft.com/office/word/2010/wordml" xmlns:w15="http://schemas.microsoft.com/office/word/2012/wordml" xmlns:wpg="http://schemas.microsoft.com/office/word/2010/wordprocessingGroup" xmlns:wpi="http://schemas.microsoft.com/office/word/2010/wordprocessingInk" xmlns:wne="http://schemas.microsoft.com/office/word/2006/wordml" xmlns:wps="http://schemas.microsoft.com/office/word/2010/wordprocessingShape" mc:Ignorable="w14 w15 wp14">
   <w:abstractNum w:abstractNumId="0">
     <w:nsid w:val="7C367505"/>
     <w:multiLevelType w:val="hybridMultilevel"/>
@@ -2553,7 +2921,7 @@
 </file>
 
 <file path=word/styles.xml><?xml version="1.0" encoding="utf-8"?>
-<w:styles xmlns:mc="http://schemas.openxmlformats.org/markup-compatibility/2006" xmlns:r="http://schemas.openxmlformats.org/officeDocument/2006/relationships" xmlns:w="http://schemas.openxmlformats.org/wordprocessingml/2006/main" xmlns:w14="http://schemas.microsoft.com/office/word/2010/wordml" mc:Ignorable="w14">
+<w:styles xmlns:mc="http://schemas.openxmlformats.org/markup-compatibility/2006" xmlns:r="http://schemas.openxmlformats.org/officeDocument/2006/relationships" xmlns:w="http://schemas.openxmlformats.org/wordprocessingml/2006/main" xmlns:w14="http://schemas.microsoft.com/office/word/2010/wordml" xmlns:w15="http://schemas.microsoft.com/office/word/2012/wordml" mc:Ignorable="w14 w15">
   <w:docDefaults>
     <w:rPrDefault>
       <w:rPr>
@@ -2569,375 +2937,378 @@
       </w:pPr>
     </w:pPrDefault>
   </w:docDefaults>
-  <w:latentStyles w:defLockedState="0" w:defUIPriority="99" w:defSemiHidden="1" w:defUnhideWhenUsed="1" w:defQFormat="0" w:count="267">
-    <w:lsdException w:name="Normal" w:semiHidden="0" w:uiPriority="0" w:unhideWhenUsed="0" w:qFormat="1"/>
-    <w:lsdException w:name="heading 1" w:semiHidden="0" w:uiPriority="9" w:unhideWhenUsed="0" w:qFormat="1"/>
-    <w:lsdException w:name="heading 2" w:uiPriority="9" w:qFormat="1"/>
-    <w:lsdException w:name="heading 3" w:uiPriority="9" w:qFormat="1"/>
-    <w:lsdException w:name="heading 4" w:uiPriority="9" w:qFormat="1"/>
-    <w:lsdException w:name="heading 5" w:uiPriority="9" w:qFormat="1"/>
-    <w:lsdException w:name="heading 6" w:uiPriority="9" w:qFormat="1"/>
-    <w:lsdException w:name="heading 7" w:uiPriority="9" w:qFormat="1"/>
-    <w:lsdException w:name="heading 8" w:uiPriority="9" w:qFormat="1"/>
-    <w:lsdException w:name="heading 9" w:uiPriority="9" w:qFormat="1"/>
-    <w:lsdException w:name="toc 1" w:uiPriority="39"/>
-    <w:lsdException w:name="toc 2" w:uiPriority="39"/>
-    <w:lsdException w:name="toc 3" w:uiPriority="39"/>
-    <w:lsdException w:name="toc 4" w:uiPriority="39"/>
-    <w:lsdException w:name="toc 5" w:uiPriority="39"/>
-    <w:lsdException w:name="toc 6" w:uiPriority="39"/>
-    <w:lsdException w:name="toc 7" w:uiPriority="39"/>
-    <w:lsdException w:name="toc 8" w:uiPriority="39"/>
-    <w:lsdException w:name="toc 9" w:uiPriority="39"/>
-    <w:lsdException w:name="caption" w:uiPriority="35" w:qFormat="1"/>
-    <w:lsdException w:name="Title" w:semiHidden="0" w:uiPriority="10" w:unhideWhenUsed="0" w:qFormat="1"/>
-    <w:lsdException w:name="Default Paragraph Font" w:uiPriority="1"/>
-    <w:lsdException w:name="Subtitle" w:semiHidden="0" w:uiPriority="11" w:unhideWhenUsed="0" w:qFormat="1"/>
-    <w:lsdException w:name="Strong" w:semiHidden="0" w:uiPriority="22" w:unhideWhenUsed="0" w:qFormat="1"/>
-    <w:lsdException w:name="Emphasis" w:semiHidden="0" w:uiPriority="20" w:unhideWhenUsed="0" w:qFormat="1"/>
-    <w:lsdException w:name="Table Grid" w:semiHidden="0" w:uiPriority="59" w:unhideWhenUsed="0"/>
-    <w:lsdException w:name="Placeholder Text" w:unhideWhenUsed="0"/>
-    <w:lsdException w:name="No Spacing" w:semiHidden="0" w:uiPriority="1" w:unhideWhenUsed="0" w:qFormat="1"/>
-    <w:lsdException w:name="Light Shading" w:semiHidden="0" w:uiPriority="60" w:unhideWhenUsed="0"/>
-    <w:lsdException w:name="Light List" w:semiHidden="0" w:uiPriority="61" w:unhideWhenUsed="0"/>
-    <w:lsdException w:name="Light Grid" w:semiHidden="0" w:uiPriority="62" w:unhideWhenUsed="0"/>
-    <w:lsdException w:name="Medium Shading 1" w:semiHidden="0" w:uiPriority="63" w:unhideWhenUsed="0"/>
-    <w:lsdException w:name="Medium Shading 2" w:semiHidden="0" w:uiPriority="64" w:unhideWhenUsed="0"/>
-    <w:lsdException w:name="Medium List 1" w:semiHidden="0" w:uiPriority="65" w:unhideWhenUsed="0"/>
-    <w:lsdException w:name="Medium List 2" w:semiHidden="0" w:uiPriority="66" w:unhideWhenUsed="0"/>
-    <w:lsdException w:name="Medium Grid 1" w:semiHidden="0" w:uiPriority="67" w:unhideWhenUsed="0"/>
-    <w:lsdException w:name="Medium Grid 2" w:semiHidden="0" w:uiPriority="68" w:unhideWhenUsed="0"/>
-    <w:lsdException w:name="Medium Grid 3" w:semiHidden="0" w:uiPriority="69" w:unhideWhenUsed="0"/>
-    <w:lsdException w:name="Dark List" w:semiHidden="0" w:uiPriority="70" w:unhideWhenUsed="0"/>
-    <w:lsdException w:name="Colorful Shading" w:semiHidden="0" w:uiPriority="71" w:unhideWhenUsed="0"/>
-    <w:lsdException w:name="Colorful List" w:semiHidden="0" w:uiPriority="72" w:unhideWhenUsed="0"/>
-    <w:lsdException w:name="Colorful Grid" w:semiHidden="0" w:uiPriority="73" w:unhideWhenUsed="0"/>
-    <w:lsdException w:name="Light Shading Accent 1" w:semiHidden="0" w:uiPriority="60" w:unhideWhenUsed="0"/>
-    <w:lsdException w:name="Light List Accent 1" w:semiHidden="0" w:uiPriority="61" w:unhideWhenUsed="0"/>
-    <w:lsdException w:name="Light Grid Accent 1" w:semiHidden="0" w:uiPriority="62" w:unhideWhenUsed="0"/>
-    <w:lsdException w:name="Medium Shading 1 Accent 1" w:semiHidden="0" w:uiPriority="63" w:unhideWhenUsed="0"/>
-    <w:lsdException w:name="Medium Shading 2 Accent 1" w:semiHidden="0" w:uiPriority="64" w:unhideWhenUsed="0"/>
-    <w:lsdException w:name="Medium List 1 Accent 1" w:semiHidden="0" w:uiPriority="65" w:unhideWhenUsed="0"/>
-    <w:lsdException w:name="Revision" w:unhideWhenUsed="0"/>
-    <w:lsdException w:name="List Paragraph" w:semiHidden="0" w:uiPriority="34" w:unhideWhenUsed="0" w:qFormat="1"/>
-    <w:lsdException w:name="Quote" w:semiHidden="0" w:uiPriority="29" w:unhideWhenUsed="0" w:qFormat="1"/>
-    <w:lsdException w:name="Intense Quote" w:semiHidden="0" w:uiPriority="30" w:unhideWhenUsed="0" w:qFormat="1"/>
-    <w:lsdException w:name="Medium List 2 Accent 1" w:semiHidden="0" w:uiPriority="66" w:unhideWhenUsed="0"/>
-    <w:lsdException w:name="Medium Grid 1 Accent 1" w:semiHidden="0" w:uiPriority="67" w:unhideWhenUsed="0"/>
-    <w:lsdException w:name="Medium Grid 2 Accent 1" w:semiHidden="0" w:uiPriority="68" w:unhideWhenUsed="0"/>
-    <w:lsdException w:name="Medium Grid 3 Accent 1" w:semiHidden="0" w:uiPriority="69" w:unhideWhenUsed="0"/>
-    <w:lsdException w:name="Dark List Accent 1" w:semiHidden="0" w:uiPriority="70" w:unhideWhenUsed="0"/>
-    <w:lsdException w:name="Colorful Shading Accent 1" w:semiHidden="0" w:uiPriority="71" w:unhideWhenUsed="0"/>
-    <w:lsdException w:name="Colorful List Accent 1" w:semiHidden="0" w:uiPriority="72" w:unhideWhenUsed="0"/>
-    <w:lsdException w:name="Colorful Grid Accent 1" w:semiHidden="0" w:uiPriority="73" w:unhideWhenUsed="0"/>
-    <w:lsdException w:name="Light Shading Accent 2" w:semiHidden="0" w:uiPriority="60" w:unhideWhenUsed="0"/>
-    <w:lsdException w:name="Light List Accent 2" w:semiHidden="0" w:uiPriority="61" w:unhideWhenUsed="0"/>
-    <w:lsdException w:name="Light Grid Accent 2" w:semiHidden="0" w:uiPriority="62" w:unhideWhenUsed="0"/>
-    <w:lsdException w:name="Medium Shading 1 Accent 2" w:semiHidden="0" w:uiPriority="63" w:unhideWhenUsed="0"/>
-    <w:lsdException w:name="Medium Shading 2 Accent 2" w:semiHidden="0" w:uiPriority="64" w:unhideWhenUsed="0"/>
-    <w:lsdException w:name="Medium List 1 Accent 2" w:semiHidden="0" w:uiPriority="65" w:unhideWhenUsed="0"/>
-    <w:lsdException w:name="Medium List 2 Accent 2" w:semiHidden="0" w:uiPriority="66" w:unhideWhenUsed="0"/>
-    <w:lsdException w:name="Medium Grid 1 Accent 2" w:semiHidden="0" w:uiPriority="67" w:unhideWhenUsed="0"/>
-    <w:lsdException w:name="Medium Grid 2 Accent 2" w:semiHidden="0" w:uiPriority="68" w:unhideWhenUsed="0"/>
-    <w:lsdException w:name="Medium Grid 3 Accent 2" w:semiHidden="0" w:uiPriority="69" w:unhideWhenUsed="0"/>
-    <w:lsdException w:name="Dark List Accent 2" w:semiHidden="0" w:uiPriority="70" w:unhideWhenUsed="0"/>
-    <w:lsdException w:name="Colorful Shading Accent 2" w:semiHidden="0" w:uiPriority="71" w:unhideWhenUsed="0"/>
-    <w:lsdException w:name="Colorful List Accent 2" w:semiHidden="0" w:uiPriority="72" w:unhideWhenUsed="0"/>
-    <w:lsdException w:name="Colorful Grid Accent 2" w:semiHidden="0" w:uiPriority="73" w:unhideWhenUsed="0"/>
-    <w:lsdException w:name="Light Shading Accent 3" w:semiHidden="0" w:uiPriority="60" w:unhideWhenUsed="0"/>
-    <w:lsdException w:name="Light List Accent 3" w:semiHidden="0" w:uiPriority="61" w:unhideWhenUsed="0"/>
-    <w:lsdException w:name="Light Grid Accent 3" w:semiHidden="0" w:uiPriority="62" w:unhideWhenUsed="0"/>
-    <w:lsdException w:name="Medium Shading 1 Accent 3" w:semiHidden="0" w:uiPriority="63" w:unhideWhenUsed="0"/>
-    <w:lsdException w:name="Medium Shading 2 Accent 3" w:semiHidden="0" w:uiPriority="64" w:unhideWhenUsed="0"/>
-    <w:lsdException w:name="Medium List 1 Accent 3" w:semiHidden="0" w:uiPriority="65" w:unhideWhenUsed="0"/>
-    <w:lsdException w:name="Medium List 2 Accent 3" w:semiHidden="0" w:uiPriority="66" w:unhideWhenUsed="0"/>
-    <w:lsdException w:name="Medium Grid 1 Accent 3" w:semiHidden="0" w:uiPriority="67" w:unhideWhenUsed="0"/>
-    <w:lsdException w:name="Medium Grid 2 Accent 3" w:semiHidden="0" w:uiPriority="68" w:unhideWhenUsed="0"/>
-    <w:lsdException w:name="Medium Grid 3 Accent 3" w:semiHidden="0" w:uiPriority="69" w:unhideWhenUsed="0"/>
-    <w:lsdException w:name="Dark List Accent 3" w:semiHidden="0" w:uiPriority="70" w:unhideWhenUsed="0"/>
-    <w:lsdException w:name="Colorful Shading Accent 3" w:semiHidden="0" w:uiPriority="71" w:unhideWhenUsed="0"/>
-    <w:lsdException w:name="Colorful List Accent 3" w:semiHidden="0" w:uiPriority="72" w:unhideWhenUsed="0"/>
-    <w:lsdException w:name="Colorful Grid Accent 3" w:semiHidden="0" w:uiPriority="73" w:unhideWhenUsed="0"/>
-    <w:lsdException w:name="Light Shading Accent 4" w:semiHidden="0" w:uiPriority="60" w:unhideWhenUsed="0"/>
-    <w:lsdException w:name="Light List Accent 4" w:semiHidden="0" w:uiPriority="61" w:unhideWhenUsed="0"/>
-    <w:lsdException w:name="Light Grid Accent 4" w:semiHidden="0" w:uiPriority="62" w:unhideWhenUsed="0"/>
-    <w:lsdException w:name="Medium Shading 1 Accent 4" w:semiHidden="0" w:uiPriority="63" w:unhideWhenUsed="0"/>
-    <w:lsdException w:name="Medium Shading 2 Accent 4" w:semiHidden="0" w:uiPriority="64" w:unhideWhenUsed="0"/>
-    <w:lsdException w:name="Medium List 1 Accent 4" w:semiHidden="0" w:uiPriority="65" w:unhideWhenUsed="0"/>
-    <w:lsdException w:name="Medium List 2 Accent 4" w:semiHidden="0" w:uiPriority="66" w:unhideWhenUsed="0"/>
-    <w:lsdException w:name="Medium Grid 1 Accent 4" w:semiHidden="0" w:uiPriority="67" w:unhideWhenUsed="0"/>
-    <w:lsdException w:name="Medium Grid 2 Accent 4" w:semiHidden="0" w:uiPriority="68" w:unhideWhenUsed="0"/>
-    <w:lsdException w:name="Medium Grid 3 Accent 4" w:semiHidden="0" w:uiPriority="69" w:unhideWhenUsed="0"/>
-    <w:lsdException w:name="Dark List Accent 4" w:semiHidden="0" w:uiPriority="70" w:unhideWhenUsed="0"/>
-    <w:lsdException w:name="Colorful Shading Accent 4" w:semiHidden="0" w:uiPriority="71" w:unhideWhenUsed="0"/>
-    <w:lsdException w:name="Colorful List Accent 4" w:semiHidden="0" w:uiPriority="72" w:unhideWhenUsed="0"/>
-    <w:lsdException w:name="Colorful Grid Accent 4" w:semiHidden="0" w:uiPriority="73" w:unhideWhenUsed="0"/>
-    <w:lsdException w:name="Light Shading Accent 5" w:semiHidden="0" w:uiPriority="60" w:unhideWhenUsed="0"/>
-    <w:lsdException w:name="Light List Accent 5" w:semiHidden="0" w:uiPriority="61" w:unhideWhenUsed="0"/>
-    <w:lsdException w:name="Light Grid Accent 5" w:semiHidden="0" w:uiPriority="62" w:unhideWhenUsed="0"/>
-    <w:lsdException w:name="Medium Shading 1 Accent 5" w:semiHidden="0" w:uiPriority="63" w:unhideWhenUsed="0"/>
-    <w:lsdException w:name="Medium Shading 2 Accent 5" w:semiHidden="0" w:uiPriority="64" w:unhideWhenUsed="0"/>
-    <w:lsdException w:name="Medium List 1 Accent 5" w:semiHidden="0" w:uiPriority="65" w:unhideWhenUsed="0"/>
-    <w:lsdException w:name="Medium List 2 Accent 5" w:semiHidden="0" w:uiPriority="66" w:unhideWhenUsed="0"/>
-    <w:lsdException w:name="Medium Grid 1 Accent 5" w:semiHidden="0" w:uiPriority="67" w:unhideWhenUsed="0"/>
-    <w:lsdException w:name="Medium Grid 2 Accent 5" w:semiHidden="0" w:uiPriority="68" w:unhideWhenUsed="0"/>
-    <w:lsdException w:name="Medium Grid 3 Accent 5" w:semiHidden="0" w:uiPriority="69" w:unhideWhenUsed="0"/>
-    <w:lsdException w:name="Dark List Accent 5" w:semiHidden="0" w:uiPriority="70" w:unhideWhenUsed="0"/>
-    <w:lsdException w:name="Colorful Shading Accent 5" w:semiHidden="0" w:uiPriority="71" w:unhideWhenUsed="0"/>
-    <w:lsdException w:name="Colorful List Accent 5" w:semiHidden="0" w:uiPriority="72" w:unhideWhenUsed="0"/>
-    <w:lsdException w:name="Colorful Grid Accent 5" w:semiHidden="0" w:uiPriority="73" w:unhideWhenUsed="0"/>
-    <w:lsdException w:name="Light Shading Accent 6" w:semiHidden="0" w:uiPriority="60" w:unhideWhenUsed="0"/>
-    <w:lsdException w:name="Light List Accent 6" w:semiHidden="0" w:uiPriority="61" w:unhideWhenUsed="0"/>
-    <w:lsdException w:name="Light Grid Accent 6" w:semiHidden="0" w:uiPriority="62" w:unhideWhenUsed="0"/>
-    <w:lsdException w:name="Medium Shading 1 Accent 6" w:semiHidden="0" w:uiPriority="63" w:unhideWhenUsed="0"/>
-    <w:lsdException w:name="Medium Shading 2 Accent 6" w:semiHidden="0" w:uiPriority="64" w:unhideWhenUsed="0"/>
-    <w:lsdException w:name="Medium List 1 Accent 6" w:semiHidden="0" w:uiPriority="65" w:unhideWhenUsed="0"/>
-    <w:lsdException w:name="Medium List 2 Accent 6" w:semiHidden="0" w:uiPriority="66" w:unhideWhenUsed="0"/>
-    <w:lsdException w:name="Medium Grid 1 Accent 6" w:semiHidden="0" w:uiPriority="67" w:unhideWhenUsed="0"/>
-    <w:lsdException w:name="Medium Grid 2 Accent 6" w:semiHidden="0" w:uiPriority="68" w:unhideWhenUsed="0"/>
-    <w:lsdException w:name="Medium Grid 3 Accent 6" w:semiHidden="0" w:uiPriority="69" w:unhideWhenUsed="0"/>
-    <w:lsdException w:name="Dark List Accent 6" w:semiHidden="0" w:uiPriority="70" w:unhideWhenUsed="0"/>
-    <w:lsdException w:name="Colorful Shading Accent 6" w:semiHidden="0" w:uiPriority="71" w:unhideWhenUsed="0"/>
-    <w:lsdException w:name="Colorful List Accent 6" w:semiHidden="0" w:uiPriority="72" w:unhideWhenUsed="0"/>
-    <w:lsdException w:name="Colorful Grid Accent 6" w:semiHidden="0" w:uiPriority="73" w:unhideWhenUsed="0"/>
-    <w:lsdException w:name="Subtle Emphasis" w:semiHidden="0" w:uiPriority="19" w:unhideWhenUsed="0" w:qFormat="1"/>
-    <w:lsdException w:name="Intense Emphasis" w:semiHidden="0" w:uiPriority="21" w:unhideWhenUsed="0" w:qFormat="1"/>
-    <w:lsdException w:name="Subtle Reference" w:semiHidden="0" w:uiPriority="31" w:unhideWhenUsed="0" w:qFormat="1"/>
-    <w:lsdException w:name="Intense Reference" w:semiHidden="0" w:uiPriority="32" w:unhideWhenUsed="0" w:qFormat="1"/>
-    <w:lsdException w:name="Book Title" w:semiHidden="0" w:uiPriority="33" w:unhideWhenUsed="0" w:qFormat="1"/>
-    <w:lsdException w:name="Bibliography" w:uiPriority="37"/>
-    <w:lsdException w:name="TOC Heading" w:uiPriority="39" w:qFormat="1"/>
-  </w:latentStyles>
-  <w:style w:type="paragraph" w:default="1" w:styleId="Normal">
-    <w:name w:val="Normal"/>
-    <w:qFormat/>
-  </w:style>
-  <w:style w:type="character" w:default="1" w:styleId="DefaultParagraphFont">
-    <w:name w:val="Default Paragraph Font"/>
-    <w:uiPriority w:val="1"/>
-    <w:semiHidden/>
-    <w:unhideWhenUsed/>
-  </w:style>
-  <w:style w:type="table" w:default="1" w:styleId="TableNormal">
-    <w:name w:val="Normal Table"/>
-    <w:uiPriority w:val="99"/>
-    <w:semiHidden/>
-    <w:unhideWhenUsed/>
-    <w:tblPr>
-      <w:tblInd w:w="0" w:type="dxa"/>
-      <w:tblCellMar>
-        <w:top w:w="0" w:type="dxa"/>
-        <w:left w:w="108" w:type="dxa"/>
-        <w:bottom w:w="0" w:type="dxa"/>
-        <w:right w:w="108" w:type="dxa"/>
-      </w:tblCellMar>
-    </w:tblPr>
-  </w:style>
-  <w:style w:type="numbering" w:default="1" w:styleId="NoList">
-    <w:name w:val="No List"/>
-    <w:uiPriority w:val="99"/>
-    <w:semiHidden/>
-    <w:unhideWhenUsed/>
-  </w:style>
-  <w:style w:type="paragraph" w:styleId="ListParagraph">
-    <w:name w:val="List Paragraph"/>
-    <w:basedOn w:val="Normal"/>
-    <w:uiPriority w:val="34"/>
-    <w:qFormat/>
-    <w:rsid w:val="00264B05"/>
-    <w:pPr>
-      <w:ind w:left="720"/>
-      <w:contextualSpacing/>
-    </w:pPr>
-  </w:style>
-  <w:style w:type="paragraph" w:styleId="BalloonText">
-    <w:name w:val="Balloon Text"/>
-    <w:basedOn w:val="Normal"/>
-    <w:link w:val="BalloonTextChar"/>
-    <w:uiPriority w:val="99"/>
-    <w:semiHidden/>
-    <w:unhideWhenUsed/>
-    <w:rsid w:val="00E27935"/>
-    <w:pPr>
-      <w:spacing w:after="0" w:line="240" w:lineRule="auto"/>
-    </w:pPr>
-    <w:rPr>
-      <w:rFonts w:ascii="Tahoma" w:hAnsi="Tahoma" w:cs="Tahoma"/>
-      <w:sz w:val="16"/>
-      <w:szCs w:val="16"/>
-    </w:rPr>
-  </w:style>
-  <w:style w:type="character" w:customStyle="1" w:styleId="BalloonTextChar">
-    <w:name w:val="Balloon Text Char"/>
-    <w:basedOn w:val="DefaultParagraphFont"/>
-    <w:link w:val="BalloonText"/>
-    <w:uiPriority w:val="99"/>
-    <w:semiHidden/>
-    <w:rsid w:val="00E27935"/>
-    <w:rPr>
-      <w:rFonts w:ascii="Tahoma" w:hAnsi="Tahoma" w:cs="Tahoma"/>
-      <w:sz w:val="16"/>
-      <w:szCs w:val="16"/>
-    </w:rPr>
-  </w:style>
-</w:styles>
-</file>
-
-<file path=word/stylesWithEffects.xml><?xml version="1.0" encoding="utf-8"?>
-<w:styles xmlns:wpc="http://schemas.microsoft.com/office/word/2010/wordprocessingCanvas" xmlns:mc="http://schemas.openxmlformats.org/markup-compatibility/2006" xmlns:o="urn:schemas-microsoft-com:office:office" xmlns:r="http://schemas.openxmlformats.org/officeDocument/2006/relationships" xmlns:m="http://schemas.openxmlformats.org/officeDocument/2006/math" xmlns:v="urn:schemas-microsoft-com:vml" xmlns:wp14="http://schemas.microsoft.com/office/word/2010/wordprocessingDrawing" xmlns:wp="http://schemas.openxmlformats.org/drawingml/2006/wordprocessingDrawing" xmlns:w10="urn:schemas-microsoft-com:office:word" xmlns:w="http://schemas.openxmlformats.org/wordprocessingml/2006/main" xmlns:w14="http://schemas.microsoft.com/office/word/2010/wordml" xmlns:wpg="http://schemas.microsoft.com/office/word/2010/wordprocessingGroup" xmlns:wpi="http://schemas.microsoft.com/office/word/2010/wordprocessingInk" xmlns:wne="http://schemas.microsoft.com/office/word/2006/wordml" xmlns:wps="http://schemas.microsoft.com/office/word/2010/wordprocessingShape" mc:Ignorable="w14 wp14">
-  <w:docDefaults>
-    <w:rPrDefault>
-      <w:rPr>
-        <w:rFonts w:asciiTheme="minorHAnsi" w:eastAsiaTheme="minorHAnsi" w:hAnsiTheme="minorHAnsi" w:cstheme="minorBidi"/>
-        <w:sz w:val="22"/>
-        <w:szCs w:val="22"/>
-        <w:lang w:val="ru-RU" w:eastAsia="en-US" w:bidi="ar-SA"/>
-      </w:rPr>
-    </w:rPrDefault>
-    <w:pPrDefault>
-      <w:pPr>
-        <w:spacing w:after="200" w:line="276" w:lineRule="auto"/>
-      </w:pPr>
-    </w:pPrDefault>
-  </w:docDefaults>
-  <w:latentStyles w:defLockedState="0" w:defUIPriority="99" w:defSemiHidden="1" w:defUnhideWhenUsed="1" w:defQFormat="0" w:count="267">
-    <w:lsdException w:name="Normal" w:semiHidden="0" w:uiPriority="0" w:unhideWhenUsed="0" w:qFormat="1"/>
-    <w:lsdException w:name="heading 1" w:semiHidden="0" w:uiPriority="9" w:unhideWhenUsed="0" w:qFormat="1"/>
-    <w:lsdException w:name="heading 2" w:uiPriority="9" w:qFormat="1"/>
-    <w:lsdException w:name="heading 3" w:uiPriority="9" w:qFormat="1"/>
-    <w:lsdException w:name="heading 4" w:uiPriority="9" w:qFormat="1"/>
-    <w:lsdException w:name="heading 5" w:uiPriority="9" w:qFormat="1"/>
-    <w:lsdException w:name="heading 6" w:uiPriority="9" w:qFormat="1"/>
-    <w:lsdException w:name="heading 7" w:uiPriority="9" w:qFormat="1"/>
-    <w:lsdException w:name="heading 8" w:uiPriority="9" w:qFormat="1"/>
-    <w:lsdException w:name="heading 9" w:uiPriority="9" w:qFormat="1"/>
-    <w:lsdException w:name="toc 1" w:uiPriority="39"/>
-    <w:lsdException w:name="toc 2" w:uiPriority="39"/>
-    <w:lsdException w:name="toc 3" w:uiPriority="39"/>
-    <w:lsdException w:name="toc 4" w:uiPriority="39"/>
-    <w:lsdException w:name="toc 5" w:uiPriority="39"/>
-    <w:lsdException w:name="toc 6" w:uiPriority="39"/>
-    <w:lsdException w:name="toc 7" w:uiPriority="39"/>
-    <w:lsdException w:name="toc 8" w:uiPriority="39"/>
-    <w:lsdException w:name="toc 9" w:uiPriority="39"/>
-    <w:lsdException w:name="caption" w:uiPriority="35" w:qFormat="1"/>
-    <w:lsdException w:name="Title" w:semiHidden="0" w:uiPriority="10" w:unhideWhenUsed="0" w:qFormat="1"/>
-    <w:lsdException w:name="Default Paragraph Font" w:uiPriority="1"/>
-    <w:lsdException w:name="Subtitle" w:semiHidden="0" w:uiPriority="11" w:unhideWhenUsed="0" w:qFormat="1"/>
-    <w:lsdException w:name="Strong" w:semiHidden="0" w:uiPriority="22" w:unhideWhenUsed="0" w:qFormat="1"/>
-    <w:lsdException w:name="Emphasis" w:semiHidden="0" w:uiPriority="20" w:unhideWhenUsed="0" w:qFormat="1"/>
-    <w:lsdException w:name="Table Grid" w:semiHidden="0" w:uiPriority="59" w:unhideWhenUsed="0"/>
-    <w:lsdException w:name="Placeholder Text" w:unhideWhenUsed="0"/>
-    <w:lsdException w:name="No Spacing" w:semiHidden="0" w:uiPriority="1" w:unhideWhenUsed="0" w:qFormat="1"/>
-    <w:lsdException w:name="Light Shading" w:semiHidden="0" w:uiPriority="60" w:unhideWhenUsed="0"/>
-    <w:lsdException w:name="Light List" w:semiHidden="0" w:uiPriority="61" w:unhideWhenUsed="0"/>
-    <w:lsdException w:name="Light Grid" w:semiHidden="0" w:uiPriority="62" w:unhideWhenUsed="0"/>
-    <w:lsdException w:name="Medium Shading 1" w:semiHidden="0" w:uiPriority="63" w:unhideWhenUsed="0"/>
-    <w:lsdException w:name="Medium Shading 2" w:semiHidden="0" w:uiPriority="64" w:unhideWhenUsed="0"/>
-    <w:lsdException w:name="Medium List 1" w:semiHidden="0" w:uiPriority="65" w:unhideWhenUsed="0"/>
-    <w:lsdException w:name="Medium List 2" w:semiHidden="0" w:uiPriority="66" w:unhideWhenUsed="0"/>
-    <w:lsdException w:name="Medium Grid 1" w:semiHidden="0" w:uiPriority="67" w:unhideWhenUsed="0"/>
-    <w:lsdException w:name="Medium Grid 2" w:semiHidden="0" w:uiPriority="68" w:unhideWhenUsed="0"/>
-    <w:lsdException w:name="Medium Grid 3" w:semiHidden="0" w:uiPriority="69" w:unhideWhenUsed="0"/>
-    <w:lsdException w:name="Dark List" w:semiHidden="0" w:uiPriority="70" w:unhideWhenUsed="0"/>
-    <w:lsdException w:name="Colorful Shading" w:semiHidden="0" w:uiPriority="71" w:unhideWhenUsed="0"/>
-    <w:lsdException w:name="Colorful List" w:semiHidden="0" w:uiPriority="72" w:unhideWhenUsed="0"/>
-    <w:lsdException w:name="Colorful Grid" w:semiHidden="0" w:uiPriority="73" w:unhideWhenUsed="0"/>
-    <w:lsdException w:name="Light Shading Accent 1" w:semiHidden="0" w:uiPriority="60" w:unhideWhenUsed="0"/>
-    <w:lsdException w:name="Light List Accent 1" w:semiHidden="0" w:uiPriority="61" w:unhideWhenUsed="0"/>
-    <w:lsdException w:name="Light Grid Accent 1" w:semiHidden="0" w:uiPriority="62" w:unhideWhenUsed="0"/>
-    <w:lsdException w:name="Medium Shading 1 Accent 1" w:semiHidden="0" w:uiPriority="63" w:unhideWhenUsed="0"/>
-    <w:lsdException w:name="Medium Shading 2 Accent 1" w:semiHidden="0" w:uiPriority="64" w:unhideWhenUsed="0"/>
-    <w:lsdException w:name="Medium List 1 Accent 1" w:semiHidden="0" w:uiPriority="65" w:unhideWhenUsed="0"/>
-    <w:lsdException w:name="Revision" w:unhideWhenUsed="0"/>
-    <w:lsdException w:name="List Paragraph" w:semiHidden="0" w:uiPriority="34" w:unhideWhenUsed="0" w:qFormat="1"/>
-    <w:lsdException w:name="Quote" w:semiHidden="0" w:uiPriority="29" w:unhideWhenUsed="0" w:qFormat="1"/>
-    <w:lsdException w:name="Intense Quote" w:semiHidden="0" w:uiPriority="30" w:unhideWhenUsed="0" w:qFormat="1"/>
-    <w:lsdException w:name="Medium List 2 Accent 1" w:semiHidden="0" w:uiPriority="66" w:unhideWhenUsed="0"/>
-    <w:lsdException w:name="Medium Grid 1 Accent 1" w:semiHidden="0" w:uiPriority="67" w:unhideWhenUsed="0"/>
-    <w:lsdException w:name="Medium Grid 2 Accent 1" w:semiHidden="0" w:uiPriority="68" w:unhideWhenUsed="0"/>
-    <w:lsdException w:name="Medium Grid 3 Accent 1" w:semiHidden="0" w:uiPriority="69" w:unhideWhenUsed="0"/>
-    <w:lsdException w:name="Dark List Accent 1" w:semiHidden="0" w:uiPriority="70" w:unhideWhenUsed="0"/>
-    <w:lsdException w:name="Colorful Shading Accent 1" w:semiHidden="0" w:uiPriority="71" w:unhideWhenUsed="0"/>
-    <w:lsdException w:name="Colorful List Accent 1" w:semiHidden="0" w:uiPriority="72" w:unhideWhenUsed="0"/>
-    <w:lsdException w:name="Colorful Grid Accent 1" w:semiHidden="0" w:uiPriority="73" w:unhideWhenUsed="0"/>
-    <w:lsdException w:name="Light Shading Accent 2" w:semiHidden="0" w:uiPriority="60" w:unhideWhenUsed="0"/>
-    <w:lsdException w:name="Light List Accent 2" w:semiHidden="0" w:uiPriority="61" w:unhideWhenUsed="0"/>
-    <w:lsdException w:name="Light Grid Accent 2" w:semiHidden="0" w:uiPriority="62" w:unhideWhenUsed="0"/>
-    <w:lsdException w:name="Medium Shading 1 Accent 2" w:semiHidden="0" w:uiPriority="63" w:unhideWhenUsed="0"/>
-    <w:lsdException w:name="Medium Shading 2 Accent 2" w:semiHidden="0" w:uiPriority="64" w:unhideWhenUsed="0"/>
-    <w:lsdException w:name="Medium List 1 Accent 2" w:semiHidden="0" w:uiPriority="65" w:unhideWhenUsed="0"/>
-    <w:lsdException w:name="Medium List 2 Accent 2" w:semiHidden="0" w:uiPriority="66" w:unhideWhenUsed="0"/>
-    <w:lsdException w:name="Medium Grid 1 Accent 2" w:semiHidden="0" w:uiPriority="67" w:unhideWhenUsed="0"/>
-    <w:lsdException w:name="Medium Grid 2 Accent 2" w:semiHidden="0" w:uiPriority="68" w:unhideWhenUsed="0"/>
-    <w:lsdException w:name="Medium Grid 3 Accent 2" w:semiHidden="0" w:uiPriority="69" w:unhideWhenUsed="0"/>
-    <w:lsdException w:name="Dark List Accent 2" w:semiHidden="0" w:uiPriority="70" w:unhideWhenUsed="0"/>
-    <w:lsdException w:name="Colorful Shading Accent 2" w:semiHidden="0" w:uiPriority="71" w:unhideWhenUsed="0"/>
-    <w:lsdException w:name="Colorful List Accent 2" w:semiHidden="0" w:uiPriority="72" w:unhideWhenUsed="0"/>
-    <w:lsdException w:name="Colorful Grid Accent 2" w:semiHidden="0" w:uiPriority="73" w:unhideWhenUsed="0"/>
-    <w:lsdException w:name="Light Shading Accent 3" w:semiHidden="0" w:uiPriority="60" w:unhideWhenUsed="0"/>
-    <w:lsdException w:name="Light List Accent 3" w:semiHidden="0" w:uiPriority="61" w:unhideWhenUsed="0"/>
-    <w:lsdException w:name="Light Grid Accent 3" w:semiHidden="0" w:uiPriority="62" w:unhideWhenUsed="0"/>
-    <w:lsdException w:name="Medium Shading 1 Accent 3" w:semiHidden="0" w:uiPriority="63" w:unhideWhenUsed="0"/>
-    <w:lsdException w:name="Medium Shading 2 Accent 3" w:semiHidden="0" w:uiPriority="64" w:unhideWhenUsed="0"/>
-    <w:lsdException w:name="Medium List 1 Accent 3" w:semiHidden="0" w:uiPriority="65" w:unhideWhenUsed="0"/>
-    <w:lsdException w:name="Medium List 2 Accent 3" w:semiHidden="0" w:uiPriority="66" w:unhideWhenUsed="0"/>
-    <w:lsdException w:name="Medium Grid 1 Accent 3" w:semiHidden="0" w:uiPriority="67" w:unhideWhenUsed="0"/>
-    <w:lsdException w:name="Medium Grid 2 Accent 3" w:semiHidden="0" w:uiPriority="68" w:unhideWhenUsed="0"/>
-    <w:lsdException w:name="Medium Grid 3 Accent 3" w:semiHidden="0" w:uiPriority="69" w:unhideWhenUsed="0"/>
-    <w:lsdException w:name="Dark List Accent 3" w:semiHidden="0" w:uiPriority="70" w:unhideWhenUsed="0"/>
-    <w:lsdException w:name="Colorful Shading Accent 3" w:semiHidden="0" w:uiPriority="71" w:unhideWhenUsed="0"/>
-    <w:lsdException w:name="Colorful List Accent 3" w:semiHidden="0" w:uiPriority="72" w:unhideWhenUsed="0"/>
-    <w:lsdException w:name="Colorful Grid Accent 3" w:semiHidden="0" w:uiPriority="73" w:unhideWhenUsed="0"/>
-    <w:lsdException w:name="Light Shading Accent 4" w:semiHidden="0" w:uiPriority="60" w:unhideWhenUsed="0"/>
-    <w:lsdException w:name="Light List Accent 4" w:semiHidden="0" w:uiPriority="61" w:unhideWhenUsed="0"/>
-    <w:lsdException w:name="Light Grid Accent 4" w:semiHidden="0" w:uiPriority="62" w:unhideWhenUsed="0"/>
-    <w:lsdException w:name="Medium Shading 1 Accent 4" w:semiHidden="0" w:uiPriority="63" w:unhideWhenUsed="0"/>
-    <w:lsdException w:name="Medium Shading 2 Accent 4" w:semiHidden="0" w:uiPriority="64" w:unhideWhenUsed="0"/>
-    <w:lsdException w:name="Medium List 1 Accent 4" w:semiHidden="0" w:uiPriority="65" w:unhideWhenUsed="0"/>
-    <w:lsdException w:name="Medium List 2 Accent 4" w:semiHidden="0" w:uiPriority="66" w:unhideWhenUsed="0"/>
-    <w:lsdException w:name="Medium Grid 1 Accent 4" w:semiHidden="0" w:uiPriority="67" w:unhideWhenUsed="0"/>
-    <w:lsdException w:name="Medium Grid 2 Accent 4" w:semiHidden="0" w:uiPriority="68" w:unhideWhenUsed="0"/>
-    <w:lsdException w:name="Medium Grid 3 Accent 4" w:semiHidden="0" w:uiPriority="69" w:unhideWhenUsed="0"/>
-    <w:lsdException w:name="Dark List Accent 4" w:semiHidden="0" w:uiPriority="70" w:unhideWhenUsed="0"/>
-    <w:lsdException w:name="Colorful Shading Accent 4" w:semiHidden="0" w:uiPriority="71" w:unhideWhenUsed="0"/>
-    <w:lsdException w:name="Colorful List Accent 4" w:semiHidden="0" w:uiPriority="72" w:unhideWhenUsed="0"/>
-    <w:lsdException w:name="Colorful Grid Accent 4" w:semiHidden="0" w:uiPriority="73" w:unhideWhenUsed="0"/>
-    <w:lsdException w:name="Light Shading Accent 5" w:semiHidden="0" w:uiPriority="60" w:unhideWhenUsed="0"/>
-    <w:lsdException w:name="Light List Accent 5" w:semiHidden="0" w:uiPriority="61" w:unhideWhenUsed="0"/>
-    <w:lsdException w:name="Light Grid Accent 5" w:semiHidden="0" w:uiPriority="62" w:unhideWhenUsed="0"/>
-    <w:lsdException w:name="Medium Shading 1 Accent 5" w:semiHidden="0" w:uiPriority="63" w:unhideWhenUsed="0"/>
-    <w:lsdException w:name="Medium Shading 2 Accent 5" w:semiHidden="0" w:uiPriority="64" w:unhideWhenUsed="0"/>
-    <w:lsdException w:name="Medium List 1 Accent 5" w:semiHidden="0" w:uiPriority="65" w:unhideWhenUsed="0"/>
-    <w:lsdException w:name="Medium List 2 Accent 5" w:semiHidden="0" w:uiPriority="66" w:unhideWhenUsed="0"/>
-    <w:lsdException w:name="Medium Grid 1 Accent 5" w:semiHidden="0" w:uiPriority="67" w:unhideWhenUsed="0"/>
-    <w:lsdException w:name="Medium Grid 2 Accent 5" w:semiHidden="0" w:uiPriority="68" w:unhideWhenUsed="0"/>
-    <w:lsdException w:name="Medium Grid 3 Accent 5" w:semiHidden="0" w:uiPriority="69" w:unhideWhenUsed="0"/>
-    <w:lsdException w:name="Dark List Accent 5" w:semiHidden="0" w:uiPriority="70" w:unhideWhenUsed="0"/>
-    <w:lsdException w:name="Colorful Shading Accent 5" w:semiHidden="0" w:uiPriority="71" w:unhideWhenUsed="0"/>
-    <w:lsdException w:name="Colorful List Accent 5" w:semiHidden="0" w:uiPriority="72" w:unhideWhenUsed="0"/>
-    <w:lsdException w:name="Colorful Grid Accent 5" w:semiHidden="0" w:uiPriority="73" w:unhideWhenUsed="0"/>
-    <w:lsdException w:name="Light Shading Accent 6" w:semiHidden="0" w:uiPriority="60" w:unhideWhenUsed="0"/>
-    <w:lsdException w:name="Light List Accent 6" w:semiHidden="0" w:uiPriority="61" w:unhideWhenUsed="0"/>
-    <w:lsdException w:name="Light Grid Accent 6" w:semiHidden="0" w:uiPriority="62" w:unhideWhenUsed="0"/>
-    <w:lsdException w:name="Medium Shading 1 Accent 6" w:semiHidden="0" w:uiPriority="63" w:unhideWhenUsed="0"/>
-    <w:lsdException w:name="Medium Shading 2 Accent 6" w:semiHidden="0" w:uiPriority="64" w:unhideWhenUsed="0"/>
-    <w:lsdException w:name="Medium List 1 Accent 6" w:semiHidden="0" w:uiPriority="65" w:unhideWhenUsed="0"/>
-    <w:lsdException w:name="Medium List 2 Accent 6" w:semiHidden="0" w:uiPriority="66" w:unhideWhenUsed="0"/>
-    <w:lsdException w:name="Medium Grid 1 Accent 6" w:semiHidden="0" w:uiPriority="67" w:unhideWhenUsed="0"/>
-    <w:lsdException w:name="Medium Grid 2 Accent 6" w:semiHidden="0" w:uiPriority="68" w:unhideWhenUsed="0"/>
-    <w:lsdException w:name="Medium Grid 3 Accent 6" w:semiHidden="0" w:uiPriority="69" w:unhideWhenUsed="0"/>
-    <w:lsdException w:name="Dark List Accent 6" w:semiHidden="0" w:uiPriority="70" w:unhideWhenUsed="0"/>
-    <w:lsdException w:name="Colorful Shading Accent 6" w:semiHidden="0" w:uiPriority="71" w:unhideWhenUsed="0"/>
-    <w:lsdException w:name="Colorful List Accent 6" w:semiHidden="0" w:uiPriority="72" w:unhideWhenUsed="0"/>
-    <w:lsdException w:name="Colorful Grid Accent 6" w:semiHidden="0" w:uiPriority="73" w:unhideWhenUsed="0"/>
-    <w:lsdException w:name="Subtle Emphasis" w:semiHidden="0" w:uiPriority="19" w:unhideWhenUsed="0" w:qFormat="1"/>
-    <w:lsdException w:name="Intense Emphasis" w:semiHidden="0" w:uiPriority="21" w:unhideWhenUsed="0" w:qFormat="1"/>
-    <w:lsdException w:name="Subtle Reference" w:semiHidden="0" w:uiPriority="31" w:unhideWhenUsed="0" w:qFormat="1"/>
-    <w:lsdException w:name="Intense Reference" w:semiHidden="0" w:uiPriority="32" w:unhideWhenUsed="0" w:qFormat="1"/>
-    <w:lsdException w:name="Book Title" w:semiHidden="0" w:uiPriority="33" w:unhideWhenUsed="0" w:qFormat="1"/>
-    <w:lsdException w:name="Bibliography" w:uiPriority="37"/>
-    <w:lsdException w:name="TOC Heading" w:uiPriority="39" w:qFormat="1"/>
+  <w:latentStyles w:defLockedState="0" w:defUIPriority="99" w:defSemiHidden="0" w:defUnhideWhenUsed="0" w:defQFormat="0" w:count="371">
+    <w:lsdException w:name="Normal" w:uiPriority="0" w:qFormat="1"/>
+    <w:lsdException w:name="heading 1" w:uiPriority="9" w:qFormat="1"/>
+    <w:lsdException w:name="heading 2" w:semiHidden="1" w:uiPriority="9" w:unhideWhenUsed="1" w:qFormat="1"/>
+    <w:lsdException w:name="heading 3" w:semiHidden="1" w:uiPriority="9" w:unhideWhenUsed="1" w:qFormat="1"/>
+    <w:lsdException w:name="heading 4" w:semiHidden="1" w:uiPriority="9" w:unhideWhenUsed="1" w:qFormat="1"/>
+    <w:lsdException w:name="heading 5" w:semiHidden="1" w:uiPriority="9" w:unhideWhenUsed="1" w:qFormat="1"/>
+    <w:lsdException w:name="heading 6" w:semiHidden="1" w:uiPriority="9" w:unhideWhenUsed="1" w:qFormat="1"/>
+    <w:lsdException w:name="heading 7" w:semiHidden="1" w:uiPriority="9" w:unhideWhenUsed="1" w:qFormat="1"/>
+    <w:lsdException w:name="heading 8" w:semiHidden="1" w:uiPriority="9" w:unhideWhenUsed="1" w:qFormat="1"/>
+    <w:lsdException w:name="heading 9" w:semiHidden="1" w:uiPriority="9" w:unhideWhenUsed="1" w:qFormat="1"/>
+    <w:lsdException w:name="index 1" w:semiHidden="1" w:unhideWhenUsed="1"/>
+    <w:lsdException w:name="index 2" w:semiHidden="1" w:unhideWhenUsed="1"/>
+    <w:lsdException w:name="index 3" w:semiHidden="1" w:unhideWhenUsed="1"/>
+    <w:lsdException w:name="index 4" w:semiHidden="1" w:unhideWhenUsed="1"/>
+    <w:lsdException w:name="index 5" w:semiHidden="1" w:unhideWhenUsed="1"/>
+    <w:lsdException w:name="index 6" w:semiHidden="1" w:unhideWhenUsed="1"/>
+    <w:lsdException w:name="index 7" w:semiHidden="1" w:unhideWhenUsed="1"/>
+    <w:lsdException w:name="index 8" w:semiHidden="1" w:unhideWhenUsed="1"/>
+    <w:lsdException w:name="index 9" w:semiHidden="1" w:unhideWhenUsed="1"/>
+    <w:lsdException w:name="toc 1" w:semiHidden="1" w:uiPriority="39" w:unhideWhenUsed="1"/>
+    <w:lsdException w:name="toc 2" w:semiHidden="1" w:uiPriority="39" w:unhideWhenUsed="1"/>
+    <w:lsdException w:name="toc 3" w:semiHidden="1" w:uiPriority="39" w:unhideWhenUsed="1"/>
+    <w:lsdException w:name="toc 4" w:semiHidden="1" w:uiPriority="39" w:unhideWhenUsed="1"/>
+    <w:lsdException w:name="toc 5" w:semiHidden="1" w:uiPriority="39" w:unhideWhenUsed="1"/>
+    <w:lsdException w:name="toc 6" w:semiHidden="1" w:uiPriority="39" w:unhideWhenUsed="1"/>
+    <w:lsdException w:name="toc 7" w:semiHidden="1" w:uiPriority="39" w:unhideWhenUsed="1"/>
+    <w:lsdException w:name="toc 8" w:semiHidden="1" w:uiPriority="39" w:unhideWhenUsed="1"/>
+    <w:lsdException w:name="toc 9" w:semiHidden="1" w:uiPriority="39" w:unhideWhenUsed="1"/>
+    <w:lsdException w:name="Normal Indent" w:semiHidden="1" w:unhideWhenUsed="1"/>
+    <w:lsdException w:name="footnote text" w:semiHidden="1" w:unhideWhenUsed="1"/>
+    <w:lsdException w:name="annotation text" w:semiHidden="1" w:unhideWhenUsed="1"/>
+    <w:lsdException w:name="header" w:semiHidden="1" w:unhideWhenUsed="1"/>
+    <w:lsdException w:name="footer" w:semiHidden="1" w:unhideWhenUsed="1"/>
+    <w:lsdException w:name="index heading" w:semiHidden="1" w:unhideWhenUsed="1"/>
+    <w:lsdException w:name="caption" w:semiHidden="1" w:uiPriority="35" w:unhideWhenUsed="1" w:qFormat="1"/>
+    <w:lsdException w:name="table of figures" w:semiHidden="1" w:unhideWhenUsed="1"/>
+    <w:lsdException w:name="envelope address" w:semiHidden="1" w:unhideWhenUsed="1"/>
+    <w:lsdException w:name="envelope return" w:semiHidden="1" w:unhideWhenUsed="1"/>
+    <w:lsdException w:name="footnote reference" w:semiHidden="1" w:unhideWhenUsed="1"/>
+    <w:lsdException w:name="annotation reference" w:semiHidden="1" w:unhideWhenUsed="1"/>
+    <w:lsdException w:name="line number" w:semiHidden="1" w:unhideWhenUsed="1"/>
+    <w:lsdException w:name="page number" w:semiHidden="1" w:unhideWhenUsed="1"/>
+    <w:lsdException w:name="endnote reference" w:semiHidden="1" w:unhideWhenUsed="1"/>
+    <w:lsdException w:name="endnote text" w:semiHidden="1" w:unhideWhenUsed="1"/>
+    <w:lsdException w:name="table of authorities" w:semiHidden="1" w:unhideWhenUsed="1"/>
+    <w:lsdException w:name="macro" w:semiHidden="1" w:unhideWhenUsed="1"/>
+    <w:lsdException w:name="toa heading" w:semiHidden="1" w:unhideWhenUsed="1"/>
+    <w:lsdException w:name="List" w:semiHidden="1" w:unhideWhenUsed="1"/>
+    <w:lsdException w:name="List Bullet" w:semiHidden="1" w:unhideWhenUsed="1"/>
+    <w:lsdException w:name="List Number" w:semiHidden="1" w:unhideWhenUsed="1"/>
+    <w:lsdException w:name="List 2" w:semiHidden="1" w:unhideWhenUsed="1"/>
+    <w:lsdException w:name="List 3" w:semiHidden="1" w:unhideWhenUsed="1"/>
+    <w:lsdException w:name="List 4" w:semiHidden="1" w:unhideWhenUsed="1"/>
+    <w:lsdException w:name="List 5" w:semiHidden="1" w:unhideWhenUsed="1"/>
+    <w:lsdException w:name="List Bullet 2" w:semiHidden="1" w:unhideWhenUsed="1"/>
+    <w:lsdException w:name="List Bullet 3" w:semiHidden="1" w:unhideWhenUsed="1"/>
+    <w:lsdException w:name="List Bullet 4" w:semiHidden="1" w:unhideWhenUsed="1"/>
+    <w:lsdException w:name="List Bullet 5" w:semiHidden="1" w:unhideWhenUsed="1"/>
+    <w:lsdException w:name="List Number 2" w:semiHidden="1" w:unhideWhenUsed="1"/>
+    <w:lsdException w:name="List Number 3" w:semiHidden="1" w:unhideWhenUsed="1"/>
+    <w:lsdException w:name="List Number 4" w:semiHidden="1" w:unhideWhenUsed="1"/>
+    <w:lsdException w:name="List Number 5" w:semiHidden="1" w:unhideWhenUsed="1"/>
+    <w:lsdException w:name="Title" w:uiPriority="10" w:qFormat="1"/>
+    <w:lsdException w:name="Closing" w:semiHidden="1" w:unhideWhenUsed="1"/>
+    <w:lsdException w:name="Signature" w:semiHidden="1" w:unhideWhenUsed="1"/>
+    <w:lsdException w:name="Default Paragraph Font" w:semiHidden="1" w:uiPriority="1" w:unhideWhenUsed="1"/>
+    <w:lsdException w:name="Body Text" w:semiHidden="1" w:unhideWhenUsed="1"/>
+    <w:lsdException w:name="Body Text Indent" w:semiHidden="1" w:unhideWhenUsed="1"/>
+    <w:lsdException w:name="List Continue" w:semiHidden="1" w:unhideWhenUsed="1"/>
+    <w:lsdException w:name="List Continue 2" w:semiHidden="1" w:unhideWhenUsed="1"/>
+    <w:lsdException w:name="List Continue 3" w:semiHidden="1" w:unhideWhenUsed="1"/>
+    <w:lsdException w:name="List Continue 4" w:semiHidden="1" w:unhideWhenUsed="1"/>
+    <w:lsdException w:name="List Continue 5" w:semiHidden="1" w:unhideWhenUsed="1"/>
+    <w:lsdException w:name="Message Header" w:semiHidden="1" w:unhideWhenUsed="1"/>
+    <w:lsdException w:name="Subtitle" w:uiPriority="11" w:qFormat="1"/>
+    <w:lsdException w:name="Salutation" w:semiHidden="1" w:unhideWhenUsed="1"/>
+    <w:lsdException w:name="Date" w:semiHidden="1" w:unhideWhenUsed="1"/>
+    <w:lsdException w:name="Body Text First Indent" w:semiHidden="1" w:unhideWhenUsed="1"/>
+    <w:lsdException w:name="Body Text First Indent 2" w:semiHidden="1" w:unhideWhenUsed="1"/>
+    <w:lsdException w:name="Note Heading" w:semiHidden="1" w:unhideWhenUsed="1"/>
+    <w:lsdException w:name="Body Text 2" w:semiHidden="1" w:unhideWhenUsed="1"/>
+    <w:lsdException w:name="Body Text 3" w:semiHidden="1" w:unhideWhenUsed="1"/>
+    <w:lsdException w:name="Body Text Indent 2" w:semiHidden="1" w:unhideWhenUsed="1"/>
+    <w:lsdException w:name="Body Text Indent 3" w:semiHidden="1" w:unhideWhenUsed="1"/>
+    <w:lsdException w:name="Block Text" w:semiHidden="1" w:unhideWhenUsed="1"/>
+    <w:lsdException w:name="Hyperlink" w:semiHidden="1" w:unhideWhenUsed="1"/>
+    <w:lsdException w:name="FollowedHyperlink" w:semiHidden="1" w:unhideWhenUsed="1"/>
+    <w:lsdException w:name="Strong" w:uiPriority="22" w:qFormat="1"/>
+    <w:lsdException w:name="Emphasis" w:uiPriority="20" w:qFormat="1"/>
+    <w:lsdException w:name="Document Map" w:semiHidden="1" w:unhideWhenUsed="1"/>
+    <w:lsdException w:name="Plain Text" w:semiHidden="1" w:unhideWhenUsed="1"/>
+    <w:lsdException w:name="E-mail Signature" w:semiHidden="1" w:unhideWhenUsed="1"/>
+    <w:lsdException w:name="HTML Top of Form" w:semiHidden="1" w:unhideWhenUsed="1"/>
+    <w:lsdException w:name="HTML Bottom of Form" w:semiHidden="1" w:unhideWhenUsed="1"/>
+    <w:lsdException w:name="Normal (Web)" w:semiHidden="1" w:unhideWhenUsed="1"/>
+    <w:lsdException w:name="HTML Acronym" w:semiHidden="1" w:unhideWhenUsed="1"/>
+    <w:lsdException w:name="HTML Address" w:semiHidden="1" w:unhideWhenUsed="1"/>
+    <w:lsdException w:name="HTML Cite" w:semiHidden="1" w:unhideWhenUsed="1"/>
+    <w:lsdException w:name="HTML Code" w:semiHidden="1" w:unhideWhenUsed="1"/>
+    <w:lsdException w:name="HTML Definition" w:semiHidden="1" w:unhideWhenUsed="1"/>
+    <w:lsdException w:name="HTML Keyboard" w:semiHidden="1" w:unhideWhenUsed="1"/>
+    <w:lsdException w:name="HTML Preformatted" w:semiHidden="1" w:unhideWhenUsed="1"/>
+    <w:lsdException w:name="HTML Sample" w:semiHidden="1" w:unhideWhenUsed="1"/>
+    <w:lsdException w:name="HTML Typewriter" w:semiHidden="1" w:unhideWhenUsed="1"/>
+    <w:lsdException w:name="HTML Variable" w:semiHidden="1" w:unhideWhenUsed="1"/>
+    <w:lsdException w:name="Normal Table" w:semiHidden="1" w:unhideWhenUsed="1"/>
+    <w:lsdException w:name="annotation subject" w:semiHidden="1" w:unhideWhenUsed="1"/>
+    <w:lsdException w:name="No List" w:semiHidden="1" w:unhideWhenUsed="1"/>
+    <w:lsdException w:name="Outline List 1" w:semiHidden="1" w:unhideWhenUsed="1"/>
+    <w:lsdException w:name="Outline List 2" w:semiHidden="1" w:unhideWhenUsed="1"/>
+    <w:lsdException w:name="Outline List 3" w:semiHidden="1" w:unhideWhenUsed="1"/>
+    <w:lsdException w:name="Table Simple 1" w:semiHidden="1" w:unhideWhenUsed="1"/>
+    <w:lsdException w:name="Table Simple 2" w:semiHidden="1" w:unhideWhenUsed="1"/>
+    <w:lsdException w:name="Table Simple 3" w:semiHidden="1" w:unhideWhenUsed="1"/>
+    <w:lsdException w:name="Table Classic 1" w:semiHidden="1" w:unhideWhenUsed="1"/>
+    <w:lsdException w:name="Table Classic 2" w:semiHidden="1" w:unhideWhenUsed="1"/>
+    <w:lsdException w:name="Table Classic 3" w:semiHidden="1" w:unhideWhenUsed="1"/>
+    <w:lsdException w:name="Table Classic 4" w:semiHidden="1" w:unhideWhenUsed="1"/>
+    <w:lsdException w:name="Table Colorful 1" w:semiHidden="1" w:unhideWhenUsed="1"/>
+    <w:lsdException w:name="Table Colorful 2" w:semiHidden="1" w:unhideWhenUsed="1"/>
+    <w:lsdException w:name="Table Colorful 3" w:semiHidden="1" w:unhideWhenUsed="1"/>
+    <w:lsdException w:name="Table Columns 1" w:semiHidden="1" w:unhideWhenUsed="1"/>
+    <w:lsdException w:name="Table Columns 2" w:semiHidden="1" w:unhideWhenUsed="1"/>
+    <w:lsdException w:name="Table Columns 3" w:semiHidden="1" w:unhideWhenUsed="1"/>
+    <w:lsdException w:name="Table Columns 4" w:semiHidden="1" w:unhideWhenUsed="1"/>
+    <w:lsdException w:name="Table Columns 5" w:semiHidden="1" w:unhideWhenUsed="1"/>
+    <w:lsdException w:name="Table Grid 1" w:semiHidden="1" w:unhideWhenUsed="1"/>
+    <w:lsdException w:name="Table Grid 2" w:semiHidden="1" w:unhideWhenUsed="1"/>
+    <w:lsdException w:name="Table Grid 3" w:semiHidden="1" w:unhideWhenUsed="1"/>
+    <w:lsdException w:name="Table Grid 4" w:semiHidden="1" w:unhideWhenUsed="1"/>
+    <w:lsdException w:name="Table Grid 5" w:semiHidden="1" w:unhideWhenUsed="1"/>
+    <w:lsdException w:name="Table Grid 6" w:semiHidden="1" w:unhideWhenUsed="1"/>
+    <w:lsdException w:name="Table Grid 7" w:semiHidden="1" w:unhideWhenUsed="1"/>
+    <w:lsdException w:name="Table Grid 8" w:semiHidden="1" w:unhideWhenUsed="1"/>
+    <w:lsdException w:name="Table List 1" w:semiHidden="1" w:unhideWhenUsed="1"/>
+    <w:lsdException w:name="Table List 2" w:semiHidden="1" w:unhideWhenUsed="1"/>
+    <w:lsdException w:name="Table List 3" w:semiHidden="1" w:unhideWhenUsed="1"/>
+    <w:lsdException w:name="Table List 4" w:semiHidden="1" w:unhideWhenUsed="1"/>
+    <w:lsdException w:name="Table List 5" w:semiHidden="1" w:unhideWhenUsed="1"/>
+    <w:lsdException w:name="Table List 6" w:semiHidden="1" w:unhideWhenUsed="1"/>
+    <w:lsdException w:name="Table List 7" w:semiHidden="1" w:unhideWhenUsed="1"/>
+    <w:lsdException w:name="Table List 8" w:semiHidden="1" w:unhideWhenUsed="1"/>
+    <w:lsdException w:name="Table 3D effects 1" w:semiHidden="1" w:unhideWhenUsed="1"/>
+    <w:lsdException w:name="Table 3D effects 2" w:semiHidden="1" w:unhideWhenUsed="1"/>
+    <w:lsdException w:name="Table 3D effects 3" w:semiHidden="1" w:unhideWhenUsed="1"/>
+    <w:lsdException w:name="Table Contemporary" w:semiHidden="1" w:unhideWhenUsed="1"/>
+    <w:lsdException w:name="Table Elegant" w:semiHidden="1" w:unhideWhenUsed="1"/>
+    <w:lsdException w:name="Table Professional" w:semiHidden="1" w:unhideWhenUsed="1"/>
+    <w:lsdException w:name="Table Subtle 1" w:semiHidden="1" w:unhideWhenUsed="1"/>
+    <w:lsdException w:name="Table Subtle 2" w:semiHidden="1" w:unhideWhenUsed="1"/>
+    <w:lsdException w:name="Table Web 1" w:semiHidden="1" w:unhideWhenUsed="1"/>
+    <w:lsdException w:name="Table Web 2" w:semiHidden="1" w:unhideWhenUsed="1"/>
+    <w:lsdException w:name="Table Web 3" w:semiHidden="1" w:unhideWhenUsed="1"/>
+    <w:lsdException w:name="Balloon Text" w:semiHidden="1" w:unhideWhenUsed="1"/>
+    <w:lsdException w:name="Table Grid" w:uiPriority="59"/>
+    <w:lsdException w:name="Table Theme" w:semiHidden="1" w:unhideWhenUsed="1"/>
+    <w:lsdException w:name="Placeholder Text" w:semiHidden="1"/>
+    <w:lsdException w:name="No Spacing" w:uiPriority="1" w:qFormat="1"/>
+    <w:lsdException w:name="Light Shading" w:uiPriority="60"/>
+    <w:lsdException w:name="Light List" w:uiPriority="61"/>
+    <w:lsdException w:name="Light Grid" w:uiPriority="62"/>
+    <w:lsdException w:name="Medium Shading 1" w:uiPriority="63"/>
+    <w:lsdException w:name="Medium Shading 2" w:uiPriority="64"/>
+    <w:lsdException w:name="Medium List 1" w:uiPriority="65"/>
+    <w:lsdException w:name="Medium List 2" w:uiPriority="66"/>
+    <w:lsdException w:name="Medium Grid 1" w:uiPriority="67"/>
+    <w:lsdException w:name="Medium Grid 2" w:uiPriority="68"/>
+    <w:lsdException w:name="Medium Grid 3" w:uiPriority="69"/>
+    <w:lsdException w:name="Dark List" w:uiPriority="70"/>
+    <w:lsdException w:name="Colorful Shading" w:uiPriority="71"/>
+    <w:lsdException w:name="Colorful List" w:uiPriority="72"/>
+    <w:lsdException w:name="Colorful Grid" w:uiPriority="73"/>
+    <w:lsdException w:name="Light Shading Accent 1" w:uiPriority="60"/>
+    <w:lsdException w:name="Light List Accent 1" w:uiPriority="61"/>
+    <w:lsdException w:name="Light Grid Accent 1" w:uiPriority="62"/>
+    <w:lsdException w:name="Medium Shading 1 Accent 1" w:uiPriority="63"/>
+    <w:lsdException w:name="Medium Shading 2 Accent 1" w:uiPriority="64"/>
+    <w:lsdException w:name="Medium List 1 Accent 1" w:uiPriority="65"/>
+    <w:lsdException w:name="Revision" w:semiHidden="1"/>
+    <w:lsdException w:name="List Paragraph" w:uiPriority="34" w:qFormat="1"/>
+    <w:lsdException w:name="Quote" w:uiPriority="29" w:qFormat="1"/>
+    <w:lsdException w:name="Intense Quote" w:uiPriority="30" w:qFormat="1"/>
+    <w:lsdException w:name="Medium List 2 Accent 1" w:uiPriority="66"/>
+    <w:lsdException w:name="Medium Grid 1 Accent 1" w:uiPriority="67"/>
+    <w:lsdException w:name="Medium Grid 2 Accent 1" w:uiPriority="68"/>
+    <w:lsdException w:name="Medium Grid 3 Accent 1" w:uiPriority="69"/>
+    <w:lsdException w:name="Dark List Accent 1" w:uiPriority="70"/>
+    <w:lsdException w:name="Colorful Shading Accent 1" w:uiPriority="71"/>
+    <w:lsdException w:name="Colorful List Accent 1" w:uiPriority="72"/>
+    <w:lsdException w:name="Colorful Grid Accent 1" w:uiPriority="73"/>
+    <w:lsdException w:name="Light Shading Accent 2" w:uiPriority="60"/>
+    <w:lsdException w:name="Light List Accent 2" w:uiPriority="61"/>
+    <w:lsdException w:name="Light Grid Accent 2" w:uiPriority="62"/>
+    <w:lsdException w:name="Medium Shading 1 Accent 2" w:uiPriority="63"/>
+    <w:lsdException w:name="Medium Shading 2 Accent 2" w:uiPriority="64"/>
+    <w:lsdException w:name="Medium List 1 Accent 2" w:uiPriority="65"/>
+    <w:lsdException w:name="Medium List 2 Accent 2" w:uiPriority="66"/>
+    <w:lsdException w:name="Medium Grid 1 Accent 2" w:uiPriority="67"/>
+    <w:lsdException w:name="Medium Grid 2 Accent 2" w:uiPriority="68"/>
+    <w:lsdException w:name="Medium Grid 3 Accent 2" w:uiPriority="69"/>
+    <w:lsdException w:name="Dark List Accent 2" w:uiPriority="70"/>
+    <w:lsdException w:name="Colorful Shading Accent 2" w:uiPriority="71"/>
+    <w:lsdException w:name="Colorful List Accent 2" w:uiPriority="72"/>
+    <w:lsdException w:name="Colorful Grid Accent 2" w:uiPriority="73"/>
+    <w:lsdException w:name="Light Shading Accent 3" w:uiPriority="60"/>
+    <w:lsdException w:name="Light List Accent 3" w:uiPriority="61"/>
+    <w:lsdException w:name="Light Grid Accent 3" w:uiPriority="62"/>
+    <w:lsdException w:name="Medium Shading 1 Accent 3" w:uiPriority="63"/>
+    <w:lsdException w:name="Medium Shading 2 Accent 3" w:uiPriority="64"/>
+    <w:lsdException w:name="Medium List 1 Accent 3" w:uiPriority="65"/>
+    <w:lsdException w:name="Medium List 2 Accent 3" w:uiPriority="66"/>
+    <w:lsdException w:name="Medium Grid 1 Accent 3" w:uiPriority="67"/>
+    <w:lsdException w:name="Medium Grid 2 Accent 3" w:uiPriority="68"/>
+    <w:lsdException w:name="Medium Grid 3 Accent 3" w:uiPriority="69"/>
+    <w:lsdException w:name="Dark List Accent 3" w:uiPriority="70"/>
+    <w:lsdException w:name="Colorful Shading Accent 3" w:uiPriority="71"/>
+    <w:lsdException w:name="Colorful List Accent 3" w:uiPriority="72"/>
+    <w:lsdException w:name="Colorful Grid Accent 3" w:uiPriority="73"/>
+    <w:lsdException w:name="Light Shading Accent 4" w:uiPriority="60"/>
+    <w:lsdException w:name="Light List Accent 4" w:uiPriority="61"/>
+    <w:lsdException w:name="Light Grid Accent 4" w:uiPriority="62"/>
+    <w:lsdException w:name="Medium Shading 1 Accent 4" w:uiPriority="63"/>
+    <w:lsdException w:name="Medium Shading 2 Accent 4" w:uiPriority="64"/>
+    <w:lsdException w:name="Medium List 1 Accent 4" w:uiPriority="65"/>
+    <w:lsdException w:name="Medium List 2 Accent 4" w:uiPriority="66"/>
+    <w:lsdException w:name="Medium Grid 1 Accent 4" w:uiPriority="67"/>
+    <w:lsdException w:name="Medium Grid 2 Accent 4" w:uiPriority="68"/>
+    <w:lsdException w:name="Medium Grid 3 Accent 4" w:uiPriority="69"/>
+    <w:lsdException w:name="Dark List Accent 4" w:uiPriority="70"/>
+    <w:lsdException w:name="Colorful Shading Accent 4" w:uiPriority="71"/>
+    <w:lsdException w:name="Colorful List Accent 4" w:uiPriority="72"/>
+    <w:lsdException w:name="Colorful Grid Accent 4" w:uiPriority="73"/>
+    <w:lsdException w:name="Light Shading Accent 5" w:uiPriority="60"/>
+    <w:lsdException w:name="Light List Accent 5" w:uiPriority="61"/>
+    <w:lsdException w:name="Light Grid Accent 5" w:uiPriority="62"/>
+    <w:lsdException w:name="Medium Shading 1 Accent 5" w:uiPriority="63"/>
+    <w:lsdException w:name="Medium Shading 2 Accent 5" w:uiPriority="64"/>
+    <w:lsdException w:name="Medium List 1 Accent 5" w:uiPriority="65"/>
+    <w:lsdException w:name="Medium List 2 Accent 5" w:uiPriority="66"/>
+    <w:lsdException w:name="Medium Grid 1 Accent 5" w:uiPriority="67"/>
+    <w:lsdException w:name="Medium Grid 2 Accent 5" w:uiPriority="68"/>
+    <w:lsdException w:name="Medium Grid 3 Accent 5" w:uiPriority="69"/>
+    <w:lsdException w:name="Dark List Accent 5" w:uiPriority="70"/>
+    <w:lsdException w:name="Colorful Shading Accent 5" w:uiPriority="71"/>
+    <w:lsdException w:name="Colorful List Accent 5" w:uiPriority="72"/>
+    <w:lsdException w:name="Colorful Grid Accent 5" w:uiPriority="73"/>
+    <w:lsdException w:name="Light Shading Accent 6" w:uiPriority="60"/>
+    <w:lsdException w:name="Light List Accent 6" w:uiPriority="61"/>
+    <w:lsdException w:name="Light Grid Accent 6" w:uiPriority="62"/>
+    <w:lsdException w:name="Medium Shading 1 Accent 6" w:uiPriority="63"/>
+    <w:lsdException w:name="Medium Shading 2 Accent 6" w:uiPriority="64"/>
+    <w:lsdException w:name="Medium List 1 Accent 6" w:uiPriority="65"/>
+    <w:lsdException w:name="Medium List 2 Accent 6" w:uiPriority="66"/>
+    <w:lsdException w:name="Medium Grid 1 Accent 6" w:uiPriority="67"/>
+    <w:lsdException w:name="Medium Grid 2 Accent 6" w:uiPriority="68"/>
+    <w:lsdException w:name="Medium Grid 3 Accent 6" w:uiPriority="69"/>
+    <w:lsdException w:name="Dark List Accent 6" w:uiPriority="70"/>
+    <w:lsdException w:name="Colorful Shading Accent 6" w:uiPriority="71"/>
+    <w:lsdException w:name="Colorful List Accent 6" w:uiPriority="72"/>
+    <w:lsdException w:name="Colorful Grid Accent 6" w:uiPriority="73"/>
+    <w:lsdException w:name="Subtle Emphasis" w:uiPriority="19" w:qFormat="1"/>
+    <w:lsdException w:name="Intense Emphasis" w:uiPriority="21" w:qFormat="1"/>
+    <w:lsdException w:name="Subtle Reference" w:uiPriority="31" w:qFormat="1"/>
+    <w:lsdException w:name="Intense Reference" w:uiPriority="32" w:qFormat="1"/>
+    <w:lsdException w:name="Book Title" w:uiPriority="33" w:qFormat="1"/>
+    <w:lsdException w:name="Bibliography" w:semiHidden="1" w:uiPriority="37" w:unhideWhenUsed="1"/>
+    <w:lsdException w:name="TOC Heading" w:semiHidden="1" w:uiPriority="39" w:unhideWhenUsed="1" w:qFormat="1"/>
+    <w:lsdException w:name="Plain Table 1" w:uiPriority="41"/>
+    <w:lsdException w:name="Plain Table 2" w:uiPriority="42"/>
+    <w:lsdException w:name="Plain Table 3" w:uiPriority="43"/>
+    <w:lsdException w:name="Plain Table 4" w:uiPriority="44"/>
+    <w:lsdException w:name="Plain Table 5" w:uiPriority="45"/>
+    <w:lsdException w:name="Grid Table Light" w:uiPriority="40"/>
+    <w:lsdException w:name="Grid Table 1 Light" w:uiPriority="46"/>
+    <w:lsdException w:name="Grid Table 2" w:uiPriority="47"/>
+    <w:lsdException w:name="Grid Table 3" w:uiPriority="48"/>
+    <w:lsdException w:name="Grid Table 4" w:uiPriority="49"/>
+    <w:lsdException w:name="Grid Table 5 Dark" w:uiPriority="50"/>
+    <w:lsdException w:name="Grid Table 6 Colorful" w:uiPriority="51"/>
+    <w:lsdException w:name="Grid Table 7 Colorful" w:uiPriority="52"/>
+    <w:lsdException w:name="Grid Table 1 Light Accent 1" w:uiPriority="46"/>
+    <w:lsdException w:name="Grid Table 2 Accent 1" w:uiPriority="47"/>
+    <w:lsdException w:name="Grid Table 3 Accent 1" w:uiPriority="48"/>
+    <w:lsdException w:name="Grid Table 4 Accent 1" w:uiPriority="49"/>
+    <w:lsdException w:name="Grid Table 5 Dark Accent 1" w:uiPriority="50"/>
+    <w:lsdException w:name="Grid Table 6 Colorful Accent 1" w:uiPriority="51"/>
+    <w:lsdException w:name="Grid Table 7 Colorful Accent 1" w:uiPriority="52"/>
+    <w:lsdException w:name="Grid Table 1 Light Accent 2" w:uiPriority="46"/>
+    <w:lsdException w:name="Grid Table 2 Accent 2" w:uiPriority="47"/>
+    <w:lsdException w:name="Grid Table 3 Accent 2" w:uiPriority="48"/>
+    <w:lsdException w:name="Grid Table 4 Accent 2" w:uiPriority="49"/>
+    <w:lsdException w:name="Grid Table 5 Dark Accent 2" w:uiPriority="50"/>
+    <w:lsdException w:name="Grid Table 6 Colorful Accent 2" w:uiPriority="51"/>
+    <w:lsdException w:name="Grid Table 7 Colorful Accent 2" w:uiPriority="52"/>
+    <w:lsdException w:name="Grid Table 1 Light Accent 3" w:uiPriority="46"/>
+    <w:lsdException w:name="Grid Table 2 Accent 3" w:uiPriority="47"/>
+    <w:lsdException w:name="Grid Table 3 Accent 3" w:uiPriority="48"/>
+    <w:lsdException w:name="Grid Table 4 Accent 3" w:uiPriority="49"/>
+    <w:lsdException w:name="Grid Table 5 Dark Accent 3" w:uiPriority="50"/>
+    <w:lsdException w:name="Grid Table 6 Colorful Accent 3" w:uiPriority="51"/>
+    <w:lsdException w:name="Grid Table 7 Colorful Accent 3" w:uiPriority="52"/>
+    <w:lsdException w:name="Grid Table 1 Light Accent 4" w:uiPriority="46"/>
+    <w:lsdException w:name="Grid Table 2 Accent 4" w:uiPriority="47"/>
+    <w:lsdException w:name="Grid Table 3 Accent 4" w:uiPriority="48"/>
+    <w:lsdException w:name="Grid Table 4 Accent 4" w:uiPriority="49"/>
+    <w:lsdException w:name="Grid Table 5 Dark Accent 4" w:uiPriority="50"/>
+    <w:lsdException w:name="Grid Table 6 Colorful Accent 4" w:uiPriority="51"/>
+    <w:lsdException w:name="Grid Table 7 Colorful Accent 4" w:uiPriority="52"/>
+    <w:lsdException w:name="Grid Table 1 Light Accent 5" w:uiPriority="46"/>
+    <w:lsdException w:name="Grid Table 2 Accent 5" w:uiPriority="47"/>
+    <w:lsdException w:name="Grid Table 3 Accent 5" w:uiPriority="48"/>
+    <w:lsdException w:name="Grid Table 4 Accent 5" w:uiPriority="49"/>
+    <w:lsdException w:name="Grid Table 5 Dark Accent 5" w:uiPriority="50"/>
+    <w:lsdException w:name="Grid Table 6 Colorful Accent 5" w:uiPriority="51"/>
+    <w:lsdException w:name="Grid Table 7 Colorful Accent 5" w:uiPriority="52"/>
+    <w:lsdException w:name="Grid Table 1 Light Accent 6" w:uiPriority="46"/>
+    <w:lsdException w:name="Grid Table 2 Accent 6" w:uiPriority="47"/>
+    <w:lsdException w:name="Grid Table 3 Accent 6" w:uiPriority="48"/>
+    <w:lsdException w:name="Grid Table 4 Accent 6" w:uiPriority="49"/>
+    <w:lsdException w:name="Grid Table 5 Dark Accent 6" w:uiPriority="50"/>
+    <w:lsdException w:name="Grid Table 6 Colorful Accent 6" w:uiPriority="51"/>
+    <w:lsdException w:name="Grid Table 7 Colorful Accent 6" w:uiPriority="52"/>
+    <w:lsdException w:name="List Table 1 Light" w:uiPriority="46"/>
+    <w:lsdException w:name="List Table 2" w:uiPriority="47"/>
+    <w:lsdException w:name="List Table 3" w:uiPriority="48"/>
+    <w:lsdException w:name="List Table 4" w:uiPriority="49"/>
+    <w:lsdException w:name="List Table 5 Dark" w:uiPriority="50"/>
+    <w:lsdException w:name="List Table 6 Colorful" w:uiPriority="51"/>
+    <w:lsdException w:name="List Table 7 Colorful" w:uiPriority="52"/>
+    <w:lsdException w:name="List Table 1 Light Accent 1" w:uiPriority="46"/>
+    <w:lsdException w:name="List Table 2 Accent 1" w:uiPriority="47"/>
+    <w:lsdException w:name="List Table 3 Accent 1" w:uiPriority="48"/>
+    <w:lsdException w:name="List Table 4 Accent 1" w:uiPriority="49"/>
+    <w:lsdException w:name="List Table 5 Dark Accent 1" w:uiPriority="50"/>
+    <w:lsdException w:name="List Table 6 Colorful Accent 1" w:uiPriority="51"/>
+    <w:lsdException w:name="List Table 7 Colorful Accent 1" w:uiPriority="52"/>
+    <w:lsdException w:name="List Table 1 Light Accent 2" w:uiPriority="46"/>
+    <w:lsdException w:name="List Table 2 Accent 2" w:uiPriority="47"/>
+    <w:lsdException w:name="List Table 3 Accent 2" w:uiPriority="48"/>
+    <w:lsdException w:name="List Table 4 Accent 2" w:uiPriority="49"/>
+    <w:lsdException w:name="List Table 5 Dark Accent 2" w:uiPriority="50"/>
+    <w:lsdException w:name="List Table 6 Colorful Accent 2" w:uiPriority="51"/>
+    <w:lsdException w:name="List Table 7 Colorful Accent 2" w:uiPriority="52"/>
+    <w:lsdException w:name="List Table 1 Light Accent 3" w:uiPriority="46"/>
+    <w:lsdException w:name="List Table 2 Accent 3" w:uiPriority="47"/>
+    <w:lsdException w:name="List Table 3 Accent 3" w:uiPriority="48"/>
+    <w:lsdException w:name="List Table 4 Accent 3" w:uiPriority="49"/>
+    <w:lsdException w:name="List Table 5 Dark Accent 3" w:uiPriority="50"/>
+    <w:lsdException w:name="List Table 6 Colorful Accent 3" w:uiPriority="51"/>
+    <w:lsdException w:name="List Table 7 Colorful Accent 3" w:uiPriority="52"/>
+    <w:lsdException w:name="List Table 1 Light Accent 4" w:uiPriority="46"/>
+    <w:lsdException w:name="List Table 2 Accent 4" w:uiPriority="47"/>
+    <w:lsdException w:name="List Table 3 Accent 4" w:uiPriority="48"/>
+    <w:lsdException w:name="List Table 4 Accent 4" w:uiPriority="49"/>
+    <w:lsdException w:name="List Table 5 Dark Accent 4" w:uiPriority="50"/>
+    <w:lsdException w:name="List Table 6 Colorful Accent 4" w:uiPriority="51"/>
+    <w:lsdException w:name="List Table 7 Colorful Accent 4" w:uiPriority="52"/>
+    <w:lsdException w:name="List Table 1 Light Accent 5" w:uiPriority="46"/>
+    <w:lsdException w:name="List Table 2 Accent 5" w:uiPriority="47"/>
+    <w:lsdException w:name="List Table 3 Accent 5" w:uiPriority="48"/>
+    <w:lsdException w:name="List Table 4 Accent 5" w:uiPriority="49"/>
+    <w:lsdException w:name="List Table 5 Dark Accent 5" w:uiPriority="50"/>
+    <w:lsdException w:name="List Table 6 Colorful Accent 5" w:uiPriority="51"/>
+    <w:lsdException w:name="List Table 7 Colorful Accent 5" w:uiPriority="52"/>
+    <w:lsdException w:name="List Table 1 Light Accent 6" w:uiPriority="46"/>
+    <w:lsdException w:name="List Table 2 Accent 6" w:uiPriority="47"/>
+    <w:lsdException w:name="List Table 3 Accent 6" w:uiPriority="48"/>
+    <w:lsdException w:name="List Table 4 Accent 6" w:uiPriority="49"/>
+    <w:lsdException w:name="List Table 5 Dark Accent 6" w:uiPriority="50"/>
+    <w:lsdException w:name="List Table 6 Colorful Accent 6" w:uiPriority="51"/>
+    <w:lsdException w:name="List Table 7 Colorful Accent 6" w:uiPriority="52"/>
   </w:latentStyles>
   <w:style w:type="paragraph" w:default="1" w:styleId="Normal">
     <w:name w:val="Normal"/>

</xml_diff>